<commit_message>
new feedback has given by elizabeth there is several things thta have to be changed in chapter two, modifications have been begun to be done; important! it is necessary to update the concpetual map with the references.
</commit_message>
<xml_diff>
--- a/chapter_2.docx
+++ b/chapter_2.docx
@@ -1120,107 +1120,28 @@
           <w:rFonts w:ascii="Times New Roman" w:hAnsi="Times New Roman"/>
           <w:sz w:val="24"/>
         </w:rPr>
-        <w:t>According to Lee &amp; Kim (2020) customization is the process where products are designed from common materials, leading to a feeling of uniqueness for consumers or users. In recent year</w:t>
-      </w:r>
-      <w:r>
-        <w:rPr>
-          <w:rFonts w:ascii="Times New Roman" w:hAnsi="Times New Roman"/>
-          <w:sz w:val="24"/>
-        </w:rPr>
-        <w:t>s</w:t>
-      </w:r>
-      <w:r>
-        <w:rPr>
-          <w:rFonts w:ascii="Times New Roman" w:hAnsi="Times New Roman"/>
-          <w:sz w:val="24"/>
-        </w:rPr>
-        <w:t xml:space="preserve"> customization has started to be seen as a relevant marketing strategy driven by increase of supply of technology focused on customization, the declining of production costs and the internet, which enhances the communication with the customers (Franke et al., 2009).  </w:t>
-      </w:r>
-    </w:p>
-    <w:p>
-      <w:pPr>
-        <w:spacing w:before="1" w:line="360" w:lineRule="auto"/>
-        <w:ind w:right="117"/>
-        <w:jc w:val="both"/>
-        <w:rPr>
-          <w:rFonts w:ascii="Times New Roman" w:hAnsi="Times New Roman"/>
-          <w:sz w:val="24"/>
-        </w:rPr>
-      </w:pPr>
-      <w:r>
-        <w:rPr>
-          <w:rFonts w:ascii="Times New Roman" w:hAnsi="Times New Roman"/>
-          <w:sz w:val="24"/>
-        </w:rPr>
-        <w:tab/>
-        <w:t>Nowadays it is becoming relevant to market product and services to small niche segments, going further even to customization in order to aim individual preferences (</w:t>
-      </w:r>
-      <w:bookmarkStart w:id="2" w:name="_Hlk116215066"/>
-      <w:proofErr w:type="spellStart"/>
-      <w:r>
-        <w:rPr>
-          <w:rFonts w:ascii="Times New Roman" w:hAnsi="Times New Roman"/>
-          <w:sz w:val="24"/>
-        </w:rPr>
-        <w:t>Puligadda</w:t>
-      </w:r>
-      <w:proofErr w:type="spellEnd"/>
-      <w:r>
-        <w:rPr>
-          <w:rFonts w:ascii="Times New Roman" w:hAnsi="Times New Roman"/>
-          <w:sz w:val="24"/>
-        </w:rPr>
-        <w:t xml:space="preserve"> et al., 2010</w:t>
-      </w:r>
-      <w:bookmarkEnd w:id="2"/>
-      <w:r>
-        <w:rPr>
-          <w:rFonts w:ascii="Times New Roman" w:hAnsi="Times New Roman"/>
-          <w:sz w:val="24"/>
-        </w:rPr>
-        <w:t xml:space="preserve">). </w:t>
-      </w:r>
-      <w:r>
-        <w:rPr>
-          <w:rFonts w:ascii="Times New Roman" w:hAnsi="Times New Roman"/>
-          <w:sz w:val="24"/>
-        </w:rPr>
-        <w:t xml:space="preserve">This, in fact, is quite important due to the customers’ demand for customized products has augmented and customers´ desires have become </w:t>
-      </w:r>
-      <w:r>
-        <w:rPr>
-          <w:rFonts w:ascii="Times New Roman" w:hAnsi="Times New Roman"/>
-          <w:sz w:val="24"/>
-        </w:rPr>
-        <w:t>highly heterogeneous in several markets (</w:t>
-      </w:r>
-      <w:r>
-        <w:rPr>
-          <w:rFonts w:ascii="Times New Roman" w:hAnsi="Times New Roman"/>
-          <w:sz w:val="24"/>
-        </w:rPr>
-        <w:t>Franke et al., 2009</w:t>
-      </w:r>
-      <w:r>
-        <w:rPr>
-          <w:rFonts w:ascii="Times New Roman" w:hAnsi="Times New Roman"/>
-          <w:sz w:val="24"/>
-        </w:rPr>
-        <w:t>).</w:t>
-      </w:r>
-      <w:r>
-        <w:rPr>
-          <w:rFonts w:ascii="Times New Roman" w:hAnsi="Times New Roman"/>
-          <w:sz w:val="24"/>
-        </w:rPr>
-        <w:t xml:space="preserve"> </w:t>
-      </w:r>
-      <w:r>
-        <w:rPr>
-          <w:rFonts w:ascii="Times New Roman" w:hAnsi="Times New Roman"/>
-          <w:sz w:val="24"/>
-        </w:rPr>
-        <w:t>The mixture of advanced engineering techniques and information technology gives firms the opportunity to be highly flexible for providing product variety through customization</w:t>
+        <w:t xml:space="preserve">According to Lee &amp; Kim (2020) customization is the process where products are designed from common materials, leading to a feeling of uniqueness for consumers or users. </w:t>
+      </w:r>
+      <w:r>
+        <w:rPr>
+          <w:rFonts w:ascii="Times New Roman" w:hAnsi="Times New Roman"/>
+          <w:sz w:val="24"/>
+        </w:rPr>
+        <w:t>It is different from personalization because customization is done directly by the user who is asked to identify their preferences and; therefore,</w:t>
+      </w:r>
+      <w:r>
+        <w:rPr>
+          <w:rFonts w:ascii="Times New Roman" w:hAnsi="Times New Roman"/>
+          <w:sz w:val="24"/>
+        </w:rPr>
+        <w:t xml:space="preserve"> they</w:t>
+      </w:r>
+      <w:r>
+        <w:rPr>
+          <w:rFonts w:ascii="Times New Roman" w:hAnsi="Times New Roman"/>
+          <w:sz w:val="24"/>
+        </w:rPr>
+        <w:t xml:space="preserve"> are shown things that they used to enjoy</w:t>
       </w:r>
       <w:sdt>
         <w:sdtPr>
@@ -1228,7 +1149,195 @@
             <w:rFonts w:ascii="Times New Roman" w:hAnsi="Times New Roman"/>
             <w:sz w:val="24"/>
           </w:rPr>
-          <w:id w:val="-1232153523"/>
+          <w:id w:val="987672162"/>
+          <w:citation/>
+        </w:sdtPr>
+        <w:sdtContent>
+          <w:r>
+            <w:rPr>
+              <w:rFonts w:ascii="Times New Roman" w:hAnsi="Times New Roman"/>
+              <w:sz w:val="24"/>
+            </w:rPr>
+            <w:fldChar w:fldCharType="begin"/>
+          </w:r>
+          <w:r>
+            <w:rPr>
+              <w:rFonts w:ascii="Times New Roman" w:hAnsi="Times New Roman"/>
+              <w:sz w:val="24"/>
+            </w:rPr>
+            <w:instrText xml:space="preserve"> CITATION Muh22 \l 9226 </w:instrText>
+          </w:r>
+          <w:r>
+            <w:rPr>
+              <w:rFonts w:ascii="Times New Roman" w:hAnsi="Times New Roman"/>
+              <w:sz w:val="24"/>
+            </w:rPr>
+            <w:fldChar w:fldCharType="separate"/>
+          </w:r>
+          <w:r>
+            <w:rPr>
+              <w:rFonts w:ascii="Times New Roman" w:hAnsi="Times New Roman"/>
+              <w:noProof/>
+              <w:sz w:val="24"/>
+            </w:rPr>
+            <w:t xml:space="preserve"> (Muhammad, 2022)</w:t>
+          </w:r>
+          <w:r>
+            <w:rPr>
+              <w:rFonts w:ascii="Times New Roman" w:hAnsi="Times New Roman"/>
+              <w:sz w:val="24"/>
+            </w:rPr>
+            <w:fldChar w:fldCharType="end"/>
+          </w:r>
+        </w:sdtContent>
+      </w:sdt>
+      <w:r>
+        <w:rPr>
+          <w:rFonts w:ascii="Times New Roman" w:hAnsi="Times New Roman"/>
+          <w:sz w:val="24"/>
+        </w:rPr>
+        <w:t xml:space="preserve">. </w:t>
+      </w:r>
+      <w:r>
+        <w:rPr>
+          <w:rFonts w:ascii="Times New Roman" w:hAnsi="Times New Roman"/>
+          <w:sz w:val="24"/>
+        </w:rPr>
+        <w:t xml:space="preserve">In order to ensure a valid measurement, within a customization context, customers must be aware of their preferences and must be able to depict them </w:t>
+      </w:r>
+      <w:sdt>
+        <w:sdtPr>
+          <w:rPr>
+            <w:rFonts w:ascii="Times New Roman" w:hAnsi="Times New Roman"/>
+            <w:sz w:val="24"/>
+          </w:rPr>
+          <w:id w:val="397101598"/>
+          <w:citation/>
+        </w:sdtPr>
+        <w:sdtContent>
+          <w:r>
+            <w:rPr>
+              <w:rFonts w:ascii="Times New Roman" w:hAnsi="Times New Roman"/>
+              <w:sz w:val="24"/>
+            </w:rPr>
+            <w:fldChar w:fldCharType="begin"/>
+          </w:r>
+          <w:r>
+            <w:rPr>
+              <w:rFonts w:ascii="Times New Roman" w:hAnsi="Times New Roman"/>
+              <w:sz w:val="24"/>
+            </w:rPr>
+            <w:instrText xml:space="preserve"> CITATION Sim05 \l 9226 </w:instrText>
+          </w:r>
+          <w:r>
+            <w:rPr>
+              <w:rFonts w:ascii="Times New Roman" w:hAnsi="Times New Roman"/>
+              <w:sz w:val="24"/>
+            </w:rPr>
+            <w:fldChar w:fldCharType="separate"/>
+          </w:r>
+          <w:r>
+            <w:rPr>
+              <w:rFonts w:ascii="Times New Roman" w:hAnsi="Times New Roman"/>
+              <w:noProof/>
+              <w:sz w:val="24"/>
+            </w:rPr>
+            <w:t>(Simonson, 2005)</w:t>
+          </w:r>
+          <w:r>
+            <w:rPr>
+              <w:rFonts w:ascii="Times New Roman" w:hAnsi="Times New Roman"/>
+              <w:sz w:val="24"/>
+            </w:rPr>
+            <w:fldChar w:fldCharType="end"/>
+          </w:r>
+        </w:sdtContent>
+      </w:sdt>
+      <w:r>
+        <w:rPr>
+          <w:rFonts w:ascii="Times New Roman" w:hAnsi="Times New Roman"/>
+          <w:sz w:val="24"/>
+        </w:rPr>
+        <w:t xml:space="preserve">. Given the </w:t>
+      </w:r>
+      <w:r>
+        <w:rPr>
+          <w:rFonts w:ascii="Times New Roman" w:hAnsi="Times New Roman"/>
+          <w:sz w:val="24"/>
+        </w:rPr>
+        <w:t>endless solution spaces of even basic mass customization configurations</w:t>
+      </w:r>
+      <w:r>
+        <w:rPr>
+          <w:rFonts w:ascii="Times New Roman" w:hAnsi="Times New Roman"/>
+          <w:sz w:val="24"/>
+        </w:rPr>
+        <w:t>,</w:t>
+      </w:r>
+      <w:r>
+        <w:t xml:space="preserve"> </w:t>
+      </w:r>
+      <w:r>
+        <w:rPr>
+          <w:rFonts w:ascii="Times New Roman" w:hAnsi="Times New Roman"/>
+          <w:sz w:val="24"/>
+        </w:rPr>
+        <w:t xml:space="preserve">Huffman &amp; Kahn </w:t>
+      </w:r>
+      <w:r>
+        <w:rPr>
+          <w:rFonts w:ascii="Times New Roman" w:hAnsi="Times New Roman"/>
+          <w:sz w:val="24"/>
+        </w:rPr>
+        <w:t>(</w:t>
+      </w:r>
+      <w:r>
+        <w:rPr>
+          <w:rFonts w:ascii="Times New Roman" w:hAnsi="Times New Roman"/>
+          <w:sz w:val="24"/>
+        </w:rPr>
+        <w:t>1998)</w:t>
+      </w:r>
+      <w:r>
+        <w:rPr>
+          <w:rFonts w:ascii="Times New Roman" w:hAnsi="Times New Roman"/>
+          <w:sz w:val="24"/>
+        </w:rPr>
+        <w:t xml:space="preserve"> </w:t>
+      </w:r>
+      <w:r>
+        <w:rPr>
+          <w:rFonts w:ascii="Times New Roman" w:hAnsi="Times New Roman"/>
+          <w:sz w:val="24"/>
+        </w:rPr>
+        <w:t xml:space="preserve">say that the preferences customers generate when faced with the challenge of defining a product are definitely a local optimum, if not an almost random choice. </w:t>
+      </w:r>
+    </w:p>
+    <w:p>
+      <w:pPr>
+        <w:spacing w:before="1" w:line="360" w:lineRule="auto"/>
+        <w:ind w:right="117"/>
+        <w:jc w:val="both"/>
+        <w:rPr>
+          <w:rFonts w:ascii="Times New Roman" w:hAnsi="Times New Roman"/>
+          <w:sz w:val="24"/>
+        </w:rPr>
+      </w:pPr>
+      <w:r>
+        <w:rPr>
+          <w:rFonts w:ascii="Times New Roman" w:hAnsi="Times New Roman"/>
+          <w:sz w:val="24"/>
+        </w:rPr>
+        <w:tab/>
+        <w:t xml:space="preserve">Mass customization configuration refers to the outline or arrangement of the different product components that can be mass customized </w:t>
+      </w:r>
+      <w:sdt>
+        <w:sdtPr>
+          <w:rPr>
+            <w:rFonts w:ascii="Times New Roman" w:hAnsi="Times New Roman"/>
+            <w:sz w:val="24"/>
+          </w:rPr>
+          <w:id w:val="1805197196"/>
           <w:citation/>
         </w:sdtPr>
         <w:sdtContent>
@@ -1259,25 +1368,7 @@
               <w:noProof/>
               <w:sz w:val="24"/>
             </w:rPr>
-            <w:t xml:space="preserve"> (</w:t>
-          </w:r>
-          <w:bookmarkStart w:id="3" w:name="_Hlk116215404"/>
-          <w:r>
-            <w:rPr>
-              <w:rFonts w:ascii="Times New Roman" w:hAnsi="Times New Roman"/>
-              <w:noProof/>
-              <w:sz w:val="24"/>
-            </w:rPr>
-            <w:t>Dellaert &amp; Stremersch, 2005</w:t>
-          </w:r>
-          <w:bookmarkEnd w:id="3"/>
-          <w:r>
-            <w:rPr>
-              <w:rFonts w:ascii="Times New Roman" w:hAnsi="Times New Roman"/>
-              <w:noProof/>
-              <w:sz w:val="24"/>
-            </w:rPr>
-            <w:t>)</w:t>
+            <w:t>(Dellaert &amp; Stremersch, 2005)</w:t>
           </w:r>
           <w:r>
             <w:rPr>
@@ -1293,14 +1384,37 @@
           <w:rFonts w:ascii="Times New Roman" w:hAnsi="Times New Roman"/>
           <w:sz w:val="24"/>
         </w:rPr>
-        <w:t xml:space="preserve">. </w:t>
-      </w:r>
-      <w:r>
-        <w:rPr>
-          <w:rFonts w:ascii="Times New Roman" w:hAnsi="Times New Roman"/>
-          <w:sz w:val="24"/>
-        </w:rPr>
-        <w:tab/>
+        <w:t>. Mass customization refers to the ability to quickly design, produce and delivery products that meet specific customer needs at close to mass-production prices (</w:t>
+      </w:r>
+      <w:proofErr w:type="spellStart"/>
+      <w:r>
+        <w:rPr>
+          <w:rFonts w:ascii="Times New Roman" w:hAnsi="Times New Roman"/>
+          <w:sz w:val="24"/>
+        </w:rPr>
+        <w:t>Puligadda</w:t>
+      </w:r>
+      <w:proofErr w:type="spellEnd"/>
+      <w:r>
+        <w:rPr>
+          <w:rFonts w:ascii="Times New Roman" w:hAnsi="Times New Roman"/>
+          <w:sz w:val="24"/>
+        </w:rPr>
+        <w:t xml:space="preserve"> et al., 2010</w:t>
+      </w:r>
+      <w:r>
+        <w:rPr>
+          <w:rFonts w:ascii="Times New Roman" w:hAnsi="Times New Roman"/>
+          <w:sz w:val="24"/>
+        </w:rPr>
+        <w:t>)</w:t>
+      </w:r>
+      <w:r>
+        <w:rPr>
+          <w:rFonts w:ascii="Times New Roman" w:hAnsi="Times New Roman"/>
+          <w:sz w:val="24"/>
+        </w:rPr>
+        <w:t xml:space="preserve">.  According to Schreier (2006) mass customization is a buyer-centric strategy whose  main objective is to provide superior customer value through the increase of satisfaction triggered by the individualization of products. </w:t>
       </w:r>
     </w:p>
     <w:p>
@@ -1318,23 +1432,15 @@
           <w:rFonts w:ascii="Times New Roman" w:hAnsi="Times New Roman"/>
           <w:sz w:val="24"/>
         </w:rPr>
-        <w:t>It is important to mention that level of customization has been included, as an independent variable, in this paper, following the contributions made by Schreier (2006) and Franke et al. (2009). Both were aimed to analyze the effect of customization on willingness to pay, but while the first tested it through the comparison of self-design against standard products; the second made it through the assessment of tailored products belonging to several categories. As it has been mentioned before, willingness to pay is a variable positively related with the psychological ownership (</w:t>
-      </w:r>
-      <w:proofErr w:type="spellStart"/>
-      <w:r>
-        <w:rPr>
-          <w:rFonts w:ascii="Times New Roman" w:hAnsi="Times New Roman"/>
-          <w:sz w:val="24"/>
-        </w:rPr>
-        <w:t>Morewedge</w:t>
-      </w:r>
-      <w:proofErr w:type="spellEnd"/>
-      <w:r>
-        <w:rPr>
-          <w:rFonts w:ascii="Times New Roman" w:hAnsi="Times New Roman"/>
-          <w:sz w:val="24"/>
-        </w:rPr>
-        <w:t xml:space="preserve"> et al., 2021), therefore it is expected that customization could influence, in the same way as willingness to pay, psychological ownership as well. </w:t>
+        <w:t xml:space="preserve">It is important to mention that level of customization has been included following the contributions made by Schreier (2006) and Franke et al. (2009). Both were aimed to analyze the effect of customization on willingness to pay, but while the first tested it through the comparison of self-design against standard products; the second made it through the assessment of tailored </w:t>
+      </w:r>
+      <w:r>
+        <w:rPr>
+          <w:rFonts w:ascii="Times New Roman" w:hAnsi="Times New Roman"/>
+          <w:sz w:val="24"/>
+        </w:rPr>
+        <w:lastRenderedPageBreak/>
+        <w:t xml:space="preserve">products belonging to several categories. </w:t>
       </w:r>
     </w:p>
     <w:p>
@@ -1352,7 +1458,6 @@
           <w:rFonts w:ascii="Times New Roman" w:hAnsi="Times New Roman"/>
           <w:sz w:val="24"/>
         </w:rPr>
-        <w:lastRenderedPageBreak/>
         <w:t xml:space="preserve">Additionally, </w:t>
       </w:r>
       <w:r>
@@ -1501,7 +1606,116 @@
           <w:rFonts w:ascii="Times New Roman" w:hAnsi="Times New Roman"/>
           <w:sz w:val="24"/>
         </w:rPr>
-        <w:t xml:space="preserve">It is important to recall that the effect of customization on willingness to pay has been documented already in the literature however, what makes this research different, is that those researches focused their attention in the comparison between standard products and customized products. This research proposes the contrast between products with a high level of customization and products with a low degree of it. </w:t>
+        <w:t xml:space="preserve">Retailers who employ techniques of fostering </w:t>
+      </w:r>
+      <w:r>
+        <w:rPr>
+          <w:rFonts w:ascii="Times New Roman" w:hAnsi="Times New Roman"/>
+          <w:sz w:val="24"/>
+        </w:rPr>
+        <w:t>in customers to encouraging product customization, may be able to increase psychological ownership (</w:t>
+      </w:r>
+      <w:bookmarkStart w:id="2" w:name="_Hlk116035438"/>
+      <w:r>
+        <w:rPr>
+          <w:rFonts w:ascii="Times New Roman" w:hAnsi="Times New Roman"/>
+          <w:sz w:val="24"/>
+        </w:rPr>
+        <w:t>Shu &amp; Peck, 2011)</w:t>
+      </w:r>
+      <w:r>
+        <w:rPr>
+          <w:rFonts w:ascii="Times New Roman" w:hAnsi="Times New Roman"/>
+          <w:sz w:val="24"/>
+        </w:rPr>
+        <w:t xml:space="preserve">. </w:t>
+      </w:r>
+      <w:bookmarkEnd w:id="2"/>
+      <w:r>
+        <w:rPr>
+          <w:rFonts w:ascii="Times New Roman" w:hAnsi="Times New Roman"/>
+          <w:sz w:val="24"/>
+        </w:rPr>
+        <w:t xml:space="preserve">This statement is completely aligned with the proposal made by </w:t>
+      </w:r>
+      <w:proofErr w:type="spellStart"/>
+      <w:r>
+        <w:rPr>
+          <w:rFonts w:ascii="Times New Roman" w:hAnsi="Times New Roman"/>
+          <w:sz w:val="24"/>
+        </w:rPr>
+        <w:t>Morewedge</w:t>
+      </w:r>
+      <w:proofErr w:type="spellEnd"/>
+      <w:r>
+        <w:rPr>
+          <w:rFonts w:ascii="Times New Roman" w:hAnsi="Times New Roman"/>
+          <w:sz w:val="24"/>
+        </w:rPr>
+        <w:t xml:space="preserve"> et al</w:t>
+      </w:r>
+      <w:r>
+        <w:rPr>
+          <w:rFonts w:ascii="Times New Roman" w:hAnsi="Times New Roman"/>
+          <w:sz w:val="24"/>
+        </w:rPr>
+        <w:t xml:space="preserve"> (</w:t>
+      </w:r>
+      <w:r>
+        <w:rPr>
+          <w:rFonts w:ascii="Times New Roman" w:hAnsi="Times New Roman"/>
+          <w:sz w:val="24"/>
+        </w:rPr>
+        <w:t>2021</w:t>
+      </w:r>
+      <w:r>
+        <w:rPr>
+          <w:rFonts w:ascii="Times New Roman" w:hAnsi="Times New Roman"/>
+          <w:sz w:val="24"/>
+        </w:rPr>
+        <w:t>) who affirms that the increased control imbued by improved considerations set and customization may produce a higher level of psychological ownership as well. Although the</w:t>
+      </w:r>
+      <w:r>
+        <w:rPr>
+          <w:rFonts w:ascii="Times New Roman" w:hAnsi="Times New Roman"/>
+          <w:sz w:val="24"/>
+        </w:rPr>
+        <w:t xml:space="preserve"> above</w:t>
+      </w:r>
+      <w:r>
+        <w:rPr>
+          <w:rFonts w:ascii="Times New Roman" w:hAnsi="Times New Roman"/>
+          <w:sz w:val="24"/>
+        </w:rPr>
+        <w:t xml:space="preserve"> declarations have had an important relevance within the customization literature, these have not been proved or teste</w:t>
+      </w:r>
+      <w:r>
+        <w:rPr>
+          <w:rFonts w:ascii="Times New Roman" w:hAnsi="Times New Roman"/>
+          <w:sz w:val="24"/>
+        </w:rPr>
+        <w:t>d</w:t>
+      </w:r>
+      <w:r>
+        <w:rPr>
+          <w:rFonts w:ascii="Times New Roman" w:hAnsi="Times New Roman"/>
+          <w:sz w:val="24"/>
+        </w:rPr>
+        <w:t xml:space="preserve"> through an experimental design research approach; therefore</w:t>
+      </w:r>
+      <w:r>
+        <w:rPr>
+          <w:rFonts w:ascii="Times New Roman" w:hAnsi="Times New Roman"/>
+          <w:sz w:val="24"/>
+        </w:rPr>
+        <w:t>,</w:t>
+      </w:r>
+      <w:r>
+        <w:rPr>
+          <w:rFonts w:ascii="Times New Roman" w:hAnsi="Times New Roman"/>
+          <w:sz w:val="24"/>
+        </w:rPr>
+        <w:t xml:space="preserve"> this is one of the key added contributions expected to be given by this present research. </w:t>
       </w:r>
     </w:p>
     <w:p>
@@ -1519,136 +1733,9 @@
           <w:rFonts w:ascii="Times New Roman" w:hAnsi="Times New Roman"/>
           <w:sz w:val="24"/>
         </w:rPr>
-        <w:t xml:space="preserve">Retailers who employ techniques of fostering </w:t>
-      </w:r>
-      <w:r>
-        <w:rPr>
-          <w:rFonts w:ascii="Times New Roman" w:hAnsi="Times New Roman"/>
-          <w:sz w:val="24"/>
-        </w:rPr>
-        <w:t>in customers to encouraging product customization, may be able to increase psychological ownership (</w:t>
-      </w:r>
-      <w:bookmarkStart w:id="4" w:name="_Hlk116035438"/>
-      <w:r>
-        <w:rPr>
-          <w:rFonts w:ascii="Times New Roman" w:hAnsi="Times New Roman"/>
-          <w:sz w:val="24"/>
-        </w:rPr>
-        <w:t>Shu &amp; Peck, 2011)</w:t>
-      </w:r>
-      <w:r>
-        <w:rPr>
-          <w:rFonts w:ascii="Times New Roman" w:hAnsi="Times New Roman"/>
-          <w:sz w:val="24"/>
-        </w:rPr>
-        <w:t xml:space="preserve">. </w:t>
-      </w:r>
-      <w:bookmarkEnd w:id="4"/>
-      <w:r>
-        <w:rPr>
-          <w:rFonts w:ascii="Times New Roman" w:hAnsi="Times New Roman"/>
-          <w:sz w:val="24"/>
-        </w:rPr>
-        <w:t xml:space="preserve">This statement is completely aligned with the proposal made by </w:t>
-      </w:r>
-      <w:proofErr w:type="spellStart"/>
-      <w:r>
-        <w:rPr>
-          <w:rFonts w:ascii="Times New Roman" w:hAnsi="Times New Roman"/>
-          <w:sz w:val="24"/>
-        </w:rPr>
-        <w:t>Morewedge</w:t>
-      </w:r>
-      <w:proofErr w:type="spellEnd"/>
-      <w:r>
-        <w:rPr>
-          <w:rFonts w:ascii="Times New Roman" w:hAnsi="Times New Roman"/>
-          <w:sz w:val="24"/>
-        </w:rPr>
-        <w:t xml:space="preserve"> et al</w:t>
-      </w:r>
-      <w:r>
-        <w:rPr>
-          <w:rFonts w:ascii="Times New Roman" w:hAnsi="Times New Roman"/>
-          <w:sz w:val="24"/>
-        </w:rPr>
-        <w:t xml:space="preserve"> (</w:t>
-      </w:r>
-      <w:r>
-        <w:rPr>
-          <w:rFonts w:ascii="Times New Roman" w:hAnsi="Times New Roman"/>
-          <w:sz w:val="24"/>
-        </w:rPr>
-        <w:t>2021</w:t>
-      </w:r>
-      <w:r>
-        <w:rPr>
-          <w:rFonts w:ascii="Times New Roman" w:hAnsi="Times New Roman"/>
-          <w:sz w:val="24"/>
-        </w:rPr>
-        <w:t>) who affirms that the increased control imbued by improved considerations set and customization may produce a higher level of psychological ownership as well. Although the</w:t>
-      </w:r>
-      <w:r>
-        <w:rPr>
-          <w:rFonts w:ascii="Times New Roman" w:hAnsi="Times New Roman"/>
-          <w:sz w:val="24"/>
-        </w:rPr>
-        <w:t xml:space="preserve"> above</w:t>
-      </w:r>
-      <w:r>
-        <w:rPr>
-          <w:rFonts w:ascii="Times New Roman" w:hAnsi="Times New Roman"/>
-          <w:sz w:val="24"/>
-        </w:rPr>
-        <w:t xml:space="preserve"> declarations have had an important relevance within the customization literature, these have not been proved or teste</w:t>
-      </w:r>
-      <w:r>
-        <w:rPr>
-          <w:rFonts w:ascii="Times New Roman" w:hAnsi="Times New Roman"/>
-          <w:sz w:val="24"/>
-        </w:rPr>
-        <w:t>d</w:t>
-      </w:r>
-      <w:r>
-        <w:rPr>
-          <w:rFonts w:ascii="Times New Roman" w:hAnsi="Times New Roman"/>
-          <w:sz w:val="24"/>
-        </w:rPr>
-        <w:t xml:space="preserve"> through an experimental design research approach; therefore</w:t>
-      </w:r>
-      <w:r>
-        <w:rPr>
-          <w:rFonts w:ascii="Times New Roman" w:hAnsi="Times New Roman"/>
-          <w:sz w:val="24"/>
-        </w:rPr>
-        <w:t>,</w:t>
-      </w:r>
-      <w:r>
-        <w:rPr>
-          <w:rFonts w:ascii="Times New Roman" w:hAnsi="Times New Roman"/>
-          <w:sz w:val="24"/>
-        </w:rPr>
-        <w:t xml:space="preserve"> this is one of the key added contributions expected to be given by this present research. </w:t>
-      </w:r>
-    </w:p>
-    <w:p>
-      <w:pPr>
-        <w:spacing w:before="1" w:line="360" w:lineRule="auto"/>
-        <w:ind w:right="117" w:firstLine="720"/>
-        <w:jc w:val="both"/>
-        <w:rPr>
-          <w:rFonts w:ascii="Times New Roman" w:hAnsi="Times New Roman"/>
-          <w:sz w:val="24"/>
-        </w:rPr>
-      </w:pPr>
-      <w:r>
-        <w:rPr>
-          <w:rFonts w:ascii="Times New Roman" w:hAnsi="Times New Roman"/>
-          <w:sz w:val="24"/>
-        </w:rPr>
         <w:t>The connection between level of customization and psychological ownership was created due to the influence of a study carried out by (</w:t>
       </w:r>
-      <w:bookmarkStart w:id="5" w:name="_Hlk116316273"/>
+      <w:bookmarkStart w:id="3" w:name="_Hlk116316273"/>
       <w:r>
         <w:rPr>
           <w:rFonts w:ascii="Times New Roman" w:hAnsi="Times New Roman"/>
@@ -1664,7 +1751,7 @@
         </w:rPr>
         <w:t xml:space="preserve"> et al., 2021</w:t>
       </w:r>
-      <w:bookmarkEnd w:id="5"/>
+      <w:bookmarkEnd w:id="3"/>
       <w:r>
         <w:rPr>
           <w:rFonts w:ascii="Times New Roman" w:hAnsi="Times New Roman"/>
@@ -1723,7 +1810,6 @@
           <w:bCs/>
           <w:sz w:val="24"/>
         </w:rPr>
-        <w:lastRenderedPageBreak/>
         <w:t>H1:</w:t>
       </w:r>
       <w:r>
@@ -1889,6 +1975,7 @@
           <w:sz w:val="28"/>
           <w:szCs w:val="17"/>
         </w:rPr>
+        <w:lastRenderedPageBreak/>
         <w:t xml:space="preserve">Moderation effect </w:t>
       </w:r>
       <w:r>
@@ -2295,15 +2382,7 @@
           <w:b w:val="0"/>
           <w:bCs w:val="0"/>
         </w:rPr>
-        <w:t xml:space="preserve"> developed by users towards products (psychological </w:t>
-      </w:r>
-      <w:r>
-        <w:rPr>
-          <w:b w:val="0"/>
-          <w:bCs w:val="0"/>
-        </w:rPr>
-        <w:lastRenderedPageBreak/>
-        <w:t xml:space="preserve">ownership). </w:t>
+        <w:t xml:space="preserve"> developed by users towards products (psychological ownership). </w:t>
       </w:r>
     </w:p>
     <w:p>
@@ -2336,7 +2415,15 @@
           <w:b w:val="0"/>
           <w:bCs w:val="0"/>
         </w:rPr>
-        <w:t xml:space="preserve"> (2013), stated previously, which says that consumers usually prefer products with a high number of features, it is possible to infer that products customized with a relative high number of hedonic features will be preferred by the </w:t>
+        <w:t xml:space="preserve"> (2013), stated previously, which says that consumers usually prefer products with a high number of features, it </w:t>
+      </w:r>
+      <w:r>
+        <w:rPr>
+          <w:b w:val="0"/>
+          <w:bCs w:val="0"/>
+        </w:rPr>
+        <w:lastRenderedPageBreak/>
+        <w:t xml:space="preserve">is possible to infer that products customized with a relative high number of hedonic features will be preferred by the </w:t>
       </w:r>
       <w:r>
         <w:rPr>
@@ -2756,7 +2843,6 @@
           <w:sz w:val="28"/>
           <w:szCs w:val="17"/>
         </w:rPr>
-        <w:lastRenderedPageBreak/>
         <w:t xml:space="preserve">Mediation effect </w:t>
       </w:r>
       <w:r>
@@ -2808,7 +2894,15 @@
           <w:rFonts w:ascii="Times New Roman" w:hAnsi="Times New Roman"/>
           <w:sz w:val="24"/>
         </w:rPr>
-        <w:t xml:space="preserve">) psychological ownership could be understood as the individual feeling of possession a consumer could hold for a target, it is based on subjective feelings. Legal ownership, on the other hand, is the possession of a product, endorsed by a legal document, usually a deed, a bill or a receipt. </w:t>
+        <w:t xml:space="preserve">) psychological ownership could be understood as the individual feeling of possession a consumer could hold for a target, it is </w:t>
+      </w:r>
+      <w:r>
+        <w:rPr>
+          <w:rFonts w:ascii="Times New Roman" w:hAnsi="Times New Roman"/>
+          <w:sz w:val="24"/>
+        </w:rPr>
+        <w:lastRenderedPageBreak/>
+        <w:t xml:space="preserve">based on subjective feelings. Legal ownership, on the other hand, is the possession of a product, endorsed by a legal document, usually a deed, a bill or a receipt. </w:t>
       </w:r>
       <w:r>
         <w:rPr>
@@ -3124,7 +3218,36 @@
           <w:rFonts w:ascii="Times New Roman" w:hAnsi="Times New Roman"/>
           <w:sz w:val="24"/>
         </w:rPr>
-        <w:t xml:space="preserve">As it was stated before, hedonic products tend to develop a stronger psychological </w:t>
+        <w:t xml:space="preserve">As it was stated before, hedonic products tend to develop a stronger psychological ownership that utilitarian ones. As a complement it is important to mention the research made by </w:t>
+      </w:r>
+      <w:r>
+        <w:rPr>
+          <w:rFonts w:ascii="Times New Roman" w:hAnsi="Times New Roman"/>
+          <w:noProof/>
+          <w:sz w:val="24"/>
+        </w:rPr>
+        <w:t>Norton</w:t>
+      </w:r>
+      <w:r>
+        <w:rPr>
+          <w:rFonts w:ascii="Times New Roman" w:hAnsi="Times New Roman"/>
+          <w:sz w:val="24"/>
+        </w:rPr>
+        <w:t xml:space="preserve"> et al (2012) </w:t>
+      </w:r>
+      <w:r>
+        <w:rPr>
+          <w:rFonts w:ascii="Times New Roman" w:hAnsi="Times New Roman"/>
+          <w:sz w:val="24"/>
+        </w:rPr>
+        <w:t xml:space="preserve">where it was explained the IKEA effect. </w:t>
+      </w:r>
+      <w:r>
+        <w:rPr>
+          <w:rFonts w:ascii="Times New Roman" w:hAnsi="Times New Roman"/>
+          <w:sz w:val="24"/>
+        </w:rPr>
+        <w:t xml:space="preserve">This effect states that persons tend to assign a higher product valuation when the good has been ensembled directly by them. In addition, it says that the positive impact of effort on product valuation is likely to happen when </w:t>
       </w:r>
       <w:r>
         <w:rPr>
@@ -3132,36 +3255,7 @@
           <w:sz w:val="24"/>
         </w:rPr>
         <w:lastRenderedPageBreak/>
-        <w:t xml:space="preserve">ownership that utilitarian ones. As a complement it is important to mention the research made by </w:t>
-      </w:r>
-      <w:r>
-        <w:rPr>
-          <w:rFonts w:ascii="Times New Roman" w:hAnsi="Times New Roman"/>
-          <w:noProof/>
-          <w:sz w:val="24"/>
-        </w:rPr>
-        <w:t>Norton</w:t>
-      </w:r>
-      <w:r>
-        <w:rPr>
-          <w:rFonts w:ascii="Times New Roman" w:hAnsi="Times New Roman"/>
-          <w:sz w:val="24"/>
-        </w:rPr>
-        <w:t xml:space="preserve"> et al (2012) </w:t>
-      </w:r>
-      <w:r>
-        <w:rPr>
-          <w:rFonts w:ascii="Times New Roman" w:hAnsi="Times New Roman"/>
-          <w:sz w:val="24"/>
-        </w:rPr>
-        <w:t xml:space="preserve">where it was explained the IKEA effect. </w:t>
-      </w:r>
-      <w:r>
-        <w:rPr>
-          <w:rFonts w:ascii="Times New Roman" w:hAnsi="Times New Roman"/>
-          <w:sz w:val="24"/>
-        </w:rPr>
-        <w:t>This effect states that persons tend to assign a higher product valuation when the good has been ensembled directly by them. In addition, it says that the positive impact of effort on product valuation is likely to happen when the effort ends up in a successful completion of a task. Based on this research, it is believed that products that have been customized</w:t>
+        <w:t>the effort ends up in a successful completion of a task. Based on this research, it is believed that products that have been customized</w:t>
       </w:r>
       <w:r>
         <w:rPr>
@@ -8262,7 +8356,7 @@
         </b:NameList>
       </b:Author>
     </b:Author>
-    <b:RefOrder>15</b:RefOrder>
+    <b:RefOrder>9</b:RefOrder>
   </b:Source>
   <b:Source>
     <b:Tag>LiD20</b:Tag>
@@ -8285,7 +8379,7 @@
       </b:Author>
     </b:Author>
     <b:JournalName>Journal of Consumer Marketing</b:JournalName>
-    <b:RefOrder>16</b:RefOrder>
+    <b:RefOrder>10</b:RefOrder>
   </b:Source>
   <b:Source>
     <b:Tag>Lee20</b:Tag>
@@ -8309,7 +8403,7 @@
         </b:NameList>
       </b:Author>
     </b:Author>
-    <b:RefOrder>17</b:RefOrder>
+    <b:RefOrder>11</b:RefOrder>
   </b:Source>
   <b:Source>
     <b:Tag>Sch06</b:Tag>
@@ -8329,7 +8423,7 @@
         </b:NameList>
       </b:Author>
     </b:Author>
-    <b:RefOrder>8</b:RefOrder>
+    <b:RefOrder>12</b:RefOrder>
   </b:Source>
   <b:Source>
     <b:Tag>Mor21</b:Tag>
@@ -8365,7 +8459,7 @@
         </b:NameList>
       </b:Author>
     </b:Author>
-    <b:RefOrder>18</b:RefOrder>
+    <b:RefOrder>13</b:RefOrder>
   </b:Source>
   <b:Source>
     <b:Tag>Pie04</b:Tag>
@@ -8389,7 +8483,7 @@
         </b:NameList>
       </b:Author>
     </b:Author>
-    <b:RefOrder>19</b:RefOrder>
+    <b:RefOrder>14</b:RefOrder>
   </b:Source>
   <b:Source>
     <b:Tag>Fra091</b:Tag>
@@ -8417,7 +8511,7 @@
         </b:NameList>
       </b:Author>
     </b:Author>
-    <b:RefOrder>20</b:RefOrder>
+    <b:RefOrder>15</b:RefOrder>
   </b:Source>
   <b:Source>
     <b:Tag>DuR15</b:Tag>
@@ -8445,7 +8539,7 @@
         </b:NameList>
       </b:Author>
     </b:Author>
-    <b:RefOrder>21</b:RefOrder>
+    <b:RefOrder>16</b:RefOrder>
   </b:Source>
   <b:Source>
     <b:Tag>Lan66</b:Tag>
@@ -8465,7 +8559,7 @@
         </b:NameList>
       </b:Author>
     </b:Author>
-    <b:RefOrder>22</b:RefOrder>
+    <b:RefOrder>17</b:RefOrder>
   </b:Source>
   <b:Source>
     <b:Tag>Dha00</b:Tag>
@@ -8489,7 +8583,7 @@
         </b:NameList>
       </b:Author>
     </b:Author>
-    <b:RefOrder>23</b:RefOrder>
+    <b:RefOrder>18</b:RefOrder>
   </b:Source>
   <b:Source>
     <b:Tag>Ata18</b:Tag>
@@ -8513,7 +8607,7 @@
         </b:NameList>
       </b:Author>
     </b:Author>
-    <b:RefOrder>24</b:RefOrder>
+    <b:RefOrder>19</b:RefOrder>
   </b:Source>
   <b:Source>
     <b:Tag>Kim16</b:Tag>
@@ -8535,7 +8629,7 @@
         </b:NameList>
       </b:Author>
     </b:Author>
-    <b:RefOrder>14</b:RefOrder>
+    <b:RefOrder>20</b:RefOrder>
   </b:Source>
   <b:Source>
     <b:Tag>Mor211</b:Tag>
@@ -8555,7 +8649,7 @@
         </b:NameList>
       </b:Author>
     </b:Author>
-    <b:RefOrder>25</b:RefOrder>
+    <b:RefOrder>21</b:RefOrder>
   </b:Source>
   <b:Source>
     <b:Tag>Shu11</b:Tag>
@@ -8579,7 +8673,7 @@
         </b:NameList>
       </b:Author>
     </b:Author>
-    <b:RefOrder>1</b:RefOrder>
+    <b:RefOrder>22</b:RefOrder>
   </b:Source>
   <b:Source>
     <b:Tag>Tea22</b:Tag>
@@ -8601,7 +8695,7 @@
         </b:NameList>
       </b:Author>
     </b:Author>
-    <b:RefOrder>26</b:RefOrder>
+    <b:RefOrder>23</b:RefOrder>
   </b:Source>
   <b:Source>
     <b:Tag>Aro21</b:Tag>
@@ -8647,7 +8741,7 @@
         </b:NameList>
       </b:Author>
     </b:Author>
-    <b:RefOrder>27</b:RefOrder>
+    <b:RefOrder>24</b:RefOrder>
   </b:Source>
   <b:Source>
     <b:Tag>Bon15</b:Tag>
@@ -8672,7 +8766,7 @@
         </b:NameList>
       </b:Author>
     </b:Author>
-    <b:RefOrder>28</b:RefOrder>
+    <b:RefOrder>25</b:RefOrder>
   </b:Source>
   <b:Source>
     <b:Tag>Nie09</b:Tag>
@@ -8694,7 +8788,7 @@
         </b:NameList>
       </b:Author>
     </b:Author>
-    <b:RefOrder>2</b:RefOrder>
+    <b:RefOrder>26</b:RefOrder>
   </b:Source>
   <b:Source>
     <b:Tag>Car</b:Tag>
@@ -8717,7 +8811,7 @@
         </b:NameList>
       </b:Author>
     </b:Author>
-    <b:RefOrder>3</b:RefOrder>
+    <b:RefOrder>27</b:RefOrder>
   </b:Source>
   <b:Source>
     <b:Tag>Pin97</b:Tag>
@@ -8740,7 +8834,7 @@
         </b:NameList>
       </b:Author>
     </b:Author>
-    <b:RefOrder>5</b:RefOrder>
+    <b:RefOrder>28</b:RefOrder>
   </b:Source>
   <b:Source>
     <b:Tag>Hil14</b:Tag>
@@ -8790,7 +8884,7 @@
         </b:NameList>
       </b:Author>
     </b:Author>
-    <b:RefOrder>4</b:RefOrder>
+    <b:RefOrder>30</b:RefOrder>
   </b:Source>
   <b:Source>
     <b:Tag>Wie17</b:Tag>
@@ -8822,7 +8916,7 @@
         </b:NameList>
       </b:Author>
     </b:Author>
-    <b:RefOrder>30</b:RefOrder>
+    <b:RefOrder>31</b:RefOrder>
   </b:Source>
   <b:Source>
     <b:Tag>Glo22</b:Tag>
@@ -8839,7 +8933,7 @@
     <b:Month>September</b:Month>
     <b:Day>30</b:Day>
     <b:URL>https://gesrepair.com/pros-cons-of-mass-customization/</b:URL>
-    <b:RefOrder>6</b:RefOrder>
+    <b:RefOrder>32</b:RefOrder>
   </b:Source>
   <b:Source>
     <b:Tag>Del05</b:Tag>
@@ -8863,7 +8957,7 @@
         </b:NameList>
       </b:Author>
     </b:Author>
-    <b:RefOrder>7</b:RefOrder>
+    <b:RefOrder>4</b:RefOrder>
   </b:Source>
   <b:Source>
     <b:Tag>Swa01</b:Tag>
@@ -8887,7 +8981,7 @@
         </b:NameList>
       </b:Author>
     </b:Author>
-    <b:RefOrder>9</b:RefOrder>
+    <b:RefOrder>33</b:RefOrder>
   </b:Source>
   <b:Source>
     <b:Tag>Cha21</b:Tag>
@@ -8919,7 +9013,7 @@
       </b:Author>
     </b:Author>
     <b:Publisher>McKinsey &amp; Company</b:Publisher>
-    <b:RefOrder>31</b:RefOrder>
+    <b:RefOrder>34</b:RefOrder>
   </b:Source>
   <b:Source>
     <b:Tag>Pul10</b:Tag>
@@ -8951,7 +9045,7 @@
         </b:NameList>
       </b:Author>
     </b:Author>
-    <b:RefOrder>32</b:RefOrder>
+    <b:RefOrder>5</b:RefOrder>
   </b:Source>
   <b:Source>
     <b:Tag>Jam21</b:Tag>
@@ -8979,7 +9073,7 @@
         </b:NameList>
       </b:Author>
     </b:Author>
-    <b:RefOrder>33</b:RefOrder>
+    <b:RefOrder>35</b:RefOrder>
   </b:Source>
   <b:Source>
     <b:Tag>Bro14</b:Tag>
@@ -9003,7 +9097,7 @@
         </b:NameList>
       </b:Author>
     </b:Author>
-    <b:RefOrder>34</b:RefOrder>
+    <b:RefOrder>36</b:RefOrder>
   </b:Source>
   <b:Source>
     <b:Tag>Irm13</b:Tag>
@@ -9027,7 +9121,7 @@
         </b:NameList>
       </b:Author>
     </b:Author>
-    <b:RefOrder>11</b:RefOrder>
+    <b:RefOrder>6</b:RefOrder>
   </b:Source>
   <b:Source>
     <b:Tag>Bla22</b:Tag>
@@ -9049,7 +9143,7 @@
         </b:NameList>
       </b:Author>
     </b:Author>
-    <b:RefOrder>12</b:RefOrder>
+    <b:RefOrder>7</b:RefOrder>
   </b:Source>
   <b:Source>
     <b:Tag>Ngu22</b:Tag>
@@ -9071,7 +9165,7 @@
         </b:NameList>
       </b:Author>
     </b:Author>
-    <b:RefOrder>13</b:RefOrder>
+    <b:RefOrder>8</b:RefOrder>
   </b:Source>
   <b:Source>
     <b:Tag>Bro18</b:Tag>
@@ -9093,7 +9187,7 @@
         </b:NameList>
       </b:Author>
     </b:Author>
-    <b:RefOrder>35</b:RefOrder>
+    <b:RefOrder>37</b:RefOrder>
   </b:Source>
   <b:Source>
     <b:Tag>Nor12</b:Tag>
@@ -9121,7 +9215,7 @@
         </b:NameList>
       </b:Author>
     </b:Author>
-    <b:RefOrder>36</b:RefOrder>
+    <b:RefOrder>38</b:RefOrder>
   </b:Source>
   <b:Source>
     <b:Tag>Vin15</b:Tag>
@@ -9143,13 +9237,79 @@
         </b:NameList>
       </b:Author>
     </b:Author>
-    <b:RefOrder>10</b:RefOrder>
+    <b:RefOrder>1</b:RefOrder>
+  </b:Source>
+  <b:Source>
+    <b:Tag>Muh22</b:Tag>
+    <b:SourceType>InternetSite</b:SourceType>
+    <b:Guid>{E85C9EAA-E6BC-4DA9-9891-CC06BC93FF60}</b:Guid>
+    <b:Title>Customization vs. Personalization: What is the Difference?</b:Title>
+    <b:Year>2022</b:Year>
+    <b:InternetSiteTitle>Instapage</b:InternetSiteTitle>
+    <b:Month>October</b:Month>
+    <b:Day>28</b:Day>
+    <b:URL>https://instapage.com/blog/customized-vs-personalized</b:URL>
+    <b:Author>
+      <b:Author>
+        <b:NameList>
+          <b:Person>
+            <b:Last>Muhammad</b:Last>
+            <b:First>Fahad</b:First>
+          </b:Person>
+        </b:NameList>
+      </b:Author>
+    </b:Author>
+    <b:RefOrder>2</b:RefOrder>
+  </b:Source>
+  <b:Source>
+    <b:Tag>Sim05</b:Tag>
+    <b:SourceType>JournalArticle</b:SourceType>
+    <b:Guid>{FFA74D2A-753F-480F-9056-4C89A34DBAAD}</b:Guid>
+    <b:Title>Determinants of Customers’Responses to Customized Offers:Conceptual Framework andResearch Propositions</b:Title>
+    <b:Year>2005</b:Year>
+    <b:JournalName>Journal of Marketing</b:JournalName>
+    <b:Pages>32-45</b:Pages>
+    <b:Author>
+      <b:Author>
+        <b:NameList>
+          <b:Person>
+            <b:Last>Simonson</b:Last>
+            <b:First>Itamar</b:First>
+          </b:Person>
+        </b:NameList>
+      </b:Author>
+    </b:Author>
+    <b:RefOrder>3</b:RefOrder>
+  </b:Source>
+  <b:Source>
+    <b:Tag>Huf98</b:Tag>
+    <b:SourceType>JournalArticle</b:SourceType>
+    <b:Guid>{957CB461-B378-4E8F-B9C4-08831E3D576C}</b:Guid>
+    <b:Title>Variety for Sale: Mass Customization or Mass Confusion</b:Title>
+    <b:JournalName>Journal of Retailing</b:JournalName>
+    <b:Year>1998</b:Year>
+    <b:Pages>491-513</b:Pages>
+    <b:Author>
+      <b:Author>
+        <b:NameList>
+          <b:Person>
+            <b:Last>Huffman</b:Last>
+            <b:First>Cynthia</b:First>
+          </b:Person>
+          <b:Person>
+            <b:Last>Kahn</b:Last>
+            <b:First>Barbara</b:First>
+          </b:Person>
+        </b:NameList>
+      </b:Author>
+    </b:Author>
+    <b:RefOrder>39</b:RefOrder>
   </b:Source>
 </b:Sources>
 </file>
 
 <file path=customXml/itemProps1.xml><?xml version="1.0" encoding="utf-8"?>
-<ds:datastoreItem xmlns:ds="http://schemas.openxmlformats.org/officeDocument/2006/customXml" ds:itemID="{38003006-7E58-49B9-8057-9ECBEB209398}">
+<ds:datastoreItem xmlns:ds="http://schemas.openxmlformats.org/officeDocument/2006/customXml" ds:itemID="{C1455BC6-318A-4BEB-9F64-F26A114B2D21}">
   <ds:schemaRefs>
     <ds:schemaRef ds:uri="http://schemas.openxmlformats.org/officeDocument/2006/bibliography"/>
   </ds:schemaRefs>

</xml_diff>

<commit_message>
TB first draft with Elizabeth's suggestions has been finished; the references map is still not updated yet
</commit_message>
<xml_diff>
--- a/chapter_2.docx
+++ b/chapter_2.docx
@@ -605,21 +605,12 @@
         </w:rPr>
         <w:tab/>
       </w:r>
-      <w:proofErr w:type="spellStart"/>
       <w:r>
         <w:rPr>
           <w:rFonts w:ascii="Times New Roman"/>
           <w:sz w:val="24"/>
         </w:rPr>
-        <w:t>Riano</w:t>
-      </w:r>
-      <w:proofErr w:type="spellEnd"/>
-      <w:r>
-        <w:rPr>
-          <w:rFonts w:ascii="Times New Roman"/>
-          <w:sz w:val="24"/>
-        </w:rPr>
-        <w:t xml:space="preserve"> Martinez Francisco</w:t>
+        <w:t>Riano Martinez Francisco</w:t>
       </w:r>
     </w:p>
     <w:p>
@@ -895,17 +886,6 @@
         <w:spacing w:before="1" w:line="360" w:lineRule="auto"/>
         <w:rPr>
           <w:rFonts w:ascii="Times New Roman"/>
-          <w:i/>
-          <w:sz w:val="36"/>
-        </w:rPr>
-      </w:pPr>
-    </w:p>
-    <w:p>
-      <w:pPr>
-        <w:pStyle w:val="BodyText"/>
-        <w:spacing w:before="1" w:line="360" w:lineRule="auto"/>
-        <w:rPr>
-          <w:rFonts w:ascii="Times New Roman"/>
           <w:iCs/>
           <w:sz w:val="24"/>
           <w:szCs w:val="15"/>
@@ -1386,7 +1366,6 @@
         </w:rPr>
         <w:t>. Mass customization refers to the ability to quickly design, produce and delivery products that meet specific customer needs at close to mass-production prices (</w:t>
       </w:r>
-      <w:proofErr w:type="spellStart"/>
       <w:r>
         <w:rPr>
           <w:rFonts w:ascii="Times New Roman" w:hAnsi="Times New Roman"/>
@@ -1394,7 +1373,6 @@
         </w:rPr>
         <w:t>Puligadda</w:t>
       </w:r>
-      <w:proofErr w:type="spellEnd"/>
       <w:r>
         <w:rPr>
           <w:rFonts w:ascii="Times New Roman" w:hAnsi="Times New Roman"/>
@@ -1414,8 +1392,123 @@
           <w:rFonts w:ascii="Times New Roman" w:hAnsi="Times New Roman"/>
           <w:sz w:val="24"/>
         </w:rPr>
-        <w:t xml:space="preserve">.  According to Schreier (2006) mass customization is a buyer-centric strategy whose  main objective is to provide superior customer value through the increase of satisfaction triggered by the individualization of products. </w:t>
-      </w:r>
+        <w:t xml:space="preserve">.  According to Schreier (2006) mass customization is a buyer-centric strategy </w:t>
+      </w:r>
+      <w:r>
+        <w:rPr>
+          <w:rFonts w:ascii="Times New Roman" w:hAnsi="Times New Roman"/>
+          <w:sz w:val="24"/>
+        </w:rPr>
+        <w:t>whose main</w:t>
+      </w:r>
+      <w:r>
+        <w:rPr>
+          <w:rFonts w:ascii="Times New Roman" w:hAnsi="Times New Roman"/>
+          <w:sz w:val="24"/>
+        </w:rPr>
+        <w:t xml:space="preserve"> objective is to provide superior customer value through the increase of satisfaction triggered by the individualization of products. </w:t>
+      </w:r>
+      <w:r>
+        <w:rPr>
+          <w:rFonts w:ascii="Times New Roman" w:hAnsi="Times New Roman"/>
+          <w:sz w:val="24"/>
+        </w:rPr>
+        <w:t>Based on the previous definitions and statements, it is possible to conclude that the number of product components available to be customized is</w:t>
+      </w:r>
+      <w:r>
+        <w:rPr>
+          <w:rFonts w:ascii="Times New Roman" w:hAnsi="Times New Roman"/>
+          <w:sz w:val="24"/>
+        </w:rPr>
+        <w:t xml:space="preserve"> a </w:t>
+      </w:r>
+      <w:r>
+        <w:rPr>
+          <w:rFonts w:ascii="Times New Roman" w:hAnsi="Times New Roman"/>
+          <w:sz w:val="24"/>
+        </w:rPr>
+        <w:t xml:space="preserve">core element within mass customization configuration context. Mass customization </w:t>
+      </w:r>
+      <w:r>
+        <w:rPr>
+          <w:rFonts w:ascii="Times New Roman" w:hAnsi="Times New Roman"/>
+          <w:sz w:val="24"/>
+        </w:rPr>
+        <w:t>configurations</w:t>
+      </w:r>
+      <w:r>
+        <w:rPr>
+          <w:rFonts w:ascii="Times New Roman" w:hAnsi="Times New Roman"/>
+          <w:sz w:val="24"/>
+        </w:rPr>
+        <w:t xml:space="preserve"> may differing in the number and levels of product modules that a consumer may customize </w:t>
+      </w:r>
+      <w:sdt>
+        <w:sdtPr>
+          <w:rPr>
+            <w:rFonts w:ascii="Times New Roman" w:hAnsi="Times New Roman"/>
+            <w:sz w:val="24"/>
+          </w:rPr>
+          <w:id w:val="-303243737"/>
+          <w:citation/>
+        </w:sdtPr>
+        <w:sdtContent>
+          <w:r>
+            <w:rPr>
+              <w:rFonts w:ascii="Times New Roman" w:hAnsi="Times New Roman"/>
+              <w:sz w:val="24"/>
+            </w:rPr>
+            <w:fldChar w:fldCharType="begin"/>
+          </w:r>
+          <w:r>
+            <w:rPr>
+              <w:rFonts w:ascii="Times New Roman" w:hAnsi="Times New Roman"/>
+              <w:sz w:val="24"/>
+            </w:rPr>
+            <w:instrText xml:space="preserve"> CITATION Del05 \l 9226 </w:instrText>
+          </w:r>
+          <w:r>
+            <w:rPr>
+              <w:rFonts w:ascii="Times New Roman" w:hAnsi="Times New Roman"/>
+              <w:sz w:val="24"/>
+            </w:rPr>
+            <w:fldChar w:fldCharType="separate"/>
+          </w:r>
+          <w:r>
+            <w:rPr>
+              <w:rFonts w:ascii="Times New Roman" w:hAnsi="Times New Roman"/>
+              <w:noProof/>
+              <w:sz w:val="24"/>
+            </w:rPr>
+            <w:t>(Dellaert &amp; Stremersch, 2005)</w:t>
+          </w:r>
+          <w:r>
+            <w:rPr>
+              <w:rFonts w:ascii="Times New Roman" w:hAnsi="Times New Roman"/>
+              <w:sz w:val="24"/>
+            </w:rPr>
+            <w:fldChar w:fldCharType="end"/>
+          </w:r>
+        </w:sdtContent>
+      </w:sdt>
+      <w:r>
+        <w:rPr>
+          <w:rFonts w:ascii="Times New Roman" w:hAnsi="Times New Roman"/>
+          <w:sz w:val="24"/>
+        </w:rPr>
+        <w:t>.</w:t>
+      </w:r>
+    </w:p>
+    <w:p>
+      <w:pPr>
+        <w:spacing w:before="1" w:line="360" w:lineRule="auto"/>
+        <w:ind w:right="117"/>
+        <w:jc w:val="both"/>
+        <w:rPr>
+          <w:rFonts w:ascii="Times New Roman" w:hAnsi="Times New Roman"/>
+          <w:sz w:val="24"/>
+        </w:rPr>
+      </w:pPr>
     </w:p>
     <w:p>
       <w:pPr>
@@ -1432,15 +1525,15 @@
           <w:rFonts w:ascii="Times New Roman" w:hAnsi="Times New Roman"/>
           <w:sz w:val="24"/>
         </w:rPr>
-        <w:t xml:space="preserve">It is important to mention that level of customization has been included following the contributions made by Schreier (2006) and Franke et al. (2009). Both were aimed to analyze the effect of customization on willingness to pay, but while the first tested it through the comparison of self-design against standard products; the second made it through the assessment of tailored </w:t>
-      </w:r>
-      <w:r>
-        <w:rPr>
-          <w:rFonts w:ascii="Times New Roman" w:hAnsi="Times New Roman"/>
-          <w:sz w:val="24"/>
-        </w:rPr>
         <w:lastRenderedPageBreak/>
-        <w:t xml:space="preserve">products belonging to several categories. </w:t>
+        <w:t xml:space="preserve">It is important to mention that level of customization has been included following the contributions made by Schreier (2006) and Franke et al. (2009). Both were aimed to analyze the effect of customization on willingness to pay, but while the first tested it through the comparison of self-design against standard products; the second made it through the assessment of </w:t>
+      </w:r>
+      <w:r>
+        <w:rPr>
+          <w:rFonts w:ascii="Times New Roman" w:hAnsi="Times New Roman"/>
+          <w:sz w:val="24"/>
+        </w:rPr>
+        <w:t xml:space="preserve">the relationship between customization and WTP moderated by some variables such as: preference insight, ability to express preferences and product involvement. </w:t>
       </w:r>
     </w:p>
     <w:p>
@@ -1481,31 +1574,13 @@
         </w:rPr>
         <w:t xml:space="preserve"> carried out by </w:t>
       </w:r>
-      <w:proofErr w:type="spellStart"/>
-      <w:r>
-        <w:rPr>
-          <w:rFonts w:ascii="Times New Roman" w:hAnsi="Times New Roman"/>
-          <w:sz w:val="24"/>
-        </w:rPr>
-        <w:t>Dellaert</w:t>
-      </w:r>
-      <w:proofErr w:type="spellEnd"/>
-      <w:r>
-        <w:rPr>
-          <w:rFonts w:ascii="Times New Roman" w:hAnsi="Times New Roman"/>
-          <w:sz w:val="24"/>
-        </w:rPr>
-        <w:t xml:space="preserve"> &amp; </w:t>
-      </w:r>
-      <w:proofErr w:type="spellStart"/>
-      <w:r>
-        <w:rPr>
-          <w:rFonts w:ascii="Times New Roman" w:hAnsi="Times New Roman"/>
-          <w:sz w:val="24"/>
-        </w:rPr>
-        <w:t>Stremersch</w:t>
-      </w:r>
-      <w:proofErr w:type="spellEnd"/>
+      <w:r>
+        <w:rPr>
+          <w:rFonts w:ascii="Times New Roman" w:hAnsi="Times New Roman"/>
+          <w:sz w:val="24"/>
+        </w:rPr>
+        <w:t>Dellaert &amp; Stremersch</w:t>
+      </w:r>
       <w:r>
         <w:rPr>
           <w:rFonts w:ascii="Times New Roman" w:hAnsi="Times New Roman"/>
@@ -1606,152 +1681,25 @@
           <w:rFonts w:ascii="Times New Roman" w:hAnsi="Times New Roman"/>
           <w:sz w:val="24"/>
         </w:rPr>
-        <w:t xml:space="preserve">Retailers who employ techniques of fostering </w:t>
-      </w:r>
-      <w:r>
-        <w:rPr>
-          <w:rFonts w:ascii="Times New Roman" w:hAnsi="Times New Roman"/>
-          <w:sz w:val="24"/>
-        </w:rPr>
-        <w:t>in customers to encouraging product customization, may be able to increase psychological ownership (</w:t>
-      </w:r>
-      <w:bookmarkStart w:id="2" w:name="_Hlk116035438"/>
-      <w:r>
-        <w:rPr>
-          <w:rFonts w:ascii="Times New Roman" w:hAnsi="Times New Roman"/>
-          <w:sz w:val="24"/>
-        </w:rPr>
-        <w:t>Shu &amp; Peck, 2011)</w:t>
-      </w:r>
-      <w:r>
-        <w:rPr>
-          <w:rFonts w:ascii="Times New Roman" w:hAnsi="Times New Roman"/>
-          <w:sz w:val="24"/>
-        </w:rPr>
-        <w:t xml:space="preserve">. </w:t>
+        <w:t>The connection between level of customization and psychological ownership was created due to the influence of a study carried out by (</w:t>
+      </w:r>
+      <w:bookmarkStart w:id="2" w:name="_Hlk116316273"/>
+      <w:r>
+        <w:rPr>
+          <w:rFonts w:ascii="Times New Roman" w:hAnsi="Times New Roman"/>
+          <w:noProof/>
+          <w:sz w:val="24"/>
+        </w:rPr>
+        <w:t>Jami</w:t>
+      </w:r>
+      <w:r>
+        <w:rPr>
+          <w:rFonts w:ascii="Times New Roman" w:hAnsi="Times New Roman"/>
+          <w:sz w:val="24"/>
+        </w:rPr>
+        <w:t xml:space="preserve"> et al., 2021</w:t>
       </w:r>
       <w:bookmarkEnd w:id="2"/>
-      <w:r>
-        <w:rPr>
-          <w:rFonts w:ascii="Times New Roman" w:hAnsi="Times New Roman"/>
-          <w:sz w:val="24"/>
-        </w:rPr>
-        <w:t xml:space="preserve">This statement is completely aligned with the proposal made by </w:t>
-      </w:r>
-      <w:proofErr w:type="spellStart"/>
-      <w:r>
-        <w:rPr>
-          <w:rFonts w:ascii="Times New Roman" w:hAnsi="Times New Roman"/>
-          <w:sz w:val="24"/>
-        </w:rPr>
-        <w:t>Morewedge</w:t>
-      </w:r>
-      <w:proofErr w:type="spellEnd"/>
-      <w:r>
-        <w:rPr>
-          <w:rFonts w:ascii="Times New Roman" w:hAnsi="Times New Roman"/>
-          <w:sz w:val="24"/>
-        </w:rPr>
-        <w:t xml:space="preserve"> et al</w:t>
-      </w:r>
-      <w:r>
-        <w:rPr>
-          <w:rFonts w:ascii="Times New Roman" w:hAnsi="Times New Roman"/>
-          <w:sz w:val="24"/>
-        </w:rPr>
-        <w:t xml:space="preserve"> (</w:t>
-      </w:r>
-      <w:r>
-        <w:rPr>
-          <w:rFonts w:ascii="Times New Roman" w:hAnsi="Times New Roman"/>
-          <w:sz w:val="24"/>
-        </w:rPr>
-        <w:t>2021</w:t>
-      </w:r>
-      <w:r>
-        <w:rPr>
-          <w:rFonts w:ascii="Times New Roman" w:hAnsi="Times New Roman"/>
-          <w:sz w:val="24"/>
-        </w:rPr>
-        <w:t>) who affirms that the increased control imbued by improved considerations set and customization may produce a higher level of psychological ownership as well. Although the</w:t>
-      </w:r>
-      <w:r>
-        <w:rPr>
-          <w:rFonts w:ascii="Times New Roman" w:hAnsi="Times New Roman"/>
-          <w:sz w:val="24"/>
-        </w:rPr>
-        <w:t xml:space="preserve"> above</w:t>
-      </w:r>
-      <w:r>
-        <w:rPr>
-          <w:rFonts w:ascii="Times New Roman" w:hAnsi="Times New Roman"/>
-          <w:sz w:val="24"/>
-        </w:rPr>
-        <w:t xml:space="preserve"> declarations have had an important relevance within the customization literature, these have not been proved or teste</w:t>
-      </w:r>
-      <w:r>
-        <w:rPr>
-          <w:rFonts w:ascii="Times New Roman" w:hAnsi="Times New Roman"/>
-          <w:sz w:val="24"/>
-        </w:rPr>
-        <w:t>d</w:t>
-      </w:r>
-      <w:r>
-        <w:rPr>
-          <w:rFonts w:ascii="Times New Roman" w:hAnsi="Times New Roman"/>
-          <w:sz w:val="24"/>
-        </w:rPr>
-        <w:t xml:space="preserve"> through an experimental design research approach; therefore</w:t>
-      </w:r>
-      <w:r>
-        <w:rPr>
-          <w:rFonts w:ascii="Times New Roman" w:hAnsi="Times New Roman"/>
-          <w:sz w:val="24"/>
-        </w:rPr>
-        <w:t>,</w:t>
-      </w:r>
-      <w:r>
-        <w:rPr>
-          <w:rFonts w:ascii="Times New Roman" w:hAnsi="Times New Roman"/>
-          <w:sz w:val="24"/>
-        </w:rPr>
-        <w:t xml:space="preserve"> this is one of the key added contributions expected to be given by this present research. </w:t>
-      </w:r>
-    </w:p>
-    <w:p>
-      <w:pPr>
-        <w:spacing w:before="1" w:line="360" w:lineRule="auto"/>
-        <w:ind w:right="117" w:firstLine="720"/>
-        <w:jc w:val="both"/>
-        <w:rPr>
-          <w:rFonts w:ascii="Times New Roman" w:hAnsi="Times New Roman"/>
-          <w:sz w:val="24"/>
-        </w:rPr>
-      </w:pPr>
-      <w:r>
-        <w:rPr>
-          <w:rFonts w:ascii="Times New Roman" w:hAnsi="Times New Roman"/>
-          <w:sz w:val="24"/>
-        </w:rPr>
-        <w:t>The connection between level of customization and psychological ownership was created due to the influence of a study carried out by (</w:t>
-      </w:r>
-      <w:bookmarkStart w:id="3" w:name="_Hlk116316273"/>
-      <w:r>
-        <w:rPr>
-          <w:rFonts w:ascii="Times New Roman" w:hAnsi="Times New Roman"/>
-          <w:noProof/>
-          <w:sz w:val="24"/>
-        </w:rPr>
-        <w:t>Jami</w:t>
-      </w:r>
-      <w:r>
-        <w:rPr>
-          <w:rFonts w:ascii="Times New Roman" w:hAnsi="Times New Roman"/>
-          <w:sz w:val="24"/>
-        </w:rPr>
-        <w:t xml:space="preserve"> et al., 2021</w:t>
-      </w:r>
-      <w:bookmarkEnd w:id="3"/>
       <w:r>
         <w:rPr>
           <w:rFonts w:ascii="Times New Roman" w:hAnsi="Times New Roman"/>
@@ -1975,7 +1923,6 @@
           <w:sz w:val="28"/>
           <w:szCs w:val="17"/>
         </w:rPr>
-        <w:lastRenderedPageBreak/>
         <w:t xml:space="preserve">Moderation effect </w:t>
       </w:r>
       <w:r>
@@ -2029,7 +1976,15 @@
           <w:b w:val="0"/>
           <w:bCs w:val="0"/>
         </w:rPr>
-        <w:t xml:space="preserve">. At a fundamental level, the appeal of a product can be viewed as a function of two sets of factors: product features and marketing efforts (Du et al., 2015). </w:t>
+        <w:t xml:space="preserve">. At a fundamental level, the appeal of </w:t>
+      </w:r>
+      <w:r>
+        <w:rPr>
+          <w:b w:val="0"/>
+          <w:bCs w:val="0"/>
+        </w:rPr>
+        <w:lastRenderedPageBreak/>
+        <w:t xml:space="preserve">a product can be viewed as a function of two sets of factors: product features and marketing efforts (Du et al., 2015). </w:t>
       </w:r>
       <w:r>
         <w:rPr>
@@ -2116,7 +2071,21 @@
           <w:b w:val="0"/>
           <w:bCs w:val="0"/>
         </w:rPr>
-        <w:t>A product feature is a component of a product that fulfills a customer need. Feature could influence the pricing strategy and companies modify features to enhance the user experience</w:t>
+        <w:t>A product feature is a component of a product that fulfills a customer need. Feature</w:t>
+      </w:r>
+      <w:r>
+        <w:rPr>
+          <w:b w:val="0"/>
+          <w:bCs w:val="0"/>
+        </w:rPr>
+        <w:t>s</w:t>
+      </w:r>
+      <w:r>
+        <w:rPr>
+          <w:b w:val="0"/>
+          <w:bCs w:val="0"/>
+        </w:rPr>
+        <w:t xml:space="preserve"> could influence the pricing strategy and companies modify features to enhance the user experience</w:t>
       </w:r>
       <w:sdt>
         <w:sdtPr>
@@ -2171,7 +2140,166 @@
           <w:b w:val="0"/>
           <w:bCs w:val="0"/>
         </w:rPr>
-        <w:t xml:space="preserve">. Marketing team have an important role in product development and hence in the management of its features. By building product features that consumers want and, at the same time, differentiate it from the competence could be fundamental in order to achieve the sales goals </w:t>
+        <w:t>.</w:t>
+      </w:r>
+      <w:r>
+        <w:rPr>
+          <w:b w:val="0"/>
+          <w:bCs w:val="0"/>
+        </w:rPr>
+        <w:t xml:space="preserve"> </w:t>
+      </w:r>
+      <w:r>
+        <w:rPr>
+          <w:b w:val="0"/>
+          <w:bCs w:val="0"/>
+        </w:rPr>
+        <w:t xml:space="preserve">In accordance with the purposes of this research, type of features used to customize products is going to be classified in two conditions: hedonic and utilitarian. </w:t>
+      </w:r>
+    </w:p>
+    <w:p>
+      <w:pPr>
+        <w:pStyle w:val="Heading3"/>
+        <w:spacing w:before="1" w:line="360" w:lineRule="auto"/>
+        <w:ind w:firstLine="520"/>
+        <w:jc w:val="both"/>
+        <w:rPr>
+          <w:b w:val="0"/>
+          <w:bCs w:val="0"/>
+        </w:rPr>
+      </w:pPr>
+      <w:r>
+        <w:rPr>
+          <w:b w:val="0"/>
+          <w:bCs w:val="0"/>
+        </w:rPr>
+        <w:t xml:space="preserve">This classification has been done based on the fact that consumption is supported by two main reasons strongly related with both concepts. According </w:t>
+      </w:r>
+      <w:r>
+        <w:rPr>
+          <w:b w:val="0"/>
+          <w:bCs w:val="0"/>
+        </w:rPr>
+        <w:t>to</w:t>
+      </w:r>
+      <w:r>
+        <w:rPr>
+          <w:b w:val="0"/>
+          <w:bCs w:val="0"/>
+        </w:rPr>
+        <w:t xml:space="preserve"> Batra</w:t>
+      </w:r>
+      <w:r>
+        <w:rPr>
+          <w:b w:val="0"/>
+          <w:bCs w:val="0"/>
+        </w:rPr>
+        <w:t xml:space="preserve"> &amp; Ahtola</w:t>
+      </w:r>
+      <w:r>
+        <w:rPr>
+          <w:b w:val="0"/>
+          <w:bCs w:val="0"/>
+        </w:rPr>
+        <w:t xml:space="preserve"> (1990)</w:t>
+      </w:r>
+      <w:r>
+        <w:rPr>
+          <w:b w:val="0"/>
+          <w:bCs w:val="0"/>
+        </w:rPr>
+        <w:t xml:space="preserve"> the purchasing and consumer behavior, of the customers, is driven by two main elements: consummatory (hedonic) </w:t>
+      </w:r>
+      <w:r>
+        <w:rPr>
+          <w:b w:val="0"/>
+          <w:bCs w:val="0"/>
+        </w:rPr>
+        <w:t>gratification, mainly triggered by sensory attributes</w:t>
+      </w:r>
+      <w:r>
+        <w:rPr>
+          <w:b w:val="0"/>
+          <w:bCs w:val="0"/>
+        </w:rPr>
+        <w:t>;</w:t>
+      </w:r>
+      <w:r>
+        <w:rPr>
+          <w:b w:val="0"/>
+          <w:bCs w:val="0"/>
+        </w:rPr>
+        <w:t xml:space="preserve"> and instrumental (utilitarian) motivated by expectations of consequences. Based on the previous statement, it is possible to differentiate both concepts within a consumption context. Hedonic experiences are intrinsically motivated and fulfilling and for this reason are sought after as a final destination. On the other hand, utilitarian </w:t>
+      </w:r>
+      <w:r>
+        <w:rPr>
+          <w:b w:val="0"/>
+          <w:bCs w:val="0"/>
+        </w:rPr>
+        <w:t>experiences</w:t>
+      </w:r>
+      <w:r>
+        <w:rPr>
+          <w:b w:val="0"/>
+          <w:bCs w:val="0"/>
+        </w:rPr>
+        <w:t xml:space="preserve"> are extrinsically because </w:t>
+      </w:r>
+      <w:r>
+        <w:rPr>
+          <w:b w:val="0"/>
+          <w:bCs w:val="0"/>
+        </w:rPr>
+        <w:t>they</w:t>
+      </w:r>
+      <w:r>
+        <w:rPr>
+          <w:b w:val="0"/>
+          <w:bCs w:val="0"/>
+        </w:rPr>
+        <w:t xml:space="preserve"> </w:t>
+      </w:r>
+      <w:r>
+        <w:rPr>
+          <w:b w:val="0"/>
+          <w:bCs w:val="0"/>
+        </w:rPr>
+        <w:t>are se</w:t>
+      </w:r>
+      <w:r>
+        <w:rPr>
+          <w:b w:val="0"/>
+          <w:bCs w:val="0"/>
+        </w:rPr>
+        <w:t>en as</w:t>
+      </w:r>
+      <w:r>
+        <w:rPr>
+          <w:b w:val="0"/>
+          <w:bCs w:val="0"/>
+        </w:rPr>
+        <w:t xml:space="preserve"> </w:t>
+      </w:r>
+      <w:r>
+        <w:rPr>
+          <w:b w:val="0"/>
+          <w:bCs w:val="0"/>
+        </w:rPr>
+        <w:t>instrument</w:t>
+      </w:r>
+      <w:r>
+        <w:rPr>
+          <w:b w:val="0"/>
+          <w:bCs w:val="0"/>
+        </w:rPr>
+        <w:t>s</w:t>
+      </w:r>
+      <w:r>
+        <w:rPr>
+          <w:b w:val="0"/>
+          <w:bCs w:val="0"/>
+        </w:rPr>
+        <w:t xml:space="preserve"> to achieve a higher-level goal </w:t>
       </w:r>
       <w:sdt>
         <w:sdtPr>
@@ -2179,7 +2307,7 @@
             <w:b w:val="0"/>
             <w:bCs w:val="0"/>
           </w:rPr>
-          <w:id w:val="964394755"/>
+          <w:id w:val="-475531908"/>
           <w:citation/>
         </w:sdtPr>
         <w:sdtContent>
@@ -2195,7 +2323,7 @@
               <w:b w:val="0"/>
               <w:bCs w:val="0"/>
             </w:rPr>
-            <w:instrText xml:space="preserve"> CITATION Ngu22 \l 9226 </w:instrText>
+            <w:instrText xml:space="preserve"> CITATION Bot11 \l 9226 </w:instrText>
           </w:r>
           <w:r>
             <w:rPr>
@@ -2210,7 +2338,7 @@
               <w:bCs w:val="0"/>
               <w:noProof/>
             </w:rPr>
-            <w:t>(Nguyen, 2022)</w:t>
+            <w:t xml:space="preserve"> (Botti &amp; Mcgill, 2011)</w:t>
           </w:r>
           <w:r>
             <w:rPr>
@@ -2245,30 +2373,66 @@
           <w:b w:val="0"/>
           <w:bCs w:val="0"/>
         </w:rPr>
-        <w:t>In accordance with the purposes of this research, type of features used to customize products is going to be classified in two conditions: hedonic and utilitarian. Hedonic features are those linked with a sensory experience of aesthetic or sensual pleasure and fun; while utilitarian attributes are those orientated to a specific goal and with the accomplishment of a practical task (</w:t>
-      </w:r>
-      <w:r>
-        <w:rPr>
-          <w:b w:val="0"/>
-          <w:bCs w:val="0"/>
-        </w:rPr>
-        <w:t xml:space="preserve">Dhar &amp; </w:t>
-      </w:r>
-      <w:proofErr w:type="spellStart"/>
-      <w:r>
-        <w:rPr>
-          <w:b w:val="0"/>
-          <w:bCs w:val="0"/>
-        </w:rPr>
-        <w:t>Wertenbroch</w:t>
-      </w:r>
-      <w:proofErr w:type="spellEnd"/>
-      <w:r>
-        <w:rPr>
-          <w:b w:val="0"/>
-          <w:bCs w:val="0"/>
-        </w:rPr>
-        <w:t xml:space="preserve"> 2000)</w:t>
+        <w:t>Based on the research made by</w:t>
+      </w:r>
+      <w:r>
+        <w:t xml:space="preserve"> </w:t>
+      </w:r>
+      <w:r>
+        <w:rPr>
+          <w:b w:val="0"/>
+          <w:bCs w:val="0"/>
+        </w:rPr>
+        <w:t>Crowley</w:t>
+      </w:r>
+      <w:r>
+        <w:rPr>
+          <w:b w:val="0"/>
+          <w:bCs w:val="0"/>
+        </w:rPr>
+        <w:t xml:space="preserve"> et al (1992)</w:t>
+      </w:r>
+      <w:r>
+        <w:rPr>
+          <w:b w:val="0"/>
+          <w:bCs w:val="0"/>
+        </w:rPr>
+        <w:t xml:space="preserve"> where they were able to develop a framework in regards of the bidimensional (hedonic/utilitarian) approach to comprehend consumer attitudes towards product categories, the present paper pretends to take a step further in order to apply this bidimensional </w:t>
+      </w:r>
+      <w:r>
+        <w:rPr>
+          <w:b w:val="0"/>
+          <w:bCs w:val="0"/>
+        </w:rPr>
+        <w:t xml:space="preserve">framework toward a more specific approach based on the features that could be used to customize products. </w:t>
+      </w:r>
+      <w:r>
+        <w:rPr>
+          <w:b w:val="0"/>
+          <w:bCs w:val="0"/>
+        </w:rPr>
+        <w:t>As it was done before in a wider context focused on consumption, the differentiation of both concepts also could be done</w:t>
+      </w:r>
+      <w:r>
+        <w:rPr>
+          <w:b w:val="0"/>
+          <w:bCs w:val="0"/>
+        </w:rPr>
+        <w:t xml:space="preserve"> starting from a feature approximation. While h</w:t>
+      </w:r>
+      <w:r>
+        <w:rPr>
+          <w:b w:val="0"/>
+          <w:bCs w:val="0"/>
+        </w:rPr>
+        <w:t>edonic features are those linked with a sensory experience of aesthetic or sensual pleasure and fun; utilitarian attributes are those orientated to a specific goal and with the accomplishment of a practical task (</w:t>
+      </w:r>
+      <w:r>
+        <w:rPr>
+          <w:b w:val="0"/>
+          <w:bCs w:val="0"/>
+        </w:rPr>
+        <w:t>Dhar &amp; Wertenbroch 2000)</w:t>
       </w:r>
       <w:r>
         <w:rPr>
@@ -2301,17 +2465,8 @@
           <w:b w:val="0"/>
           <w:bCs w:val="0"/>
         </w:rPr>
-        <w:t xml:space="preserve">Dhar &amp; </w:t>
-      </w:r>
-      <w:proofErr w:type="spellStart"/>
-      <w:r>
-        <w:rPr>
-          <w:b w:val="0"/>
-          <w:bCs w:val="0"/>
-        </w:rPr>
-        <w:t>Wertenbroch</w:t>
-      </w:r>
-      <w:proofErr w:type="spellEnd"/>
+        <w:t>Dhar &amp; Wertenbroch</w:t>
+      </w:r>
       <w:r>
         <w:rPr>
           <w:b w:val="0"/>
@@ -2331,7 +2486,15 @@
           <w:b w:val="0"/>
           <w:bCs w:val="0"/>
         </w:rPr>
-        <w:t>edonic products trigger more psychological ownership and more positive affect than utilitarian products (Shu &amp; Peck, 2011)</w:t>
+        <w:t xml:space="preserve">edonic products </w:t>
+      </w:r>
+      <w:r>
+        <w:rPr>
+          <w:b w:val="0"/>
+          <w:bCs w:val="0"/>
+        </w:rPr>
+        <w:lastRenderedPageBreak/>
+        <w:t>trigger more psychological ownership and more positive affect than utilitarian products (Shu &amp; Peck, 2011)</w:t>
       </w:r>
       <w:r>
         <w:rPr>
@@ -2345,23 +2508,7 @@
           <w:b w:val="0"/>
           <w:bCs w:val="0"/>
         </w:rPr>
-        <w:t xml:space="preserve">as it was demonstrated by Dhar &amp; </w:t>
-      </w:r>
-      <w:proofErr w:type="spellStart"/>
-      <w:r>
-        <w:rPr>
-          <w:b w:val="0"/>
-          <w:bCs w:val="0"/>
-        </w:rPr>
-        <w:t>Wertenbroch</w:t>
-      </w:r>
-      <w:proofErr w:type="spellEnd"/>
-      <w:r>
-        <w:rPr>
-          <w:b w:val="0"/>
-          <w:bCs w:val="0"/>
-        </w:rPr>
-        <w:t xml:space="preserve"> (2000), hedonic products also generate more loss aversion</w:t>
+        <w:t>as it was demonstrated by Dhar &amp; Wertenbroch (2000), hedonic products also generate more loss aversion</w:t>
       </w:r>
       <w:r>
         <w:rPr>
@@ -2415,15 +2562,7 @@
           <w:b w:val="0"/>
           <w:bCs w:val="0"/>
         </w:rPr>
-        <w:t xml:space="preserve"> (2013), stated previously, which says that consumers usually prefer products with a high number of features, it </w:t>
-      </w:r>
-      <w:r>
-        <w:rPr>
-          <w:b w:val="0"/>
-          <w:bCs w:val="0"/>
-        </w:rPr>
-        <w:lastRenderedPageBreak/>
-        <w:t xml:space="preserve">is possible to infer that products customized with a relative high number of hedonic features will be preferred by the </w:t>
+        <w:t xml:space="preserve"> (2013), stated previously, which says that consumers usually prefer products with a high number of features, it is possible to infer that products customized with a relative high number of hedonic features will be preferred by the </w:t>
       </w:r>
       <w:r>
         <w:rPr>
@@ -2472,21 +2611,12 @@
         </w:rPr>
         <w:t xml:space="preserve">by </w:t>
       </w:r>
-      <w:proofErr w:type="spellStart"/>
-      <w:r>
-        <w:rPr>
-          <w:b w:val="0"/>
-          <w:bCs w:val="0"/>
-        </w:rPr>
-        <w:t>Broniarczyk</w:t>
-      </w:r>
-      <w:proofErr w:type="spellEnd"/>
-      <w:r>
-        <w:rPr>
-          <w:b w:val="0"/>
-          <w:bCs w:val="0"/>
-        </w:rPr>
-        <w:t xml:space="preserve"> &amp; Griffin</w:t>
+      <w:r>
+        <w:rPr>
+          <w:b w:val="0"/>
+          <w:bCs w:val="0"/>
+        </w:rPr>
+        <w:t>Broniarczyk &amp; Griffin</w:t>
       </w:r>
       <w:r>
         <w:rPr>
@@ -2554,23 +2684,7 @@
           <w:b w:val="0"/>
           <w:bCs w:val="0"/>
         </w:rPr>
-        <w:t xml:space="preserve">Bonaventure &amp; </w:t>
-      </w:r>
-      <w:proofErr w:type="spellStart"/>
-      <w:r>
-        <w:rPr>
-          <w:b w:val="0"/>
-          <w:bCs w:val="0"/>
-        </w:rPr>
-        <w:t>Chebat</w:t>
-      </w:r>
-      <w:proofErr w:type="spellEnd"/>
-      <w:r>
-        <w:rPr>
-          <w:b w:val="0"/>
-          <w:bCs w:val="0"/>
-        </w:rPr>
-        <w:t xml:space="preserve"> (2015)</w:t>
+        <w:t>Bonaventure &amp; Chebat (2015)</w:t>
       </w:r>
       <w:r>
         <w:rPr>
@@ -2785,7 +2899,15 @@
           <w:b w:val="0"/>
           <w:bCs w:val="0"/>
         </w:rPr>
-        <w:t xml:space="preserve"> will develop a stronger psychological ownership, on customers, than </w:t>
+        <w:t xml:space="preserve"> will develop a stronger </w:t>
+      </w:r>
+      <w:r>
+        <w:rPr>
+          <w:b w:val="0"/>
+          <w:bCs w:val="0"/>
+        </w:rPr>
+        <w:lastRenderedPageBreak/>
+        <w:t xml:space="preserve">psychological ownership, on customers, than </w:t>
       </w:r>
       <w:r>
         <w:rPr>
@@ -2808,18 +2930,6 @@
         </w:rPr>
         <w:t>and this relationship will be stronger for product customized through hedonic features than products customized through utilitarian ones.</w:t>
       </w:r>
-    </w:p>
-    <w:p>
-      <w:pPr>
-        <w:pStyle w:val="Heading3"/>
-        <w:spacing w:before="1" w:line="360" w:lineRule="auto"/>
-        <w:ind w:left="1440" w:firstLine="5"/>
-        <w:jc w:val="both"/>
-        <w:rPr>
-          <w:b w:val="0"/>
-          <w:bCs w:val="0"/>
-        </w:rPr>
-      </w:pPr>
     </w:p>
     <w:p>
       <w:pPr>
@@ -2894,15 +3004,7 @@
           <w:rFonts w:ascii="Times New Roman" w:hAnsi="Times New Roman"/>
           <w:sz w:val="24"/>
         </w:rPr>
-        <w:t xml:space="preserve">) psychological ownership could be understood as the individual feeling of possession a consumer could hold for a target, it is </w:t>
-      </w:r>
-      <w:r>
-        <w:rPr>
-          <w:rFonts w:ascii="Times New Roman" w:hAnsi="Times New Roman"/>
-          <w:sz w:val="24"/>
-        </w:rPr>
-        <w:lastRenderedPageBreak/>
-        <w:t xml:space="preserve">based on subjective feelings. Legal ownership, on the other hand, is the possession of a product, endorsed by a legal document, usually a deed, a bill or a receipt. </w:t>
+        <w:t xml:space="preserve">) psychological ownership could be understood as the individual feeling of possession a consumer could hold for a target, it is based on subjective feelings. Legal ownership, on the other hand, is the possession of a product, endorsed by a legal document, usually a deed, a bill or a receipt. </w:t>
       </w:r>
       <w:r>
         <w:rPr>
@@ -2925,21 +3027,12 @@
         </w:rPr>
         <w:t>, for instance, consumers could develop psychological ownership towards ideas or goods for which they do not have any legal claim (</w:t>
       </w:r>
-      <w:proofErr w:type="spellStart"/>
-      <w:r>
-        <w:rPr>
-          <w:rFonts w:ascii="Times New Roman" w:hAnsi="Times New Roman"/>
-          <w:sz w:val="24"/>
-        </w:rPr>
-        <w:t>Morewedge</w:t>
-      </w:r>
-      <w:proofErr w:type="spellEnd"/>
-      <w:r>
-        <w:rPr>
-          <w:rFonts w:ascii="Times New Roman" w:hAnsi="Times New Roman"/>
-          <w:sz w:val="24"/>
-        </w:rPr>
-        <w:t xml:space="preserve"> et al</w:t>
+      <w:r>
+        <w:rPr>
+          <w:rFonts w:ascii="Times New Roman" w:hAnsi="Times New Roman"/>
+          <w:sz w:val="24"/>
+        </w:rPr>
+        <w:t>Morewedge et al</w:t>
       </w:r>
       <w:r>
         <w:rPr>
@@ -3044,23 +3137,7 @@
           <w:rFonts w:ascii="Times New Roman" w:hAnsi="Times New Roman"/>
           <w:sz w:val="24"/>
         </w:rPr>
-        <w:t>(</w:t>
-      </w:r>
-      <w:proofErr w:type="spellStart"/>
-      <w:r>
-        <w:rPr>
-          <w:rFonts w:ascii="Times New Roman" w:hAnsi="Times New Roman"/>
-          <w:sz w:val="24"/>
-        </w:rPr>
-        <w:t>Morewedge</w:t>
-      </w:r>
-      <w:proofErr w:type="spellEnd"/>
-      <w:r>
-        <w:rPr>
-          <w:rFonts w:ascii="Times New Roman" w:hAnsi="Times New Roman"/>
-          <w:sz w:val="24"/>
-        </w:rPr>
-        <w:t xml:space="preserve"> et al., 2021).</w:t>
+        <w:t>(Morewedge et al., 2021).</w:t>
       </w:r>
     </w:p>
     <w:p>
@@ -3078,55 +3155,7 @@
           <w:rFonts w:ascii="Times New Roman" w:hAnsi="Times New Roman"/>
           <w:sz w:val="24"/>
         </w:rPr>
-        <w:t xml:space="preserve">Based on the literature review done in order to carry out this research, the mediating effect of psychological ownership on willingness to pay has been already documented. For instance, </w:t>
-      </w:r>
-      <w:proofErr w:type="spellStart"/>
-      <w:r>
-        <w:rPr>
-          <w:rFonts w:ascii="Times New Roman" w:hAnsi="Times New Roman"/>
-          <w:sz w:val="24"/>
-        </w:rPr>
-        <w:t>Atasoy</w:t>
-      </w:r>
-      <w:proofErr w:type="spellEnd"/>
-      <w:r>
-        <w:rPr>
-          <w:rFonts w:ascii="Times New Roman" w:hAnsi="Times New Roman"/>
-          <w:sz w:val="24"/>
-        </w:rPr>
-        <w:t xml:space="preserve"> &amp; </w:t>
-      </w:r>
-      <w:proofErr w:type="spellStart"/>
-      <w:r>
-        <w:rPr>
-          <w:rFonts w:ascii="Times New Roman" w:hAnsi="Times New Roman"/>
-          <w:sz w:val="24"/>
-        </w:rPr>
-        <w:t>Morewedge</w:t>
-      </w:r>
-      <w:proofErr w:type="spellEnd"/>
-      <w:r>
-        <w:rPr>
-          <w:rFonts w:ascii="Times New Roman" w:hAnsi="Times New Roman"/>
-          <w:sz w:val="24"/>
-        </w:rPr>
-        <w:t xml:space="preserve"> (2017), determined the influence of psychological ownership, as a mediator, between product format (digital vs physical) and product valuation (WTP). Similarly, Bonaventure &amp; </w:t>
-      </w:r>
-      <w:proofErr w:type="spellStart"/>
-      <w:r>
-        <w:rPr>
-          <w:rFonts w:ascii="Times New Roman" w:hAnsi="Times New Roman"/>
-          <w:sz w:val="24"/>
-        </w:rPr>
-        <w:t>Chebat</w:t>
-      </w:r>
-      <w:proofErr w:type="spellEnd"/>
-      <w:r>
-        <w:rPr>
-          <w:rFonts w:ascii="Times New Roman" w:hAnsi="Times New Roman"/>
-          <w:sz w:val="24"/>
-        </w:rPr>
-        <w:t xml:space="preserve"> (2015) established in their model the mediating role of psychological ownership in the relationship of touch</w:t>
+        <w:t>Based on the literature review done in order to carry out this research, the mediating effect of psychological ownership on willingness to pay has been already documented. For instance, Atasoy &amp; Morewedge (2017), determined the influence of psychological ownership, as a mediator, between product format (digital vs physical) and product valuation (WTP). Similarly, Bonaventure &amp; Chebat (2015) established in their model the mediating role of psychological ownership in the relationship of touch</w:t>
       </w:r>
       <w:r>
         <w:rPr>
@@ -3193,7 +3222,15 @@
           <w:rFonts w:ascii="Times New Roman" w:hAnsi="Times New Roman"/>
           <w:sz w:val="24"/>
         </w:rPr>
-        <w:t>1). In one of their experiments, they were able to show that in fact, this variable was significantly related with product valuation when the ownership length, towards a specific object, was manipulated. They even went further in their research in order to prove that the independent constructs of psychological ownership can help explain many of the endowment effect</w:t>
+        <w:t xml:space="preserve">1). In one of their experiments, they were able to show that in fact, this variable was significantly related with product valuation when the ownership length, towards a specific object, was manipulated. They even went further in their research in </w:t>
+      </w:r>
+      <w:r>
+        <w:rPr>
+          <w:rFonts w:ascii="Times New Roman" w:hAnsi="Times New Roman"/>
+          <w:sz w:val="24"/>
+        </w:rPr>
+        <w:lastRenderedPageBreak/>
+        <w:t>order to prove that the independent constructs of psychological ownership can help explain many of the endowment effect</w:t>
       </w:r>
       <w:r>
         <w:rPr>
@@ -3247,15 +3284,7 @@
           <w:rFonts w:ascii="Times New Roman" w:hAnsi="Times New Roman"/>
           <w:sz w:val="24"/>
         </w:rPr>
-        <w:t xml:space="preserve">This effect states that persons tend to assign a higher product valuation when the good has been ensembled directly by them. In addition, it says that the positive impact of effort on product valuation is likely to happen when </w:t>
-      </w:r>
-      <w:r>
-        <w:rPr>
-          <w:rFonts w:ascii="Times New Roman" w:hAnsi="Times New Roman"/>
-          <w:sz w:val="24"/>
-        </w:rPr>
-        <w:lastRenderedPageBreak/>
-        <w:t>the effort ends up in a successful completion of a task. Based on this research, it is believed that products that have been customized</w:t>
+        <w:t>This effect states that persons tend to assign a higher product valuation when the good has been ensembled directly by them. In addition, it says that the positive impact of effort on product valuation is likely to happen when the effort ends up in a successful completion of a task. Based on this research, it is believed that products that have been customized</w:t>
       </w:r>
       <w:r>
         <w:rPr>
@@ -3377,156 +3406,7 @@
         </w:rPr>
         <w:t xml:space="preserve"> Products customized through hedonic features will produce a higher willingness to pay than products customized through utilitarian features and the relationship will be mediated by the psychological ownership</w:t>
       </w:r>
-    </w:p>
-    <w:p>
-      <w:pPr>
-        <w:spacing w:before="1" w:line="360" w:lineRule="auto"/>
-        <w:ind w:right="117"/>
-        <w:jc w:val="both"/>
-        <w:rPr>
-          <w:rFonts w:ascii="Times New Roman" w:hAnsi="Times New Roman"/>
-          <w:noProof/>
-          <w:sz w:val="24"/>
-        </w:rPr>
-      </w:pPr>
-    </w:p>
-    <w:p>
-      <w:pPr>
-        <w:pStyle w:val="BodyText"/>
-        <w:spacing w:before="1" w:line="360" w:lineRule="auto"/>
-        <w:rPr>
-          <w:rFonts w:ascii="Times New Roman"/>
-          <w:i/>
-          <w:sz w:val="28"/>
-          <w:szCs w:val="17"/>
-        </w:rPr>
-      </w:pPr>
-    </w:p>
-    <w:p>
-      <w:pPr>
-        <w:pStyle w:val="BodyText"/>
-        <w:spacing w:before="1" w:line="360" w:lineRule="auto"/>
-        <w:rPr>
-          <w:rFonts w:ascii="Times New Roman"/>
-          <w:i/>
-          <w:sz w:val="28"/>
-          <w:szCs w:val="17"/>
-        </w:rPr>
-      </w:pPr>
-    </w:p>
-    <w:p>
-      <w:pPr>
-        <w:pStyle w:val="BodyText"/>
-        <w:spacing w:before="1" w:line="360" w:lineRule="auto"/>
-        <w:rPr>
-          <w:rFonts w:ascii="Times New Roman"/>
-          <w:i/>
-          <w:sz w:val="28"/>
-          <w:szCs w:val="17"/>
-        </w:rPr>
-      </w:pPr>
-    </w:p>
-    <w:p>
-      <w:pPr>
-        <w:pStyle w:val="BodyText"/>
-        <w:spacing w:before="1" w:line="360" w:lineRule="auto"/>
-        <w:rPr>
-          <w:rFonts w:ascii="Times New Roman"/>
-          <w:i/>
-          <w:sz w:val="36"/>
-        </w:rPr>
-      </w:pPr>
-    </w:p>
-    <w:p>
-      <w:pPr>
-        <w:pStyle w:val="BodyText"/>
-        <w:spacing w:before="1" w:line="360" w:lineRule="auto"/>
-        <w:rPr>
-          <w:rFonts w:ascii="Times New Roman"/>
-          <w:i/>
-          <w:sz w:val="32"/>
-          <w:szCs w:val="19"/>
-        </w:rPr>
-      </w:pPr>
-    </w:p>
-    <w:p>
-      <w:pPr>
-        <w:pStyle w:val="Heading3"/>
-        <w:spacing w:before="1" w:line="360" w:lineRule="auto"/>
-        <w:jc w:val="both"/>
-        <w:rPr>
-          <w:rFonts w:eastAsia="Arial MT" w:cs="Arial MT"/>
-          <w:b w:val="0"/>
-          <w:bCs w:val="0"/>
-          <w:szCs w:val="22"/>
-        </w:rPr>
-      </w:pPr>
-    </w:p>
-    <w:p>
-      <w:pPr>
-        <w:pStyle w:val="Heading3"/>
-        <w:spacing w:before="1" w:line="360" w:lineRule="auto"/>
-        <w:jc w:val="both"/>
-        <w:rPr>
-          <w:rFonts w:eastAsia="Arial MT" w:cs="Arial MT"/>
-          <w:b w:val="0"/>
-          <w:bCs w:val="0"/>
-          <w:szCs w:val="22"/>
-        </w:rPr>
-      </w:pPr>
-    </w:p>
-    <w:p>
-      <w:pPr>
-        <w:pStyle w:val="Heading3"/>
-        <w:spacing w:before="1" w:line="360" w:lineRule="auto"/>
-        <w:jc w:val="both"/>
-        <w:rPr>
-          <w:rFonts w:eastAsia="Arial MT" w:cs="Arial MT"/>
-          <w:b w:val="0"/>
-          <w:bCs w:val="0"/>
-          <w:szCs w:val="22"/>
-        </w:rPr>
-      </w:pPr>
-    </w:p>
-    <w:p>
-      <w:pPr>
-        <w:pStyle w:val="Heading3"/>
-        <w:spacing w:before="1" w:line="360" w:lineRule="auto"/>
-        <w:jc w:val="both"/>
-        <w:rPr>
-          <w:rFonts w:eastAsia="Arial MT" w:cs="Arial MT"/>
-          <w:b w:val="0"/>
-          <w:bCs w:val="0"/>
-          <w:szCs w:val="22"/>
-        </w:rPr>
-      </w:pPr>
-    </w:p>
-    <w:p>
-      <w:pPr>
-        <w:pStyle w:val="Heading3"/>
-        <w:spacing w:before="1" w:line="360" w:lineRule="auto"/>
-        <w:jc w:val="both"/>
-        <w:rPr>
-          <w:rFonts w:eastAsia="Arial MT" w:cs="Arial MT"/>
-          <w:b w:val="0"/>
-          <w:bCs w:val="0"/>
-          <w:szCs w:val="22"/>
-        </w:rPr>
-      </w:pPr>
-    </w:p>
-    <w:bookmarkEnd w:id="0"/>
-    <w:p>
-      <w:pPr>
-        <w:pStyle w:val="Heading3"/>
-        <w:spacing w:before="1" w:line="360" w:lineRule="auto"/>
-        <w:jc w:val="both"/>
-        <w:rPr>
-          <w:rFonts w:eastAsia="Arial MT" w:cs="Arial MT"/>
-          <w:b w:val="0"/>
-          <w:bCs w:val="0"/>
-          <w:szCs w:val="22"/>
-        </w:rPr>
-      </w:pPr>
+      <w:bookmarkEnd w:id="0"/>
     </w:p>
     <w:sectPr>
       <w:pgSz w:w="12240" w:h="15840"/>
@@ -9045,7 +8925,7 @@
         </b:NameList>
       </b:Author>
     </b:Author>
-    <b:RefOrder>5</b:RefOrder>
+    <b:RefOrder>35</b:RefOrder>
   </b:Source>
   <b:Source>
     <b:Tag>Jam21</b:Tag>
@@ -9073,7 +8953,7 @@
         </b:NameList>
       </b:Author>
     </b:Author>
-    <b:RefOrder>35</b:RefOrder>
+    <b:RefOrder>36</b:RefOrder>
   </b:Source>
   <b:Source>
     <b:Tag>Bro14</b:Tag>
@@ -9097,7 +8977,7 @@
         </b:NameList>
       </b:Author>
     </b:Author>
-    <b:RefOrder>36</b:RefOrder>
+    <b:RefOrder>37</b:RefOrder>
   </b:Source>
   <b:Source>
     <b:Tag>Irm13</b:Tag>
@@ -9121,7 +9001,7 @@
         </b:NameList>
       </b:Author>
     </b:Author>
-    <b:RefOrder>6</b:RefOrder>
+    <b:RefOrder>5</b:RefOrder>
   </b:Source>
   <b:Source>
     <b:Tag>Bla22</b:Tag>
@@ -9143,7 +9023,7 @@
         </b:NameList>
       </b:Author>
     </b:Author>
-    <b:RefOrder>7</b:RefOrder>
+    <b:RefOrder>6</b:RefOrder>
   </b:Source>
   <b:Source>
     <b:Tag>Ngu22</b:Tag>
@@ -9165,7 +9045,7 @@
         </b:NameList>
       </b:Author>
     </b:Author>
-    <b:RefOrder>8</b:RefOrder>
+    <b:RefOrder>38</b:RefOrder>
   </b:Source>
   <b:Source>
     <b:Tag>Bro18</b:Tag>
@@ -9187,7 +9067,7 @@
         </b:NameList>
       </b:Author>
     </b:Author>
-    <b:RefOrder>37</b:RefOrder>
+    <b:RefOrder>39</b:RefOrder>
   </b:Source>
   <b:Source>
     <b:Tag>Nor12</b:Tag>
@@ -9215,7 +9095,7 @@
         </b:NameList>
       </b:Author>
     </b:Author>
-    <b:RefOrder>38</b:RefOrder>
+    <b:RefOrder>40</b:RefOrder>
   </b:Source>
   <b:Source>
     <b:Tag>Vin15</b:Tag>
@@ -9303,13 +9183,89 @@
         </b:NameList>
       </b:Author>
     </b:Author>
-    <b:RefOrder>39</b:RefOrder>
+    <b:RefOrder>41</b:RefOrder>
+  </b:Source>
+  <b:Source>
+    <b:Tag>Bat90</b:Tag>
+    <b:SourceType>JournalArticle</b:SourceType>
+    <b:Guid>{ABD7EDED-7F76-483C-8C5C-3E030C820CA6}</b:Guid>
+    <b:Title>Measuring the Hedonic and Utilitarian Sources of Consumer Attitudes</b:Title>
+    <b:JournalName>Marketing Letters</b:JournalName>
+    <b:Year>1990</b:Year>
+    <b:Pages>159-170</b:Pages>
+    <b:Author>
+      <b:Author>
+        <b:NameList>
+          <b:Person>
+            <b:Last>Batra</b:Last>
+            <b:First>Rajeev</b:First>
+          </b:Person>
+          <b:Person>
+            <b:Last>Ahtola</b:Last>
+            <b:First>Olli</b:First>
+          </b:Person>
+        </b:NameList>
+      </b:Author>
+    </b:Author>
+    <b:RefOrder>42</b:RefOrder>
+  </b:Source>
+  <b:Source>
+    <b:Tag>Bot11</b:Tag>
+    <b:SourceType>JournalArticle</b:SourceType>
+    <b:Guid>{8D784667-2443-4393-9188-3D897C8016F2}</b:Guid>
+    <b:Title>The Locus of Choice: Personal Causality and Satisfaction with Hedonic and Utilitarian Decisions</b:Title>
+    <b:JournalName>Journal of Consumer Research</b:JournalName>
+    <b:Year>2011</b:Year>
+    <b:Pages>1065-1078</b:Pages>
+    <b:Author>
+      <b:Author>
+        <b:NameList>
+          <b:Person>
+            <b:Last>Botti</b:Last>
+            <b:First>Simona</b:First>
+          </b:Person>
+          <b:Person>
+            <b:Last>Mcgill</b:Last>
+            <b:First>Ann</b:First>
+          </b:Person>
+        </b:NameList>
+      </b:Author>
+    </b:Author>
+    <b:RefOrder>7</b:RefOrder>
+  </b:Source>
+  <b:Source>
+    <b:Tag>Cro92</b:Tag>
+    <b:SourceType>JournalArticle</b:SourceType>
+    <b:Guid>{F6516539-BF5B-415F-A566-C62923CD61BD}</b:Guid>
+    <b:Title>Measuring the Hedonic and Utilitarian Dimensions of Attitudes Toward Product Categories </b:Title>
+    <b:JournalName>Marketing Letters</b:JournalName>
+    <b:Year>1992</b:Year>
+    <b:Pages>239-249</b:Pages>
+    <b:Author>
+      <b:Author>
+        <b:NameList>
+          <b:Person>
+            <b:Last>Crowley</b:Last>
+            <b:First>Ayn</b:First>
+          </b:Person>
+          <b:Person>
+            <b:Last>Spangenberg</b:Last>
+            <b:First>Eric</b:First>
+          </b:Person>
+          <b:Person>
+            <b:Last>Hughes</b:Last>
+            <b:First>Kevin</b:First>
+          </b:Person>
+        </b:NameList>
+      </b:Author>
+    </b:Author>
+    <b:RefOrder>8</b:RefOrder>
   </b:Source>
 </b:Sources>
 </file>
 
 <file path=customXml/itemProps1.xml><?xml version="1.0" encoding="utf-8"?>
-<ds:datastoreItem xmlns:ds="http://schemas.openxmlformats.org/officeDocument/2006/customXml" ds:itemID="{C1455BC6-318A-4BEB-9F64-F26A114B2D21}">
+<ds:datastoreItem xmlns:ds="http://schemas.openxmlformats.org/officeDocument/2006/customXml" ds:itemID="{7908FDBE-8AB4-43AE-8A99-5055D9C9526E}">
   <ds:schemaRefs>
     <ds:schemaRef ds:uri="http://schemas.openxmlformats.org/officeDocument/2006/bibliography"/>
   </ds:schemaRefs>

</xml_diff>

<commit_message>
chapter two finished with Elizabeth's suggestions; the reference map has been updated
</commit_message>
<xml_diff>
--- a/chapter_2.docx
+++ b/chapter_2.docx
@@ -605,12 +605,21 @@
         </w:rPr>
         <w:tab/>
       </w:r>
+      <w:proofErr w:type="spellStart"/>
       <w:r>
         <w:rPr>
           <w:rFonts w:ascii="Times New Roman"/>
           <w:sz w:val="24"/>
         </w:rPr>
-        <w:t>Riano Martinez Francisco</w:t>
+        <w:t>Riano</w:t>
+      </w:r>
+      <w:proofErr w:type="spellEnd"/>
+      <w:r>
+        <w:rPr>
+          <w:rFonts w:ascii="Times New Roman"/>
+          <w:sz w:val="24"/>
+        </w:rPr>
+        <w:t xml:space="preserve"> Martinez Francisco</w:t>
       </w:r>
     </w:p>
     <w:p>
@@ -1309,8 +1318,47 @@
           <w:sz w:val="24"/>
         </w:rPr>
         <w:tab/>
-        <w:t xml:space="preserve">Mass customization configuration refers to the outline or arrangement of the different product components that can be mass customized </w:t>
-      </w:r>
+      </w:r>
+      <w:r>
+        <w:rPr>
+          <w:rFonts w:ascii="Times New Roman" w:hAnsi="Times New Roman"/>
+          <w:sz w:val="24"/>
+        </w:rPr>
+        <w:t>Mass customization refers to the ability to quickly design, produce and delivery products that meet specific customer needs at close to mass-production prices (</w:t>
+      </w:r>
+      <w:bookmarkStart w:id="2" w:name="_Hlk118022832"/>
+      <w:proofErr w:type="spellStart"/>
+      <w:r>
+        <w:rPr>
+          <w:rFonts w:ascii="Times New Roman" w:hAnsi="Times New Roman"/>
+          <w:sz w:val="24"/>
+        </w:rPr>
+        <w:t>Puligadda</w:t>
+      </w:r>
+      <w:proofErr w:type="spellEnd"/>
+      <w:r>
+        <w:rPr>
+          <w:rFonts w:ascii="Times New Roman" w:hAnsi="Times New Roman"/>
+          <w:sz w:val="24"/>
+        </w:rPr>
+        <w:t xml:space="preserve"> et al., 2010).  </w:t>
+      </w:r>
+      <w:bookmarkEnd w:id="2"/>
+      <w:r>
+        <w:rPr>
+          <w:rFonts w:ascii="Times New Roman" w:hAnsi="Times New Roman"/>
+          <w:sz w:val="24"/>
+        </w:rPr>
+        <w:t>Additionally, m</w:t>
+      </w:r>
+      <w:r>
+        <w:rPr>
+          <w:rFonts w:ascii="Times New Roman" w:hAnsi="Times New Roman"/>
+          <w:sz w:val="24"/>
+        </w:rPr>
+        <w:t xml:space="preserve">ass customization configuration refers to the outline or arrangement of the different product components that can be mass customized </w:t>
+      </w:r>
+      <w:bookmarkStart w:id="3" w:name="_Hlk118022848"/>
       <w:sdt>
         <w:sdtPr>
           <w:rPr>
@@ -1364,35 +1412,31 @@
           <w:rFonts w:ascii="Times New Roman" w:hAnsi="Times New Roman"/>
           <w:sz w:val="24"/>
         </w:rPr>
-        <w:t>. Mass customization refers to the ability to quickly design, produce and delivery products that meet specific customer needs at close to mass-production prices (</w:t>
-      </w:r>
-      <w:r>
-        <w:rPr>
-          <w:rFonts w:ascii="Times New Roman" w:hAnsi="Times New Roman"/>
-          <w:sz w:val="24"/>
-        </w:rPr>
-        <w:t>Puligadda</w:t>
-      </w:r>
-      <w:r>
-        <w:rPr>
-          <w:rFonts w:ascii="Times New Roman" w:hAnsi="Times New Roman"/>
-          <w:sz w:val="24"/>
-        </w:rPr>
-        <w:t xml:space="preserve"> et al., 2010</w:t>
-      </w:r>
-      <w:r>
-        <w:rPr>
-          <w:rFonts w:ascii="Times New Roman" w:hAnsi="Times New Roman"/>
-          <w:sz w:val="24"/>
-        </w:rPr>
-        <w:t>)</w:t>
-      </w:r>
-      <w:r>
-        <w:rPr>
-          <w:rFonts w:ascii="Times New Roman" w:hAnsi="Times New Roman"/>
-          <w:sz w:val="24"/>
-        </w:rPr>
-        <w:t xml:space="preserve">.  According to Schreier (2006) mass customization is a buyer-centric strategy </w:t>
+        <w:t xml:space="preserve">. </w:t>
+      </w:r>
+      <w:bookmarkEnd w:id="3"/>
+      <w:r>
+        <w:rPr>
+          <w:rFonts w:ascii="Times New Roman" w:hAnsi="Times New Roman"/>
+          <w:sz w:val="24"/>
+        </w:rPr>
+        <w:t xml:space="preserve">According to </w:t>
+      </w:r>
+      <w:bookmarkStart w:id="4" w:name="_Hlk118022873"/>
+      <w:r>
+        <w:rPr>
+          <w:rFonts w:ascii="Times New Roman" w:hAnsi="Times New Roman"/>
+          <w:sz w:val="24"/>
+        </w:rPr>
+        <w:t xml:space="preserve">Schreier (2006) </w:t>
+      </w:r>
+      <w:bookmarkEnd w:id="4"/>
+      <w:r>
+        <w:rPr>
+          <w:rFonts w:ascii="Times New Roman" w:hAnsi="Times New Roman"/>
+          <w:sz w:val="24"/>
+        </w:rPr>
+        <w:t xml:space="preserve">mass customization is a buyer-centric strategy </w:t>
       </w:r>
       <w:r>
         <w:rPr>
@@ -1441,7 +1485,21 @@
           <w:rFonts w:ascii="Times New Roman" w:hAnsi="Times New Roman"/>
           <w:sz w:val="24"/>
         </w:rPr>
-        <w:t xml:space="preserve"> may differing in the number and levels of product modules that a consumer may customize </w:t>
+        <w:t xml:space="preserve"> may </w:t>
+      </w:r>
+      <w:r>
+        <w:rPr>
+          <w:rFonts w:ascii="Times New Roman" w:hAnsi="Times New Roman"/>
+          <w:sz w:val="24"/>
+        </w:rPr>
+        <w:t>differ</w:t>
+      </w:r>
+      <w:r>
+        <w:rPr>
+          <w:rFonts w:ascii="Times New Roman" w:hAnsi="Times New Roman"/>
+          <w:sz w:val="24"/>
+        </w:rPr>
+        <w:t xml:space="preserve"> in the number and levels of product modules that a consumer may customize </w:t>
       </w:r>
       <w:sdt>
         <w:sdtPr>
@@ -1513,28 +1571,13 @@
     <w:p>
       <w:pPr>
         <w:spacing w:before="1" w:line="360" w:lineRule="auto"/>
-        <w:ind w:right="117" w:firstLine="720"/>
+        <w:ind w:right="117"/>
         <w:jc w:val="both"/>
         <w:rPr>
           <w:rFonts w:ascii="Times New Roman" w:hAnsi="Times New Roman"/>
           <w:sz w:val="24"/>
         </w:rPr>
       </w:pPr>
-      <w:r>
-        <w:rPr>
-          <w:rFonts w:ascii="Times New Roman" w:hAnsi="Times New Roman"/>
-          <w:sz w:val="24"/>
-        </w:rPr>
-        <w:lastRenderedPageBreak/>
-        <w:t xml:space="preserve">It is important to mention that level of customization has been included following the contributions made by Schreier (2006) and Franke et al. (2009). Both were aimed to analyze the effect of customization on willingness to pay, but while the first tested it through the comparison of self-design against standard products; the second made it through the assessment of </w:t>
-      </w:r>
-      <w:r>
-        <w:rPr>
-          <w:rFonts w:ascii="Times New Roman" w:hAnsi="Times New Roman"/>
-          <w:sz w:val="24"/>
-        </w:rPr>
-        <w:t xml:space="preserve">the relationship between customization and WTP moderated by some variables such as: preference insight, ability to express preferences and product involvement. </w:t>
-      </w:r>
     </w:p>
     <w:p>
       <w:pPr>
@@ -1551,119 +1594,14 @@
           <w:rFonts w:ascii="Times New Roman" w:hAnsi="Times New Roman"/>
           <w:sz w:val="24"/>
         </w:rPr>
-        <w:t xml:space="preserve">Additionally, </w:t>
-      </w:r>
-      <w:r>
-        <w:rPr>
-          <w:rFonts w:ascii="Times New Roman" w:hAnsi="Times New Roman"/>
-          <w:sz w:val="24"/>
-        </w:rPr>
-        <w:t>this research will be influenced by the stud</w:t>
-      </w:r>
-      <w:r>
-        <w:rPr>
-          <w:rFonts w:ascii="Times New Roman" w:hAnsi="Times New Roman"/>
-          <w:sz w:val="24"/>
-        </w:rPr>
-        <w:t>y</w:t>
-      </w:r>
-      <w:r>
-        <w:rPr>
-          <w:rFonts w:ascii="Times New Roman" w:hAnsi="Times New Roman"/>
-          <w:sz w:val="24"/>
-        </w:rPr>
-        <w:t xml:space="preserve"> carried out by </w:t>
-      </w:r>
-      <w:r>
-        <w:rPr>
-          <w:rFonts w:ascii="Times New Roman" w:hAnsi="Times New Roman"/>
-          <w:sz w:val="24"/>
-        </w:rPr>
-        <w:t>Dellaert &amp; Stremersch</w:t>
-      </w:r>
-      <w:r>
-        <w:rPr>
-          <w:rFonts w:ascii="Times New Roman" w:hAnsi="Times New Roman"/>
-          <w:sz w:val="24"/>
-        </w:rPr>
-        <w:t xml:space="preserve"> (</w:t>
-      </w:r>
-      <w:r>
-        <w:rPr>
-          <w:rFonts w:ascii="Times New Roman" w:hAnsi="Times New Roman"/>
-          <w:sz w:val="24"/>
-        </w:rPr>
-        <w:t>2005</w:t>
-      </w:r>
-      <w:r>
-        <w:rPr>
-          <w:rFonts w:ascii="Times New Roman" w:hAnsi="Times New Roman"/>
-          <w:sz w:val="24"/>
-        </w:rPr>
-        <w:t>)</w:t>
-      </w:r>
-      <w:r>
-        <w:rPr>
-          <w:rFonts w:ascii="Times New Roman" w:hAnsi="Times New Roman"/>
-          <w:sz w:val="24"/>
-        </w:rPr>
-        <w:t>.</w:t>
-      </w:r>
-      <w:r>
-        <w:rPr>
-          <w:rFonts w:ascii="Times New Roman" w:hAnsi="Times New Roman"/>
-          <w:sz w:val="24"/>
-        </w:rPr>
-        <w:t xml:space="preserve"> They found that consumers did not perceive a significant increment in product complexity over the rather wide range of modules and module levels manipulated in this study, and they were in fact able to get increased product utility. This is important to consider because initially it was believed that the relationship between level of customization and willingness to pay could be quite obvious</w:t>
-      </w:r>
-      <w:r>
-        <w:rPr>
-          <w:rFonts w:ascii="Times New Roman" w:hAnsi="Times New Roman"/>
-          <w:sz w:val="24"/>
-        </w:rPr>
-        <w:t xml:space="preserve">; </w:t>
-      </w:r>
-      <w:r>
-        <w:rPr>
-          <w:rFonts w:ascii="Times New Roman" w:hAnsi="Times New Roman"/>
-          <w:sz w:val="24"/>
-        </w:rPr>
-        <w:t>nevertheless</w:t>
-      </w:r>
-      <w:r>
-        <w:rPr>
-          <w:rFonts w:ascii="Times New Roman" w:hAnsi="Times New Roman"/>
-          <w:sz w:val="24"/>
-        </w:rPr>
-        <w:t>,</w:t>
-      </w:r>
-      <w:r>
-        <w:rPr>
-          <w:rFonts w:ascii="Times New Roman" w:hAnsi="Times New Roman"/>
-          <w:sz w:val="24"/>
-        </w:rPr>
-        <w:t xml:space="preserve"> as it was said by </w:t>
-      </w:r>
-      <w:r>
-        <w:rPr>
-          <w:rFonts w:ascii="Times New Roman" w:hAnsi="Times New Roman"/>
-          <w:sz w:val="24"/>
-        </w:rPr>
-        <w:t>Hildebrand et al (2014)</w:t>
-      </w:r>
-      <w:r>
-        <w:rPr>
-          <w:rFonts w:ascii="Times New Roman" w:hAnsi="Times New Roman"/>
-          <w:sz w:val="24"/>
-        </w:rPr>
-        <w:t xml:space="preserve">, customization by individual components could produce an increment in choice complexity and it could lead </w:t>
-      </w:r>
-      <w:r>
-        <w:rPr>
-          <w:rFonts w:ascii="Times New Roman" w:hAnsi="Times New Roman"/>
-          <w:sz w:val="24"/>
-        </w:rPr>
-        <w:t>to the decrease of relevant variables such as product utility or even willingness to pay.</w:t>
+        <w:t xml:space="preserve">It is important to mention that level of customization has been included following the contributions made by Schreier (2006) and Franke et al. (2009). Both were aimed to analyze the effect of customization on willingness to pay, but while the first tested it through the comparison of self-design against standard products; the second made it through the assessment of </w:t>
+      </w:r>
+      <w:r>
+        <w:rPr>
+          <w:rFonts w:ascii="Times New Roman" w:hAnsi="Times New Roman"/>
+          <w:sz w:val="24"/>
+        </w:rPr>
+        <w:t xml:space="preserve">the relationship between customization and WTP moderated by some variables such as: preference insight, ability to express preferences and product involvement. </w:t>
       </w:r>
     </w:p>
     <w:p>
@@ -1681,9 +1619,157 @@
           <w:rFonts w:ascii="Times New Roman" w:hAnsi="Times New Roman"/>
           <w:sz w:val="24"/>
         </w:rPr>
+        <w:t xml:space="preserve">Additionally, </w:t>
+      </w:r>
+      <w:r>
+        <w:rPr>
+          <w:rFonts w:ascii="Times New Roman" w:hAnsi="Times New Roman"/>
+          <w:sz w:val="24"/>
+        </w:rPr>
+        <w:t>this research will be influenced by the stud</w:t>
+      </w:r>
+      <w:r>
+        <w:rPr>
+          <w:rFonts w:ascii="Times New Roman" w:hAnsi="Times New Roman"/>
+          <w:sz w:val="24"/>
+        </w:rPr>
+        <w:t>y</w:t>
+      </w:r>
+      <w:r>
+        <w:rPr>
+          <w:rFonts w:ascii="Times New Roman" w:hAnsi="Times New Roman"/>
+          <w:sz w:val="24"/>
+        </w:rPr>
+        <w:t xml:space="preserve"> carried out by </w:t>
+      </w:r>
+      <w:proofErr w:type="spellStart"/>
+      <w:r>
+        <w:rPr>
+          <w:rFonts w:ascii="Times New Roman" w:hAnsi="Times New Roman"/>
+          <w:sz w:val="24"/>
+        </w:rPr>
+        <w:t>Dellaert</w:t>
+      </w:r>
+      <w:proofErr w:type="spellEnd"/>
+      <w:r>
+        <w:rPr>
+          <w:rFonts w:ascii="Times New Roman" w:hAnsi="Times New Roman"/>
+          <w:sz w:val="24"/>
+        </w:rPr>
+        <w:t xml:space="preserve"> &amp; </w:t>
+      </w:r>
+      <w:proofErr w:type="spellStart"/>
+      <w:r>
+        <w:rPr>
+          <w:rFonts w:ascii="Times New Roman" w:hAnsi="Times New Roman"/>
+          <w:sz w:val="24"/>
+        </w:rPr>
+        <w:t>Stremersch</w:t>
+      </w:r>
+      <w:proofErr w:type="spellEnd"/>
+      <w:r>
+        <w:rPr>
+          <w:rFonts w:ascii="Times New Roman" w:hAnsi="Times New Roman"/>
+          <w:sz w:val="24"/>
+        </w:rPr>
+        <w:t xml:space="preserve"> (</w:t>
+      </w:r>
+      <w:r>
+        <w:rPr>
+          <w:rFonts w:ascii="Times New Roman" w:hAnsi="Times New Roman"/>
+          <w:sz w:val="24"/>
+        </w:rPr>
+        <w:t>2005</w:t>
+      </w:r>
+      <w:r>
+        <w:rPr>
+          <w:rFonts w:ascii="Times New Roman" w:hAnsi="Times New Roman"/>
+          <w:sz w:val="24"/>
+        </w:rPr>
+        <w:t>)</w:t>
+      </w:r>
+      <w:r>
+        <w:rPr>
+          <w:rFonts w:ascii="Times New Roman" w:hAnsi="Times New Roman"/>
+          <w:sz w:val="24"/>
+        </w:rPr>
+        <w:t>.</w:t>
+      </w:r>
+      <w:r>
+        <w:rPr>
+          <w:rFonts w:ascii="Times New Roman" w:hAnsi="Times New Roman"/>
+          <w:sz w:val="24"/>
+        </w:rPr>
+        <w:t xml:space="preserve"> They found that consumers did not perceive a significant increment in product complexity over the rather wide range of modules and module levels manipulated in this study, and they were in fact able to get increased product utility. This is important to consider because initially it was believed that the relationship between level of customization and willingness to pay could be quite obvious</w:t>
+      </w:r>
+      <w:r>
+        <w:rPr>
+          <w:rFonts w:ascii="Times New Roman" w:hAnsi="Times New Roman"/>
+          <w:sz w:val="24"/>
+        </w:rPr>
+        <w:t xml:space="preserve">; </w:t>
+      </w:r>
+      <w:r>
+        <w:rPr>
+          <w:rFonts w:ascii="Times New Roman" w:hAnsi="Times New Roman"/>
+          <w:sz w:val="24"/>
+        </w:rPr>
+        <w:t>nevertheless</w:t>
+      </w:r>
+      <w:r>
+        <w:rPr>
+          <w:rFonts w:ascii="Times New Roman" w:hAnsi="Times New Roman"/>
+          <w:sz w:val="24"/>
+        </w:rPr>
+        <w:t>,</w:t>
+      </w:r>
+      <w:r>
+        <w:rPr>
+          <w:rFonts w:ascii="Times New Roman" w:hAnsi="Times New Roman"/>
+          <w:sz w:val="24"/>
+        </w:rPr>
+        <w:t xml:space="preserve"> as it was said by </w:t>
+      </w:r>
+      <w:r>
+        <w:rPr>
+          <w:rFonts w:ascii="Times New Roman" w:hAnsi="Times New Roman"/>
+          <w:sz w:val="24"/>
+        </w:rPr>
+        <w:t>Hildebrand et al (2014)</w:t>
+      </w:r>
+      <w:r>
+        <w:rPr>
+          <w:rFonts w:ascii="Times New Roman" w:hAnsi="Times New Roman"/>
+          <w:sz w:val="24"/>
+        </w:rPr>
+        <w:t xml:space="preserve">, customization by individual components could produce an increment in choice complexity and it could lead </w:t>
+      </w:r>
+      <w:r>
+        <w:rPr>
+          <w:rFonts w:ascii="Times New Roman" w:hAnsi="Times New Roman"/>
+          <w:sz w:val="24"/>
+        </w:rPr>
+        <w:t>to the decrease of relevant variables such as product utility or even willingness to pay.</w:t>
+      </w:r>
+    </w:p>
+    <w:p>
+      <w:pPr>
+        <w:spacing w:before="1" w:line="360" w:lineRule="auto"/>
+        <w:ind w:right="117" w:firstLine="720"/>
+        <w:jc w:val="both"/>
+        <w:rPr>
+          <w:rFonts w:ascii="Times New Roman" w:hAnsi="Times New Roman"/>
+          <w:sz w:val="24"/>
+        </w:rPr>
+      </w:pPr>
+      <w:r>
+        <w:rPr>
+          <w:rFonts w:ascii="Times New Roman" w:hAnsi="Times New Roman"/>
+          <w:sz w:val="24"/>
+        </w:rPr>
         <w:t>The connection between level of customization and psychological ownership was created due to the influence of a study carried out by (</w:t>
       </w:r>
-      <w:bookmarkStart w:id="2" w:name="_Hlk116316273"/>
+      <w:bookmarkStart w:id="5" w:name="_Hlk116316273"/>
       <w:r>
         <w:rPr>
           <w:rFonts w:ascii="Times New Roman" w:hAnsi="Times New Roman"/>
@@ -1699,7 +1785,7 @@
         </w:rPr>
         <w:t xml:space="preserve"> et al., 2021</w:t>
       </w:r>
-      <w:bookmarkEnd w:id="2"/>
+      <w:bookmarkEnd w:id="5"/>
       <w:r>
         <w:rPr>
           <w:rFonts w:ascii="Times New Roman" w:hAnsi="Times New Roman"/>
@@ -1720,6 +1806,82 @@
           <w:sz w:val="24"/>
         </w:rPr>
         <w:t xml:space="preserve">Their results showed that the participants who customize the product for themselves, developed a greater psychological ownership than those who modified it in order to make it more attractive to be purchased by others. Although, in this experiment customization was not a variable itself, rather was a mean to manipulate ownership, it showed that in fact, there could be a relationship between the degree or level of customization and the psychological ownership developed by customers towards products modified directly by them. </w:t>
+      </w:r>
+    </w:p>
+    <w:p>
+      <w:pPr>
+        <w:spacing w:before="1" w:line="360" w:lineRule="auto"/>
+        <w:ind w:right="117" w:firstLine="720"/>
+        <w:jc w:val="both"/>
+        <w:rPr>
+          <w:rFonts w:ascii="Times New Roman" w:hAnsi="Times New Roman"/>
+          <w:sz w:val="24"/>
+        </w:rPr>
+      </w:pPr>
+      <w:r>
+        <w:rPr>
+          <w:rFonts w:ascii="Times New Roman" w:hAnsi="Times New Roman"/>
+          <w:sz w:val="24"/>
+        </w:rPr>
+        <w:t xml:space="preserve">As it was said by </w:t>
+      </w:r>
+      <w:proofErr w:type="spellStart"/>
+      <w:r>
+        <w:rPr>
+          <w:rFonts w:ascii="Times New Roman" w:hAnsi="Times New Roman"/>
+          <w:sz w:val="24"/>
+        </w:rPr>
+        <w:t>Morewedge</w:t>
+      </w:r>
+      <w:proofErr w:type="spellEnd"/>
+      <w:r>
+        <w:rPr>
+          <w:rFonts w:ascii="Times New Roman" w:hAnsi="Times New Roman"/>
+          <w:sz w:val="24"/>
+        </w:rPr>
+        <w:t xml:space="preserve"> et al</w:t>
+      </w:r>
+      <w:r>
+        <w:rPr>
+          <w:rFonts w:ascii="Times New Roman" w:hAnsi="Times New Roman"/>
+          <w:sz w:val="24"/>
+        </w:rPr>
+        <w:t xml:space="preserve"> (</w:t>
+      </w:r>
+      <w:r>
+        <w:rPr>
+          <w:rFonts w:ascii="Times New Roman" w:hAnsi="Times New Roman"/>
+          <w:sz w:val="24"/>
+        </w:rPr>
+        <w:t>2021</w:t>
+      </w:r>
+      <w:r>
+        <w:rPr>
+          <w:rFonts w:ascii="Times New Roman" w:hAnsi="Times New Roman"/>
+          <w:sz w:val="24"/>
+        </w:rPr>
+        <w:t>) willingness to pay is a variable positively related with psychological ownership</w:t>
+      </w:r>
+      <w:r>
+        <w:rPr>
+          <w:rFonts w:ascii="Times New Roman" w:hAnsi="Times New Roman"/>
+          <w:sz w:val="24"/>
+        </w:rPr>
+        <w:t xml:space="preserve"> and</w:t>
+      </w:r>
+      <w:r>
+        <w:rPr>
+          <w:rFonts w:ascii="Times New Roman" w:hAnsi="Times New Roman"/>
+          <w:sz w:val="24"/>
+        </w:rPr>
+        <w:t xml:space="preserve">, based on the research previously described, where it was found a positive relationship between level of customization and willingness to pay, </w:t>
+      </w:r>
+      <w:r>
+        <w:rPr>
+          <w:rFonts w:ascii="Times New Roman" w:hAnsi="Times New Roman"/>
+          <w:sz w:val="24"/>
+        </w:rPr>
+        <w:t>it is expected that level of customization could affect, in the same way as WTP, the emotional link developed by customers toward products called psychological ownership.</w:t>
       </w:r>
     </w:p>
     <w:p>
@@ -1786,7 +1948,15 @@
           <w:rFonts w:ascii="Times New Roman" w:hAnsi="Times New Roman"/>
           <w:sz w:val="24"/>
         </w:rPr>
-        <w:t xml:space="preserve"> will produce a higher willingness to pay than</w:t>
+        <w:t xml:space="preserve"> will produce a higher willingness to pay </w:t>
+      </w:r>
+      <w:r>
+        <w:rPr>
+          <w:rFonts w:ascii="Times New Roman" w:hAnsi="Times New Roman"/>
+          <w:sz w:val="24"/>
+        </w:rPr>
+        <w:lastRenderedPageBreak/>
+        <w:t>than</w:t>
       </w:r>
       <w:r>
         <w:rPr>
@@ -1976,15 +2146,7 @@
           <w:b w:val="0"/>
           <w:bCs w:val="0"/>
         </w:rPr>
-        <w:t xml:space="preserve">. At a fundamental level, the appeal of </w:t>
-      </w:r>
-      <w:r>
-        <w:rPr>
-          <w:b w:val="0"/>
-          <w:bCs w:val="0"/>
-        </w:rPr>
-        <w:lastRenderedPageBreak/>
-        <w:t xml:space="preserve">a product can be viewed as a function of two sets of factors: product features and marketing efforts (Du et al., 2015). </w:t>
+        <w:t xml:space="preserve">. At a fundamental level, the appeal of a product can be viewed as a function of two sets of factors: product features and marketing efforts (Du et al., 2015). </w:t>
       </w:r>
       <w:r>
         <w:rPr>
@@ -2046,32 +2208,21 @@
           <w:b w:val="0"/>
           <w:bCs w:val="0"/>
         </w:rPr>
-        <w:t xml:space="preserve">. </w:t>
-      </w:r>
-    </w:p>
-    <w:p>
-      <w:pPr>
-        <w:pStyle w:val="Heading3"/>
-        <w:spacing w:before="1" w:line="360" w:lineRule="auto"/>
-        <w:jc w:val="both"/>
-        <w:rPr>
-          <w:b w:val="0"/>
-          <w:bCs w:val="0"/>
-        </w:rPr>
-      </w:pPr>
-      <w:r>
-        <w:rPr>
-          <w:b w:val="0"/>
-          <w:bCs w:val="0"/>
-        </w:rPr>
-        <w:tab/>
-      </w:r>
-      <w:r>
-        <w:rPr>
-          <w:b w:val="0"/>
-          <w:bCs w:val="0"/>
-        </w:rPr>
-        <w:t>A product feature is a component of a product that fulfills a customer need. Feature</w:t>
+        <w:t>.</w:t>
+      </w:r>
+      <w:r>
+        <w:rPr>
+          <w:b w:val="0"/>
+          <w:bCs w:val="0"/>
+        </w:rPr>
+        <w:t xml:space="preserve"> P</w:t>
+      </w:r>
+      <w:r>
+        <w:rPr>
+          <w:b w:val="0"/>
+          <w:bCs w:val="0"/>
+        </w:rPr>
+        <w:t>roduct feature is a component of a product that fulfills a customer need. Feature</w:t>
       </w:r>
       <w:r>
         <w:rPr>
@@ -2187,15 +2338,32 @@
           <w:b w:val="0"/>
           <w:bCs w:val="0"/>
         </w:rPr>
-        <w:t xml:space="preserve"> Batra</w:t>
-      </w:r>
-      <w:r>
-        <w:rPr>
-          <w:b w:val="0"/>
-          <w:bCs w:val="0"/>
-        </w:rPr>
-        <w:t xml:space="preserve"> &amp; Ahtola</w:t>
-      </w:r>
+        <w:t xml:space="preserve"> </w:t>
+      </w:r>
+      <w:bookmarkStart w:id="6" w:name="_Hlk118022975"/>
+      <w:r>
+        <w:rPr>
+          <w:b w:val="0"/>
+          <w:bCs w:val="0"/>
+        </w:rPr>
+        <w:t>Batra</w:t>
+      </w:r>
+      <w:r>
+        <w:rPr>
+          <w:b w:val="0"/>
+          <w:bCs w:val="0"/>
+        </w:rPr>
+        <w:t xml:space="preserve"> &amp; </w:t>
+      </w:r>
+      <w:proofErr w:type="spellStart"/>
+      <w:r>
+        <w:rPr>
+          <w:b w:val="0"/>
+          <w:bCs w:val="0"/>
+        </w:rPr>
+        <w:t>Ahtola</w:t>
+      </w:r>
+      <w:proofErr w:type="spellEnd"/>
       <w:r>
         <w:rPr>
           <w:b w:val="0"/>
@@ -2208,7 +2376,15 @@
           <w:b w:val="0"/>
           <w:bCs w:val="0"/>
         </w:rPr>
-        <w:t xml:space="preserve"> the purchasing and consumer behavior, of the customers, is driven by two main elements: consummatory (hedonic) </w:t>
+        <w:t xml:space="preserve"> </w:t>
+      </w:r>
+      <w:bookmarkEnd w:id="6"/>
+      <w:r>
+        <w:rPr>
+          <w:b w:val="0"/>
+          <w:bCs w:val="0"/>
+        </w:rPr>
+        <w:t xml:space="preserve">the purchasing and consumer behavior, of the customers, is driven by two main elements: consummatory (hedonic) </w:t>
       </w:r>
       <w:r>
         <w:rPr>
@@ -2301,6 +2477,7 @@
         </w:rPr>
         <w:t xml:space="preserve"> to achieve a higher-level goal </w:t>
       </w:r>
+      <w:bookmarkStart w:id="7" w:name="_Hlk118022996"/>
       <w:sdt>
         <w:sdtPr>
           <w:rPr>
@@ -2349,6 +2526,7 @@
           </w:r>
         </w:sdtContent>
       </w:sdt>
+      <w:bookmarkEnd w:id="7"/>
       <w:r>
         <w:rPr>
           <w:b w:val="0"/>
@@ -2378,6 +2556,7 @@
       <w:r>
         <w:t xml:space="preserve"> </w:t>
       </w:r>
+      <w:bookmarkStart w:id="8" w:name="_Hlk118023104"/>
       <w:r>
         <w:rPr>
           <w:b w:val="0"/>
@@ -2397,7 +2576,15 @@
           <w:b w:val="0"/>
           <w:bCs w:val="0"/>
         </w:rPr>
-        <w:t xml:space="preserve"> where they were able to develop a framework in regards of the bidimensional (hedonic/utilitarian) approach to comprehend consumer attitudes towards product categories, the present paper pretends to take a step further in order to apply this bidimensional </w:t>
+        <w:t xml:space="preserve"> </w:t>
+      </w:r>
+      <w:bookmarkEnd w:id="8"/>
+      <w:r>
+        <w:rPr>
+          <w:b w:val="0"/>
+          <w:bCs w:val="0"/>
+        </w:rPr>
+        <w:t xml:space="preserve">where they were able to develop a framework in regards of the bidimensional (hedonic/utilitarian) approach to comprehend consumer attitudes towards product categories, the present paper pretends to take a step further in order to apply this bidimensional </w:t>
       </w:r>
       <w:r>
         <w:rPr>
@@ -2425,14 +2612,46 @@
           <w:b w:val="0"/>
           <w:bCs w:val="0"/>
         </w:rPr>
-        <w:t>edonic features are those linked with a sensory experience of aesthetic or sensual pleasure and fun; utilitarian attributes are those orientated to a specific goal and with the accomplishment of a practical task (</w:t>
-      </w:r>
-      <w:r>
-        <w:rPr>
-          <w:b w:val="0"/>
-          <w:bCs w:val="0"/>
-        </w:rPr>
-        <w:t>Dhar &amp; Wertenbroch 2000)</w:t>
+        <w:t xml:space="preserve">edonic features are those linked with a sensory experience of aesthetic or sensual pleasure and fun; utilitarian attributes are those orientated to a specific goal </w:t>
+      </w:r>
+      <w:r>
+        <w:rPr>
+          <w:b w:val="0"/>
+          <w:bCs w:val="0"/>
+        </w:rPr>
+        <w:lastRenderedPageBreak/>
+        <w:t xml:space="preserve">and with the accomplishment of a practical task </w:t>
+      </w:r>
+      <w:bookmarkStart w:id="9" w:name="_Hlk118023116"/>
+      <w:r>
+        <w:rPr>
+          <w:b w:val="0"/>
+          <w:bCs w:val="0"/>
+        </w:rPr>
+        <w:t>(</w:t>
+      </w:r>
+      <w:r>
+        <w:rPr>
+          <w:b w:val="0"/>
+          <w:bCs w:val="0"/>
+        </w:rPr>
+        <w:t xml:space="preserve">Dhar &amp; </w:t>
+      </w:r>
+      <w:proofErr w:type="spellStart"/>
+      <w:r>
+        <w:rPr>
+          <w:b w:val="0"/>
+          <w:bCs w:val="0"/>
+        </w:rPr>
+        <w:t>Wertenbroch</w:t>
+      </w:r>
+      <w:proofErr w:type="spellEnd"/>
+      <w:r>
+        <w:rPr>
+          <w:b w:val="0"/>
+          <w:bCs w:val="0"/>
+        </w:rPr>
+        <w:t xml:space="preserve"> 2000)</w:t>
       </w:r>
       <w:r>
         <w:rPr>
@@ -2441,6 +2660,7 @@
         </w:rPr>
         <w:t xml:space="preserve">. </w:t>
       </w:r>
+      <w:bookmarkEnd w:id="9"/>
     </w:p>
     <w:p>
       <w:pPr>
@@ -2465,8 +2685,17 @@
           <w:b w:val="0"/>
           <w:bCs w:val="0"/>
         </w:rPr>
-        <w:t>Dhar &amp; Wertenbroch</w:t>
-      </w:r>
+        <w:t xml:space="preserve">Dhar &amp; </w:t>
+      </w:r>
+      <w:proofErr w:type="spellStart"/>
+      <w:r>
+        <w:rPr>
+          <w:b w:val="0"/>
+          <w:bCs w:val="0"/>
+        </w:rPr>
+        <w:t>Wertenbroch</w:t>
+      </w:r>
+      <w:proofErr w:type="spellEnd"/>
       <w:r>
         <w:rPr>
           <w:b w:val="0"/>
@@ -2486,15 +2715,7 @@
           <w:b w:val="0"/>
           <w:bCs w:val="0"/>
         </w:rPr>
-        <w:t xml:space="preserve">edonic products </w:t>
-      </w:r>
-      <w:r>
-        <w:rPr>
-          <w:b w:val="0"/>
-          <w:bCs w:val="0"/>
-        </w:rPr>
-        <w:lastRenderedPageBreak/>
-        <w:t>trigger more psychological ownership and more positive affect than utilitarian products (Shu &amp; Peck, 2011)</w:t>
+        <w:t>edonic products trigger more psychological ownership and more positive affect than utilitarian products (Shu &amp; Peck, 2011)</w:t>
       </w:r>
       <w:r>
         <w:rPr>
@@ -2508,7 +2729,23 @@
           <w:b w:val="0"/>
           <w:bCs w:val="0"/>
         </w:rPr>
-        <w:t>as it was demonstrated by Dhar &amp; Wertenbroch (2000), hedonic products also generate more loss aversion</w:t>
+        <w:t xml:space="preserve">as it was demonstrated by Dhar &amp; </w:t>
+      </w:r>
+      <w:proofErr w:type="spellStart"/>
+      <w:r>
+        <w:rPr>
+          <w:b w:val="0"/>
+          <w:bCs w:val="0"/>
+        </w:rPr>
+        <w:t>Wertenbroch</w:t>
+      </w:r>
+      <w:proofErr w:type="spellEnd"/>
+      <w:r>
+        <w:rPr>
+          <w:b w:val="0"/>
+          <w:bCs w:val="0"/>
+        </w:rPr>
+        <w:t xml:space="preserve"> (2000), hedonic products also generate more loss aversion</w:t>
       </w:r>
       <w:r>
         <w:rPr>
@@ -2517,6 +2754,7 @@
         </w:rPr>
         <w:t xml:space="preserve">, which at the same time, could be driven or influenced by the emotional attachment </w:t>
       </w:r>
+      <w:bookmarkStart w:id="10" w:name="_Hlk118023193"/>
       <w:r>
         <w:rPr>
           <w:b w:val="0"/>
@@ -2529,7 +2767,15 @@
           <w:b w:val="0"/>
           <w:bCs w:val="0"/>
         </w:rPr>
-        <w:t xml:space="preserve"> developed by users towards products (psychological ownership). </w:t>
+        <w:t xml:space="preserve"> </w:t>
+      </w:r>
+      <w:bookmarkEnd w:id="10"/>
+      <w:r>
+        <w:rPr>
+          <w:b w:val="0"/>
+          <w:bCs w:val="0"/>
+        </w:rPr>
+        <w:t xml:space="preserve">developed by users towards products (psychological ownership). </w:t>
       </w:r>
     </w:p>
     <w:p>
@@ -2550,6 +2796,7 @@
         </w:rPr>
         <w:t xml:space="preserve">As it has been explained, consumers tend to develop stronger emotions towards hedonic products and also, based on the contribution made by </w:t>
       </w:r>
+      <w:bookmarkStart w:id="11" w:name="_Hlk118023277"/>
       <w:r>
         <w:rPr>
           <w:b w:val="0"/>
@@ -2562,7 +2809,15 @@
           <w:b w:val="0"/>
           <w:bCs w:val="0"/>
         </w:rPr>
-        <w:t xml:space="preserve"> (2013), stated previously, which says that consumers usually prefer products with a high number of features, it is possible to infer that products customized with a relative high number of hedonic features will be preferred by the </w:t>
+        <w:t xml:space="preserve"> (2013), </w:t>
+      </w:r>
+      <w:bookmarkEnd w:id="11"/>
+      <w:r>
+        <w:rPr>
+          <w:b w:val="0"/>
+          <w:bCs w:val="0"/>
+        </w:rPr>
+        <w:t xml:space="preserve">stated previously, which says that consumers usually prefer products with a high number of features, it is possible to infer that products customized with a relative high number of hedonic features will be preferred by the </w:t>
       </w:r>
       <w:r>
         <w:rPr>
@@ -2611,12 +2866,21 @@
         </w:rPr>
         <w:t xml:space="preserve">by </w:t>
       </w:r>
-      <w:r>
-        <w:rPr>
-          <w:b w:val="0"/>
-          <w:bCs w:val="0"/>
-        </w:rPr>
-        <w:t>Broniarczyk &amp; Griffin</w:t>
+      <w:proofErr w:type="spellStart"/>
+      <w:r>
+        <w:rPr>
+          <w:b w:val="0"/>
+          <w:bCs w:val="0"/>
+        </w:rPr>
+        <w:t>Broniarczyk</w:t>
+      </w:r>
+      <w:proofErr w:type="spellEnd"/>
+      <w:r>
+        <w:rPr>
+          <w:b w:val="0"/>
+          <w:bCs w:val="0"/>
+        </w:rPr>
+        <w:t xml:space="preserve"> &amp; Griffin</w:t>
       </w:r>
       <w:r>
         <w:rPr>
@@ -2684,7 +2948,23 @@
           <w:b w:val="0"/>
           <w:bCs w:val="0"/>
         </w:rPr>
-        <w:t>Bonaventure &amp; Chebat (2015)</w:t>
+        <w:t xml:space="preserve">Bonaventure &amp; </w:t>
+      </w:r>
+      <w:proofErr w:type="spellStart"/>
+      <w:r>
+        <w:rPr>
+          <w:b w:val="0"/>
+          <w:bCs w:val="0"/>
+        </w:rPr>
+        <w:t>Chebat</w:t>
+      </w:r>
+      <w:proofErr w:type="spellEnd"/>
+      <w:r>
+        <w:rPr>
+          <w:b w:val="0"/>
+          <w:bCs w:val="0"/>
+        </w:rPr>
+        <w:t xml:space="preserve"> (2015)</w:t>
       </w:r>
       <w:r>
         <w:rPr>
@@ -2803,7 +3083,15 @@
           <w:b w:val="0"/>
           <w:bCs w:val="0"/>
         </w:rPr>
-        <w:t xml:space="preserve"> who said that retailer can enhance psychological ownership by encouraging consumers to touch products or letting them to customize them</w:t>
+        <w:t xml:space="preserve"> who said that retailer can enhance psychological ownership by encouraging consumers to touch products </w:t>
+      </w:r>
+      <w:r>
+        <w:rPr>
+          <w:b w:val="0"/>
+          <w:bCs w:val="0"/>
+        </w:rPr>
+        <w:lastRenderedPageBreak/>
+        <w:t>or letting them to customize them</w:t>
       </w:r>
       <w:r>
         <w:rPr>
@@ -2870,7 +3158,21 @@
           <w:b w:val="0"/>
           <w:bCs w:val="0"/>
         </w:rPr>
-        <w:t>and this relationship will be stronger for product customized through hedonic features than products customized through utilitarian ones.</w:t>
+        <w:t>and this relationship will be stronger for product</w:t>
+      </w:r>
+      <w:r>
+        <w:rPr>
+          <w:b w:val="0"/>
+          <w:bCs w:val="0"/>
+        </w:rPr>
+        <w:t>s</w:t>
+      </w:r>
+      <w:r>
+        <w:rPr>
+          <w:b w:val="0"/>
+          <w:bCs w:val="0"/>
+        </w:rPr>
+        <w:t xml:space="preserve"> customized through hedonic features than products customized through utilitarian ones.</w:t>
       </w:r>
     </w:p>
     <w:p>
@@ -2899,15 +3201,7 @@
           <w:b w:val="0"/>
           <w:bCs w:val="0"/>
         </w:rPr>
-        <w:t xml:space="preserve"> will develop a stronger </w:t>
-      </w:r>
-      <w:r>
-        <w:rPr>
-          <w:b w:val="0"/>
-          <w:bCs w:val="0"/>
-        </w:rPr>
-        <w:lastRenderedPageBreak/>
-        <w:t xml:space="preserve">psychological ownership, on customers, than </w:t>
+        <w:t xml:space="preserve"> will develop a stronger psychological ownership, on customers, than </w:t>
       </w:r>
       <w:r>
         <w:rPr>
@@ -2928,7 +3222,21 @@
           <w:b w:val="0"/>
           <w:bCs w:val="0"/>
         </w:rPr>
-        <w:t>and this relationship will be stronger for product customized through hedonic features than products customized through utilitarian ones.</w:t>
+        <w:t>and this relationship will be stronger for product</w:t>
+      </w:r>
+      <w:r>
+        <w:rPr>
+          <w:b w:val="0"/>
+          <w:bCs w:val="0"/>
+        </w:rPr>
+        <w:t>s</w:t>
+      </w:r>
+      <w:r>
+        <w:rPr>
+          <w:b w:val="0"/>
+          <w:bCs w:val="0"/>
+        </w:rPr>
+        <w:t xml:space="preserve"> customized through hedonic features than products customized through utilitarian ones.</w:t>
       </w:r>
     </w:p>
     <w:p>
@@ -3027,12 +3335,21 @@
         </w:rPr>
         <w:t>, for instance, consumers could develop psychological ownership towards ideas or goods for which they do not have any legal claim (</w:t>
       </w:r>
-      <w:r>
-        <w:rPr>
-          <w:rFonts w:ascii="Times New Roman" w:hAnsi="Times New Roman"/>
-          <w:sz w:val="24"/>
-        </w:rPr>
-        <w:t>Morewedge et al</w:t>
+      <w:proofErr w:type="spellStart"/>
+      <w:r>
+        <w:rPr>
+          <w:rFonts w:ascii="Times New Roman" w:hAnsi="Times New Roman"/>
+          <w:sz w:val="24"/>
+        </w:rPr>
+        <w:t>Morewedge</w:t>
+      </w:r>
+      <w:proofErr w:type="spellEnd"/>
+      <w:r>
+        <w:rPr>
+          <w:rFonts w:ascii="Times New Roman" w:hAnsi="Times New Roman"/>
+          <w:sz w:val="24"/>
+        </w:rPr>
+        <w:t xml:space="preserve"> et al</w:t>
       </w:r>
       <w:r>
         <w:rPr>
@@ -3071,14 +3388,72 @@
           <w:rFonts w:ascii="Times New Roman" w:hAnsi="Times New Roman"/>
           <w:sz w:val="24"/>
         </w:rPr>
-        <w:t>According to</w:t>
-      </w:r>
-      <w:r>
-        <w:rPr>
-          <w:rFonts w:ascii="Times New Roman" w:hAnsi="Times New Roman"/>
-          <w:sz w:val="24"/>
-        </w:rPr>
-        <w:t xml:space="preserve"> </w:t>
+        <w:t xml:space="preserve">The </w:t>
+      </w:r>
+      <w:r>
+        <w:rPr>
+          <w:rFonts w:ascii="Times New Roman" w:hAnsi="Times New Roman"/>
+          <w:sz w:val="24"/>
+        </w:rPr>
+        <w:t>value-enhancing consequences derived from the psychological ownershi</w:t>
+      </w:r>
+      <w:r>
+        <w:rPr>
+          <w:rFonts w:ascii="Times New Roman" w:hAnsi="Times New Roman"/>
+          <w:sz w:val="24"/>
+        </w:rPr>
+        <w:t xml:space="preserve">p </w:t>
+      </w:r>
+      <w:r>
+        <w:rPr>
+          <w:rFonts w:ascii="Times New Roman" w:hAnsi="Times New Roman"/>
+          <w:sz w:val="24"/>
+        </w:rPr>
+        <w:t xml:space="preserve">are linked with the traits associated with the self and positive self-associations that are transferred to the </w:t>
+      </w:r>
+      <w:r>
+        <w:rPr>
+          <w:rFonts w:ascii="Times New Roman" w:hAnsi="Times New Roman"/>
+          <w:sz w:val="24"/>
+        </w:rPr>
+        <w:t>product</w:t>
+      </w:r>
+      <w:r>
+        <w:rPr>
+          <w:rFonts w:ascii="Times New Roman" w:hAnsi="Times New Roman"/>
+          <w:sz w:val="24"/>
+        </w:rPr>
+        <w:t xml:space="preserve"> thus, increasing the emotional attachment towards the good, that leads to the enhancement of its perception and value </w:t>
+      </w:r>
+      <w:r>
+        <w:rPr>
+          <w:rFonts w:ascii="Times New Roman" w:hAnsi="Times New Roman"/>
+          <w:sz w:val="24"/>
+        </w:rPr>
+        <w:t>(</w:t>
+      </w:r>
+      <w:proofErr w:type="spellStart"/>
+      <w:r>
+        <w:rPr>
+          <w:rFonts w:ascii="Times New Roman" w:hAnsi="Times New Roman"/>
+          <w:sz w:val="24"/>
+        </w:rPr>
+        <w:t>Morewedge</w:t>
+      </w:r>
+      <w:proofErr w:type="spellEnd"/>
+      <w:r>
+        <w:rPr>
+          <w:rFonts w:ascii="Times New Roman" w:hAnsi="Times New Roman"/>
+          <w:sz w:val="24"/>
+        </w:rPr>
+        <w:t xml:space="preserve"> et al., 2021).</w:t>
+      </w:r>
+      <w:r>
+        <w:rPr>
+          <w:rFonts w:ascii="Times New Roman" w:hAnsi="Times New Roman"/>
+          <w:sz w:val="24"/>
+        </w:rPr>
+        <w:t xml:space="preserve"> According to </w:t>
       </w:r>
       <w:r>
         <w:rPr>
@@ -3086,7 +3461,7 @@
           <w:noProof/>
           <w:sz w:val="24"/>
         </w:rPr>
-        <w:t>Brown</w:t>
+        <w:t xml:space="preserve">Pierce &amp; Van Dyne </w:t>
       </w:r>
       <w:r>
         <w:rPr>
@@ -3094,7 +3469,7 @@
           <w:noProof/>
           <w:sz w:val="24"/>
         </w:rPr>
-        <w:t xml:space="preserve"> (</w:t>
+        <w:t>(</w:t>
       </w:r>
       <w:r>
         <w:rPr>
@@ -3102,42 +3477,22 @@
           <w:noProof/>
           <w:sz w:val="24"/>
         </w:rPr>
-        <w:t>2018)</w:t>
-      </w:r>
-      <w:r>
-        <w:rPr>
-          <w:rFonts w:ascii="Times New Roman" w:hAnsi="Times New Roman"/>
-          <w:sz w:val="24"/>
-        </w:rPr>
-        <w:t xml:space="preserve"> there are 4 ways to foster psychological ownership in a marketing context. These are: firs, through physical interaction; second, with user-generated content; third, using collaborative content; and last but not least, by means of interactive social media campaigns. This is </w:t>
-      </w:r>
-      <w:r>
-        <w:rPr>
-          <w:rFonts w:ascii="Times New Roman" w:hAnsi="Times New Roman"/>
-          <w:sz w:val="24"/>
-        </w:rPr>
-        <w:t>especially</w:t>
-      </w:r>
-      <w:r>
-        <w:rPr>
-          <w:rFonts w:ascii="Times New Roman" w:hAnsi="Times New Roman"/>
-          <w:sz w:val="24"/>
-        </w:rPr>
-        <w:t xml:space="preserve"> important </w:t>
-      </w:r>
-      <w:r>
-        <w:rPr>
-          <w:rFonts w:ascii="Times New Roman" w:hAnsi="Times New Roman"/>
-          <w:sz w:val="24"/>
-        </w:rPr>
-        <w:t xml:space="preserve">due to the value-enhancing consequences derived from the psychological ownership which are linked with the traits associated with the self and positive self-associations that are transferred to the good thus, increasing the emotional attachment towards the good, that leads to the enhancement of its perception and value </w:t>
-      </w:r>
-      <w:r>
-        <w:rPr>
-          <w:rFonts w:ascii="Times New Roman" w:hAnsi="Times New Roman"/>
-          <w:sz w:val="24"/>
-        </w:rPr>
-        <w:t>(Morewedge et al., 2021).</w:t>
+        <w:t>2004</w:t>
+      </w:r>
+      <w:r>
+        <w:rPr>
+          <w:rFonts w:ascii="Times New Roman" w:hAnsi="Times New Roman"/>
+          <w:noProof/>
+          <w:sz w:val="24"/>
+        </w:rPr>
+        <w:t>)</w:t>
+      </w:r>
+      <w:r>
+        <w:rPr>
+          <w:rFonts w:ascii="Times New Roman" w:hAnsi="Times New Roman"/>
+          <w:sz w:val="24"/>
+        </w:rPr>
+        <w:t xml:space="preserve"> there are three main elements to which psychological ownership has a strong link; these are: attitudes, self-concept and sense of responsibility. </w:t>
       </w:r>
     </w:p>
     <w:p>
@@ -3155,21 +3510,145 @@
           <w:rFonts w:ascii="Times New Roman" w:hAnsi="Times New Roman"/>
           <w:sz w:val="24"/>
         </w:rPr>
-        <w:t>Based on the literature review done in order to carry out this research, the mediating effect of psychological ownership on willingness to pay has been already documented. For instance, Atasoy &amp; Morewedge (2017), determined the influence of psychological ownership, as a mediator, between product format (digital vs physical) and product valuation (WTP). Similarly, Bonaventure &amp; Chebat (2015) established in their model the mediating role of psychological ownership in the relationship of touch</w:t>
-      </w:r>
-      <w:r>
-        <w:rPr>
-          <w:rFonts w:ascii="Times New Roman" w:hAnsi="Times New Roman"/>
-          <w:sz w:val="24"/>
-        </w:rPr>
-        <w:t>ing product</w:t>
-      </w:r>
-      <w:r>
-        <w:rPr>
-          <w:rFonts w:ascii="Times New Roman" w:hAnsi="Times New Roman"/>
-          <w:sz w:val="24"/>
-        </w:rPr>
-        <w:t xml:space="preserve"> with willingness to pay for extended warranties.</w:t>
+        <w:t>The literature about psychology of possession has proved that people tend to develop positive feelings toward tangible and intangible targets of ownership</w:t>
+      </w:r>
+      <w:r>
+        <w:rPr>
+          <w:rFonts w:ascii="Times New Roman" w:hAnsi="Times New Roman"/>
+          <w:sz w:val="24"/>
+        </w:rPr>
+        <w:t xml:space="preserve"> </w:t>
+      </w:r>
+      <w:sdt>
+        <w:sdtPr>
+          <w:rPr>
+            <w:rFonts w:ascii="Times New Roman" w:hAnsi="Times New Roman"/>
+            <w:sz w:val="24"/>
+          </w:rPr>
+          <w:id w:val="-634562934"/>
+          <w:citation/>
+        </w:sdtPr>
+        <w:sdtContent>
+          <w:r>
+            <w:rPr>
+              <w:rFonts w:ascii="Times New Roman" w:hAnsi="Times New Roman"/>
+              <w:sz w:val="24"/>
+            </w:rPr>
+            <w:fldChar w:fldCharType="begin"/>
+          </w:r>
+          <w:r>
+            <w:rPr>
+              <w:rFonts w:ascii="Times New Roman" w:hAnsi="Times New Roman"/>
+              <w:sz w:val="24"/>
+            </w:rPr>
+            <w:instrText xml:space="preserve"> CITATION Pie04 \l 9226 </w:instrText>
+          </w:r>
+          <w:r>
+            <w:rPr>
+              <w:rFonts w:ascii="Times New Roman" w:hAnsi="Times New Roman"/>
+              <w:sz w:val="24"/>
+            </w:rPr>
+            <w:fldChar w:fldCharType="separate"/>
+          </w:r>
+          <w:r>
+            <w:rPr>
+              <w:rFonts w:ascii="Times New Roman" w:hAnsi="Times New Roman"/>
+              <w:noProof/>
+              <w:sz w:val="24"/>
+            </w:rPr>
+            <w:t>(Pierce &amp; Van Dyne, 2004)</w:t>
+          </w:r>
+          <w:r>
+            <w:rPr>
+              <w:rFonts w:ascii="Times New Roman" w:hAnsi="Times New Roman"/>
+              <w:sz w:val="24"/>
+            </w:rPr>
+            <w:fldChar w:fldCharType="end"/>
+          </w:r>
+        </w:sdtContent>
+      </w:sdt>
+      <w:r>
+        <w:rPr>
+          <w:rFonts w:ascii="Times New Roman" w:hAnsi="Times New Roman"/>
+          <w:sz w:val="24"/>
+        </w:rPr>
+        <w:t xml:space="preserve">. In regards of the self-concept, this same literature proposes that people are bound to view tangible and intangible possessions as part of the extended self, mainly caused by the feelings of ownership </w:t>
+      </w:r>
+      <w:sdt>
+        <w:sdtPr>
+          <w:rPr>
+            <w:rFonts w:ascii="Times New Roman" w:hAnsi="Times New Roman"/>
+            <w:sz w:val="24"/>
+          </w:rPr>
+          <w:id w:val="1830402294"/>
+          <w:citation/>
+        </w:sdtPr>
+        <w:sdtContent>
+          <w:r>
+            <w:rPr>
+              <w:rFonts w:ascii="Times New Roman" w:hAnsi="Times New Roman"/>
+              <w:sz w:val="24"/>
+            </w:rPr>
+            <w:fldChar w:fldCharType="begin"/>
+          </w:r>
+          <w:r>
+            <w:rPr>
+              <w:rFonts w:ascii="Times New Roman" w:hAnsi="Times New Roman"/>
+              <w:sz w:val="24"/>
+            </w:rPr>
+            <w:instrText xml:space="preserve"> CITATION Bel98 \l 9226 </w:instrText>
+          </w:r>
+          <w:r>
+            <w:rPr>
+              <w:rFonts w:ascii="Times New Roman" w:hAnsi="Times New Roman"/>
+              <w:sz w:val="24"/>
+            </w:rPr>
+            <w:fldChar w:fldCharType="separate"/>
+          </w:r>
+          <w:r>
+            <w:rPr>
+              <w:rFonts w:ascii="Times New Roman" w:hAnsi="Times New Roman"/>
+              <w:noProof/>
+              <w:sz w:val="24"/>
+            </w:rPr>
+            <w:t>(Belk, 1998)</w:t>
+          </w:r>
+          <w:r>
+            <w:rPr>
+              <w:rFonts w:ascii="Times New Roman" w:hAnsi="Times New Roman"/>
+              <w:sz w:val="24"/>
+            </w:rPr>
+            <w:fldChar w:fldCharType="end"/>
+          </w:r>
+        </w:sdtContent>
+      </w:sdt>
+      <w:r>
+        <w:rPr>
+          <w:rFonts w:ascii="Times New Roman" w:hAnsi="Times New Roman"/>
+          <w:sz w:val="24"/>
+        </w:rPr>
+        <w:t xml:space="preserve">. Finally, about the sense of responsibility, authors like </w:t>
+      </w:r>
+      <w:r>
+        <w:rPr>
+          <w:rFonts w:ascii="Times New Roman" w:hAnsi="Times New Roman"/>
+          <w:sz w:val="24"/>
+        </w:rPr>
+        <w:t>Hall (1966)</w:t>
+      </w:r>
+      <w:r>
+        <w:rPr>
+          <w:rFonts w:ascii="Times New Roman" w:hAnsi="Times New Roman"/>
+          <w:sz w:val="24"/>
+        </w:rPr>
+        <w:t xml:space="preserve"> proposes that </w:t>
+      </w:r>
+      <w:r>
+        <w:rPr>
+          <w:rFonts w:ascii="Times New Roman" w:hAnsi="Times New Roman"/>
+          <w:sz w:val="24"/>
+        </w:rPr>
+        <w:t>possession compels people to protect and defend their ownership rights.</w:t>
       </w:r>
     </w:p>
     <w:p>
@@ -3187,6 +3666,87 @@
           <w:rFonts w:ascii="Times New Roman" w:hAnsi="Times New Roman"/>
           <w:sz w:val="24"/>
         </w:rPr>
+        <w:lastRenderedPageBreak/>
+        <w:t xml:space="preserve">Based on the literature review done in order to carry out this research, the mediating effect of psychological ownership on willingness to pay has been already documented. For instance, </w:t>
+      </w:r>
+      <w:proofErr w:type="spellStart"/>
+      <w:r>
+        <w:rPr>
+          <w:rFonts w:ascii="Times New Roman" w:hAnsi="Times New Roman"/>
+          <w:sz w:val="24"/>
+        </w:rPr>
+        <w:t>Atasoy</w:t>
+      </w:r>
+      <w:proofErr w:type="spellEnd"/>
+      <w:r>
+        <w:rPr>
+          <w:rFonts w:ascii="Times New Roman" w:hAnsi="Times New Roman"/>
+          <w:sz w:val="24"/>
+        </w:rPr>
+        <w:t xml:space="preserve"> &amp; </w:t>
+      </w:r>
+      <w:proofErr w:type="spellStart"/>
+      <w:r>
+        <w:rPr>
+          <w:rFonts w:ascii="Times New Roman" w:hAnsi="Times New Roman"/>
+          <w:sz w:val="24"/>
+        </w:rPr>
+        <w:t>Morewedge</w:t>
+      </w:r>
+      <w:proofErr w:type="spellEnd"/>
+      <w:r>
+        <w:rPr>
+          <w:rFonts w:ascii="Times New Roman" w:hAnsi="Times New Roman"/>
+          <w:sz w:val="24"/>
+        </w:rPr>
+        <w:t xml:space="preserve"> (2017), determined the influence of psychological ownership, as a mediator, between product format (digital vs physical) and product valuation (WTP). Similarly, Bonaventure &amp; </w:t>
+      </w:r>
+      <w:proofErr w:type="spellStart"/>
+      <w:r>
+        <w:rPr>
+          <w:rFonts w:ascii="Times New Roman" w:hAnsi="Times New Roman"/>
+          <w:sz w:val="24"/>
+        </w:rPr>
+        <w:t>Chebat</w:t>
+      </w:r>
+      <w:proofErr w:type="spellEnd"/>
+      <w:r>
+        <w:rPr>
+          <w:rFonts w:ascii="Times New Roman" w:hAnsi="Times New Roman"/>
+          <w:sz w:val="24"/>
+        </w:rPr>
+        <w:t xml:space="preserve"> (2015) established in their model the mediating role of psychological ownership in the relationship of touch</w:t>
+      </w:r>
+      <w:r>
+        <w:rPr>
+          <w:rFonts w:ascii="Times New Roman" w:hAnsi="Times New Roman"/>
+          <w:sz w:val="24"/>
+        </w:rPr>
+        <w:t>ing product</w:t>
+      </w:r>
+      <w:r>
+        <w:rPr>
+          <w:rFonts w:ascii="Times New Roman" w:hAnsi="Times New Roman"/>
+          <w:sz w:val="24"/>
+        </w:rPr>
+        <w:t xml:space="preserve"> with willingness to pay for extended warranties.</w:t>
+      </w:r>
+    </w:p>
+    <w:p>
+      <w:pPr>
+        <w:spacing w:before="1" w:line="360" w:lineRule="auto"/>
+        <w:ind w:right="117" w:firstLine="720"/>
+        <w:jc w:val="both"/>
+        <w:rPr>
+          <w:rFonts w:ascii="Times New Roman" w:hAnsi="Times New Roman"/>
+          <w:sz w:val="24"/>
+        </w:rPr>
+      </w:pPr>
+      <w:r>
+        <w:rPr>
+          <w:rFonts w:ascii="Times New Roman" w:hAnsi="Times New Roman"/>
+          <w:sz w:val="24"/>
+        </w:rPr>
         <w:t xml:space="preserve">In addition, the inclusion of psychological ownership as a mediator variable, was based on the </w:t>
       </w:r>
       <w:r>
@@ -3222,15 +3782,7 @@
           <w:rFonts w:ascii="Times New Roman" w:hAnsi="Times New Roman"/>
           <w:sz w:val="24"/>
         </w:rPr>
-        <w:t xml:space="preserve">1). In one of their experiments, they were able to show that in fact, this variable was significantly related with product valuation when the ownership length, towards a specific object, was manipulated. They even went further in their research in </w:t>
-      </w:r>
-      <w:r>
-        <w:rPr>
-          <w:rFonts w:ascii="Times New Roman" w:hAnsi="Times New Roman"/>
-          <w:sz w:val="24"/>
-        </w:rPr>
-        <w:lastRenderedPageBreak/>
-        <w:t>order to prove that the independent constructs of psychological ownership can help explain many of the endowment effect</w:t>
+        <w:t>1). In one of their experiments, they were able to show that in fact, this variable was significantly related with product valuation when the ownership length, towards a specific object, was manipulated. They even went further in their research in order to prove that the independent constructs of psychological ownership can help explain many of the endowment effect</w:t>
       </w:r>
       <w:r>
         <w:rPr>
@@ -8236,7 +8788,7 @@
         </b:NameList>
       </b:Author>
     </b:Author>
-    <b:RefOrder>9</b:RefOrder>
+    <b:RefOrder>11</b:RefOrder>
   </b:Source>
   <b:Source>
     <b:Tag>LiD20</b:Tag>
@@ -8259,7 +8811,7 @@
       </b:Author>
     </b:Author>
     <b:JournalName>Journal of Consumer Marketing</b:JournalName>
-    <b:RefOrder>10</b:RefOrder>
+    <b:RefOrder>12</b:RefOrder>
   </b:Source>
   <b:Source>
     <b:Tag>Lee20</b:Tag>
@@ -8283,7 +8835,7 @@
         </b:NameList>
       </b:Author>
     </b:Author>
-    <b:RefOrder>11</b:RefOrder>
+    <b:RefOrder>13</b:RefOrder>
   </b:Source>
   <b:Source>
     <b:Tag>Sch06</b:Tag>
@@ -8303,7 +8855,7 @@
         </b:NameList>
       </b:Author>
     </b:Author>
-    <b:RefOrder>12</b:RefOrder>
+    <b:RefOrder>14</b:RefOrder>
   </b:Source>
   <b:Source>
     <b:Tag>Mor21</b:Tag>
@@ -8339,7 +8891,7 @@
         </b:NameList>
       </b:Author>
     </b:Author>
-    <b:RefOrder>13</b:RefOrder>
+    <b:RefOrder>15</b:RefOrder>
   </b:Source>
   <b:Source>
     <b:Tag>Pie04</b:Tag>
@@ -8363,7 +8915,7 @@
         </b:NameList>
       </b:Author>
     </b:Author>
-    <b:RefOrder>14</b:RefOrder>
+    <b:RefOrder>8</b:RefOrder>
   </b:Source>
   <b:Source>
     <b:Tag>Fra091</b:Tag>
@@ -8391,7 +8943,7 @@
         </b:NameList>
       </b:Author>
     </b:Author>
-    <b:RefOrder>15</b:RefOrder>
+    <b:RefOrder>16</b:RefOrder>
   </b:Source>
   <b:Source>
     <b:Tag>DuR15</b:Tag>
@@ -8419,7 +8971,7 @@
         </b:NameList>
       </b:Author>
     </b:Author>
-    <b:RefOrder>16</b:RefOrder>
+    <b:RefOrder>17</b:RefOrder>
   </b:Source>
   <b:Source>
     <b:Tag>Lan66</b:Tag>
@@ -8439,7 +8991,7 @@
         </b:NameList>
       </b:Author>
     </b:Author>
-    <b:RefOrder>17</b:RefOrder>
+    <b:RefOrder>18</b:RefOrder>
   </b:Source>
   <b:Source>
     <b:Tag>Dha00</b:Tag>
@@ -8463,7 +9015,7 @@
         </b:NameList>
       </b:Author>
     </b:Author>
-    <b:RefOrder>18</b:RefOrder>
+    <b:RefOrder>19</b:RefOrder>
   </b:Source>
   <b:Source>
     <b:Tag>Ata18</b:Tag>
@@ -8487,7 +9039,7 @@
         </b:NameList>
       </b:Author>
     </b:Author>
-    <b:RefOrder>19</b:RefOrder>
+    <b:RefOrder>20</b:RefOrder>
   </b:Source>
   <b:Source>
     <b:Tag>Kim16</b:Tag>
@@ -8509,7 +9061,7 @@
         </b:NameList>
       </b:Author>
     </b:Author>
-    <b:RefOrder>20</b:RefOrder>
+    <b:RefOrder>21</b:RefOrder>
   </b:Source>
   <b:Source>
     <b:Tag>Mor211</b:Tag>
@@ -8529,7 +9081,7 @@
         </b:NameList>
       </b:Author>
     </b:Author>
-    <b:RefOrder>21</b:RefOrder>
+    <b:RefOrder>22</b:RefOrder>
   </b:Source>
   <b:Source>
     <b:Tag>Shu11</b:Tag>
@@ -8553,7 +9105,7 @@
         </b:NameList>
       </b:Author>
     </b:Author>
-    <b:RefOrder>22</b:RefOrder>
+    <b:RefOrder>23</b:RefOrder>
   </b:Source>
   <b:Source>
     <b:Tag>Tea22</b:Tag>
@@ -8575,7 +9127,7 @@
         </b:NameList>
       </b:Author>
     </b:Author>
-    <b:RefOrder>23</b:RefOrder>
+    <b:RefOrder>24</b:RefOrder>
   </b:Source>
   <b:Source>
     <b:Tag>Aro21</b:Tag>
@@ -8621,7 +9173,7 @@
         </b:NameList>
       </b:Author>
     </b:Author>
-    <b:RefOrder>24</b:RefOrder>
+    <b:RefOrder>25</b:RefOrder>
   </b:Source>
   <b:Source>
     <b:Tag>Bon15</b:Tag>
@@ -8646,7 +9198,7 @@
         </b:NameList>
       </b:Author>
     </b:Author>
-    <b:RefOrder>25</b:RefOrder>
+    <b:RefOrder>26</b:RefOrder>
   </b:Source>
   <b:Source>
     <b:Tag>Nie09</b:Tag>
@@ -8668,7 +9220,7 @@
         </b:NameList>
       </b:Author>
     </b:Author>
-    <b:RefOrder>26</b:RefOrder>
+    <b:RefOrder>27</b:RefOrder>
   </b:Source>
   <b:Source>
     <b:Tag>Car</b:Tag>
@@ -8691,7 +9243,7 @@
         </b:NameList>
       </b:Author>
     </b:Author>
-    <b:RefOrder>27</b:RefOrder>
+    <b:RefOrder>28</b:RefOrder>
   </b:Source>
   <b:Source>
     <b:Tag>Pin97</b:Tag>
@@ -8714,7 +9266,7 @@
         </b:NameList>
       </b:Author>
     </b:Author>
-    <b:RefOrder>28</b:RefOrder>
+    <b:RefOrder>29</b:RefOrder>
   </b:Source>
   <b:Source>
     <b:Tag>Hil14</b:Tag>
@@ -8742,7 +9294,7 @@
         </b:NameList>
       </b:Author>
     </b:Author>
-    <b:RefOrder>29</b:RefOrder>
+    <b:RefOrder>30</b:RefOrder>
   </b:Source>
   <b:Source>
     <b:Tag>Roy21</b:Tag>
@@ -8764,7 +9316,7 @@
         </b:NameList>
       </b:Author>
     </b:Author>
-    <b:RefOrder>30</b:RefOrder>
+    <b:RefOrder>31</b:RefOrder>
   </b:Source>
   <b:Source>
     <b:Tag>Wie17</b:Tag>
@@ -8796,7 +9348,7 @@
         </b:NameList>
       </b:Author>
     </b:Author>
-    <b:RefOrder>31</b:RefOrder>
+    <b:RefOrder>32</b:RefOrder>
   </b:Source>
   <b:Source>
     <b:Tag>Glo22</b:Tag>
@@ -8813,7 +9365,7 @@
     <b:Month>September</b:Month>
     <b:Day>30</b:Day>
     <b:URL>https://gesrepair.com/pros-cons-of-mass-customization/</b:URL>
-    <b:RefOrder>32</b:RefOrder>
+    <b:RefOrder>33</b:RefOrder>
   </b:Source>
   <b:Source>
     <b:Tag>Del05</b:Tag>
@@ -8861,7 +9413,7 @@
         </b:NameList>
       </b:Author>
     </b:Author>
-    <b:RefOrder>33</b:RefOrder>
+    <b:RefOrder>34</b:RefOrder>
   </b:Source>
   <b:Source>
     <b:Tag>Cha21</b:Tag>
@@ -8893,7 +9445,7 @@
       </b:Author>
     </b:Author>
     <b:Publisher>McKinsey &amp; Company</b:Publisher>
-    <b:RefOrder>34</b:RefOrder>
+    <b:RefOrder>35</b:RefOrder>
   </b:Source>
   <b:Source>
     <b:Tag>Pul10</b:Tag>
@@ -8925,7 +9477,7 @@
         </b:NameList>
       </b:Author>
     </b:Author>
-    <b:RefOrder>35</b:RefOrder>
+    <b:RefOrder>36</b:RefOrder>
   </b:Source>
   <b:Source>
     <b:Tag>Jam21</b:Tag>
@@ -8953,7 +9505,7 @@
         </b:NameList>
       </b:Author>
     </b:Author>
-    <b:RefOrder>36</b:RefOrder>
+    <b:RefOrder>37</b:RefOrder>
   </b:Source>
   <b:Source>
     <b:Tag>Bro14</b:Tag>
@@ -8977,7 +9529,7 @@
         </b:NameList>
       </b:Author>
     </b:Author>
-    <b:RefOrder>37</b:RefOrder>
+    <b:RefOrder>38</b:RefOrder>
   </b:Source>
   <b:Source>
     <b:Tag>Irm13</b:Tag>
@@ -9045,7 +9597,7 @@
         </b:NameList>
       </b:Author>
     </b:Author>
-    <b:RefOrder>38</b:RefOrder>
+    <b:RefOrder>39</b:RefOrder>
   </b:Source>
   <b:Source>
     <b:Tag>Bro18</b:Tag>
@@ -9067,7 +9619,7 @@
         </b:NameList>
       </b:Author>
     </b:Author>
-    <b:RefOrder>39</b:RefOrder>
+    <b:RefOrder>40</b:RefOrder>
   </b:Source>
   <b:Source>
     <b:Tag>Nor12</b:Tag>
@@ -9095,7 +9647,7 @@
         </b:NameList>
       </b:Author>
     </b:Author>
-    <b:RefOrder>40</b:RefOrder>
+    <b:RefOrder>41</b:RefOrder>
   </b:Source>
   <b:Source>
     <b:Tag>Vin15</b:Tag>
@@ -9183,7 +9735,7 @@
         </b:NameList>
       </b:Author>
     </b:Author>
-    <b:RefOrder>41</b:RefOrder>
+    <b:RefOrder>42</b:RefOrder>
   </b:Source>
   <b:Source>
     <b:Tag>Bat90</b:Tag>
@@ -9207,7 +9759,7 @@
         </b:NameList>
       </b:Author>
     </b:Author>
-    <b:RefOrder>42</b:RefOrder>
+    <b:RefOrder>43</b:RefOrder>
   </b:Source>
   <b:Source>
     <b:Tag>Bot11</b:Tag>
@@ -9259,13 +9811,53 @@
         </b:NameList>
       </b:Author>
     </b:Author>
-    <b:RefOrder>8</b:RefOrder>
+    <b:RefOrder>44</b:RefOrder>
+  </b:Source>
+  <b:Source>
+    <b:Tag>Bel98</b:Tag>
+    <b:SourceType>JournalArticle</b:SourceType>
+    <b:Guid>{16E3BD76-78D1-487A-95DC-2D5FFCF3EE9B}</b:Guid>
+    <b:Title>Possessions and the Extended Self</b:Title>
+    <b:JournalName>Journal of Consumer Research</b:JournalName>
+    <b:Year>1998</b:Year>
+    <b:Pages>139-168</b:Pages>
+    <b:Author>
+      <b:Author>
+        <b:NameList>
+          <b:Person>
+            <b:Last>Belk</b:Last>
+            <b:First>Russell</b:First>
+          </b:Person>
+        </b:NameList>
+      </b:Author>
+    </b:Author>
+    <b:RefOrder>9</b:RefOrder>
+  </b:Source>
+  <b:Source>
+    <b:Tag>Hal66</b:Tag>
+    <b:SourceType>Book</b:SourceType>
+    <b:Guid>{61CFC178-AE42-426F-B161-0DAB6A75F180}</b:Guid>
+    <b:Title>The Hidden Dimension</b:Title>
+    <b:Year>1966</b:Year>
+    <b:City>Garden City</b:City>
+    <b:Publisher>Doubleday</b:Publisher>
+    <b:Author>
+      <b:Author>
+        <b:NameList>
+          <b:Person>
+            <b:Last>Hall</b:Last>
+            <b:First>Edward</b:First>
+          </b:Person>
+        </b:NameList>
+      </b:Author>
+    </b:Author>
+    <b:RefOrder>10</b:RefOrder>
   </b:Source>
 </b:Sources>
 </file>
 
 <file path=customXml/itemProps1.xml><?xml version="1.0" encoding="utf-8"?>
-<ds:datastoreItem xmlns:ds="http://schemas.openxmlformats.org/officeDocument/2006/customXml" ds:itemID="{7908FDBE-8AB4-43AE-8A99-5055D9C9526E}">
+<ds:datastoreItem xmlns:ds="http://schemas.openxmlformats.org/officeDocument/2006/customXml" ds:itemID="{887CBCAE-8729-4F25-A7D9-8AF16A6666C9}">
   <ds:schemaRefs>
     <ds:schemaRef ds:uri="http://schemas.openxmlformats.org/officeDocument/2006/bibliography"/>
   </ds:schemaRefs>

</xml_diff>

<commit_message>
chapter 2 correctis were made based on Elizabeth's suggestions; the reference map was actualized with the last updates; chapter 3 new information was added
</commit_message>
<xml_diff>
--- a/chapter_2.docx
+++ b/chapter_2.docx
@@ -892,168 +892,6 @@
     <w:p>
       <w:pPr>
         <w:pStyle w:val="BodyText"/>
-        <w:spacing w:before="1" w:line="360" w:lineRule="auto"/>
-        <w:rPr>
-          <w:rFonts w:ascii="Times New Roman"/>
-          <w:iCs/>
-          <w:sz w:val="24"/>
-          <w:szCs w:val="15"/>
-        </w:rPr>
-      </w:pPr>
-      <w:r>
-        <w:rPr>
-          <w:rFonts w:ascii="Times New Roman"/>
-          <w:iCs/>
-          <w:sz w:val="24"/>
-          <w:szCs w:val="15"/>
-        </w:rPr>
-        <w:t xml:space="preserve">In this chapter the hypotheses regarding the present study will be stated. A theoretical background will be developed in order to sustain the hypotheses. Following this purpose, </w:t>
-      </w:r>
-      <w:r>
-        <w:rPr>
-          <w:rFonts w:ascii="Times New Roman"/>
-          <w:iCs/>
-          <w:sz w:val="24"/>
-          <w:szCs w:val="15"/>
-        </w:rPr>
-        <w:t>a</w:t>
-      </w:r>
-      <w:r>
-        <w:rPr>
-          <w:rFonts w:ascii="Times New Roman"/>
-          <w:iCs/>
-          <w:sz w:val="24"/>
-          <w:szCs w:val="15"/>
-        </w:rPr>
-        <w:t xml:space="preserve"> literature review will be carried out to explain the key concepts</w:t>
-      </w:r>
-      <w:r>
-        <w:rPr>
-          <w:rFonts w:ascii="Times New Roman"/>
-          <w:iCs/>
-          <w:sz w:val="24"/>
-          <w:szCs w:val="15"/>
-        </w:rPr>
-        <w:t>, of the conceptual model,</w:t>
-      </w:r>
-      <w:r>
-        <w:rPr>
-          <w:rFonts w:ascii="Times New Roman"/>
-          <w:iCs/>
-          <w:sz w:val="24"/>
-          <w:szCs w:val="15"/>
-        </w:rPr>
-        <w:t xml:space="preserve"> and draw connections between them</w:t>
-      </w:r>
-      <w:r>
-        <w:rPr>
-          <w:rFonts w:ascii="Times New Roman"/>
-          <w:iCs/>
-          <w:sz w:val="24"/>
-          <w:szCs w:val="15"/>
-        </w:rPr>
-        <w:t>. This will be done with the aim of comparing and critically assessing previous theories, elaborated by other authors</w:t>
-      </w:r>
-      <w:sdt>
-        <w:sdtPr>
-          <w:rPr>
-            <w:rFonts w:ascii="Times New Roman"/>
-            <w:iCs/>
-            <w:sz w:val="24"/>
-            <w:szCs w:val="15"/>
-          </w:rPr>
-          <w:id w:val="-1370526113"/>
-          <w:citation/>
-        </w:sdtPr>
-        <w:sdtContent>
-          <w:r>
-            <w:rPr>
-              <w:rFonts w:ascii="Times New Roman"/>
-              <w:iCs/>
-              <w:sz w:val="24"/>
-              <w:szCs w:val="15"/>
-            </w:rPr>
-            <w:fldChar w:fldCharType="begin"/>
-          </w:r>
-          <w:r>
-            <w:rPr>
-              <w:rFonts w:ascii="Times New Roman" w:hAnsi="Times New Roman"/>
-              <w:iCs/>
-              <w:sz w:val="24"/>
-              <w:szCs w:val="15"/>
-            </w:rPr>
-            <w:instrText xml:space="preserve"> CITATION Vin15 \l 9226 </w:instrText>
-          </w:r>
-          <w:r>
-            <w:rPr>
-              <w:rFonts w:ascii="Times New Roman"/>
-              <w:iCs/>
-              <w:sz w:val="24"/>
-              <w:szCs w:val="15"/>
-            </w:rPr>
-            <w:fldChar w:fldCharType="separate"/>
-          </w:r>
-          <w:r>
-            <w:rPr>
-              <w:rFonts w:ascii="Times New Roman" w:hAnsi="Times New Roman"/>
-              <w:iCs/>
-              <w:noProof/>
-              <w:sz w:val="24"/>
-              <w:szCs w:val="15"/>
-            </w:rPr>
-            <w:t xml:space="preserve"> </w:t>
-          </w:r>
-          <w:r>
-            <w:rPr>
-              <w:rFonts w:ascii="Times New Roman" w:hAnsi="Times New Roman"/>
-              <w:noProof/>
-              <w:sz w:val="24"/>
-              <w:szCs w:val="15"/>
-            </w:rPr>
-            <w:t>(Vinz, 2015)</w:t>
-          </w:r>
-          <w:r>
-            <w:rPr>
-              <w:rFonts w:ascii="Times New Roman"/>
-              <w:iCs/>
-              <w:sz w:val="24"/>
-              <w:szCs w:val="15"/>
-            </w:rPr>
-            <w:fldChar w:fldCharType="end"/>
-          </w:r>
-        </w:sdtContent>
-      </w:sdt>
-      <w:r>
-        <w:rPr>
-          <w:rFonts w:ascii="Times New Roman"/>
-          <w:iCs/>
-          <w:sz w:val="24"/>
-          <w:szCs w:val="15"/>
-        </w:rPr>
-        <w:t>, r</w:t>
-      </w:r>
-      <w:r>
-        <w:rPr>
-          <w:rFonts w:ascii="Times New Roman"/>
-          <w:iCs/>
-          <w:sz w:val="24"/>
-          <w:szCs w:val="15"/>
-        </w:rPr>
-        <w:t>elated with</w:t>
-      </w:r>
-      <w:r>
-        <w:rPr>
-          <w:rFonts w:ascii="Times New Roman"/>
-          <w:iCs/>
-          <w:sz w:val="24"/>
-          <w:szCs w:val="15"/>
-        </w:rPr>
-        <w:t xml:space="preserve"> the main concepts and subjects of this research. </w:t>
-      </w:r>
-    </w:p>
-    <w:p>
-      <w:pPr>
-        <w:pStyle w:val="BodyText"/>
         <w:numPr>
           <w:ilvl w:val="1"/>
           <w:numId w:val="26"/>
@@ -1109,28 +947,87 @@
           <w:rFonts w:ascii="Times New Roman" w:hAnsi="Times New Roman"/>
           <w:sz w:val="24"/>
         </w:rPr>
-        <w:t xml:space="preserve">According to Lee &amp; Kim (2020) customization is the process where products are designed from common materials, leading to a feeling of uniqueness for consumers or users. </w:t>
-      </w:r>
-      <w:r>
-        <w:rPr>
-          <w:rFonts w:ascii="Times New Roman" w:hAnsi="Times New Roman"/>
-          <w:sz w:val="24"/>
-        </w:rPr>
-        <w:t>It is different from personalization because customization is done directly by the user who is asked to identify their preferences and; therefore,</w:t>
-      </w:r>
-      <w:r>
-        <w:rPr>
-          <w:rFonts w:ascii="Times New Roman" w:hAnsi="Times New Roman"/>
-          <w:sz w:val="24"/>
-        </w:rPr>
-        <w:t xml:space="preserve"> they</w:t>
-      </w:r>
-      <w:r>
-        <w:rPr>
-          <w:rFonts w:ascii="Times New Roman" w:hAnsi="Times New Roman"/>
-          <w:sz w:val="24"/>
-        </w:rPr>
-        <w:t xml:space="preserve"> are shown things that they used to enjoy</w:t>
+        <w:t>According to</w:t>
+      </w:r>
+      <w:r>
+        <w:rPr>
+          <w:rFonts w:ascii="Times New Roman" w:hAnsi="Times New Roman"/>
+          <w:sz w:val="24"/>
+        </w:rPr>
+        <w:t xml:space="preserve"> </w:t>
+      </w:r>
+      <w:r>
+        <w:rPr>
+          <w:rFonts w:ascii="Times New Roman" w:hAnsi="Times New Roman"/>
+          <w:noProof/>
+          <w:sz w:val="24"/>
+        </w:rPr>
+        <w:t>Clark</w:t>
+      </w:r>
+      <w:r>
+        <w:rPr>
+          <w:rFonts w:ascii="Times New Roman" w:hAnsi="Times New Roman"/>
+          <w:noProof/>
+          <w:sz w:val="24"/>
+        </w:rPr>
+        <w:t xml:space="preserve"> (</w:t>
+      </w:r>
+      <w:r>
+        <w:rPr>
+          <w:rFonts w:ascii="Times New Roman" w:hAnsi="Times New Roman"/>
+          <w:noProof/>
+          <w:sz w:val="24"/>
+        </w:rPr>
+        <w:t>2021)</w:t>
+      </w:r>
+      <w:r>
+        <w:rPr>
+          <w:rFonts w:ascii="Times New Roman" w:hAnsi="Times New Roman"/>
+          <w:sz w:val="24"/>
+        </w:rPr>
+        <w:t xml:space="preserve"> </w:t>
+      </w:r>
+      <w:r>
+        <w:rPr>
+          <w:rFonts w:ascii="Times New Roman" w:hAnsi="Times New Roman"/>
+          <w:sz w:val="24"/>
+        </w:rPr>
+        <w:t>customization is the process</w:t>
+      </w:r>
+      <w:r>
+        <w:rPr>
+          <w:rFonts w:ascii="Times New Roman" w:hAnsi="Times New Roman"/>
+          <w:sz w:val="24"/>
+        </w:rPr>
+        <w:t xml:space="preserve"> where</w:t>
+      </w:r>
+      <w:r>
+        <w:rPr>
+          <w:rFonts w:ascii="Times New Roman" w:hAnsi="Times New Roman"/>
+          <w:sz w:val="24"/>
+        </w:rPr>
+        <w:t xml:space="preserve"> </w:t>
+      </w:r>
+      <w:r>
+        <w:rPr>
+          <w:rFonts w:ascii="Times New Roman" w:hAnsi="Times New Roman"/>
+          <w:sz w:val="24"/>
+        </w:rPr>
+        <w:t>the users, directly, make changes to a determined item to meet their needs or requirements. Consuming customized products is labeled as experimental purchase because is more self-</w:t>
+      </w:r>
+      <w:r>
+        <w:rPr>
+          <w:rFonts w:ascii="Times New Roman" w:hAnsi="Times New Roman"/>
+          <w:sz w:val="24"/>
+        </w:rPr>
+        <w:t>defining</w:t>
+      </w:r>
+      <w:r>
+        <w:rPr>
+          <w:rFonts w:ascii="Times New Roman" w:hAnsi="Times New Roman"/>
+          <w:sz w:val="24"/>
+        </w:rPr>
+        <w:t xml:space="preserve"> and gives uniqueness for consumers </w:t>
       </w:r>
       <w:sdt>
         <w:sdtPr>
@@ -1138,7 +1035,7 @@
             <w:rFonts w:ascii="Times New Roman" w:hAnsi="Times New Roman"/>
             <w:sz w:val="24"/>
           </w:rPr>
-          <w:id w:val="987672162"/>
+          <w:id w:val="997151791"/>
           <w:citation/>
         </w:sdtPr>
         <w:sdtContent>
@@ -1154,7 +1051,7 @@
               <w:rFonts w:ascii="Times New Roman" w:hAnsi="Times New Roman"/>
               <w:sz w:val="24"/>
             </w:rPr>
-            <w:instrText xml:space="preserve"> CITATION Muh22 \l 9226 </w:instrText>
+            <w:instrText xml:space="preserve"> CITATION Lee20 \l 9226 </w:instrText>
           </w:r>
           <w:r>
             <w:rPr>
@@ -1169,7 +1066,7 @@
               <w:noProof/>
               <w:sz w:val="24"/>
             </w:rPr>
-            <w:t xml:space="preserve"> (Muhammad, 2022)</w:t>
+            <w:t>(Lee &amp; Kim, 2020)</w:t>
           </w:r>
           <w:r>
             <w:rPr>
@@ -1247,14 +1144,35 @@
           <w:rFonts w:ascii="Times New Roman" w:hAnsi="Times New Roman"/>
           <w:sz w:val="24"/>
         </w:rPr>
-        <w:t xml:space="preserve">. Given the </w:t>
-      </w:r>
-      <w:r>
-        <w:rPr>
-          <w:rFonts w:ascii="Times New Roman" w:hAnsi="Times New Roman"/>
-          <w:sz w:val="24"/>
-        </w:rPr>
-        <w:t>endless solution spaces of even basic mass customization configurations</w:t>
+        <w:t>. Given th</w:t>
+      </w:r>
+      <w:r>
+        <w:rPr>
+          <w:rFonts w:ascii="Times New Roman" w:hAnsi="Times New Roman"/>
+          <w:sz w:val="24"/>
+        </w:rPr>
+        <w:t>at even basic mass customization configurations have endless solutions (</w:t>
+      </w:r>
+      <w:r>
+        <w:rPr>
+          <w:rFonts w:ascii="Times New Roman" w:hAnsi="Times New Roman"/>
+          <w:sz w:val="24"/>
+        </w:rPr>
+        <w:t>Franke et al</w:t>
+      </w:r>
+      <w:r>
+        <w:rPr>
+          <w:rFonts w:ascii="Times New Roman" w:hAnsi="Times New Roman"/>
+          <w:sz w:val="24"/>
+        </w:rPr>
+        <w:t>.,</w:t>
+      </w:r>
+      <w:r>
+        <w:rPr>
+          <w:rFonts w:ascii="Times New Roman" w:hAnsi="Times New Roman"/>
+          <w:sz w:val="24"/>
+        </w:rPr>
+        <w:t>2009)</w:t>
       </w:r>
       <w:r>
         <w:rPr>
@@ -1450,28 +1368,21 @@
           <w:rFonts w:ascii="Times New Roman" w:hAnsi="Times New Roman"/>
           <w:sz w:val="24"/>
         </w:rPr>
-        <w:t xml:space="preserve"> objective is to provide superior customer value through the increase of satisfaction triggered by the individualization of products. </w:t>
-      </w:r>
-      <w:r>
-        <w:rPr>
-          <w:rFonts w:ascii="Times New Roman" w:hAnsi="Times New Roman"/>
-          <w:sz w:val="24"/>
-        </w:rPr>
-        <w:t>Based on the previous definitions and statements, it is possible to conclude that the number of product components available to be customized is</w:t>
-      </w:r>
-      <w:r>
-        <w:rPr>
-          <w:rFonts w:ascii="Times New Roman" w:hAnsi="Times New Roman"/>
-          <w:sz w:val="24"/>
-        </w:rPr>
-        <w:t xml:space="preserve"> a </w:t>
-      </w:r>
-      <w:r>
-        <w:rPr>
-          <w:rFonts w:ascii="Times New Roman" w:hAnsi="Times New Roman"/>
-          <w:sz w:val="24"/>
-        </w:rPr>
-        <w:t xml:space="preserve">core element within mass customization configuration context. Mass customization </w:t>
+        <w:t xml:space="preserve"> objective is to provide superior customer value through the increase of satisfaction triggered by the individualization of products.</w:t>
+      </w:r>
+      <w:r>
+        <w:rPr>
+          <w:rFonts w:ascii="Times New Roman" w:hAnsi="Times New Roman"/>
+          <w:sz w:val="24"/>
+        </w:rPr>
+        <w:t xml:space="preserve"> </w:t>
+      </w:r>
+      <w:r>
+        <w:rPr>
+          <w:rFonts w:ascii="Times New Roman" w:hAnsi="Times New Roman"/>
+          <w:sz w:val="24"/>
+        </w:rPr>
+        <w:t xml:space="preserve">Mass customization </w:t>
       </w:r>
       <w:r>
         <w:rPr>
@@ -1560,24 +1471,27 @@
     <w:p>
       <w:pPr>
         <w:spacing w:before="1" w:line="360" w:lineRule="auto"/>
-        <w:ind w:right="117"/>
+        <w:ind w:right="117" w:firstLine="720"/>
         <w:jc w:val="both"/>
         <w:rPr>
           <w:rFonts w:ascii="Times New Roman" w:hAnsi="Times New Roman"/>
           <w:sz w:val="24"/>
         </w:rPr>
       </w:pPr>
-    </w:p>
-    <w:p>
-      <w:pPr>
-        <w:spacing w:before="1" w:line="360" w:lineRule="auto"/>
-        <w:ind w:right="117"/>
-        <w:jc w:val="both"/>
-        <w:rPr>
-          <w:rFonts w:ascii="Times New Roman" w:hAnsi="Times New Roman"/>
-          <w:sz w:val="24"/>
-        </w:rPr>
-      </w:pPr>
+      <w:r>
+        <w:rPr>
+          <w:rFonts w:ascii="Times New Roman" w:hAnsi="Times New Roman"/>
+          <w:sz w:val="24"/>
+        </w:rPr>
+        <w:t xml:space="preserve">It is important to mention that level of customization has been included following the contributions made by Schreier (2006) and Franke et al. (2009). Both were aimed to analyze the effect of customization on willingness to pay, but while the first tested it through the comparison of self-design against standard products; the second made it through the assessment of </w:t>
+      </w:r>
+      <w:r>
+        <w:rPr>
+          <w:rFonts w:ascii="Times New Roman" w:hAnsi="Times New Roman"/>
+          <w:sz w:val="24"/>
+        </w:rPr>
+        <w:t xml:space="preserve">the relationship between customization and WTP moderated by some variables such as: preference insight, ability to express preferences and product involvement. </w:t>
+      </w:r>
     </w:p>
     <w:p>
       <w:pPr>
@@ -1594,14 +1508,145 @@
           <w:rFonts w:ascii="Times New Roman" w:hAnsi="Times New Roman"/>
           <w:sz w:val="24"/>
         </w:rPr>
-        <w:t xml:space="preserve">It is important to mention that level of customization has been included following the contributions made by Schreier (2006) and Franke et al. (2009). Both were aimed to analyze the effect of customization on willingness to pay, but while the first tested it through the comparison of self-design against standard products; the second made it through the assessment of </w:t>
-      </w:r>
-      <w:r>
-        <w:rPr>
-          <w:rFonts w:ascii="Times New Roman" w:hAnsi="Times New Roman"/>
-          <w:sz w:val="24"/>
-        </w:rPr>
-        <w:t xml:space="preserve">the relationship between customization and WTP moderated by some variables such as: preference insight, ability to express preferences and product involvement. </w:t>
+        <w:t xml:space="preserve">Additionally, </w:t>
+      </w:r>
+      <w:r>
+        <w:rPr>
+          <w:rFonts w:ascii="Times New Roman" w:hAnsi="Times New Roman"/>
+          <w:sz w:val="24"/>
+        </w:rPr>
+        <w:t>this research will be influenced by the stud</w:t>
+      </w:r>
+      <w:r>
+        <w:rPr>
+          <w:rFonts w:ascii="Times New Roman" w:hAnsi="Times New Roman"/>
+          <w:sz w:val="24"/>
+        </w:rPr>
+        <w:t>y</w:t>
+      </w:r>
+      <w:r>
+        <w:rPr>
+          <w:rFonts w:ascii="Times New Roman" w:hAnsi="Times New Roman"/>
+          <w:sz w:val="24"/>
+        </w:rPr>
+        <w:t xml:space="preserve"> carried out by </w:t>
+      </w:r>
+      <w:proofErr w:type="spellStart"/>
+      <w:r>
+        <w:rPr>
+          <w:rFonts w:ascii="Times New Roman" w:hAnsi="Times New Roman"/>
+          <w:sz w:val="24"/>
+        </w:rPr>
+        <w:t>Dellaert</w:t>
+      </w:r>
+      <w:proofErr w:type="spellEnd"/>
+      <w:r>
+        <w:rPr>
+          <w:rFonts w:ascii="Times New Roman" w:hAnsi="Times New Roman"/>
+          <w:sz w:val="24"/>
+        </w:rPr>
+        <w:t xml:space="preserve"> &amp; </w:t>
+      </w:r>
+      <w:proofErr w:type="spellStart"/>
+      <w:r>
+        <w:rPr>
+          <w:rFonts w:ascii="Times New Roman" w:hAnsi="Times New Roman"/>
+          <w:sz w:val="24"/>
+        </w:rPr>
+        <w:t>Stremersch</w:t>
+      </w:r>
+      <w:proofErr w:type="spellEnd"/>
+      <w:r>
+        <w:rPr>
+          <w:rFonts w:ascii="Times New Roman" w:hAnsi="Times New Roman"/>
+          <w:sz w:val="24"/>
+        </w:rPr>
+        <w:t xml:space="preserve"> (</w:t>
+      </w:r>
+      <w:r>
+        <w:rPr>
+          <w:rFonts w:ascii="Times New Roman" w:hAnsi="Times New Roman"/>
+          <w:sz w:val="24"/>
+        </w:rPr>
+        <w:t>2005</w:t>
+      </w:r>
+      <w:r>
+        <w:rPr>
+          <w:rFonts w:ascii="Times New Roman" w:hAnsi="Times New Roman"/>
+          <w:sz w:val="24"/>
+        </w:rPr>
+        <w:t>)</w:t>
+      </w:r>
+      <w:r>
+        <w:rPr>
+          <w:rFonts w:ascii="Times New Roman" w:hAnsi="Times New Roman"/>
+          <w:sz w:val="24"/>
+        </w:rPr>
+        <w:t>.</w:t>
+      </w:r>
+      <w:r>
+        <w:rPr>
+          <w:rFonts w:ascii="Times New Roman" w:hAnsi="Times New Roman"/>
+          <w:sz w:val="24"/>
+        </w:rPr>
+        <w:t xml:space="preserve"> They found that consumers did not perceive a significant increment in product complexity over the rather wide range of modules and module levels manipulated in this study, and they were in fact able to get increased product utility. This is important to consider because </w:t>
+      </w:r>
+      <w:r>
+        <w:rPr>
+          <w:rFonts w:ascii="Times New Roman" w:hAnsi="Times New Roman"/>
+          <w:sz w:val="24"/>
+        </w:rPr>
+        <w:lastRenderedPageBreak/>
+        <w:t>initially it was believed that the relationship between level of customization and willingness to pay could be quite obvious</w:t>
+      </w:r>
+      <w:r>
+        <w:rPr>
+          <w:rFonts w:ascii="Times New Roman" w:hAnsi="Times New Roman"/>
+          <w:sz w:val="24"/>
+        </w:rPr>
+        <w:t xml:space="preserve">; </w:t>
+      </w:r>
+      <w:r>
+        <w:rPr>
+          <w:rFonts w:ascii="Times New Roman" w:hAnsi="Times New Roman"/>
+          <w:sz w:val="24"/>
+        </w:rPr>
+        <w:t>nevertheless</w:t>
+      </w:r>
+      <w:r>
+        <w:rPr>
+          <w:rFonts w:ascii="Times New Roman" w:hAnsi="Times New Roman"/>
+          <w:sz w:val="24"/>
+        </w:rPr>
+        <w:t>,</w:t>
+      </w:r>
+      <w:r>
+        <w:rPr>
+          <w:rFonts w:ascii="Times New Roman" w:hAnsi="Times New Roman"/>
+          <w:sz w:val="24"/>
+        </w:rPr>
+        <w:t xml:space="preserve"> as it was said by </w:t>
+      </w:r>
+      <w:r>
+        <w:rPr>
+          <w:rFonts w:ascii="Times New Roman" w:hAnsi="Times New Roman"/>
+          <w:sz w:val="24"/>
+        </w:rPr>
+        <w:t>Hildebrand et al (2014)</w:t>
+      </w:r>
+      <w:r>
+        <w:rPr>
+          <w:rFonts w:ascii="Times New Roman" w:hAnsi="Times New Roman"/>
+          <w:sz w:val="24"/>
+        </w:rPr>
+        <w:t xml:space="preserve">, customization by individual components could produce an increment in choice complexity and it could lead </w:t>
+      </w:r>
+      <w:r>
+        <w:rPr>
+          <w:rFonts w:ascii="Times New Roman" w:hAnsi="Times New Roman"/>
+          <w:sz w:val="24"/>
+        </w:rPr>
+        <w:t>to the decrease of relevant variables such as product utility or even willingness to pay.</w:t>
       </w:r>
     </w:p>
     <w:p>
@@ -1619,68 +1664,25 @@
           <w:rFonts w:ascii="Times New Roman" w:hAnsi="Times New Roman"/>
           <w:sz w:val="24"/>
         </w:rPr>
-        <w:t xml:space="preserve">Additionally, </w:t>
-      </w:r>
-      <w:r>
-        <w:rPr>
-          <w:rFonts w:ascii="Times New Roman" w:hAnsi="Times New Roman"/>
-          <w:sz w:val="24"/>
-        </w:rPr>
-        <w:t>this research will be influenced by the stud</w:t>
-      </w:r>
-      <w:r>
-        <w:rPr>
-          <w:rFonts w:ascii="Times New Roman" w:hAnsi="Times New Roman"/>
-          <w:sz w:val="24"/>
-        </w:rPr>
-        <w:t>y</w:t>
-      </w:r>
-      <w:r>
-        <w:rPr>
-          <w:rFonts w:ascii="Times New Roman" w:hAnsi="Times New Roman"/>
-          <w:sz w:val="24"/>
-        </w:rPr>
-        <w:t xml:space="preserve"> carried out by </w:t>
-      </w:r>
-      <w:proofErr w:type="spellStart"/>
-      <w:r>
-        <w:rPr>
-          <w:rFonts w:ascii="Times New Roman" w:hAnsi="Times New Roman"/>
-          <w:sz w:val="24"/>
-        </w:rPr>
-        <w:t>Dellaert</w:t>
-      </w:r>
-      <w:proofErr w:type="spellEnd"/>
-      <w:r>
-        <w:rPr>
-          <w:rFonts w:ascii="Times New Roman" w:hAnsi="Times New Roman"/>
-          <w:sz w:val="24"/>
-        </w:rPr>
-        <w:t xml:space="preserve"> &amp; </w:t>
-      </w:r>
-      <w:proofErr w:type="spellStart"/>
-      <w:r>
-        <w:rPr>
-          <w:rFonts w:ascii="Times New Roman" w:hAnsi="Times New Roman"/>
-          <w:sz w:val="24"/>
-        </w:rPr>
-        <w:t>Stremersch</w:t>
-      </w:r>
-      <w:proofErr w:type="spellEnd"/>
-      <w:r>
-        <w:rPr>
-          <w:rFonts w:ascii="Times New Roman" w:hAnsi="Times New Roman"/>
-          <w:sz w:val="24"/>
-        </w:rPr>
-        <w:t xml:space="preserve"> (</w:t>
-      </w:r>
-      <w:r>
-        <w:rPr>
-          <w:rFonts w:ascii="Times New Roman" w:hAnsi="Times New Roman"/>
-          <w:sz w:val="24"/>
-        </w:rPr>
-        <w:t>2005</w:t>
-      </w:r>
+        <w:t>The connection between level of customization and psychological ownership was created due to the influence of a study carried out by (</w:t>
+      </w:r>
+      <w:bookmarkStart w:id="5" w:name="_Hlk116316273"/>
+      <w:r>
+        <w:rPr>
+          <w:rFonts w:ascii="Times New Roman" w:hAnsi="Times New Roman"/>
+          <w:noProof/>
+          <w:sz w:val="24"/>
+        </w:rPr>
+        <w:t>Jami</w:t>
+      </w:r>
+      <w:r>
+        <w:rPr>
+          <w:rFonts w:ascii="Times New Roman" w:hAnsi="Times New Roman"/>
+          <w:sz w:val="24"/>
+        </w:rPr>
+        <w:t xml:space="preserve"> et al., 2021</w:t>
+      </w:r>
+      <w:bookmarkEnd w:id="5"/>
       <w:r>
         <w:rPr>
           <w:rFonts w:ascii="Times New Roman" w:hAnsi="Times New Roman"/>
@@ -1693,111 +1695,6 @@
           <w:rFonts w:ascii="Times New Roman" w:hAnsi="Times New Roman"/>
           <w:sz w:val="24"/>
         </w:rPr>
-        <w:t>.</w:t>
-      </w:r>
-      <w:r>
-        <w:rPr>
-          <w:rFonts w:ascii="Times New Roman" w:hAnsi="Times New Roman"/>
-          <w:sz w:val="24"/>
-        </w:rPr>
-        <w:t xml:space="preserve"> They found that consumers did not perceive a significant increment in product complexity over the rather wide range of modules and module levels manipulated in this study, and they were in fact able to get increased product utility. This is important to consider because initially it was believed that the relationship between level of customization and willingness to pay could be quite obvious</w:t>
-      </w:r>
-      <w:r>
-        <w:rPr>
-          <w:rFonts w:ascii="Times New Roman" w:hAnsi="Times New Roman"/>
-          <w:sz w:val="24"/>
-        </w:rPr>
-        <w:t xml:space="preserve">; </w:t>
-      </w:r>
-      <w:r>
-        <w:rPr>
-          <w:rFonts w:ascii="Times New Roman" w:hAnsi="Times New Roman"/>
-          <w:sz w:val="24"/>
-        </w:rPr>
-        <w:t>nevertheless</w:t>
-      </w:r>
-      <w:r>
-        <w:rPr>
-          <w:rFonts w:ascii="Times New Roman" w:hAnsi="Times New Roman"/>
-          <w:sz w:val="24"/>
-        </w:rPr>
-        <w:t>,</w:t>
-      </w:r>
-      <w:r>
-        <w:rPr>
-          <w:rFonts w:ascii="Times New Roman" w:hAnsi="Times New Roman"/>
-          <w:sz w:val="24"/>
-        </w:rPr>
-        <w:t xml:space="preserve"> as it was said by </w:t>
-      </w:r>
-      <w:r>
-        <w:rPr>
-          <w:rFonts w:ascii="Times New Roman" w:hAnsi="Times New Roman"/>
-          <w:sz w:val="24"/>
-        </w:rPr>
-        <w:t>Hildebrand et al (2014)</w:t>
-      </w:r>
-      <w:r>
-        <w:rPr>
-          <w:rFonts w:ascii="Times New Roman" w:hAnsi="Times New Roman"/>
-          <w:sz w:val="24"/>
-        </w:rPr>
-        <w:t xml:space="preserve">, customization by individual components could produce an increment in choice complexity and it could lead </w:t>
-      </w:r>
-      <w:r>
-        <w:rPr>
-          <w:rFonts w:ascii="Times New Roman" w:hAnsi="Times New Roman"/>
-          <w:sz w:val="24"/>
-        </w:rPr>
-        <w:t>to the decrease of relevant variables such as product utility or even willingness to pay.</w:t>
-      </w:r>
-    </w:p>
-    <w:p>
-      <w:pPr>
-        <w:spacing w:before="1" w:line="360" w:lineRule="auto"/>
-        <w:ind w:right="117" w:firstLine="720"/>
-        <w:jc w:val="both"/>
-        <w:rPr>
-          <w:rFonts w:ascii="Times New Roman" w:hAnsi="Times New Roman"/>
-          <w:sz w:val="24"/>
-        </w:rPr>
-      </w:pPr>
-      <w:r>
-        <w:rPr>
-          <w:rFonts w:ascii="Times New Roman" w:hAnsi="Times New Roman"/>
-          <w:sz w:val="24"/>
-        </w:rPr>
-        <w:t>The connection between level of customization and psychological ownership was created due to the influence of a study carried out by (</w:t>
-      </w:r>
-      <w:bookmarkStart w:id="5" w:name="_Hlk116316273"/>
-      <w:r>
-        <w:rPr>
-          <w:rFonts w:ascii="Times New Roman" w:hAnsi="Times New Roman"/>
-          <w:noProof/>
-          <w:sz w:val="24"/>
-        </w:rPr>
-        <w:t>Jami</w:t>
-      </w:r>
-      <w:r>
-        <w:rPr>
-          <w:rFonts w:ascii="Times New Roman" w:hAnsi="Times New Roman"/>
-          <w:sz w:val="24"/>
-        </w:rPr>
-        <w:t xml:space="preserve"> et al., 2021</w:t>
-      </w:r>
-      <w:bookmarkEnd w:id="5"/>
-      <w:r>
-        <w:rPr>
-          <w:rFonts w:ascii="Times New Roman" w:hAnsi="Times New Roman"/>
-          <w:sz w:val="24"/>
-        </w:rPr>
-        <w:t>)</w:t>
-      </w:r>
-      <w:r>
-        <w:rPr>
-          <w:rFonts w:ascii="Times New Roman" w:hAnsi="Times New Roman"/>
-          <w:sz w:val="24"/>
-        </w:rPr>
         <w:t xml:space="preserve"> where ownership was manipulated through the customization of a product. </w:t>
       </w:r>
       <w:r>
@@ -1806,82 +1703,6 @@
           <w:sz w:val="24"/>
         </w:rPr>
         <w:t xml:space="preserve">Their results showed that the participants who customize the product for themselves, developed a greater psychological ownership than those who modified it in order to make it more attractive to be purchased by others. Although, in this experiment customization was not a variable itself, rather was a mean to manipulate ownership, it showed that in fact, there could be a relationship between the degree or level of customization and the psychological ownership developed by customers towards products modified directly by them. </w:t>
-      </w:r>
-    </w:p>
-    <w:p>
-      <w:pPr>
-        <w:spacing w:before="1" w:line="360" w:lineRule="auto"/>
-        <w:ind w:right="117" w:firstLine="720"/>
-        <w:jc w:val="both"/>
-        <w:rPr>
-          <w:rFonts w:ascii="Times New Roman" w:hAnsi="Times New Roman"/>
-          <w:sz w:val="24"/>
-        </w:rPr>
-      </w:pPr>
-      <w:r>
-        <w:rPr>
-          <w:rFonts w:ascii="Times New Roman" w:hAnsi="Times New Roman"/>
-          <w:sz w:val="24"/>
-        </w:rPr>
-        <w:t xml:space="preserve">As it was said by </w:t>
-      </w:r>
-      <w:proofErr w:type="spellStart"/>
-      <w:r>
-        <w:rPr>
-          <w:rFonts w:ascii="Times New Roman" w:hAnsi="Times New Roman"/>
-          <w:sz w:val="24"/>
-        </w:rPr>
-        <w:t>Morewedge</w:t>
-      </w:r>
-      <w:proofErr w:type="spellEnd"/>
-      <w:r>
-        <w:rPr>
-          <w:rFonts w:ascii="Times New Roman" w:hAnsi="Times New Roman"/>
-          <w:sz w:val="24"/>
-        </w:rPr>
-        <w:t xml:space="preserve"> et al</w:t>
-      </w:r>
-      <w:r>
-        <w:rPr>
-          <w:rFonts w:ascii="Times New Roman" w:hAnsi="Times New Roman"/>
-          <w:sz w:val="24"/>
-        </w:rPr>
-        <w:t xml:space="preserve"> (</w:t>
-      </w:r>
-      <w:r>
-        <w:rPr>
-          <w:rFonts w:ascii="Times New Roman" w:hAnsi="Times New Roman"/>
-          <w:sz w:val="24"/>
-        </w:rPr>
-        <w:t>2021</w:t>
-      </w:r>
-      <w:r>
-        <w:rPr>
-          <w:rFonts w:ascii="Times New Roman" w:hAnsi="Times New Roman"/>
-          <w:sz w:val="24"/>
-        </w:rPr>
-        <w:t>) willingness to pay is a variable positively related with psychological ownership</w:t>
-      </w:r>
-      <w:r>
-        <w:rPr>
-          <w:rFonts w:ascii="Times New Roman" w:hAnsi="Times New Roman"/>
-          <w:sz w:val="24"/>
-        </w:rPr>
-        <w:t xml:space="preserve"> and</w:t>
-      </w:r>
-      <w:r>
-        <w:rPr>
-          <w:rFonts w:ascii="Times New Roman" w:hAnsi="Times New Roman"/>
-          <w:sz w:val="24"/>
-        </w:rPr>
-        <w:t xml:space="preserve">, based on the research previously described, where it was found a positive relationship between level of customization and willingness to pay, </w:t>
-      </w:r>
-      <w:r>
-        <w:rPr>
-          <w:rFonts w:ascii="Times New Roman" w:hAnsi="Times New Roman"/>
-          <w:sz w:val="24"/>
-        </w:rPr>
-        <w:t>it is expected that level of customization could affect, in the same way as WTP, the emotional link developed by customers toward products called psychological ownership.</w:t>
       </w:r>
     </w:p>
     <w:p>
@@ -1948,15 +1769,7 @@
           <w:rFonts w:ascii="Times New Roman" w:hAnsi="Times New Roman"/>
           <w:sz w:val="24"/>
         </w:rPr>
-        <w:t xml:space="preserve"> will produce a higher willingness to pay </w:t>
-      </w:r>
-      <w:r>
-        <w:rPr>
-          <w:rFonts w:ascii="Times New Roman" w:hAnsi="Times New Roman"/>
-          <w:sz w:val="24"/>
-        </w:rPr>
-        <w:lastRenderedPageBreak/>
-        <w:t>than</w:t>
+        <w:t xml:space="preserve"> will produce a higher willingness to pay than</w:t>
       </w:r>
       <w:r>
         <w:rPr>
@@ -2146,14 +1959,146 @@
           <w:b w:val="0"/>
           <w:bCs w:val="0"/>
         </w:rPr>
-        <w:t xml:space="preserve">. At a fundamental level, the appeal of a product can be viewed as a function of two sets of factors: product features and marketing efforts (Du et al., 2015). </w:t>
-      </w:r>
-      <w:r>
-        <w:rPr>
-          <w:b w:val="0"/>
-          <w:bCs w:val="0"/>
-        </w:rPr>
-        <w:t xml:space="preserve">Consumers tend to assess products with many features more positive (vs products with few features) because they think that each additional feature gives new capabilities to the product </w:t>
+        <w:t>. At a fundamental level, the appeal of a product can be viewed as a function of two sets of factors: product features and</w:t>
+      </w:r>
+      <w:r>
+        <w:rPr>
+          <w:b w:val="0"/>
+          <w:bCs w:val="0"/>
+        </w:rPr>
+        <w:t xml:space="preserve"> the set of efforts, made by a company, in order to introduce the good in the market </w:t>
+      </w:r>
+      <w:r>
+        <w:rPr>
+          <w:b w:val="0"/>
+          <w:bCs w:val="0"/>
+        </w:rPr>
+        <w:t xml:space="preserve">(Du et al., 2015). </w:t>
+      </w:r>
+      <w:r>
+        <w:rPr>
+          <w:b w:val="0"/>
+          <w:bCs w:val="0"/>
+        </w:rPr>
+        <w:t xml:space="preserve">Features refer to a product´s physical characteristic which determine what the product consist of </w:t>
+      </w:r>
+      <w:sdt>
+        <w:sdtPr>
+          <w:rPr>
+            <w:b w:val="0"/>
+            <w:bCs w:val="0"/>
+          </w:rPr>
+          <w:id w:val="-440763983"/>
+          <w:citation/>
+        </w:sdtPr>
+        <w:sdtContent>
+          <w:r>
+            <w:rPr>
+              <w:b w:val="0"/>
+              <w:bCs w:val="0"/>
+            </w:rPr>
+            <w:fldChar w:fldCharType="begin"/>
+          </w:r>
+          <w:r>
+            <w:rPr>
+              <w:b w:val="0"/>
+              <w:bCs w:val="0"/>
+            </w:rPr>
+            <w:instrText xml:space="preserve"> CITATION Bla22 \l 9226 </w:instrText>
+          </w:r>
+          <w:r>
+            <w:rPr>
+              <w:b w:val="0"/>
+              <w:bCs w:val="0"/>
+            </w:rPr>
+            <w:fldChar w:fldCharType="separate"/>
+          </w:r>
+          <w:r>
+            <w:rPr>
+              <w:b w:val="0"/>
+              <w:bCs w:val="0"/>
+              <w:noProof/>
+            </w:rPr>
+            <w:t>(Blakely, 2022)</w:t>
+          </w:r>
+          <w:r>
+            <w:rPr>
+              <w:b w:val="0"/>
+              <w:bCs w:val="0"/>
+            </w:rPr>
+            <w:fldChar w:fldCharType="end"/>
+          </w:r>
+        </w:sdtContent>
+      </w:sdt>
+      <w:r>
+        <w:rPr>
+          <w:b w:val="0"/>
+          <w:bCs w:val="0"/>
+        </w:rPr>
+        <w:t>. Consumers</w:t>
+      </w:r>
+      <w:r>
+        <w:rPr>
+          <w:b w:val="0"/>
+          <w:bCs w:val="0"/>
+        </w:rPr>
+        <w:t xml:space="preserve"> tend to assess products with many </w:t>
+      </w:r>
+      <w:r>
+        <w:rPr>
+          <w:b w:val="0"/>
+          <w:bCs w:val="0"/>
+        </w:rPr>
+        <w:t>components</w:t>
+      </w:r>
+      <w:r>
+        <w:rPr>
+          <w:b w:val="0"/>
+          <w:bCs w:val="0"/>
+        </w:rPr>
+        <w:t xml:space="preserve"> more positive (vs products with few </w:t>
+      </w:r>
+      <w:r>
+        <w:rPr>
+          <w:b w:val="0"/>
+          <w:bCs w:val="0"/>
+        </w:rPr>
+        <w:t>of them</w:t>
+      </w:r>
+      <w:r>
+        <w:rPr>
+          <w:b w:val="0"/>
+          <w:bCs w:val="0"/>
+        </w:rPr>
+        <w:t xml:space="preserve">) because they think that each additional </w:t>
+      </w:r>
+      <w:r>
+        <w:rPr>
+          <w:b w:val="0"/>
+          <w:bCs w:val="0"/>
+        </w:rPr>
+        <w:t>component</w:t>
+      </w:r>
+      <w:r>
+        <w:rPr>
+          <w:b w:val="0"/>
+          <w:bCs w:val="0"/>
+        </w:rPr>
+        <w:t xml:space="preserve"> gives new capabilities to the </w:t>
+      </w:r>
+      <w:r>
+        <w:rPr>
+          <w:b w:val="0"/>
+          <w:bCs w:val="0"/>
+        </w:rPr>
+        <w:t>good</w:t>
+      </w:r>
+      <w:r>
+        <w:rPr>
+          <w:b w:val="0"/>
+          <w:bCs w:val="0"/>
+        </w:rPr>
+        <w:t xml:space="preserve"> </w:t>
       </w:r>
       <w:sdt>
         <w:sdtPr>
@@ -2215,89 +2160,6 @@
           <w:b w:val="0"/>
           <w:bCs w:val="0"/>
         </w:rPr>
-        <w:t xml:space="preserve"> P</w:t>
-      </w:r>
-      <w:r>
-        <w:rPr>
-          <w:b w:val="0"/>
-          <w:bCs w:val="0"/>
-        </w:rPr>
-        <w:t>roduct feature is a component of a product that fulfills a customer need. Feature</w:t>
-      </w:r>
-      <w:r>
-        <w:rPr>
-          <w:b w:val="0"/>
-          <w:bCs w:val="0"/>
-        </w:rPr>
-        <w:t>s</w:t>
-      </w:r>
-      <w:r>
-        <w:rPr>
-          <w:b w:val="0"/>
-          <w:bCs w:val="0"/>
-        </w:rPr>
-        <w:t xml:space="preserve"> could influence the pricing strategy and companies modify features to enhance the user experience</w:t>
-      </w:r>
-      <w:sdt>
-        <w:sdtPr>
-          <w:rPr>
-            <w:b w:val="0"/>
-            <w:bCs w:val="0"/>
-          </w:rPr>
-          <w:id w:val="-1617059479"/>
-          <w:citation/>
-        </w:sdtPr>
-        <w:sdtContent>
-          <w:r>
-            <w:rPr>
-              <w:b w:val="0"/>
-              <w:bCs w:val="0"/>
-            </w:rPr>
-            <w:fldChar w:fldCharType="begin"/>
-          </w:r>
-          <w:r>
-            <w:rPr>
-              <w:b w:val="0"/>
-              <w:bCs w:val="0"/>
-            </w:rPr>
-            <w:instrText xml:space="preserve"> CITATION Bla22 \l 9226 </w:instrText>
-          </w:r>
-          <w:r>
-            <w:rPr>
-              <w:b w:val="0"/>
-              <w:bCs w:val="0"/>
-            </w:rPr>
-            <w:fldChar w:fldCharType="separate"/>
-          </w:r>
-          <w:r>
-            <w:rPr>
-              <w:b w:val="0"/>
-              <w:bCs w:val="0"/>
-              <w:noProof/>
-            </w:rPr>
-            <w:t xml:space="preserve"> (Blakely, 2022)</w:t>
-          </w:r>
-          <w:r>
-            <w:rPr>
-              <w:b w:val="0"/>
-              <w:bCs w:val="0"/>
-            </w:rPr>
-            <w:fldChar w:fldCharType="end"/>
-          </w:r>
-        </w:sdtContent>
-      </w:sdt>
-      <w:r>
-        <w:rPr>
-          <w:b w:val="0"/>
-          <w:bCs w:val="0"/>
-        </w:rPr>
-        <w:t>.</w:t>
-      </w:r>
-      <w:r>
-        <w:rPr>
-          <w:b w:val="0"/>
-          <w:bCs w:val="0"/>
-        </w:rPr>
         <w:t xml:space="preserve"> </w:t>
       </w:r>
       <w:r>
@@ -2384,7 +2246,15 @@
           <w:b w:val="0"/>
           <w:bCs w:val="0"/>
         </w:rPr>
-        <w:t xml:space="preserve">the purchasing and consumer behavior, of the customers, is driven by two main elements: consummatory (hedonic) </w:t>
+        <w:t xml:space="preserve">the </w:t>
+      </w:r>
+      <w:r>
+        <w:rPr>
+          <w:b w:val="0"/>
+          <w:bCs w:val="0"/>
+        </w:rPr>
+        <w:lastRenderedPageBreak/>
+        <w:t xml:space="preserve">purchasing and consumer behavior, of the customers, is driven by two main elements: consummatory (hedonic) </w:t>
       </w:r>
       <w:r>
         <w:rPr>
@@ -2584,43 +2454,144 @@
           <w:b w:val="0"/>
           <w:bCs w:val="0"/>
         </w:rPr>
-        <w:t xml:space="preserve">where they were able to develop a framework in regards of the bidimensional (hedonic/utilitarian) approach to comprehend consumer attitudes towards product categories, the present paper pretends to take a step further in order to apply this bidimensional </w:t>
-      </w:r>
-      <w:r>
-        <w:rPr>
-          <w:b w:val="0"/>
-          <w:bCs w:val="0"/>
-        </w:rPr>
-        <w:t xml:space="preserve">framework toward a more specific approach based on the features that could be used to customize products. </w:t>
-      </w:r>
-      <w:r>
-        <w:rPr>
-          <w:b w:val="0"/>
-          <w:bCs w:val="0"/>
-        </w:rPr>
-        <w:t>As it was done before in a wider context focused on consumption, the differentiation of both concepts also could be done</w:t>
-      </w:r>
-      <w:r>
-        <w:rPr>
-          <w:b w:val="0"/>
-          <w:bCs w:val="0"/>
-        </w:rPr>
-        <w:t xml:space="preserve"> starting from a feature approximation. While h</w:t>
-      </w:r>
-      <w:r>
-        <w:rPr>
-          <w:b w:val="0"/>
-          <w:bCs w:val="0"/>
-        </w:rPr>
-        <w:t xml:space="preserve">edonic features are those linked with a sensory experience of aesthetic or sensual pleasure and fun; utilitarian attributes are those orientated to a specific goal </w:t>
-      </w:r>
-      <w:r>
-        <w:rPr>
-          <w:b w:val="0"/>
-          <w:bCs w:val="0"/>
-        </w:rPr>
-        <w:lastRenderedPageBreak/>
-        <w:t xml:space="preserve">and with the accomplishment of a practical task </w:t>
+        <w:t xml:space="preserve">where they were able to develop a framework in regards of the bidimensional (hedonic/utilitarian) approach to comprehend consumer attitudes towards product categories, the present paper </w:t>
+      </w:r>
+      <w:r>
+        <w:rPr>
+          <w:b w:val="0"/>
+          <w:bCs w:val="0"/>
+        </w:rPr>
+        <w:t>aims</w:t>
+      </w:r>
+      <w:r>
+        <w:rPr>
+          <w:b w:val="0"/>
+          <w:bCs w:val="0"/>
+        </w:rPr>
+        <w:t xml:space="preserve"> to take a step further in order to apply this bidimensional </w:t>
+      </w:r>
+      <w:r>
+        <w:rPr>
+          <w:b w:val="0"/>
+          <w:bCs w:val="0"/>
+        </w:rPr>
+        <w:t>framework toward a more specific approach based on the features that could be used to customize products.</w:t>
+      </w:r>
+      <w:r>
+        <w:rPr>
+          <w:b w:val="0"/>
+          <w:bCs w:val="0"/>
+        </w:rPr>
+        <w:t xml:space="preserve"> The utilitarian-hedonic classification is not limited to product level because some goods have both</w:t>
+      </w:r>
+      <w:r>
+        <w:rPr>
+          <w:b w:val="0"/>
+          <w:bCs w:val="0"/>
+        </w:rPr>
+        <w:t>:</w:t>
+      </w:r>
+      <w:r>
+        <w:rPr>
+          <w:b w:val="0"/>
+          <w:bCs w:val="0"/>
+        </w:rPr>
+        <w:t xml:space="preserve"> utilitarian and hedonic characteristics</w:t>
+      </w:r>
+      <w:r>
+        <w:rPr>
+          <w:b w:val="0"/>
+          <w:bCs w:val="0"/>
+        </w:rPr>
+        <w:t xml:space="preserve"> </w:t>
+      </w:r>
+      <w:r>
+        <w:rPr>
+          <w:b w:val="0"/>
+          <w:bCs w:val="0"/>
+        </w:rPr>
+        <w:t>(</w:t>
+      </w:r>
+      <w:proofErr w:type="spellStart"/>
+      <w:r>
+        <w:rPr>
+          <w:b w:val="0"/>
+          <w:bCs w:val="0"/>
+        </w:rPr>
+        <w:t>Chernev</w:t>
+      </w:r>
+      <w:proofErr w:type="spellEnd"/>
+      <w:r>
+        <w:rPr>
+          <w:b w:val="0"/>
+          <w:bCs w:val="0"/>
+        </w:rPr>
+        <w:t>, 2004</w:t>
+      </w:r>
+      <w:r>
+        <w:rPr>
+          <w:b w:val="0"/>
+          <w:bCs w:val="0"/>
+        </w:rPr>
+        <w:t xml:space="preserve">; </w:t>
+      </w:r>
+      <w:r>
+        <w:rPr>
+          <w:b w:val="0"/>
+          <w:bCs w:val="0"/>
+        </w:rPr>
+        <w:t xml:space="preserve">Dhar &amp; </w:t>
+      </w:r>
+      <w:proofErr w:type="spellStart"/>
+      <w:r>
+        <w:rPr>
+          <w:b w:val="0"/>
+          <w:bCs w:val="0"/>
+        </w:rPr>
+        <w:t>Wertenbroch</w:t>
+      </w:r>
+      <w:proofErr w:type="spellEnd"/>
+      <w:r>
+        <w:rPr>
+          <w:b w:val="0"/>
+          <w:bCs w:val="0"/>
+        </w:rPr>
+        <w:t xml:space="preserve"> 2000</w:t>
+      </w:r>
+      <w:r>
+        <w:rPr>
+          <w:b w:val="0"/>
+          <w:bCs w:val="0"/>
+        </w:rPr>
+        <w:t>)</w:t>
+      </w:r>
+      <w:r>
+        <w:rPr>
+          <w:b w:val="0"/>
+          <w:bCs w:val="0"/>
+        </w:rPr>
+        <w:t>; therefore, this framework could be applied on features as well</w:t>
+      </w:r>
+      <w:r>
+        <w:rPr>
+          <w:b w:val="0"/>
+          <w:bCs w:val="0"/>
+        </w:rPr>
+        <w:t xml:space="preserve">. </w:t>
+      </w:r>
+      <w:r>
+        <w:rPr>
+          <w:b w:val="0"/>
+          <w:bCs w:val="0"/>
+        </w:rPr>
+        <w:t>While h</w:t>
+      </w:r>
+      <w:r>
+        <w:rPr>
+          <w:b w:val="0"/>
+          <w:bCs w:val="0"/>
+        </w:rPr>
+        <w:t xml:space="preserve">edonic features are those linked with a sensory experience of aesthetic or sensual pleasure and fun; utilitarian attributes are those orientated to a specific goal and with the accomplishment of a practical task </w:t>
       </w:r>
       <w:bookmarkStart w:id="9" w:name="_Hlk118023116"/>
       <w:r>
@@ -2678,7 +2649,40 @@
           <w:b w:val="0"/>
           <w:bCs w:val="0"/>
         </w:rPr>
-        <w:t xml:space="preserve">The inclusion of this variable and the development of the hypotheses in this regard, have been done based in the research made by </w:t>
+        <w:t>It is believed that consumers are more attracted toward hedonic elements than utilitarian ones. A recent survey carried out by</w:t>
+      </w:r>
+      <w:r>
+        <w:t xml:space="preserve"> </w:t>
+      </w:r>
+      <w:proofErr w:type="spellStart"/>
+      <w:r>
+        <w:rPr>
+          <w:b w:val="0"/>
+          <w:bCs w:val="0"/>
+        </w:rPr>
+        <w:t>Splashlight</w:t>
+      </w:r>
+      <w:proofErr w:type="spellEnd"/>
+      <w:r>
+        <w:rPr>
+          <w:b w:val="0"/>
+          <w:bCs w:val="0"/>
+        </w:rPr>
+        <w:t xml:space="preserve"> (</w:t>
+      </w:r>
+      <w:r>
+        <w:rPr>
+          <w:b w:val="0"/>
+          <w:bCs w:val="0"/>
+        </w:rPr>
+        <w:t>2017</w:t>
+      </w:r>
+      <w:r>
+        <w:rPr>
+          <w:b w:val="0"/>
+          <w:bCs w:val="0"/>
+        </w:rPr>
+        <w:t xml:space="preserve">) determined than almost 50% of U.S online consumers rate product images as the most influential factor at the time to make a purchase. In their research, </w:t>
       </w:r>
       <w:r>
         <w:rPr>
@@ -2701,7 +2705,7 @@
           <w:b w:val="0"/>
           <w:bCs w:val="0"/>
         </w:rPr>
-        <w:t xml:space="preserve"> (2000). In this study they were able to demonstrate that participants tend to assign higher value to a hedonic product than to a utilitarian one, through an experiment which asked participants to imagine that they were to sell their car, therefore the minimum selling price should be stated. </w:t>
+        <w:t xml:space="preserve"> (2000) were able to demonstrate that participants tend to assign higher value to a hedonic product than to a utilitarian one, through an experiment which asked participants to imagine that they were to sell their car, therefore the minimum selling price should be stated. </w:t>
       </w:r>
       <w:r>
         <w:rPr>
@@ -2794,7 +2798,35 @@
           <w:b w:val="0"/>
           <w:bCs w:val="0"/>
         </w:rPr>
-        <w:t xml:space="preserve">As it has been explained, consumers tend to develop stronger emotions towards hedonic products and also, based on the contribution made by </w:t>
+        <w:t>As it has been explained, consumers tend to develop stronger emotions</w:t>
+      </w:r>
+      <w:r>
+        <w:rPr>
+          <w:b w:val="0"/>
+          <w:bCs w:val="0"/>
+        </w:rPr>
+        <w:t>, and therefore a higher willingness to pay,</w:t>
+      </w:r>
+      <w:r>
+        <w:rPr>
+          <w:b w:val="0"/>
+          <w:bCs w:val="0"/>
+        </w:rPr>
+        <w:t xml:space="preserve"> towards hedonic products</w:t>
+      </w:r>
+      <w:r>
+        <w:rPr>
+          <w:b w:val="0"/>
+          <w:bCs w:val="0"/>
+        </w:rPr>
+        <w:t>;</w:t>
+      </w:r>
+      <w:r>
+        <w:rPr>
+          <w:b w:val="0"/>
+          <w:bCs w:val="0"/>
+        </w:rPr>
+        <w:t xml:space="preserve"> also, based on the contribution made by </w:t>
       </w:r>
       <w:bookmarkStart w:id="11" w:name="_Hlk118023277"/>
       <w:r>
@@ -2802,6 +2834,7 @@
           <w:b w:val="0"/>
           <w:bCs w:val="0"/>
         </w:rPr>
+        <w:lastRenderedPageBreak/>
         <w:t>Irmak &amp; Goodman</w:t>
       </w:r>
       <w:r>
@@ -2817,7 +2850,118 @@
           <w:b w:val="0"/>
           <w:bCs w:val="0"/>
         </w:rPr>
-        <w:t xml:space="preserve">stated previously, which says that consumers usually prefer products with a high number of features, it is possible to infer that products customized with a relative high number of hedonic features will be preferred by the </w:t>
+        <w:t>stated previously, which says that consumers usually prefer products with a high number of features</w:t>
+      </w:r>
+      <w:r>
+        <w:rPr>
+          <w:b w:val="0"/>
+          <w:bCs w:val="0"/>
+        </w:rPr>
+        <w:t xml:space="preserve"> and a</w:t>
+      </w:r>
+      <w:r>
+        <w:rPr>
+          <w:b w:val="0"/>
+          <w:bCs w:val="0"/>
+        </w:rPr>
+        <w:t xml:space="preserve">dditionally, given the contributions made by </w:t>
+      </w:r>
+      <w:bookmarkStart w:id="12" w:name="_Hlk118448185"/>
+      <w:proofErr w:type="spellStart"/>
+      <w:r>
+        <w:rPr>
+          <w:b w:val="0"/>
+          <w:bCs w:val="0"/>
+        </w:rPr>
+        <w:t>Dellaert</w:t>
+      </w:r>
+      <w:proofErr w:type="spellEnd"/>
+      <w:r>
+        <w:rPr>
+          <w:b w:val="0"/>
+          <w:bCs w:val="0"/>
+        </w:rPr>
+        <w:t xml:space="preserve"> &amp; </w:t>
+      </w:r>
+      <w:proofErr w:type="spellStart"/>
+      <w:r>
+        <w:rPr>
+          <w:b w:val="0"/>
+          <w:bCs w:val="0"/>
+        </w:rPr>
+        <w:t>Stremersch</w:t>
+      </w:r>
+      <w:proofErr w:type="spellEnd"/>
+      <w:r>
+        <w:rPr>
+          <w:b w:val="0"/>
+          <w:bCs w:val="0"/>
+        </w:rPr>
+        <w:t xml:space="preserve"> (2005</w:t>
+      </w:r>
+      <w:r>
+        <w:rPr>
+          <w:b w:val="0"/>
+          <w:bCs w:val="0"/>
+        </w:rPr>
+        <w:t>)</w:t>
+      </w:r>
+      <w:r>
+        <w:rPr>
+          <w:b w:val="0"/>
+          <w:bCs w:val="0"/>
+        </w:rPr>
+        <w:t xml:space="preserve"> </w:t>
+      </w:r>
+      <w:bookmarkEnd w:id="12"/>
+      <w:r>
+        <w:rPr>
+          <w:b w:val="0"/>
+          <w:bCs w:val="0"/>
+        </w:rPr>
+        <w:t>where it was found that complexity, perceived by consumers in a customization context, did not increase due to the manipulation of different module levels within a range of mass customization</w:t>
+      </w:r>
+      <w:r>
+        <w:rPr>
+          <w:b w:val="0"/>
+          <w:bCs w:val="0"/>
+        </w:rPr>
+        <w:t>.</w:t>
+      </w:r>
+      <w:r>
+        <w:rPr>
+          <w:b w:val="0"/>
+          <w:bCs w:val="0"/>
+        </w:rPr>
+        <w:t xml:space="preserve"> </w:t>
+      </w:r>
+      <w:r>
+        <w:rPr>
+          <w:b w:val="0"/>
+          <w:bCs w:val="0"/>
+        </w:rPr>
+        <w:t>I</w:t>
+      </w:r>
+      <w:r>
+        <w:rPr>
+          <w:b w:val="0"/>
+          <w:bCs w:val="0"/>
+        </w:rPr>
+        <w:t xml:space="preserve">t is </w:t>
+      </w:r>
+      <w:r>
+        <w:rPr>
+          <w:b w:val="0"/>
+          <w:bCs w:val="0"/>
+        </w:rPr>
+        <w:t xml:space="preserve">believed </w:t>
+      </w:r>
+      <w:r>
+        <w:rPr>
+          <w:b w:val="0"/>
+          <w:bCs w:val="0"/>
+        </w:rPr>
+        <w:t xml:space="preserve">that products customized with a relative high number of hedonic features will be preferred by the </w:t>
       </w:r>
       <w:r>
         <w:rPr>
@@ -2857,14 +3001,14 @@
           <w:b w:val="0"/>
           <w:bCs w:val="0"/>
         </w:rPr>
-        <w:t xml:space="preserve">Initially both conditions, utilitarian and hedonic were linked just with the type of product but not directly with the process of customization; however, as it was stated </w:t>
-      </w:r>
-      <w:r>
-        <w:rPr>
-          <w:b w:val="0"/>
-          <w:bCs w:val="0"/>
-        </w:rPr>
-        <w:t xml:space="preserve">by </w:t>
+        <w:t xml:space="preserve">The moderating role of the type of features used to customize products, and its two conditions, was proposed based on the research made by </w:t>
+      </w:r>
+      <w:r>
+        <w:rPr>
+          <w:b w:val="0"/>
+          <w:bCs w:val="0"/>
+        </w:rPr>
+        <w:t xml:space="preserve">Bonaventure &amp; </w:t>
       </w:r>
       <w:proofErr w:type="spellStart"/>
       <w:r>
@@ -2872,7 +3016,7 @@
           <w:b w:val="0"/>
           <w:bCs w:val="0"/>
         </w:rPr>
-        <w:t>Broniarczyk</w:t>
+        <w:t>Chebat</w:t>
       </w:r>
       <w:proofErr w:type="spellEnd"/>
       <w:r>
@@ -2880,28 +3024,42 @@
           <w:b w:val="0"/>
           <w:bCs w:val="0"/>
         </w:rPr>
-        <w:t xml:space="preserve"> &amp; Griffin</w:t>
-      </w:r>
-      <w:r>
-        <w:rPr>
-          <w:b w:val="0"/>
-          <w:bCs w:val="0"/>
-        </w:rPr>
-        <w:t xml:space="preserve"> (2014), </w:t>
-      </w:r>
-      <w:r>
-        <w:rPr>
-          <w:b w:val="0"/>
-          <w:bCs w:val="0"/>
-        </w:rPr>
-        <w:t xml:space="preserve">nowadays customers have more opportunities to customize products and services to meet their desires, providing a feeling of uniqueness as well as hedonic or experimental benefits related to the process of customizing. </w:t>
-      </w:r>
-      <w:r>
-        <w:rPr>
-          <w:b w:val="0"/>
-          <w:bCs w:val="0"/>
-        </w:rPr>
-        <w:t>This statement confirms that consumers,</w:t>
+        <w:t xml:space="preserve"> (2015)</w:t>
+      </w:r>
+      <w:r>
+        <w:rPr>
+          <w:b w:val="0"/>
+          <w:bCs w:val="0"/>
+        </w:rPr>
+        <w:t xml:space="preserve">. </w:t>
+      </w:r>
+      <w:r>
+        <w:rPr>
+          <w:b w:val="0"/>
+          <w:bCs w:val="0"/>
+        </w:rPr>
+        <w:t>This study showed that the type of product variable, and both conditions; hedonic and utilitarian, could have a moderating role. In this research the moderating role is significant in the relationship between touching products and both: willingness to pay and psychological ownership</w:t>
+      </w:r>
+      <w:r>
+        <w:rPr>
+          <w:b w:val="0"/>
+          <w:bCs w:val="0"/>
+        </w:rPr>
+        <w:t>; t</w:t>
+      </w:r>
+      <w:r>
+        <w:rPr>
+          <w:b w:val="0"/>
+          <w:bCs w:val="0"/>
+        </w:rPr>
+        <w:t>herefore, it is expected that type of features used to customize products could have a moderating influence in the connection between level of customization and the two previously described variables</w:t>
+      </w:r>
+      <w:r>
+        <w:rPr>
+          <w:b w:val="0"/>
+          <w:bCs w:val="0"/>
+        </w:rPr>
+        <w:t>.</w:t>
       </w:r>
       <w:r>
         <w:rPr>
@@ -2915,91 +3073,14 @@
           <w:b w:val="0"/>
           <w:bCs w:val="0"/>
         </w:rPr>
-        <w:t>usually, tend</w:t>
-      </w:r>
-      <w:r>
-        <w:rPr>
-          <w:b w:val="0"/>
-          <w:bCs w:val="0"/>
-        </w:rPr>
-        <w:t xml:space="preserve"> to relate the process of customization with a hedonic feeling. </w:t>
-      </w:r>
-    </w:p>
-    <w:p>
-      <w:pPr>
-        <w:pStyle w:val="Heading3"/>
-        <w:spacing w:before="1" w:line="360" w:lineRule="auto"/>
-        <w:ind w:firstLine="520"/>
-        <w:jc w:val="both"/>
-        <w:rPr>
-          <w:b w:val="0"/>
-          <w:bCs w:val="0"/>
-        </w:rPr>
-      </w:pPr>
-      <w:r>
-        <w:rPr>
-          <w:b w:val="0"/>
-          <w:bCs w:val="0"/>
-        </w:rPr>
-        <w:t xml:space="preserve">The moderating role of the type of features used to customize products, and its two conditions, was proposed based on the research made by </w:t>
-      </w:r>
-      <w:r>
-        <w:rPr>
-          <w:b w:val="0"/>
-          <w:bCs w:val="0"/>
-        </w:rPr>
-        <w:t xml:space="preserve">Bonaventure &amp; </w:t>
-      </w:r>
-      <w:proofErr w:type="spellStart"/>
-      <w:r>
-        <w:rPr>
-          <w:b w:val="0"/>
-          <w:bCs w:val="0"/>
-        </w:rPr>
-        <w:t>Chebat</w:t>
-      </w:r>
-      <w:proofErr w:type="spellEnd"/>
-      <w:r>
-        <w:rPr>
-          <w:b w:val="0"/>
-          <w:bCs w:val="0"/>
-        </w:rPr>
-        <w:t xml:space="preserve"> (2015)</w:t>
-      </w:r>
-      <w:r>
-        <w:rPr>
-          <w:b w:val="0"/>
-          <w:bCs w:val="0"/>
-        </w:rPr>
-        <w:t xml:space="preserve">. </w:t>
-      </w:r>
-      <w:r>
-        <w:rPr>
-          <w:b w:val="0"/>
-          <w:bCs w:val="0"/>
-        </w:rPr>
-        <w:t>This study showed that the type of product variable, and both conditions; hedonic and utilitarian, could have a moderating role. In this research the moderating role is significant in the relationship between touching products and both: willingness to pay and psychological ownership</w:t>
-      </w:r>
-      <w:r>
-        <w:rPr>
-          <w:b w:val="0"/>
-          <w:bCs w:val="0"/>
-        </w:rPr>
-        <w:t>; t</w:t>
-      </w:r>
-      <w:r>
-        <w:rPr>
-          <w:b w:val="0"/>
-          <w:bCs w:val="0"/>
-        </w:rPr>
-        <w:t>herefore, it is expected that type of features used to customize products could have a moderating influence in the connection between level of customization and the two previously described variables</w:t>
-      </w:r>
-      <w:r>
-        <w:rPr>
-          <w:b w:val="0"/>
-          <w:bCs w:val="0"/>
-        </w:rPr>
-        <w:t>.</w:t>
+        <w:t>A</w:t>
+      </w:r>
+      <w:r>
+        <w:rPr>
+          <w:b w:val="0"/>
+          <w:bCs w:val="0"/>
+        </w:rPr>
+        <w:t>dditionally,</w:t>
       </w:r>
       <w:r>
         <w:rPr>
@@ -3013,27 +3094,6 @@
           <w:b w:val="0"/>
           <w:bCs w:val="0"/>
         </w:rPr>
-        <w:t>A</w:t>
-      </w:r>
-      <w:r>
-        <w:rPr>
-          <w:b w:val="0"/>
-          <w:bCs w:val="0"/>
-        </w:rPr>
-        <w:t>dditionally,</w:t>
-      </w:r>
-      <w:r>
-        <w:rPr>
-          <w:b w:val="0"/>
-          <w:bCs w:val="0"/>
-        </w:rPr>
-        <w:t xml:space="preserve"> </w:t>
-      </w:r>
-      <w:r>
-        <w:rPr>
-          <w:b w:val="0"/>
-          <w:bCs w:val="0"/>
-        </w:rPr>
         <w:t>it is important to bear in mind</w:t>
       </w:r>
       <w:r>
@@ -3083,15 +3143,7 @@
           <w:b w:val="0"/>
           <w:bCs w:val="0"/>
         </w:rPr>
-        <w:t xml:space="preserve"> who said that retailer can enhance psychological ownership by encouraging consumers to touch products </w:t>
-      </w:r>
-      <w:r>
-        <w:rPr>
-          <w:b w:val="0"/>
-          <w:bCs w:val="0"/>
-        </w:rPr>
-        <w:lastRenderedPageBreak/>
-        <w:t>or letting them to customize them</w:t>
+        <w:t xml:space="preserve"> who said that retailer can enhance psychological ownership by encouraging consumers to touch products or letting them to customize them</w:t>
       </w:r>
       <w:r>
         <w:rPr>
@@ -3319,7 +3371,15 @@
           <w:rFonts w:ascii="Times New Roman" w:hAnsi="Times New Roman"/>
           <w:sz w:val="24"/>
         </w:rPr>
-        <w:t xml:space="preserve">Although both concepts are closely related to each other they also can operate separately, specifically psychological ownership can exist without legal ownership </w:t>
+        <w:t xml:space="preserve">Although both concepts are </w:t>
+      </w:r>
+      <w:r>
+        <w:rPr>
+          <w:rFonts w:ascii="Times New Roman" w:hAnsi="Times New Roman"/>
+          <w:sz w:val="24"/>
+        </w:rPr>
+        <w:lastRenderedPageBreak/>
+        <w:t xml:space="preserve">closely related to each other they also can operate separately, specifically psychological ownership can exist without legal ownership </w:t>
       </w:r>
       <w:r>
         <w:rPr>
@@ -3666,8 +3726,7 @@
           <w:rFonts w:ascii="Times New Roman" w:hAnsi="Times New Roman"/>
           <w:sz w:val="24"/>
         </w:rPr>
-        <w:lastRenderedPageBreak/>
-        <w:t xml:space="preserve">Based on the literature review done in order to carry out this research, the mediating effect of psychological ownership on willingness to pay has been already documented. For instance, </w:t>
+        <w:t xml:space="preserve">As it was said by </w:t>
       </w:r>
       <w:proofErr w:type="spellStart"/>
       <w:r>
@@ -3675,7 +3734,7 @@
           <w:rFonts w:ascii="Times New Roman" w:hAnsi="Times New Roman"/>
           <w:sz w:val="24"/>
         </w:rPr>
-        <w:t>Atasoy</w:t>
+        <w:t>Morewedge</w:t>
       </w:r>
       <w:proofErr w:type="spellEnd"/>
       <w:r>
@@ -3683,53 +3742,28 @@
           <w:rFonts w:ascii="Times New Roman" w:hAnsi="Times New Roman"/>
           <w:sz w:val="24"/>
         </w:rPr>
-        <w:t xml:space="preserve"> &amp; </w:t>
-      </w:r>
-      <w:proofErr w:type="spellStart"/>
-      <w:r>
-        <w:rPr>
-          <w:rFonts w:ascii="Times New Roman" w:hAnsi="Times New Roman"/>
-          <w:sz w:val="24"/>
-        </w:rPr>
-        <w:t>Morewedge</w:t>
-      </w:r>
-      <w:proofErr w:type="spellEnd"/>
-      <w:r>
-        <w:rPr>
-          <w:rFonts w:ascii="Times New Roman" w:hAnsi="Times New Roman"/>
-          <w:sz w:val="24"/>
-        </w:rPr>
-        <w:t xml:space="preserve"> (2017), determined the influence of psychological ownership, as a mediator, between product format (digital vs physical) and product valuation (WTP). Similarly, Bonaventure &amp; </w:t>
-      </w:r>
-      <w:proofErr w:type="spellStart"/>
-      <w:r>
-        <w:rPr>
-          <w:rFonts w:ascii="Times New Roman" w:hAnsi="Times New Roman"/>
-          <w:sz w:val="24"/>
-        </w:rPr>
-        <w:t>Chebat</w:t>
-      </w:r>
-      <w:proofErr w:type="spellEnd"/>
-      <w:r>
-        <w:rPr>
-          <w:rFonts w:ascii="Times New Roman" w:hAnsi="Times New Roman"/>
-          <w:sz w:val="24"/>
-        </w:rPr>
-        <w:t xml:space="preserve"> (2015) established in their model the mediating role of psychological ownership in the relationship of touch</w:t>
-      </w:r>
-      <w:r>
-        <w:rPr>
-          <w:rFonts w:ascii="Times New Roman" w:hAnsi="Times New Roman"/>
-          <w:sz w:val="24"/>
-        </w:rPr>
-        <w:t>ing product</w:t>
-      </w:r>
-      <w:r>
-        <w:rPr>
-          <w:rFonts w:ascii="Times New Roman" w:hAnsi="Times New Roman"/>
-          <w:sz w:val="24"/>
-        </w:rPr>
-        <w:t xml:space="preserve"> with willingness to pay for extended warranties.</w:t>
+        <w:t xml:space="preserve"> et al</w:t>
+      </w:r>
+      <w:r>
+        <w:rPr>
+          <w:rFonts w:ascii="Times New Roman" w:hAnsi="Times New Roman"/>
+          <w:sz w:val="24"/>
+        </w:rPr>
+        <w:t xml:space="preserve"> (</w:t>
+      </w:r>
+      <w:r>
+        <w:rPr>
+          <w:rFonts w:ascii="Times New Roman" w:hAnsi="Times New Roman"/>
+          <w:sz w:val="24"/>
+        </w:rPr>
+        <w:t>2021</w:t>
+      </w:r>
+      <w:r>
+        <w:rPr>
+          <w:rFonts w:ascii="Times New Roman" w:hAnsi="Times New Roman"/>
+          <w:sz w:val="24"/>
+        </w:rPr>
+        <w:t>) willingness to pay is a variable positively related with psychological ownership and, based on the research previously described, where it was found a positive relationship between level of customization and willingness to pay, it is expected that level of customization could affect, in the same way as WTP, the emotional link developed by customers toward products called psychological ownership.</w:t>
       </w:r>
     </w:p>
     <w:p>
@@ -3747,14 +3781,128 @@
           <w:rFonts w:ascii="Times New Roman" w:hAnsi="Times New Roman"/>
           <w:sz w:val="24"/>
         </w:rPr>
-        <w:t xml:space="preserve">In addition, the inclusion of psychological ownership as a mediator variable, was based on the </w:t>
-      </w:r>
-      <w:r>
-        <w:rPr>
-          <w:rFonts w:ascii="Times New Roman" w:hAnsi="Times New Roman"/>
-          <w:sz w:val="24"/>
-        </w:rPr>
-        <w:t xml:space="preserve">insights found by </w:t>
+        <w:t xml:space="preserve">Based on the literature review done in order to carry out this research, the mediating effect of psychological ownership on willingness to pay has been already documented. For instance, </w:t>
+      </w:r>
+      <w:proofErr w:type="spellStart"/>
+      <w:r>
+        <w:rPr>
+          <w:rFonts w:ascii="Times New Roman" w:hAnsi="Times New Roman"/>
+          <w:sz w:val="24"/>
+        </w:rPr>
+        <w:t>Atasoy</w:t>
+      </w:r>
+      <w:proofErr w:type="spellEnd"/>
+      <w:r>
+        <w:rPr>
+          <w:rFonts w:ascii="Times New Roman" w:hAnsi="Times New Roman"/>
+          <w:sz w:val="24"/>
+        </w:rPr>
+        <w:t xml:space="preserve"> &amp; </w:t>
+      </w:r>
+      <w:proofErr w:type="spellStart"/>
+      <w:r>
+        <w:rPr>
+          <w:rFonts w:ascii="Times New Roman" w:hAnsi="Times New Roman"/>
+          <w:sz w:val="24"/>
+        </w:rPr>
+        <w:t>Morewedge</w:t>
+      </w:r>
+      <w:proofErr w:type="spellEnd"/>
+      <w:r>
+        <w:rPr>
+          <w:rFonts w:ascii="Times New Roman" w:hAnsi="Times New Roman"/>
+          <w:sz w:val="24"/>
+        </w:rPr>
+        <w:t xml:space="preserve"> (2017), determined the influence of psychological ownership, as a mediator, between product format (digital vs physical) and product valuation (WTP)</w:t>
+      </w:r>
+      <w:r>
+        <w:rPr>
+          <w:rFonts w:ascii="Times New Roman" w:hAnsi="Times New Roman"/>
+          <w:sz w:val="24"/>
+        </w:rPr>
+        <w:t>.</w:t>
+      </w:r>
+      <w:r>
+        <w:rPr>
+          <w:rFonts w:ascii="Times New Roman" w:hAnsi="Times New Roman"/>
+          <w:sz w:val="24"/>
+        </w:rPr>
+        <w:t xml:space="preserve"> In their research they were able to get significant partial mediation by psychological ownership, in the relationship between product format and willingness to pay.</w:t>
+      </w:r>
+      <w:r>
+        <w:rPr>
+          <w:rFonts w:ascii="Times New Roman" w:hAnsi="Times New Roman"/>
+          <w:sz w:val="24"/>
+        </w:rPr>
+        <w:t xml:space="preserve"> This could be considered as an important influence in the present study because it helps us to understand how PO could explain the effect of both: level of customization and types of features used to customize products on willingness to pay</w:t>
+      </w:r>
+      <w:r>
+        <w:rPr>
+          <w:rFonts w:ascii="Times New Roman" w:hAnsi="Times New Roman"/>
+          <w:sz w:val="24"/>
+        </w:rPr>
+        <w:t>;</w:t>
+      </w:r>
+      <w:r>
+        <w:rPr>
+          <w:rFonts w:ascii="Times New Roman" w:hAnsi="Times New Roman"/>
+          <w:sz w:val="24"/>
+        </w:rPr>
+        <w:t xml:space="preserve"> because</w:t>
+      </w:r>
+      <w:r>
+        <w:rPr>
+          <w:rFonts w:ascii="Times New Roman" w:hAnsi="Times New Roman"/>
+          <w:sz w:val="24"/>
+        </w:rPr>
+        <w:t>,</w:t>
+      </w:r>
+      <w:r>
+        <w:rPr>
+          <w:rFonts w:ascii="Times New Roman" w:hAnsi="Times New Roman"/>
+          <w:sz w:val="24"/>
+        </w:rPr>
+        <w:t xml:space="preserve"> </w:t>
+      </w:r>
+      <w:r>
+        <w:rPr>
+          <w:rFonts w:ascii="Times New Roman" w:hAnsi="Times New Roman"/>
+          <w:sz w:val="24"/>
+        </w:rPr>
+        <w:t xml:space="preserve">the treatment variable and the manipulation strategy used by them are quite related with the features of some determined products and the way that customers interact </w:t>
+      </w:r>
+      <w:r>
+        <w:rPr>
+          <w:rFonts w:ascii="Times New Roman" w:hAnsi="Times New Roman"/>
+          <w:sz w:val="24"/>
+        </w:rPr>
+        <w:lastRenderedPageBreak/>
+        <w:t xml:space="preserve">with them. </w:t>
+      </w:r>
+    </w:p>
+    <w:p>
+      <w:pPr>
+        <w:spacing w:before="1" w:line="360" w:lineRule="auto"/>
+        <w:ind w:right="117" w:firstLine="720"/>
+        <w:jc w:val="both"/>
+        <w:rPr>
+          <w:rFonts w:ascii="Times New Roman" w:hAnsi="Times New Roman"/>
+          <w:sz w:val="24"/>
+        </w:rPr>
+      </w:pPr>
+      <w:r>
+        <w:rPr>
+          <w:rFonts w:ascii="Times New Roman" w:hAnsi="Times New Roman"/>
+          <w:sz w:val="24"/>
+        </w:rPr>
+        <w:t xml:space="preserve">In addition, </w:t>
+      </w:r>
+      <w:r>
+        <w:rPr>
+          <w:rFonts w:ascii="Times New Roman" w:hAnsi="Times New Roman"/>
+          <w:sz w:val="24"/>
+        </w:rPr>
+        <w:t xml:space="preserve">it is important to highlight the studies made by </w:t>
       </w:r>
       <w:r>
         <w:rPr>
@@ -3790,6 +3938,27 @@
           <w:sz w:val="24"/>
         </w:rPr>
         <w:t xml:space="preserve"> findings registered in literature. </w:t>
+      </w:r>
+      <w:r>
+        <w:rPr>
+          <w:rFonts w:ascii="Times New Roman" w:hAnsi="Times New Roman"/>
+          <w:sz w:val="24"/>
+        </w:rPr>
+        <w:t>In general terms they tested, across nine different studies, that psychological ownership and affective reaction could have a significance effect, as mediators, to either object valuation or choice under a variety of manipulations. These approaches open us several opportunities in order to formulate, and subsequently test, hypothesis based on the effect of psychologic</w:t>
+      </w:r>
+      <w:r>
+        <w:rPr>
+          <w:rFonts w:ascii="Times New Roman" w:hAnsi="Times New Roman"/>
+          <w:sz w:val="24"/>
+        </w:rPr>
+        <w:t>al</w:t>
+      </w:r>
+      <w:r>
+        <w:rPr>
+          <w:rFonts w:ascii="Times New Roman" w:hAnsi="Times New Roman"/>
+          <w:sz w:val="24"/>
+        </w:rPr>
+        <w:t xml:space="preserve"> ownership as a mediator. </w:t>
       </w:r>
     </w:p>
     <w:p>
@@ -8788,7 +8957,7 @@
         </b:NameList>
       </b:Author>
     </b:Author>
-    <b:RefOrder>11</b:RefOrder>
+    <b:RefOrder>10</b:RefOrder>
   </b:Source>
   <b:Source>
     <b:Tag>LiD20</b:Tag>
@@ -8811,7 +8980,7 @@
       </b:Author>
     </b:Author>
     <b:JournalName>Journal of Consumer Marketing</b:JournalName>
-    <b:RefOrder>12</b:RefOrder>
+    <b:RefOrder>11</b:RefOrder>
   </b:Source>
   <b:Source>
     <b:Tag>Lee20</b:Tag>
@@ -8835,7 +9004,7 @@
         </b:NameList>
       </b:Author>
     </b:Author>
-    <b:RefOrder>13</b:RefOrder>
+    <b:RefOrder>1</b:RefOrder>
   </b:Source>
   <b:Source>
     <b:Tag>Sch06</b:Tag>
@@ -8855,7 +9024,7 @@
         </b:NameList>
       </b:Author>
     </b:Author>
-    <b:RefOrder>14</b:RefOrder>
+    <b:RefOrder>12</b:RefOrder>
   </b:Source>
   <b:Source>
     <b:Tag>Mor21</b:Tag>
@@ -8891,7 +9060,7 @@
         </b:NameList>
       </b:Author>
     </b:Author>
-    <b:RefOrder>15</b:RefOrder>
+    <b:RefOrder>13</b:RefOrder>
   </b:Source>
   <b:Source>
     <b:Tag>Pie04</b:Tag>
@@ -8943,7 +9112,7 @@
         </b:NameList>
       </b:Author>
     </b:Author>
-    <b:RefOrder>16</b:RefOrder>
+    <b:RefOrder>14</b:RefOrder>
   </b:Source>
   <b:Source>
     <b:Tag>DuR15</b:Tag>
@@ -8971,7 +9140,7 @@
         </b:NameList>
       </b:Author>
     </b:Author>
-    <b:RefOrder>17</b:RefOrder>
+    <b:RefOrder>15</b:RefOrder>
   </b:Source>
   <b:Source>
     <b:Tag>Lan66</b:Tag>
@@ -8991,7 +9160,7 @@
         </b:NameList>
       </b:Author>
     </b:Author>
-    <b:RefOrder>18</b:RefOrder>
+    <b:RefOrder>16</b:RefOrder>
   </b:Source>
   <b:Source>
     <b:Tag>Dha00</b:Tag>
@@ -9015,7 +9184,7 @@
         </b:NameList>
       </b:Author>
     </b:Author>
-    <b:RefOrder>19</b:RefOrder>
+    <b:RefOrder>17</b:RefOrder>
   </b:Source>
   <b:Source>
     <b:Tag>Ata18</b:Tag>
@@ -9039,7 +9208,7 @@
         </b:NameList>
       </b:Author>
     </b:Author>
-    <b:RefOrder>20</b:RefOrder>
+    <b:RefOrder>18</b:RefOrder>
   </b:Source>
   <b:Source>
     <b:Tag>Kim16</b:Tag>
@@ -9061,7 +9230,7 @@
         </b:NameList>
       </b:Author>
     </b:Author>
-    <b:RefOrder>21</b:RefOrder>
+    <b:RefOrder>19</b:RefOrder>
   </b:Source>
   <b:Source>
     <b:Tag>Mor211</b:Tag>
@@ -9081,7 +9250,7 @@
         </b:NameList>
       </b:Author>
     </b:Author>
-    <b:RefOrder>22</b:RefOrder>
+    <b:RefOrder>20</b:RefOrder>
   </b:Source>
   <b:Source>
     <b:Tag>Shu11</b:Tag>
@@ -9105,7 +9274,7 @@
         </b:NameList>
       </b:Author>
     </b:Author>
-    <b:RefOrder>23</b:RefOrder>
+    <b:RefOrder>21</b:RefOrder>
   </b:Source>
   <b:Source>
     <b:Tag>Tea22</b:Tag>
@@ -9127,7 +9296,7 @@
         </b:NameList>
       </b:Author>
     </b:Author>
-    <b:RefOrder>24</b:RefOrder>
+    <b:RefOrder>22</b:RefOrder>
   </b:Source>
   <b:Source>
     <b:Tag>Aro21</b:Tag>
@@ -9173,7 +9342,7 @@
         </b:NameList>
       </b:Author>
     </b:Author>
-    <b:RefOrder>25</b:RefOrder>
+    <b:RefOrder>23</b:RefOrder>
   </b:Source>
   <b:Source>
     <b:Tag>Bon15</b:Tag>
@@ -9198,7 +9367,7 @@
         </b:NameList>
       </b:Author>
     </b:Author>
-    <b:RefOrder>26</b:RefOrder>
+    <b:RefOrder>24</b:RefOrder>
   </b:Source>
   <b:Source>
     <b:Tag>Nie09</b:Tag>
@@ -9220,7 +9389,7 @@
         </b:NameList>
       </b:Author>
     </b:Author>
-    <b:RefOrder>27</b:RefOrder>
+    <b:RefOrder>25</b:RefOrder>
   </b:Source>
   <b:Source>
     <b:Tag>Car</b:Tag>
@@ -9243,7 +9412,7 @@
         </b:NameList>
       </b:Author>
     </b:Author>
-    <b:RefOrder>28</b:RefOrder>
+    <b:RefOrder>26</b:RefOrder>
   </b:Source>
   <b:Source>
     <b:Tag>Pin97</b:Tag>
@@ -9266,7 +9435,7 @@
         </b:NameList>
       </b:Author>
     </b:Author>
-    <b:RefOrder>29</b:RefOrder>
+    <b:RefOrder>27</b:RefOrder>
   </b:Source>
   <b:Source>
     <b:Tag>Hil14</b:Tag>
@@ -9294,7 +9463,7 @@
         </b:NameList>
       </b:Author>
     </b:Author>
-    <b:RefOrder>30</b:RefOrder>
+    <b:RefOrder>28</b:RefOrder>
   </b:Source>
   <b:Source>
     <b:Tag>Roy21</b:Tag>
@@ -9316,7 +9485,7 @@
         </b:NameList>
       </b:Author>
     </b:Author>
-    <b:RefOrder>31</b:RefOrder>
+    <b:RefOrder>29</b:RefOrder>
   </b:Source>
   <b:Source>
     <b:Tag>Wie17</b:Tag>
@@ -9348,7 +9517,7 @@
         </b:NameList>
       </b:Author>
     </b:Author>
-    <b:RefOrder>32</b:RefOrder>
+    <b:RefOrder>30</b:RefOrder>
   </b:Source>
   <b:Source>
     <b:Tag>Glo22</b:Tag>
@@ -9365,7 +9534,7 @@
     <b:Month>September</b:Month>
     <b:Day>30</b:Day>
     <b:URL>https://gesrepair.com/pros-cons-of-mass-customization/</b:URL>
-    <b:RefOrder>33</b:RefOrder>
+    <b:RefOrder>31</b:RefOrder>
   </b:Source>
   <b:Source>
     <b:Tag>Del05</b:Tag>
@@ -9389,7 +9558,7 @@
         </b:NameList>
       </b:Author>
     </b:Author>
-    <b:RefOrder>4</b:RefOrder>
+    <b:RefOrder>3</b:RefOrder>
   </b:Source>
   <b:Source>
     <b:Tag>Swa01</b:Tag>
@@ -9413,7 +9582,7 @@
         </b:NameList>
       </b:Author>
     </b:Author>
-    <b:RefOrder>34</b:RefOrder>
+    <b:RefOrder>32</b:RefOrder>
   </b:Source>
   <b:Source>
     <b:Tag>Cha21</b:Tag>
@@ -9445,7 +9614,7 @@
       </b:Author>
     </b:Author>
     <b:Publisher>McKinsey &amp; Company</b:Publisher>
-    <b:RefOrder>35</b:RefOrder>
+    <b:RefOrder>33</b:RefOrder>
   </b:Source>
   <b:Source>
     <b:Tag>Pul10</b:Tag>
@@ -9477,7 +9646,7 @@
         </b:NameList>
       </b:Author>
     </b:Author>
-    <b:RefOrder>36</b:RefOrder>
+    <b:RefOrder>34</b:RefOrder>
   </b:Source>
   <b:Source>
     <b:Tag>Jam21</b:Tag>
@@ -9505,7 +9674,7 @@
         </b:NameList>
       </b:Author>
     </b:Author>
-    <b:RefOrder>37</b:RefOrder>
+    <b:RefOrder>35</b:RefOrder>
   </b:Source>
   <b:Source>
     <b:Tag>Bro14</b:Tag>
@@ -9529,7 +9698,7 @@
         </b:NameList>
       </b:Author>
     </b:Author>
-    <b:RefOrder>38</b:RefOrder>
+    <b:RefOrder>36</b:RefOrder>
   </b:Source>
   <b:Source>
     <b:Tag>Irm13</b:Tag>
@@ -9575,7 +9744,7 @@
         </b:NameList>
       </b:Author>
     </b:Author>
-    <b:RefOrder>6</b:RefOrder>
+    <b:RefOrder>4</b:RefOrder>
   </b:Source>
   <b:Source>
     <b:Tag>Ngu22</b:Tag>
@@ -9597,7 +9766,7 @@
         </b:NameList>
       </b:Author>
     </b:Author>
-    <b:RefOrder>39</b:RefOrder>
+    <b:RefOrder>37</b:RefOrder>
   </b:Source>
   <b:Source>
     <b:Tag>Bro18</b:Tag>
@@ -9619,7 +9788,7 @@
         </b:NameList>
       </b:Author>
     </b:Author>
-    <b:RefOrder>40</b:RefOrder>
+    <b:RefOrder>38</b:RefOrder>
   </b:Source>
   <b:Source>
     <b:Tag>Nor12</b:Tag>
@@ -9647,7 +9816,7 @@
         </b:NameList>
       </b:Author>
     </b:Author>
-    <b:RefOrder>41</b:RefOrder>
+    <b:RefOrder>39</b:RefOrder>
   </b:Source>
   <b:Source>
     <b:Tag>Vin15</b:Tag>
@@ -9669,7 +9838,7 @@
         </b:NameList>
       </b:Author>
     </b:Author>
-    <b:RefOrder>1</b:RefOrder>
+    <b:RefOrder>40</b:RefOrder>
   </b:Source>
   <b:Source>
     <b:Tag>Muh22</b:Tag>
@@ -9691,7 +9860,7 @@
         </b:NameList>
       </b:Author>
     </b:Author>
-    <b:RefOrder>2</b:RefOrder>
+    <b:RefOrder>41</b:RefOrder>
   </b:Source>
   <b:Source>
     <b:Tag>Sim05</b:Tag>
@@ -9711,7 +9880,7 @@
         </b:NameList>
       </b:Author>
     </b:Author>
-    <b:RefOrder>3</b:RefOrder>
+    <b:RefOrder>2</b:RefOrder>
   </b:Source>
   <b:Source>
     <b:Tag>Huf98</b:Tag>
@@ -9783,7 +9952,7 @@
         </b:NameList>
       </b:Author>
     </b:Author>
-    <b:RefOrder>7</b:RefOrder>
+    <b:RefOrder>6</b:RefOrder>
   </b:Source>
   <b:Source>
     <b:Tag>Cro92</b:Tag>
@@ -9851,13 +10020,72 @@
         </b:NameList>
       </b:Author>
     </b:Author>
-    <b:RefOrder>10</b:RefOrder>
+    <b:RefOrder>45</b:RefOrder>
+  </b:Source>
+  <b:Source>
+    <b:Tag>Cla21</b:Tag>
+    <b:SourceType>InternetSite</b:SourceType>
+    <b:Guid>{B7EDB5F6-141F-4DBA-B1D2-0EBF14CB302B}</b:Guid>
+    <b:Title>Personalize vs Customize: How are they Different?</b:Title>
+    <b:InternetSiteTitle>Acquire</b:InternetSiteTitle>
+    <b:Year>2021</b:Year>
+    <b:Month>August</b:Month>
+    <b:Day>26</b:Day>
+    <b:URL>https://acquire.io/blog/personalization-vs-customization/</b:URL>
+    <b:Author>
+      <b:Author>
+        <b:NameList>
+          <b:Person>
+            <b:Last>Clark</b:Last>
+            <b:First>Benedict</b:First>
+          </b:Person>
+        </b:NameList>
+      </b:Author>
+    </b:Author>
+    <b:RefOrder>46</b:RefOrder>
+  </b:Source>
+  <b:Source>
+    <b:Tag>Che04</b:Tag>
+    <b:SourceType>JournalArticle</b:SourceType>
+    <b:Guid>{5C0B079E-FC10-4B78-8460-522B7DD409B5}</b:Guid>
+    <b:Title>JOURNAL OF CONSUMER PSYCHOLOGY, 14(1&amp;2), 141-150 Copyright O 2004, Lawrence Erlbaum Associates, Inc. Goal-Attribute Compatibility in Consumer Choice</b:Title>
+    <b:Year>2004</b:Year>
+    <b:Author>
+      <b:Author>
+        <b:NameList>
+          <b:Person>
+            <b:Last>Chernev</b:Last>
+            <b:First>Alexander</b:First>
+          </b:Person>
+        </b:NameList>
+      </b:Author>
+    </b:Author>
+    <b:JournalName>Journal of Consumer Psychology</b:JournalName>
+    <b:Pages>141-150</b:Pages>
+    <b:RefOrder>47</b:RefOrder>
+  </b:Source>
+  <b:Source>
+    <b:Tag>Spl17</b:Tag>
+    <b:SourceType>InternetSite</b:SourceType>
+    <b:Guid>{3EFAEA39-0FF3-4095-80E4-101034C42E20}</b:Guid>
+    <b:Title>How Powerful is Visual Content for the E-Commerce Consumers</b:Title>
+    <b:Year>2017</b:Year>
+    <b:Author>
+      <b:Author>
+        <b:Corporate>Splashlight</b:Corporate>
+      </b:Author>
+    </b:Author>
+    <b:InternetSiteTitle>Splashlight</b:InternetSiteTitle>
+    <b:Month>August</b:Month>
+    <b:Day>10</b:Day>
+    <b:URL>https://splashlight.com/powerful-visual-content-e-commerce-consumer/</b:URL>
+    <b:RefOrder>7</b:RefOrder>
   </b:Source>
 </b:Sources>
 </file>
 
 <file path=customXml/itemProps1.xml><?xml version="1.0" encoding="utf-8"?>
-<ds:datastoreItem xmlns:ds="http://schemas.openxmlformats.org/officeDocument/2006/customXml" ds:itemID="{887CBCAE-8729-4F25-A7D9-8AF16A6666C9}">
+<ds:datastoreItem xmlns:ds="http://schemas.openxmlformats.org/officeDocument/2006/customXml" ds:itemID="{5F948EE1-7976-4822-88AF-55EBDCD555FD}">
   <ds:schemaRefs>
     <ds:schemaRef ds:uri="http://schemas.openxmlformats.org/officeDocument/2006/bibliography"/>
   </ds:schemaRefs>

</xml_diff>

<commit_message>
new imporvements done in chapter two regarding grammar using grammarly; new features included in chapter 3 as well
</commit_message>
<xml_diff>
--- a/chapter_2.docx
+++ b/chapter_2.docx
@@ -605,21 +605,12 @@
         </w:rPr>
         <w:tab/>
       </w:r>
-      <w:proofErr w:type="spellStart"/>
       <w:r>
         <w:rPr>
           <w:rFonts w:ascii="Times New Roman"/>
           <w:sz w:val="24"/>
         </w:rPr>
-        <w:t>Riano</w:t>
-      </w:r>
-      <w:proofErr w:type="spellEnd"/>
-      <w:r>
-        <w:rPr>
-          <w:rFonts w:ascii="Times New Roman"/>
-          <w:sz w:val="24"/>
-        </w:rPr>
-        <w:t xml:space="preserve"> Martinez Francisco</w:t>
+        <w:t>Riano Martinez Francisco</w:t>
       </w:r>
     </w:p>
     <w:p>
@@ -1013,7 +1004,21 @@
           <w:rFonts w:ascii="Times New Roman" w:hAnsi="Times New Roman"/>
           <w:sz w:val="24"/>
         </w:rPr>
-        <w:t>the users, directly, make changes to a determined item to meet their needs or requirements. Consuming customized products is labeled as experimental purchase because is more self-</w:t>
+        <w:t xml:space="preserve">the users, directly, make changes to a determined item to meet their needs or requirements. Consuming customized products is labeled as </w:t>
+      </w:r>
+      <w:r>
+        <w:rPr>
+          <w:rFonts w:ascii="Times New Roman" w:hAnsi="Times New Roman"/>
+          <w:sz w:val="24"/>
+        </w:rPr>
+        <w:t xml:space="preserve">an </w:t>
+      </w:r>
+      <w:r>
+        <w:rPr>
+          <w:rFonts w:ascii="Times New Roman" w:hAnsi="Times New Roman"/>
+          <w:sz w:val="24"/>
+        </w:rPr>
+        <w:t>experimental purchase because is more self-</w:t>
       </w:r>
       <w:r>
         <w:rPr>
@@ -1027,7 +1032,21 @@
           <w:rFonts w:ascii="Times New Roman" w:hAnsi="Times New Roman"/>
           <w:sz w:val="24"/>
         </w:rPr>
-        <w:t xml:space="preserve"> and gives uniqueness for consumers </w:t>
+        <w:t xml:space="preserve"> and gives uniqueness </w:t>
+      </w:r>
+      <w:r>
+        <w:rPr>
+          <w:rFonts w:ascii="Times New Roman" w:hAnsi="Times New Roman"/>
+          <w:sz w:val="24"/>
+        </w:rPr>
+        <w:t>to</w:t>
+      </w:r>
+      <w:r>
+        <w:rPr>
+          <w:rFonts w:ascii="Times New Roman" w:hAnsi="Times New Roman"/>
+          <w:sz w:val="24"/>
+        </w:rPr>
+        <w:t xml:space="preserve"> consumers </w:t>
       </w:r>
       <w:sdt>
         <w:sdtPr>
@@ -1089,7 +1108,14 @@
           <w:rFonts w:ascii="Times New Roman" w:hAnsi="Times New Roman"/>
           <w:sz w:val="24"/>
         </w:rPr>
-        <w:t xml:space="preserve">In order to ensure a valid measurement, within a customization context, customers must be aware of their preferences and must be able to depict them </w:t>
+        <w:t>To</w:t>
+      </w:r>
+      <w:r>
+        <w:rPr>
+          <w:rFonts w:ascii="Times New Roman" w:hAnsi="Times New Roman"/>
+          <w:sz w:val="24"/>
+        </w:rPr>
+        <w:t xml:space="preserve"> ensure a valid measurement, within a customization context, customers must be aware of their preferences and must be able to depict them </w:t>
       </w:r>
       <w:sdt>
         <w:sdtPr>
@@ -1217,7 +1243,7 @@
           <w:rFonts w:ascii="Times New Roman" w:hAnsi="Times New Roman"/>
           <w:sz w:val="24"/>
         </w:rPr>
-        <w:t xml:space="preserve">say that the preferences customers generate when faced with the challenge of defining a product are definitely a local optimum, if not an almost random choice. </w:t>
+        <w:t xml:space="preserve">say that the preferences customers generate when faced with the challenge of defining a product are a local optimum, if not an almost random choice. </w:t>
       </w:r>
     </w:p>
     <w:p>
@@ -1242,24 +1268,43 @@
           <w:rFonts w:ascii="Times New Roman" w:hAnsi="Times New Roman"/>
           <w:sz w:val="24"/>
         </w:rPr>
-        <w:t>Mass customization refers to the ability to quickly design, produce and delivery products that meet specific customer needs at close to mass-production prices (</w:t>
+        <w:t>Mass customization refers to the ability to quickly design, produce</w:t>
+      </w:r>
+      <w:r>
+        <w:rPr>
+          <w:rFonts w:ascii="Times New Roman" w:hAnsi="Times New Roman"/>
+          <w:sz w:val="24"/>
+        </w:rPr>
+        <w:t>,</w:t>
+      </w:r>
+      <w:r>
+        <w:rPr>
+          <w:rFonts w:ascii="Times New Roman" w:hAnsi="Times New Roman"/>
+          <w:sz w:val="24"/>
+        </w:rPr>
+        <w:t xml:space="preserve"> and </w:t>
+      </w:r>
+      <w:r>
+        <w:rPr>
+          <w:rFonts w:ascii="Times New Roman" w:hAnsi="Times New Roman"/>
+          <w:sz w:val="24"/>
+        </w:rPr>
+        <w:t>deliver</w:t>
+      </w:r>
+      <w:r>
+        <w:rPr>
+          <w:rFonts w:ascii="Times New Roman" w:hAnsi="Times New Roman"/>
+          <w:sz w:val="24"/>
+        </w:rPr>
+        <w:t xml:space="preserve"> products that meet specific customer needs at close to mass-production prices (</w:t>
       </w:r>
       <w:bookmarkStart w:id="2" w:name="_Hlk118022832"/>
-      <w:proofErr w:type="spellStart"/>
-      <w:r>
-        <w:rPr>
-          <w:rFonts w:ascii="Times New Roman" w:hAnsi="Times New Roman"/>
-          <w:sz w:val="24"/>
-        </w:rPr>
-        <w:t>Puligadda</w:t>
-      </w:r>
-      <w:proofErr w:type="spellEnd"/>
-      <w:r>
-        <w:rPr>
-          <w:rFonts w:ascii="Times New Roman" w:hAnsi="Times New Roman"/>
-          <w:sz w:val="24"/>
-        </w:rPr>
-        <w:t xml:space="preserve"> et al., 2010).  </w:t>
+      <w:r>
+        <w:rPr>
+          <w:rFonts w:ascii="Times New Roman" w:hAnsi="Times New Roman"/>
+          <w:sz w:val="24"/>
+        </w:rPr>
+        <w:t xml:space="preserve">Puligadda et al., 2010).  </w:t>
       </w:r>
       <w:bookmarkEnd w:id="2"/>
       <w:r>
@@ -1274,7 +1319,21 @@
           <w:rFonts w:ascii="Times New Roman" w:hAnsi="Times New Roman"/>
           <w:sz w:val="24"/>
         </w:rPr>
-        <w:t xml:space="preserve">ass customization configuration refers to the outline or arrangement of the different product components that can be mass customized </w:t>
+        <w:t xml:space="preserve">ass customization configuration refers to the outline or arrangement of the different product components that can be </w:t>
+      </w:r>
+      <w:r>
+        <w:rPr>
+          <w:rFonts w:ascii="Times New Roman" w:hAnsi="Times New Roman"/>
+          <w:sz w:val="24"/>
+        </w:rPr>
+        <w:t>mass-customized</w:t>
+      </w:r>
+      <w:r>
+        <w:rPr>
+          <w:rFonts w:ascii="Times New Roman" w:hAnsi="Times New Roman"/>
+          <w:sz w:val="24"/>
+        </w:rPr>
+        <w:t xml:space="preserve"> </w:t>
       </w:r>
       <w:bookmarkStart w:id="3" w:name="_Hlk118022848"/>
       <w:sdt>
@@ -1490,7 +1549,7 @@
           <w:rFonts w:ascii="Times New Roman" w:hAnsi="Times New Roman"/>
           <w:sz w:val="24"/>
         </w:rPr>
-        <w:t xml:space="preserve">the relationship between customization and WTP moderated by some variables such as: preference insight, ability to express preferences and product involvement. </w:t>
+        <w:t xml:space="preserve">the relationship between customization and WTP moderated by some variables such as preference insight, ability to express preferences and product involvement. </w:t>
       </w:r>
     </w:p>
     <w:p>
@@ -1531,31 +1590,13 @@
         </w:rPr>
         <w:t xml:space="preserve"> carried out by </w:t>
       </w:r>
-      <w:proofErr w:type="spellStart"/>
-      <w:r>
-        <w:rPr>
-          <w:rFonts w:ascii="Times New Roman" w:hAnsi="Times New Roman"/>
-          <w:sz w:val="24"/>
-        </w:rPr>
-        <w:t>Dellaert</w:t>
-      </w:r>
-      <w:proofErr w:type="spellEnd"/>
-      <w:r>
-        <w:rPr>
-          <w:rFonts w:ascii="Times New Roman" w:hAnsi="Times New Roman"/>
-          <w:sz w:val="24"/>
-        </w:rPr>
-        <w:t xml:space="preserve"> &amp; </w:t>
-      </w:r>
-      <w:proofErr w:type="spellStart"/>
-      <w:r>
-        <w:rPr>
-          <w:rFonts w:ascii="Times New Roman" w:hAnsi="Times New Roman"/>
-          <w:sz w:val="24"/>
-        </w:rPr>
-        <w:t>Stremersch</w:t>
-      </w:r>
-      <w:proofErr w:type="spellEnd"/>
+      <w:r>
+        <w:rPr>
+          <w:rFonts w:ascii="Times New Roman" w:hAnsi="Times New Roman"/>
+          <w:sz w:val="24"/>
+        </w:rPr>
+        <w:t>Dellaert &amp; Stremersch</w:t>
+      </w:r>
       <w:r>
         <w:rPr>
           <w:rFonts w:ascii="Times New Roman" w:hAnsi="Times New Roman"/>
@@ -1589,7 +1630,35 @@
           <w:rFonts w:ascii="Times New Roman" w:hAnsi="Times New Roman"/>
           <w:sz w:val="24"/>
         </w:rPr>
-        <w:t xml:space="preserve"> They found that consumers did not perceive a significant increment in product complexity over the rather wide range of modules and module levels manipulated in this study, and they were in fact able to get increased product utility. This is important to consider because </w:t>
+        <w:t xml:space="preserve"> They found that consumers did not perceive a significant increment in product complexity over the rather wide range of modules and module levels manipulated in this study and they were in fact</w:t>
+      </w:r>
+      <w:r>
+        <w:rPr>
+          <w:rFonts w:ascii="Times New Roman" w:hAnsi="Times New Roman"/>
+          <w:sz w:val="24"/>
+        </w:rPr>
+        <w:t>,</w:t>
+      </w:r>
+      <w:r>
+        <w:rPr>
+          <w:rFonts w:ascii="Times New Roman" w:hAnsi="Times New Roman"/>
+          <w:sz w:val="24"/>
+        </w:rPr>
+        <w:t xml:space="preserve"> able to get increased product utility. This is important to consider because initially it was believed that the relationship between </w:t>
+      </w:r>
+      <w:r>
+        <w:rPr>
+          <w:rFonts w:ascii="Times New Roman" w:hAnsi="Times New Roman"/>
+          <w:sz w:val="24"/>
+        </w:rPr>
+        <w:t xml:space="preserve">the </w:t>
+      </w:r>
+      <w:r>
+        <w:rPr>
+          <w:rFonts w:ascii="Times New Roman" w:hAnsi="Times New Roman"/>
+          <w:sz w:val="24"/>
+        </w:rPr>
+        <w:t xml:space="preserve">level of customization and willingness </w:t>
       </w:r>
       <w:r>
         <w:rPr>
@@ -1597,7 +1666,7 @@
           <w:sz w:val="24"/>
         </w:rPr>
         <w:lastRenderedPageBreak/>
-        <w:t>initially it was believed that the relationship between level of customization and willingness to pay could be quite obvious</w:t>
+        <w:t>to pay could be quite obvious</w:t>
       </w:r>
       <w:r>
         <w:rPr>
@@ -1625,7 +1694,7 @@
           <w:rFonts w:ascii="Times New Roman" w:hAnsi="Times New Roman"/>
           <w:sz w:val="24"/>
         </w:rPr>
-        <w:t xml:space="preserve"> as it was said by </w:t>
+        <w:t xml:space="preserve"> as was said by </w:t>
       </w:r>
       <w:r>
         <w:rPr>
@@ -1664,7 +1733,21 @@
           <w:rFonts w:ascii="Times New Roman" w:hAnsi="Times New Roman"/>
           <w:sz w:val="24"/>
         </w:rPr>
-        <w:t>The connection between level of customization and psychological ownership was created due to the influence of a study carried out by (</w:t>
+        <w:t xml:space="preserve">The connection between </w:t>
+      </w:r>
+      <w:r>
+        <w:rPr>
+          <w:rFonts w:ascii="Times New Roman" w:hAnsi="Times New Roman"/>
+          <w:sz w:val="24"/>
+        </w:rPr>
+        <w:t xml:space="preserve">the </w:t>
+      </w:r>
+      <w:r>
+        <w:rPr>
+          <w:rFonts w:ascii="Times New Roman" w:hAnsi="Times New Roman"/>
+          <w:sz w:val="24"/>
+        </w:rPr>
+        <w:t>level of customization and psychological ownership was created due to the influence of a study carried out by (</w:t>
       </w:r>
       <w:bookmarkStart w:id="5" w:name="_Hlk116316273"/>
       <w:r>
@@ -1702,7 +1785,77 @@
           <w:rFonts w:ascii="Times New Roman" w:hAnsi="Times New Roman"/>
           <w:sz w:val="24"/>
         </w:rPr>
-        <w:t xml:space="preserve">Their results showed that the participants who customize the product for themselves, developed a greater psychological ownership than those who modified it in order to make it more attractive to be purchased by others. Although, in this experiment customization was not a variable itself, rather was a mean to manipulate ownership, it showed that in fact, there could be a relationship between the degree or level of customization and the psychological ownership developed by customers towards products modified directly by them. </w:t>
+        <w:t xml:space="preserve">Their results showed that the participants who customize the product for themselves developed greater psychological ownership than those who modified it </w:t>
+      </w:r>
+      <w:r>
+        <w:rPr>
+          <w:rFonts w:ascii="Times New Roman" w:hAnsi="Times New Roman"/>
+          <w:sz w:val="24"/>
+        </w:rPr>
+        <w:t>to</w:t>
+      </w:r>
+      <w:r>
+        <w:rPr>
+          <w:rFonts w:ascii="Times New Roman" w:hAnsi="Times New Roman"/>
+          <w:sz w:val="24"/>
+        </w:rPr>
+        <w:t xml:space="preserve"> make it more attractive to be purchased by others. Although, in this experiment customization was not a variable itself, </w:t>
+      </w:r>
+      <w:r>
+        <w:rPr>
+          <w:rFonts w:ascii="Times New Roman" w:hAnsi="Times New Roman"/>
+          <w:sz w:val="24"/>
+        </w:rPr>
+        <w:t xml:space="preserve">but </w:t>
+      </w:r>
+      <w:r>
+        <w:rPr>
+          <w:rFonts w:ascii="Times New Roman" w:hAnsi="Times New Roman"/>
+          <w:sz w:val="24"/>
+        </w:rPr>
+        <w:t xml:space="preserve">rather was </w:t>
+      </w:r>
+      <w:r>
+        <w:rPr>
+          <w:rFonts w:ascii="Times New Roman" w:hAnsi="Times New Roman"/>
+          <w:sz w:val="24"/>
+        </w:rPr>
+        <w:t xml:space="preserve">a </w:t>
+      </w:r>
+      <w:r>
+        <w:rPr>
+          <w:rFonts w:ascii="Times New Roman" w:hAnsi="Times New Roman"/>
+          <w:sz w:val="24"/>
+        </w:rPr>
+        <w:t>mean</w:t>
+      </w:r>
+      <w:r>
+        <w:rPr>
+          <w:rFonts w:ascii="Times New Roman" w:hAnsi="Times New Roman"/>
+          <w:sz w:val="24"/>
+        </w:rPr>
+        <w:t>s</w:t>
+      </w:r>
+      <w:r>
+        <w:rPr>
+          <w:rFonts w:ascii="Times New Roman" w:hAnsi="Times New Roman"/>
+          <w:sz w:val="24"/>
+        </w:rPr>
+        <w:t xml:space="preserve"> to manipulate ownership, it showed that in fact, there could be a relationship between the degree or level of customization and the psychological ownership developed by customers</w:t>
+      </w:r>
+      <w:r>
+        <w:rPr>
+          <w:rFonts w:ascii="Times New Roman" w:hAnsi="Times New Roman"/>
+          <w:sz w:val="24"/>
+        </w:rPr>
+        <w:t xml:space="preserve"> toward</w:t>
+      </w:r>
+      <w:r>
+        <w:rPr>
+          <w:rFonts w:ascii="Times New Roman" w:hAnsi="Times New Roman"/>
+          <w:sz w:val="24"/>
+        </w:rPr>
+        <w:t xml:space="preserve"> products modified directly by them. </w:t>
       </w:r>
     </w:p>
     <w:p>
@@ -1860,7 +2013,7 @@
           <w:rFonts w:ascii="Times New Roman" w:hAnsi="Times New Roman"/>
           <w:sz w:val="24"/>
         </w:rPr>
-        <w:t xml:space="preserve">will develop a stronger psychological ownership, on customers, than </w:t>
+        <w:t xml:space="preserve">will develop stronger psychological ownership, on customers, than </w:t>
       </w:r>
       <w:r>
         <w:rPr>
@@ -1959,14 +2112,28 @@
           <w:b w:val="0"/>
           <w:bCs w:val="0"/>
         </w:rPr>
-        <w:t>. At a fundamental level, the appeal of a product can be viewed as a function of two sets of factors: product features and</w:t>
-      </w:r>
-      <w:r>
-        <w:rPr>
-          <w:b w:val="0"/>
-          <w:bCs w:val="0"/>
-        </w:rPr>
-        <w:t xml:space="preserve"> the set of efforts, made by a company, in order to introduce the good in the market </w:t>
+        <w:t>. At a fundamental level, the appeal of a product can be viewed as a function of two factors: product features and</w:t>
+      </w:r>
+      <w:r>
+        <w:rPr>
+          <w:b w:val="0"/>
+          <w:bCs w:val="0"/>
+        </w:rPr>
+        <w:t xml:space="preserve"> the set of efforts, made by a company, </w:t>
+      </w:r>
+      <w:r>
+        <w:rPr>
+          <w:b w:val="0"/>
+          <w:bCs w:val="0"/>
+        </w:rPr>
+        <w:t>to</w:t>
+      </w:r>
+      <w:r>
+        <w:rPr>
+          <w:b w:val="0"/>
+          <w:bCs w:val="0"/>
+        </w:rPr>
+        <w:t xml:space="preserve"> introduce the good in the market </w:t>
       </w:r>
       <w:r>
         <w:rPr>
@@ -1980,7 +2147,21 @@
           <w:b w:val="0"/>
           <w:bCs w:val="0"/>
         </w:rPr>
-        <w:t xml:space="preserve">Features refer to a product´s physical characteristic which determine what the product consist of </w:t>
+        <w:t>Features refer to a product´s physical characteristic</w:t>
+      </w:r>
+      <w:r>
+        <w:rPr>
+          <w:b w:val="0"/>
+          <w:bCs w:val="0"/>
+        </w:rPr>
+        <w:t>s</w:t>
+      </w:r>
+      <w:r>
+        <w:rPr>
+          <w:b w:val="0"/>
+          <w:bCs w:val="0"/>
+        </w:rPr>
+        <w:t xml:space="preserve"> which determine what the product consist of </w:t>
       </w:r>
       <w:sdt>
         <w:sdtPr>
@@ -2056,7 +2237,21 @@
           <w:b w:val="0"/>
           <w:bCs w:val="0"/>
         </w:rPr>
-        <w:t xml:space="preserve"> more positive (vs products with few </w:t>
+        <w:t xml:space="preserve"> more </w:t>
+      </w:r>
+      <w:r>
+        <w:rPr>
+          <w:b w:val="0"/>
+          <w:bCs w:val="0"/>
+        </w:rPr>
+        <w:t>positively</w:t>
+      </w:r>
+      <w:r>
+        <w:rPr>
+          <w:b w:val="0"/>
+          <w:bCs w:val="0"/>
+        </w:rPr>
+        <w:t xml:space="preserve"> (vs products with few </w:t>
       </w:r>
       <w:r>
         <w:rPr>
@@ -2167,7 +2362,35 @@
           <w:b w:val="0"/>
           <w:bCs w:val="0"/>
         </w:rPr>
-        <w:t xml:space="preserve">In accordance with the purposes of this research, type of features used to customize products is going to be classified in two conditions: hedonic and utilitarian. </w:t>
+        <w:t xml:space="preserve">In accordance with the purposes of this research, </w:t>
+      </w:r>
+      <w:r>
+        <w:rPr>
+          <w:b w:val="0"/>
+          <w:bCs w:val="0"/>
+        </w:rPr>
+        <w:t xml:space="preserve">the </w:t>
+      </w:r>
+      <w:r>
+        <w:rPr>
+          <w:b w:val="0"/>
+          <w:bCs w:val="0"/>
+        </w:rPr>
+        <w:t xml:space="preserve">type of features used to customize products is going to be classified </w:t>
+      </w:r>
+      <w:r>
+        <w:rPr>
+          <w:b w:val="0"/>
+          <w:bCs w:val="0"/>
+        </w:rPr>
+        <w:t>into</w:t>
+      </w:r>
+      <w:r>
+        <w:rPr>
+          <w:b w:val="0"/>
+          <w:bCs w:val="0"/>
+        </w:rPr>
+        <w:t xml:space="preserve"> two conditions: hedonic and utilitarian. </w:t>
       </w:r>
     </w:p>
     <w:p>
@@ -2215,17 +2438,8 @@
           <w:b w:val="0"/>
           <w:bCs w:val="0"/>
         </w:rPr>
-        <w:t xml:space="preserve"> &amp; </w:t>
-      </w:r>
-      <w:proofErr w:type="spellStart"/>
-      <w:r>
-        <w:rPr>
-          <w:b w:val="0"/>
-          <w:bCs w:val="0"/>
-        </w:rPr>
-        <w:t>Ahtola</w:t>
-      </w:r>
-      <w:proofErr w:type="spellEnd"/>
+        <w:t xml:space="preserve"> &amp; Ahtola</w:t>
+      </w:r>
       <w:r>
         <w:rPr>
           <w:b w:val="0"/>
@@ -2246,7 +2460,28 @@
           <w:b w:val="0"/>
           <w:bCs w:val="0"/>
         </w:rPr>
-        <w:t xml:space="preserve">the </w:t>
+        <w:t xml:space="preserve">purchasing and consumer behavior, of the customers, is driven by two main elements: consummatory (hedonic) </w:t>
+      </w:r>
+      <w:r>
+        <w:rPr>
+          <w:b w:val="0"/>
+          <w:bCs w:val="0"/>
+        </w:rPr>
+        <w:t>gratification, mainly triggered by sensory attributes</w:t>
+      </w:r>
+      <w:r>
+        <w:rPr>
+          <w:b w:val="0"/>
+          <w:bCs w:val="0"/>
+        </w:rPr>
+        <w:t>;</w:t>
+      </w:r>
+      <w:r>
+        <w:rPr>
+          <w:b w:val="0"/>
+          <w:bCs w:val="0"/>
+        </w:rPr>
+        <w:t xml:space="preserve"> and instrumental </w:t>
       </w:r>
       <w:r>
         <w:rPr>
@@ -2254,28 +2489,21 @@
           <w:bCs w:val="0"/>
         </w:rPr>
         <w:lastRenderedPageBreak/>
-        <w:t xml:space="preserve">purchasing and consumer behavior, of the customers, is driven by two main elements: consummatory (hedonic) </w:t>
-      </w:r>
-      <w:r>
-        <w:rPr>
-          <w:b w:val="0"/>
-          <w:bCs w:val="0"/>
-        </w:rPr>
-        <w:t>gratification, mainly triggered by sensory attributes</w:t>
-      </w:r>
-      <w:r>
-        <w:rPr>
-          <w:b w:val="0"/>
-          <w:bCs w:val="0"/>
-        </w:rPr>
-        <w:t>;</w:t>
-      </w:r>
-      <w:r>
-        <w:rPr>
-          <w:b w:val="0"/>
-          <w:bCs w:val="0"/>
-        </w:rPr>
-        <w:t xml:space="preserve"> and instrumental (utilitarian) motivated by expectations of consequences. Based on the previous statement, it is possible to differentiate both concepts within a consumption context. Hedonic experiences are intrinsically motivated and fulfilling and for this reason are sought after as a final destination. On the other hand, utilitarian </w:t>
+        <w:t>(utilitarian) motivated by expectations of consequences. Based on the previous statement, it is possible to differentiate both concepts within a consumption context. Hedonic experiences are intrinsically motivated and fulfilling and for this reason</w:t>
+      </w:r>
+      <w:r>
+        <w:rPr>
+          <w:b w:val="0"/>
+          <w:bCs w:val="0"/>
+        </w:rPr>
+        <w:t>,</w:t>
+      </w:r>
+      <w:r>
+        <w:rPr>
+          <w:b w:val="0"/>
+          <w:bCs w:val="0"/>
+        </w:rPr>
+        <w:t xml:space="preserve"> are sought after as a final destination. On the other hand, utilitarian </w:t>
       </w:r>
       <w:r>
         <w:rPr>
@@ -2289,7 +2517,21 @@
           <w:b w:val="0"/>
           <w:bCs w:val="0"/>
         </w:rPr>
-        <w:t xml:space="preserve"> are extrinsically because </w:t>
+        <w:t xml:space="preserve"> are </w:t>
+      </w:r>
+      <w:r>
+        <w:rPr>
+          <w:b w:val="0"/>
+          <w:bCs w:val="0"/>
+        </w:rPr>
+        <w:t>extrinsic</w:t>
+      </w:r>
+      <w:r>
+        <w:rPr>
+          <w:b w:val="0"/>
+          <w:bCs w:val="0"/>
+        </w:rPr>
+        <w:t xml:space="preserve"> because </w:t>
       </w:r>
       <w:r>
         <w:rPr>
@@ -2454,7 +2696,21 @@
           <w:b w:val="0"/>
           <w:bCs w:val="0"/>
         </w:rPr>
-        <w:t xml:space="preserve">where they were able to develop a framework in regards of the bidimensional (hedonic/utilitarian) approach to comprehend consumer attitudes towards product categories, the present paper </w:t>
+        <w:t xml:space="preserve">where they were able to develop a framework in </w:t>
+      </w:r>
+      <w:r>
+        <w:rPr>
+          <w:b w:val="0"/>
+          <w:bCs w:val="0"/>
+        </w:rPr>
+        <w:t>regard</w:t>
+      </w:r>
+      <w:r>
+        <w:rPr>
+          <w:b w:val="0"/>
+          <w:bCs w:val="0"/>
+        </w:rPr>
+        <w:t xml:space="preserve"> of the bidimensional (hedonic/utilitarian) approach to comprehend consumer attitudes towards product categories, the present paper </w:t>
       </w:r>
       <w:r>
         <w:rPr>
@@ -2468,7 +2724,21 @@
           <w:b w:val="0"/>
           <w:bCs w:val="0"/>
         </w:rPr>
-        <w:t xml:space="preserve"> to take a step further in order to apply this bidimensional </w:t>
+        <w:t xml:space="preserve"> to take a step further </w:t>
+      </w:r>
+      <w:r>
+        <w:rPr>
+          <w:b w:val="0"/>
+          <w:bCs w:val="0"/>
+        </w:rPr>
+        <w:t>to</w:t>
+      </w:r>
+      <w:r>
+        <w:rPr>
+          <w:b w:val="0"/>
+          <w:bCs w:val="0"/>
+        </w:rPr>
+        <w:t xml:space="preserve"> apply this bidimensional </w:t>
       </w:r>
       <w:r>
         <w:rPr>
@@ -2503,8 +2773,79 @@
           <w:b w:val="0"/>
           <w:bCs w:val="0"/>
         </w:rPr>
-        <w:t xml:space="preserve"> </w:t>
-      </w:r>
+        <w:t xml:space="preserve"> (</w:t>
+      </w:r>
+      <w:r>
+        <w:rPr>
+          <w:b w:val="0"/>
+          <w:bCs w:val="0"/>
+        </w:rPr>
+        <w:t>Chernev, 2004</w:t>
+      </w:r>
+      <w:r>
+        <w:rPr>
+          <w:b w:val="0"/>
+          <w:bCs w:val="0"/>
+        </w:rPr>
+        <w:t xml:space="preserve">; </w:t>
+      </w:r>
+      <w:r>
+        <w:rPr>
+          <w:b w:val="0"/>
+          <w:bCs w:val="0"/>
+        </w:rPr>
+        <w:t>Dhar &amp; Wertenbroch 2000</w:t>
+      </w:r>
+      <w:r>
+        <w:rPr>
+          <w:b w:val="0"/>
+          <w:bCs w:val="0"/>
+        </w:rPr>
+        <w:t>)</w:t>
+      </w:r>
+      <w:r>
+        <w:rPr>
+          <w:b w:val="0"/>
+          <w:bCs w:val="0"/>
+        </w:rPr>
+        <w:t xml:space="preserve">; therefore, this framework could be applied </w:t>
+      </w:r>
+      <w:r>
+        <w:rPr>
+          <w:b w:val="0"/>
+          <w:bCs w:val="0"/>
+        </w:rPr>
+        <w:t>to</w:t>
+      </w:r>
+      <w:r>
+        <w:rPr>
+          <w:b w:val="0"/>
+          <w:bCs w:val="0"/>
+        </w:rPr>
+        <w:t xml:space="preserve"> features as well</w:t>
+      </w:r>
+      <w:r>
+        <w:rPr>
+          <w:b w:val="0"/>
+          <w:bCs w:val="0"/>
+        </w:rPr>
+        <w:t xml:space="preserve">. </w:t>
+      </w:r>
+      <w:r>
+        <w:rPr>
+          <w:b w:val="0"/>
+          <w:bCs w:val="0"/>
+        </w:rPr>
+        <w:t>While h</w:t>
+      </w:r>
+      <w:r>
+        <w:rPr>
+          <w:b w:val="0"/>
+          <w:bCs w:val="0"/>
+        </w:rPr>
+        <w:t xml:space="preserve">edonic features are those linked with a sensory experience of aesthetic or sensual pleasure and fun; utilitarian attributes are those orientated to a specific goal and with the accomplishment of a practical task </w:t>
+      </w:r>
+      <w:bookmarkStart w:id="9" w:name="_Hlk118023116"/>
       <w:r>
         <w:rPr>
           <w:b w:val="0"/>
@@ -2512,117 +2853,12 @@
         </w:rPr>
         <w:t>(</w:t>
       </w:r>
-      <w:proofErr w:type="spellStart"/>
-      <w:r>
-        <w:rPr>
-          <w:b w:val="0"/>
-          <w:bCs w:val="0"/>
-        </w:rPr>
-        <w:t>Chernev</w:t>
-      </w:r>
-      <w:proofErr w:type="spellEnd"/>
-      <w:r>
-        <w:rPr>
-          <w:b w:val="0"/>
-          <w:bCs w:val="0"/>
-        </w:rPr>
-        <w:t>, 2004</w:t>
-      </w:r>
-      <w:r>
-        <w:rPr>
-          <w:b w:val="0"/>
-          <w:bCs w:val="0"/>
-        </w:rPr>
-        <w:t xml:space="preserve">; </w:t>
-      </w:r>
-      <w:r>
-        <w:rPr>
-          <w:b w:val="0"/>
-          <w:bCs w:val="0"/>
-        </w:rPr>
-        <w:t xml:space="preserve">Dhar &amp; </w:t>
-      </w:r>
-      <w:proofErr w:type="spellStart"/>
-      <w:r>
-        <w:rPr>
-          <w:b w:val="0"/>
-          <w:bCs w:val="0"/>
-        </w:rPr>
-        <w:t>Wertenbroch</w:t>
-      </w:r>
-      <w:proofErr w:type="spellEnd"/>
-      <w:r>
-        <w:rPr>
-          <w:b w:val="0"/>
-          <w:bCs w:val="0"/>
-        </w:rPr>
-        <w:t xml:space="preserve"> 2000</w:t>
-      </w:r>
-      <w:r>
-        <w:rPr>
-          <w:b w:val="0"/>
-          <w:bCs w:val="0"/>
-        </w:rPr>
-        <w:t>)</w:t>
-      </w:r>
-      <w:r>
-        <w:rPr>
-          <w:b w:val="0"/>
-          <w:bCs w:val="0"/>
-        </w:rPr>
-        <w:t>; therefore, this framework could be applied on features as well</w:t>
-      </w:r>
-      <w:r>
-        <w:rPr>
-          <w:b w:val="0"/>
-          <w:bCs w:val="0"/>
-        </w:rPr>
-        <w:t xml:space="preserve">. </w:t>
-      </w:r>
-      <w:r>
-        <w:rPr>
-          <w:b w:val="0"/>
-          <w:bCs w:val="0"/>
-        </w:rPr>
-        <w:t>While h</w:t>
-      </w:r>
-      <w:r>
-        <w:rPr>
-          <w:b w:val="0"/>
-          <w:bCs w:val="0"/>
-        </w:rPr>
-        <w:t xml:space="preserve">edonic features are those linked with a sensory experience of aesthetic or sensual pleasure and fun; utilitarian attributes are those orientated to a specific goal and with the accomplishment of a practical task </w:t>
-      </w:r>
-      <w:bookmarkStart w:id="9" w:name="_Hlk118023116"/>
-      <w:r>
-        <w:rPr>
-          <w:b w:val="0"/>
-          <w:bCs w:val="0"/>
-        </w:rPr>
-        <w:t>(</w:t>
-      </w:r>
-      <w:r>
-        <w:rPr>
-          <w:b w:val="0"/>
-          <w:bCs w:val="0"/>
-        </w:rPr>
-        <w:t xml:space="preserve">Dhar &amp; </w:t>
-      </w:r>
-      <w:proofErr w:type="spellStart"/>
-      <w:r>
-        <w:rPr>
-          <w:b w:val="0"/>
-          <w:bCs w:val="0"/>
-        </w:rPr>
-        <w:t>Wertenbroch</w:t>
-      </w:r>
-      <w:proofErr w:type="spellEnd"/>
-      <w:r>
-        <w:rPr>
-          <w:b w:val="0"/>
-          <w:bCs w:val="0"/>
-        </w:rPr>
-        <w:t xml:space="preserve"> 2000)</w:t>
+      <w:r>
+        <w:rPr>
+          <w:b w:val="0"/>
+          <w:bCs w:val="0"/>
+        </w:rPr>
+        <w:t>Dhar &amp; Wertenbroch 2000)</w:t>
       </w:r>
       <w:r>
         <w:rPr>
@@ -2654,7 +2890,6 @@
       <w:r>
         <w:t xml:space="preserve"> </w:t>
       </w:r>
-      <w:proofErr w:type="spellStart"/>
       <w:r>
         <w:rPr>
           <w:b w:val="0"/>
@@ -2662,7 +2897,6 @@
         </w:rPr>
         <w:t>Splashlight</w:t>
       </w:r>
-      <w:proofErr w:type="spellEnd"/>
       <w:r>
         <w:rPr>
           <w:b w:val="0"/>
@@ -2682,30 +2916,63 @@
           <w:b w:val="0"/>
           <w:bCs w:val="0"/>
         </w:rPr>
-        <w:t xml:space="preserve">) determined than almost 50% of U.S online consumers rate product images as the most influential factor at the time to make a purchase. In their research, </w:t>
-      </w:r>
-      <w:r>
-        <w:rPr>
-          <w:b w:val="0"/>
-          <w:bCs w:val="0"/>
-        </w:rPr>
-        <w:t xml:space="preserve">Dhar &amp; </w:t>
-      </w:r>
-      <w:proofErr w:type="spellStart"/>
-      <w:r>
-        <w:rPr>
-          <w:b w:val="0"/>
-          <w:bCs w:val="0"/>
-        </w:rPr>
-        <w:t>Wertenbroch</w:t>
-      </w:r>
-      <w:proofErr w:type="spellEnd"/>
-      <w:r>
-        <w:rPr>
-          <w:b w:val="0"/>
-          <w:bCs w:val="0"/>
-        </w:rPr>
-        <w:t xml:space="preserve"> (2000) were able to demonstrate that participants tend to assign higher value to a hedonic product than to a utilitarian one, through an experiment which asked participants to imagine that they were to sell their car, therefore the minimum selling price should be stated. </w:t>
+        <w:t xml:space="preserve">) determined </w:t>
+      </w:r>
+      <w:r>
+        <w:rPr>
+          <w:b w:val="0"/>
+          <w:bCs w:val="0"/>
+        </w:rPr>
+        <w:t>that</w:t>
+      </w:r>
+      <w:r>
+        <w:rPr>
+          <w:b w:val="0"/>
+          <w:bCs w:val="0"/>
+        </w:rPr>
+        <w:t xml:space="preserve"> almost 50% of U.S online consumers rate product images as the most influential factor at the time to make a purchase. In their research, </w:t>
+      </w:r>
+      <w:r>
+        <w:rPr>
+          <w:b w:val="0"/>
+          <w:bCs w:val="0"/>
+        </w:rPr>
+        <w:t>Dhar &amp; Wertenbroch</w:t>
+      </w:r>
+      <w:r>
+        <w:rPr>
+          <w:b w:val="0"/>
+          <w:bCs w:val="0"/>
+        </w:rPr>
+        <w:t xml:space="preserve"> (2000) were able to demonstrate that participants tend to assign </w:t>
+      </w:r>
+      <w:r>
+        <w:rPr>
+          <w:b w:val="0"/>
+          <w:bCs w:val="0"/>
+        </w:rPr>
+        <w:t xml:space="preserve">a </w:t>
+      </w:r>
+      <w:r>
+        <w:rPr>
+          <w:b w:val="0"/>
+          <w:bCs w:val="0"/>
+        </w:rPr>
+        <w:t xml:space="preserve">higher value to a hedonic product than to a utilitarian one, through an experiment </w:t>
+      </w:r>
+      <w:r>
+        <w:rPr>
+          <w:b w:val="0"/>
+          <w:bCs w:val="0"/>
+        </w:rPr>
+        <w:t>that</w:t>
+      </w:r>
+      <w:r>
+        <w:rPr>
+          <w:b w:val="0"/>
+          <w:bCs w:val="0"/>
+        </w:rPr>
+        <w:t xml:space="preserve"> asked participants to imagine that they were to sell their car, therefore the minimum selling price should be stated. </w:t>
       </w:r>
       <w:r>
         <w:rPr>
@@ -2733,23 +3000,7 @@
           <w:b w:val="0"/>
           <w:bCs w:val="0"/>
         </w:rPr>
-        <w:t xml:space="preserve">as it was demonstrated by Dhar &amp; </w:t>
-      </w:r>
-      <w:proofErr w:type="spellStart"/>
-      <w:r>
-        <w:rPr>
-          <w:b w:val="0"/>
-          <w:bCs w:val="0"/>
-        </w:rPr>
-        <w:t>Wertenbroch</w:t>
-      </w:r>
-      <w:proofErr w:type="spellEnd"/>
-      <w:r>
-        <w:rPr>
-          <w:b w:val="0"/>
-          <w:bCs w:val="0"/>
-        </w:rPr>
-        <w:t xml:space="preserve"> (2000), hedonic products also generate more loss aversion</w:t>
+        <w:t>as it was demonstrated by Dhar &amp; Wertenbroch (2000), hedonic products also generate more loss aversion</w:t>
       </w:r>
       <w:r>
         <w:rPr>
@@ -2834,77 +3085,81 @@
           <w:b w:val="0"/>
           <w:bCs w:val="0"/>
         </w:rPr>
+        <w:t>Irmak &amp; Goodman</w:t>
+      </w:r>
+      <w:r>
+        <w:rPr>
+          <w:b w:val="0"/>
+          <w:bCs w:val="0"/>
+        </w:rPr>
+        <w:t xml:space="preserve"> (2013), </w:t>
+      </w:r>
+      <w:bookmarkEnd w:id="11"/>
+      <w:r>
+        <w:rPr>
+          <w:b w:val="0"/>
+          <w:bCs w:val="0"/>
+        </w:rPr>
+        <w:t>stated previously, which says that consumers usually prefer products with a high number of features</w:t>
+      </w:r>
+      <w:r>
+        <w:rPr>
+          <w:b w:val="0"/>
+          <w:bCs w:val="0"/>
+        </w:rPr>
+        <w:t>;</w:t>
+      </w:r>
+      <w:r>
+        <w:rPr>
+          <w:b w:val="0"/>
+          <w:bCs w:val="0"/>
+        </w:rPr>
+        <w:t xml:space="preserve"> and a</w:t>
+      </w:r>
+      <w:r>
+        <w:rPr>
+          <w:b w:val="0"/>
+          <w:bCs w:val="0"/>
+        </w:rPr>
+        <w:t xml:space="preserve">dditionally, given the contributions made by </w:t>
+      </w:r>
+      <w:bookmarkStart w:id="12" w:name="_Hlk118448185"/>
+      <w:r>
+        <w:rPr>
+          <w:b w:val="0"/>
+          <w:bCs w:val="0"/>
+        </w:rPr>
+        <w:t>Dellaert &amp; Stremersch (2005)</w:t>
+      </w:r>
+      <w:r>
+        <w:rPr>
+          <w:b w:val="0"/>
+          <w:bCs w:val="0"/>
+        </w:rPr>
+        <w:t xml:space="preserve"> </w:t>
+      </w:r>
+      <w:bookmarkEnd w:id="12"/>
+      <w:r>
+        <w:rPr>
+          <w:b w:val="0"/>
+          <w:bCs w:val="0"/>
+        </w:rPr>
+        <w:t xml:space="preserve">where it was found that complexity, perceived by consumers in a </w:t>
+      </w:r>
+      <w:r>
+        <w:rPr>
+          <w:b w:val="0"/>
+          <w:bCs w:val="0"/>
+        </w:rPr>
         <w:lastRenderedPageBreak/>
-        <w:t>Irmak &amp; Goodman</w:t>
-      </w:r>
-      <w:r>
-        <w:rPr>
-          <w:b w:val="0"/>
-          <w:bCs w:val="0"/>
-        </w:rPr>
-        <w:t xml:space="preserve"> (2013), </w:t>
-      </w:r>
-      <w:bookmarkEnd w:id="11"/>
-      <w:r>
-        <w:rPr>
-          <w:b w:val="0"/>
-          <w:bCs w:val="0"/>
-        </w:rPr>
-        <w:t>stated previously, which says that consumers usually prefer products with a high number of features</w:t>
-      </w:r>
-      <w:r>
-        <w:rPr>
-          <w:b w:val="0"/>
-          <w:bCs w:val="0"/>
-        </w:rPr>
-        <w:t xml:space="preserve"> and a</w:t>
-      </w:r>
-      <w:r>
-        <w:rPr>
-          <w:b w:val="0"/>
-          <w:bCs w:val="0"/>
-        </w:rPr>
-        <w:t xml:space="preserve">dditionally, given the contributions made by </w:t>
-      </w:r>
-      <w:bookmarkStart w:id="12" w:name="_Hlk118448185"/>
-      <w:proofErr w:type="spellStart"/>
-      <w:r>
-        <w:rPr>
-          <w:b w:val="0"/>
-          <w:bCs w:val="0"/>
-        </w:rPr>
-        <w:t>Dellaert</w:t>
-      </w:r>
-      <w:proofErr w:type="spellEnd"/>
-      <w:r>
-        <w:rPr>
-          <w:b w:val="0"/>
-          <w:bCs w:val="0"/>
-        </w:rPr>
-        <w:t xml:space="preserve"> &amp; </w:t>
-      </w:r>
-      <w:proofErr w:type="spellStart"/>
-      <w:r>
-        <w:rPr>
-          <w:b w:val="0"/>
-          <w:bCs w:val="0"/>
-        </w:rPr>
-        <w:t>Stremersch</w:t>
-      </w:r>
-      <w:proofErr w:type="spellEnd"/>
-      <w:r>
-        <w:rPr>
-          <w:b w:val="0"/>
-          <w:bCs w:val="0"/>
-        </w:rPr>
-        <w:t xml:space="preserve"> (2005</w:t>
-      </w:r>
-      <w:r>
-        <w:rPr>
-          <w:b w:val="0"/>
-          <w:bCs w:val="0"/>
-        </w:rPr>
-        <w:t>)</w:t>
+        <w:t>customization context, did not increase due to the manipulation of different module levels within a range of mass customization</w:t>
+      </w:r>
+      <w:r>
+        <w:rPr>
+          <w:b w:val="0"/>
+          <w:bCs w:val="0"/>
+        </w:rPr>
+        <w:t>.</w:t>
       </w:r>
       <w:r>
         <w:rPr>
@@ -2913,20 +3168,61 @@
         </w:rPr>
         <w:t xml:space="preserve"> </w:t>
       </w:r>
-      <w:bookmarkEnd w:id="12"/>
-      <w:r>
-        <w:rPr>
-          <w:b w:val="0"/>
-          <w:bCs w:val="0"/>
-        </w:rPr>
-        <w:t>where it was found that complexity, perceived by consumers in a customization context, did not increase due to the manipulation of different module levels within a range of mass customization</w:t>
-      </w:r>
-      <w:r>
-        <w:rPr>
-          <w:b w:val="0"/>
-          <w:bCs w:val="0"/>
-        </w:rPr>
-        <w:t>.</w:t>
+      <w:r>
+        <w:rPr>
+          <w:b w:val="0"/>
+          <w:bCs w:val="0"/>
+        </w:rPr>
+        <w:t>I</w:t>
+      </w:r>
+      <w:r>
+        <w:rPr>
+          <w:b w:val="0"/>
+          <w:bCs w:val="0"/>
+        </w:rPr>
+        <w:t xml:space="preserve">t is </w:t>
+      </w:r>
+      <w:r>
+        <w:rPr>
+          <w:b w:val="0"/>
+          <w:bCs w:val="0"/>
+        </w:rPr>
+        <w:t xml:space="preserve">believed </w:t>
+      </w:r>
+      <w:r>
+        <w:rPr>
+          <w:b w:val="0"/>
+          <w:bCs w:val="0"/>
+        </w:rPr>
+        <w:t xml:space="preserve">that products customized with a </w:t>
+      </w:r>
+      <w:r>
+        <w:rPr>
+          <w:b w:val="0"/>
+          <w:bCs w:val="0"/>
+        </w:rPr>
+        <w:t>relatively</w:t>
+      </w:r>
+      <w:r>
+        <w:rPr>
+          <w:b w:val="0"/>
+          <w:bCs w:val="0"/>
+        </w:rPr>
+        <w:t xml:space="preserve"> high number of hedonic features will be preferred by the </w:t>
+      </w:r>
+      <w:r>
+        <w:rPr>
+          <w:b w:val="0"/>
+          <w:bCs w:val="0"/>
+        </w:rPr>
+        <w:t xml:space="preserve">users rather than </w:t>
+      </w:r>
+      <w:r>
+        <w:rPr>
+          <w:b w:val="0"/>
+          <w:bCs w:val="0"/>
+        </w:rPr>
+        <w:t>another type</w:t>
       </w:r>
       <w:r>
         <w:rPr>
@@ -2934,41 +3230,6 @@
           <w:bCs w:val="0"/>
         </w:rPr>
         <w:t xml:space="preserve"> </w:t>
-      </w:r>
-      <w:r>
-        <w:rPr>
-          <w:b w:val="0"/>
-          <w:bCs w:val="0"/>
-        </w:rPr>
-        <w:t>I</w:t>
-      </w:r>
-      <w:r>
-        <w:rPr>
-          <w:b w:val="0"/>
-          <w:bCs w:val="0"/>
-        </w:rPr>
-        <w:t xml:space="preserve">t is </w:t>
-      </w:r>
-      <w:r>
-        <w:rPr>
-          <w:b w:val="0"/>
-          <w:bCs w:val="0"/>
-        </w:rPr>
-        <w:t xml:space="preserve">believed </w:t>
-      </w:r>
-      <w:r>
-        <w:rPr>
-          <w:b w:val="0"/>
-          <w:bCs w:val="0"/>
-        </w:rPr>
-        <w:t xml:space="preserve">that products customized with a relative high number of hedonic features will be preferred by the </w:t>
-      </w:r>
-      <w:r>
-        <w:rPr>
-          <w:b w:val="0"/>
-          <w:bCs w:val="0"/>
-        </w:rPr>
-        <w:t xml:space="preserve">users rather than other type </w:t>
       </w:r>
       <w:r>
         <w:rPr>
@@ -3008,23 +3269,7 @@
           <w:b w:val="0"/>
           <w:bCs w:val="0"/>
         </w:rPr>
-        <w:t xml:space="preserve">Bonaventure &amp; </w:t>
-      </w:r>
-      <w:proofErr w:type="spellStart"/>
-      <w:r>
-        <w:rPr>
-          <w:b w:val="0"/>
-          <w:bCs w:val="0"/>
-        </w:rPr>
-        <w:t>Chebat</w:t>
-      </w:r>
-      <w:proofErr w:type="spellEnd"/>
-      <w:r>
-        <w:rPr>
-          <w:b w:val="0"/>
-          <w:bCs w:val="0"/>
-        </w:rPr>
-        <w:t xml:space="preserve"> (2015)</w:t>
+        <w:t>Bonaventure &amp; Chebat (2015)</w:t>
       </w:r>
       <w:r>
         <w:rPr>
@@ -3052,7 +3297,35 @@
           <w:b w:val="0"/>
           <w:bCs w:val="0"/>
         </w:rPr>
-        <w:t>herefore, it is expected that type of features used to customize products could have a moderating influence in the connection between level of customization and the two previously described variables</w:t>
+        <w:t xml:space="preserve">herefore, it is expected that type of features used to customize products could have a moderating influence </w:t>
+      </w:r>
+      <w:r>
+        <w:rPr>
+          <w:b w:val="0"/>
+          <w:bCs w:val="0"/>
+        </w:rPr>
+        <w:t>on</w:t>
+      </w:r>
+      <w:r>
+        <w:rPr>
+          <w:b w:val="0"/>
+          <w:bCs w:val="0"/>
+        </w:rPr>
+        <w:t xml:space="preserve"> the connection between </w:t>
+      </w:r>
+      <w:r>
+        <w:rPr>
+          <w:b w:val="0"/>
+          <w:bCs w:val="0"/>
+        </w:rPr>
+        <w:t xml:space="preserve">the </w:t>
+      </w:r>
+      <w:r>
+        <w:rPr>
+          <w:b w:val="0"/>
+          <w:bCs w:val="0"/>
+        </w:rPr>
+        <w:t>level of customization and the two previously described variables</w:t>
       </w:r>
       <w:r>
         <w:rPr>
@@ -3143,7 +3416,21 @@
           <w:b w:val="0"/>
           <w:bCs w:val="0"/>
         </w:rPr>
-        <w:t xml:space="preserve"> who said that retailer can enhance psychological ownership by encouraging consumers to touch products or letting them to customize them</w:t>
+        <w:t xml:space="preserve"> who said that </w:t>
+      </w:r>
+      <w:r>
+        <w:rPr>
+          <w:b w:val="0"/>
+          <w:bCs w:val="0"/>
+        </w:rPr>
+        <w:t>retailers</w:t>
+      </w:r>
+      <w:r>
+        <w:rPr>
+          <w:b w:val="0"/>
+          <w:bCs w:val="0"/>
+        </w:rPr>
+        <w:t xml:space="preserve"> can enhance psychological ownership by encouraging consumers to touch products or letting them customize them</w:t>
       </w:r>
       <w:r>
         <w:rPr>
@@ -3253,7 +3540,7 @@
           <w:b w:val="0"/>
           <w:bCs w:val="0"/>
         </w:rPr>
-        <w:t xml:space="preserve"> will develop a stronger psychological ownership, on customers, than </w:t>
+        <w:t xml:space="preserve"> will develop stronger psychological ownership, on customers, than </w:t>
       </w:r>
       <w:r>
         <w:rPr>
@@ -3349,7 +3636,21 @@
           <w:rFonts w:ascii="Times New Roman" w:hAnsi="Times New Roman"/>
           <w:sz w:val="24"/>
         </w:rPr>
-        <w:t xml:space="preserve">Ownership could be divided in two broad terms, the first is psychological ownership and the second one is legal ownership. According to </w:t>
+        <w:t xml:space="preserve">Ownership could be divided </w:t>
+      </w:r>
+      <w:r>
+        <w:rPr>
+          <w:rFonts w:ascii="Times New Roman" w:hAnsi="Times New Roman"/>
+          <w:sz w:val="24"/>
+        </w:rPr>
+        <w:t>into</w:t>
+      </w:r>
+      <w:r>
+        <w:rPr>
+          <w:rFonts w:ascii="Times New Roman" w:hAnsi="Times New Roman"/>
+          <w:sz w:val="24"/>
+        </w:rPr>
+        <w:t xml:space="preserve"> two broad terms, first is psychological ownership and the second one is legal ownership. According to </w:t>
       </w:r>
       <w:r>
         <w:rPr>
@@ -3364,14 +3665,42 @@
           <w:rFonts w:ascii="Times New Roman" w:hAnsi="Times New Roman"/>
           <w:sz w:val="24"/>
         </w:rPr>
-        <w:t xml:space="preserve">) psychological ownership could be understood as the individual feeling of possession a consumer could hold for a target, it is based on subjective feelings. Legal ownership, on the other hand, is the possession of a product, endorsed by a legal document, usually a deed, a bill or a receipt. </w:t>
-      </w:r>
-      <w:r>
-        <w:rPr>
-          <w:rFonts w:ascii="Times New Roman" w:hAnsi="Times New Roman"/>
-          <w:sz w:val="24"/>
-        </w:rPr>
-        <w:t xml:space="preserve">Although both concepts are </w:t>
+        <w:t>)</w:t>
+      </w:r>
+      <w:r>
+        <w:rPr>
+          <w:rFonts w:ascii="Times New Roman" w:hAnsi="Times New Roman"/>
+          <w:sz w:val="24"/>
+        </w:rPr>
+        <w:t>,</w:t>
+      </w:r>
+      <w:r>
+        <w:rPr>
+          <w:rFonts w:ascii="Times New Roman" w:hAnsi="Times New Roman"/>
+          <w:sz w:val="24"/>
+        </w:rPr>
+        <w:t xml:space="preserve"> psychological ownership could be understood as the individual feeling of possession a consumer could hold for a target, it is based on subjective feelings. Legal ownership, on the other hand, is the possession of a product, endorsed by a legal document, usually a deed, a bill or a receipt. </w:t>
+      </w:r>
+      <w:r>
+        <w:rPr>
+          <w:rFonts w:ascii="Times New Roman" w:hAnsi="Times New Roman"/>
+          <w:sz w:val="24"/>
+        </w:rPr>
+        <w:t xml:space="preserve">Although both concepts are closely related to each other they also can operate separately, specifically psychological ownership can exist without legal ownership </w:t>
+      </w:r>
+      <w:r>
+        <w:rPr>
+          <w:rFonts w:ascii="Times New Roman" w:hAnsi="Times New Roman"/>
+          <w:sz w:val="24"/>
+        </w:rPr>
+        <w:t>(Shu &amp; Peck, 2011)</w:t>
+      </w:r>
+      <w:r>
+        <w:rPr>
+          <w:rFonts w:ascii="Times New Roman" w:hAnsi="Times New Roman"/>
+          <w:sz w:val="24"/>
+        </w:rPr>
+        <w:t xml:space="preserve">, for instance, consumers could develop psychological ownership towards ideas or goods for which they do not have any legal </w:t>
       </w:r>
       <w:r>
         <w:rPr>
@@ -3379,37 +3708,14 @@
           <w:sz w:val="24"/>
         </w:rPr>
         <w:lastRenderedPageBreak/>
-        <w:t xml:space="preserve">closely related to each other they also can operate separately, specifically psychological ownership can exist without legal ownership </w:t>
-      </w:r>
-      <w:r>
-        <w:rPr>
-          <w:rFonts w:ascii="Times New Roman" w:hAnsi="Times New Roman"/>
-          <w:sz w:val="24"/>
-        </w:rPr>
-        <w:t>(Shu &amp; Peck, 2011)</w:t>
-      </w:r>
-      <w:r>
-        <w:rPr>
-          <w:rFonts w:ascii="Times New Roman" w:hAnsi="Times New Roman"/>
-          <w:sz w:val="24"/>
-        </w:rPr>
-        <w:t>, for instance, consumers could develop psychological ownership towards ideas or goods for which they do not have any legal claim (</w:t>
-      </w:r>
-      <w:proofErr w:type="spellStart"/>
-      <w:r>
-        <w:rPr>
-          <w:rFonts w:ascii="Times New Roman" w:hAnsi="Times New Roman"/>
-          <w:sz w:val="24"/>
-        </w:rPr>
-        <w:t>Morewedge</w:t>
-      </w:r>
-      <w:proofErr w:type="spellEnd"/>
-      <w:r>
-        <w:rPr>
-          <w:rFonts w:ascii="Times New Roman" w:hAnsi="Times New Roman"/>
-          <w:sz w:val="24"/>
-        </w:rPr>
-        <w:t xml:space="preserve"> et al</w:t>
+        <w:t>claim (</w:t>
+      </w:r>
+      <w:r>
+        <w:rPr>
+          <w:rFonts w:ascii="Times New Roman" w:hAnsi="Times New Roman"/>
+          <w:sz w:val="24"/>
+        </w:rPr>
+        <w:t>Morewedge et al</w:t>
       </w:r>
       <w:r>
         <w:rPr>
@@ -3455,7 +3761,7 @@
           <w:rFonts w:ascii="Times New Roman" w:hAnsi="Times New Roman"/>
           <w:sz w:val="24"/>
         </w:rPr>
-        <w:t>value-enhancing consequences derived from the psychological ownershi</w:t>
+        <w:t>value-enhancing consequences derived from psychological ownershi</w:t>
       </w:r>
       <w:r>
         <w:rPr>
@@ -3483,45 +3789,59 @@
           <w:rFonts w:ascii="Times New Roman" w:hAnsi="Times New Roman"/>
           <w:sz w:val="24"/>
         </w:rPr>
-        <w:t xml:space="preserve"> thus, increasing the emotional attachment towards the good, that leads to the enhancement of its perception and value </w:t>
-      </w:r>
-      <w:r>
-        <w:rPr>
-          <w:rFonts w:ascii="Times New Roman" w:hAnsi="Times New Roman"/>
+        <w:t xml:space="preserve"> thus, increasing the emotional attachment towards the good, </w:t>
+      </w:r>
+      <w:r>
+        <w:rPr>
+          <w:rFonts w:ascii="Times New Roman" w:hAnsi="Times New Roman"/>
+          <w:sz w:val="24"/>
+        </w:rPr>
+        <w:t>which</w:t>
+      </w:r>
+      <w:r>
+        <w:rPr>
+          <w:rFonts w:ascii="Times New Roman" w:hAnsi="Times New Roman"/>
+          <w:sz w:val="24"/>
+        </w:rPr>
+        <w:t xml:space="preserve"> leads to the enhancement of its perception and value </w:t>
+      </w:r>
+      <w:r>
+        <w:rPr>
+          <w:rFonts w:ascii="Times New Roman" w:hAnsi="Times New Roman"/>
+          <w:sz w:val="24"/>
+        </w:rPr>
+        <w:t>(Morewedge et al., 2021).</w:t>
+      </w:r>
+      <w:r>
+        <w:rPr>
+          <w:rFonts w:ascii="Times New Roman" w:hAnsi="Times New Roman"/>
+          <w:sz w:val="24"/>
+        </w:rPr>
+        <w:t xml:space="preserve"> According to </w:t>
+      </w:r>
+      <w:r>
+        <w:rPr>
+          <w:rFonts w:ascii="Times New Roman" w:hAnsi="Times New Roman"/>
+          <w:noProof/>
+          <w:sz w:val="24"/>
+        </w:rPr>
+        <w:t xml:space="preserve">Pierce &amp; Van Dyne </w:t>
+      </w:r>
+      <w:r>
+        <w:rPr>
+          <w:rFonts w:ascii="Times New Roman" w:hAnsi="Times New Roman"/>
+          <w:noProof/>
           <w:sz w:val="24"/>
         </w:rPr>
         <w:t>(</w:t>
       </w:r>
-      <w:proofErr w:type="spellStart"/>
-      <w:r>
-        <w:rPr>
-          <w:rFonts w:ascii="Times New Roman" w:hAnsi="Times New Roman"/>
-          <w:sz w:val="24"/>
-        </w:rPr>
-        <w:t>Morewedge</w:t>
-      </w:r>
-      <w:proofErr w:type="spellEnd"/>
-      <w:r>
-        <w:rPr>
-          <w:rFonts w:ascii="Times New Roman" w:hAnsi="Times New Roman"/>
-          <w:sz w:val="24"/>
-        </w:rPr>
-        <w:t xml:space="preserve"> et al., 2021).</w:t>
-      </w:r>
-      <w:r>
-        <w:rPr>
-          <w:rFonts w:ascii="Times New Roman" w:hAnsi="Times New Roman"/>
-          <w:sz w:val="24"/>
-        </w:rPr>
-        <w:t xml:space="preserve"> According to </w:t>
-      </w:r>
       <w:r>
         <w:rPr>
           <w:rFonts w:ascii="Times New Roman" w:hAnsi="Times New Roman"/>
           <w:noProof/>
           <w:sz w:val="24"/>
         </w:rPr>
-        <w:t xml:space="preserve">Pierce &amp; Van Dyne </w:t>
+        <w:t>2004</w:t>
       </w:r>
       <w:r>
         <w:rPr>
@@ -3529,7 +3849,7 @@
           <w:noProof/>
           <w:sz w:val="24"/>
         </w:rPr>
-        <w:t>(</w:t>
+        <w:t>)</w:t>
       </w:r>
       <w:r>
         <w:rPr>
@@ -3537,22 +3857,14 @@
           <w:noProof/>
           <w:sz w:val="24"/>
         </w:rPr>
-        <w:t>2004</w:t>
-      </w:r>
-      <w:r>
-        <w:rPr>
-          <w:rFonts w:ascii="Times New Roman" w:hAnsi="Times New Roman"/>
-          <w:noProof/>
-          <w:sz w:val="24"/>
-        </w:rPr>
-        <w:t>)</w:t>
-      </w:r>
-      <w:r>
-        <w:rPr>
-          <w:rFonts w:ascii="Times New Roman" w:hAnsi="Times New Roman"/>
-          <w:sz w:val="24"/>
-        </w:rPr>
-        <w:t xml:space="preserve"> there are three main elements to which psychological ownership has a strong link; these are: attitudes, self-concept and sense of responsibility. </w:t>
+        <w:t>,</w:t>
+      </w:r>
+      <w:r>
+        <w:rPr>
+          <w:rFonts w:ascii="Times New Roman" w:hAnsi="Times New Roman"/>
+          <w:sz w:val="24"/>
+        </w:rPr>
+        <w:t xml:space="preserve"> there are three main elements to which psychological ownership has a strong link; these are attitudes, self-concept and sense of responsibility. </w:t>
       </w:r>
     </w:p>
     <w:p>
@@ -3632,7 +3944,7 @@
           <w:rFonts w:ascii="Times New Roman" w:hAnsi="Times New Roman"/>
           <w:sz w:val="24"/>
         </w:rPr>
-        <w:t xml:space="preserve">. In regards of the self-concept, this same literature proposes that people are bound to view tangible and intangible possessions as part of the extended self, mainly caused by the feelings of ownership </w:t>
+        <w:t xml:space="preserve">. In regards of the self-concept, this same literature proposes that people are bound to view tangible and intangible possessions as part of the extended self, mainly caused by feelings of ownership </w:t>
       </w:r>
       <w:sdt>
         <w:sdtPr>
@@ -3701,7 +4013,21 @@
           <w:rFonts w:ascii="Times New Roman" w:hAnsi="Times New Roman"/>
           <w:sz w:val="24"/>
         </w:rPr>
-        <w:t xml:space="preserve"> proposes that </w:t>
+        <w:t xml:space="preserve"> </w:t>
+      </w:r>
+      <w:r>
+        <w:rPr>
+          <w:rFonts w:ascii="Times New Roman" w:hAnsi="Times New Roman"/>
+          <w:sz w:val="24"/>
+        </w:rPr>
+        <w:t>propose</w:t>
+      </w:r>
+      <w:r>
+        <w:rPr>
+          <w:rFonts w:ascii="Times New Roman" w:hAnsi="Times New Roman"/>
+          <w:sz w:val="24"/>
+        </w:rPr>
+        <w:t xml:space="preserve"> that </w:t>
       </w:r>
       <w:r>
         <w:rPr>
@@ -3726,23 +4052,14 @@
           <w:rFonts w:ascii="Times New Roman" w:hAnsi="Times New Roman"/>
           <w:sz w:val="24"/>
         </w:rPr>
-        <w:t xml:space="preserve">As it was said by </w:t>
-      </w:r>
-      <w:proofErr w:type="spellStart"/>
-      <w:r>
-        <w:rPr>
-          <w:rFonts w:ascii="Times New Roman" w:hAnsi="Times New Roman"/>
-          <w:sz w:val="24"/>
-        </w:rPr>
-        <w:t>Morewedge</w:t>
-      </w:r>
-      <w:proofErr w:type="spellEnd"/>
-      <w:r>
-        <w:rPr>
-          <w:rFonts w:ascii="Times New Roman" w:hAnsi="Times New Roman"/>
-          <w:sz w:val="24"/>
-        </w:rPr>
-        <w:t xml:space="preserve"> et al</w:t>
+        <w:t xml:space="preserve">As was said by </w:t>
+      </w:r>
+      <w:r>
+        <w:rPr>
+          <w:rFonts w:ascii="Times New Roman" w:hAnsi="Times New Roman"/>
+          <w:sz w:val="24"/>
+        </w:rPr>
+        <w:t>Morewedge et al</w:t>
       </w:r>
       <w:r>
         <w:rPr>
@@ -3763,7 +4080,21 @@
           <w:rFonts w:ascii="Times New Roman" w:hAnsi="Times New Roman"/>
           <w:sz w:val="24"/>
         </w:rPr>
-        <w:t>) willingness to pay is a variable positively related with psychological ownership and, based on the research previously described, where it was found a positive relationship between level of customization and willingness to pay, it is expected that level of customization could affect, in the same way as WTP, the emotional link developed by customers toward products called psychological ownership.</w:t>
+        <w:t xml:space="preserve">) willingness to pay is a variable positively related with psychological ownership and, based on the research previously described, where was found a positive relationship between </w:t>
+      </w:r>
+      <w:r>
+        <w:rPr>
+          <w:rFonts w:ascii="Times New Roman" w:hAnsi="Times New Roman"/>
+          <w:sz w:val="24"/>
+        </w:rPr>
+        <w:t xml:space="preserve">the </w:t>
+      </w:r>
+      <w:r>
+        <w:rPr>
+          <w:rFonts w:ascii="Times New Roman" w:hAnsi="Times New Roman"/>
+          <w:sz w:val="24"/>
+        </w:rPr>
+        <w:t>level of customization and willingness to pay, it is expected that level of customization could affect, in the same way as WTP, the emotional link developed by customers toward products called psychological ownership.</w:t>
       </w:r>
     </w:p>
     <w:p>
@@ -3781,39 +4112,21 @@
           <w:rFonts w:ascii="Times New Roman" w:hAnsi="Times New Roman"/>
           <w:sz w:val="24"/>
         </w:rPr>
-        <w:t xml:space="preserve">Based on the literature review done in order to carry out this research, the mediating effect of psychological ownership on willingness to pay has been already documented. For instance, </w:t>
-      </w:r>
-      <w:proofErr w:type="spellStart"/>
-      <w:r>
-        <w:rPr>
-          <w:rFonts w:ascii="Times New Roman" w:hAnsi="Times New Roman"/>
-          <w:sz w:val="24"/>
-        </w:rPr>
-        <w:t>Atasoy</w:t>
-      </w:r>
-      <w:proofErr w:type="spellEnd"/>
-      <w:r>
-        <w:rPr>
-          <w:rFonts w:ascii="Times New Roman" w:hAnsi="Times New Roman"/>
-          <w:sz w:val="24"/>
-        </w:rPr>
-        <w:t xml:space="preserve"> &amp; </w:t>
-      </w:r>
-      <w:proofErr w:type="spellStart"/>
-      <w:r>
-        <w:rPr>
-          <w:rFonts w:ascii="Times New Roman" w:hAnsi="Times New Roman"/>
-          <w:sz w:val="24"/>
-        </w:rPr>
-        <w:t>Morewedge</w:t>
-      </w:r>
-      <w:proofErr w:type="spellEnd"/>
-      <w:r>
-        <w:rPr>
-          <w:rFonts w:ascii="Times New Roman" w:hAnsi="Times New Roman"/>
-          <w:sz w:val="24"/>
-        </w:rPr>
-        <w:t xml:space="preserve"> (2017), determined the influence of psychological ownership, as a mediator, between product format (digital vs physical) and product valuation (WTP)</w:t>
+        <w:t xml:space="preserve">Based on the literature review done </w:t>
+      </w:r>
+      <w:r>
+        <w:rPr>
+          <w:rFonts w:ascii="Times New Roman" w:hAnsi="Times New Roman"/>
+          <w:sz w:val="24"/>
+        </w:rPr>
+        <w:t>to</w:t>
+      </w:r>
+      <w:r>
+        <w:rPr>
+          <w:rFonts w:ascii="Times New Roman" w:hAnsi="Times New Roman"/>
+          <w:sz w:val="24"/>
+        </w:rPr>
+        <w:t xml:space="preserve"> carry out this research, the mediating effect of psychological ownership on willingness to pay has been already documented. For instance, Atasoy &amp; Morewedge (2017), determined the influence of psychological ownership, as a mediator, between product format (digital vs physical) and product valuation (WTP)</w:t>
       </w:r>
       <w:r>
         <w:rPr>
@@ -3827,28 +4140,7 @@
           <w:rFonts w:ascii="Times New Roman" w:hAnsi="Times New Roman"/>
           <w:sz w:val="24"/>
         </w:rPr>
-        <w:t xml:space="preserve"> In their research they were able to get significant partial mediation by psychological ownership, in the relationship between product format and willingness to pay.</w:t>
-      </w:r>
-      <w:r>
-        <w:rPr>
-          <w:rFonts w:ascii="Times New Roman" w:hAnsi="Times New Roman"/>
-          <w:sz w:val="24"/>
-        </w:rPr>
-        <w:t xml:space="preserve"> This could be considered as an important influence in the present study because it helps us to understand how PO could explain the effect of both: level of customization and types of features used to customize products on willingness to pay</w:t>
-      </w:r>
-      <w:r>
-        <w:rPr>
-          <w:rFonts w:ascii="Times New Roman" w:hAnsi="Times New Roman"/>
-          <w:sz w:val="24"/>
-        </w:rPr>
-        <w:t>;</w:t>
-      </w:r>
-      <w:r>
-        <w:rPr>
-          <w:rFonts w:ascii="Times New Roman" w:hAnsi="Times New Roman"/>
-          <w:sz w:val="24"/>
-        </w:rPr>
-        <w:t xml:space="preserve"> because</w:t>
+        <w:t xml:space="preserve"> In their research</w:t>
       </w:r>
       <w:r>
         <w:rPr>
@@ -3862,6 +4154,41 @@
           <w:rFonts w:ascii="Times New Roman" w:hAnsi="Times New Roman"/>
           <w:sz w:val="24"/>
         </w:rPr>
+        <w:t xml:space="preserve"> they were able to get significant partial mediation by psychological ownership, in the relationship between product format and willingness to pay.</w:t>
+      </w:r>
+      <w:r>
+        <w:rPr>
+          <w:rFonts w:ascii="Times New Roman" w:hAnsi="Times New Roman"/>
+          <w:sz w:val="24"/>
+        </w:rPr>
+        <w:t xml:space="preserve"> This could be considered an important influence in the present study because it helps us to understand how PO could explain the effect of both: </w:t>
+      </w:r>
+      <w:r>
+        <w:rPr>
+          <w:rFonts w:ascii="Times New Roman" w:hAnsi="Times New Roman"/>
+          <w:sz w:val="24"/>
+        </w:rPr>
+        <w:t xml:space="preserve">the </w:t>
+      </w:r>
+      <w:r>
+        <w:rPr>
+          <w:rFonts w:ascii="Times New Roman" w:hAnsi="Times New Roman"/>
+          <w:sz w:val="24"/>
+        </w:rPr>
+        <w:t>level of customization and types of features used to customize products on willingness to pay</w:t>
+      </w:r>
+      <w:r>
+        <w:rPr>
+          <w:rFonts w:ascii="Times New Roman" w:hAnsi="Times New Roman"/>
+          <w:sz w:val="24"/>
+        </w:rPr>
+        <w:t>. After all,</w:t>
+      </w:r>
+      <w:r>
+        <w:rPr>
+          <w:rFonts w:ascii="Times New Roman" w:hAnsi="Times New Roman"/>
+          <w:sz w:val="24"/>
+        </w:rPr>
         <w:t xml:space="preserve"> </w:t>
       </w:r>
       <w:r>
@@ -3869,15 +4196,21 @@
           <w:rFonts w:ascii="Times New Roman" w:hAnsi="Times New Roman"/>
           <w:sz w:val="24"/>
         </w:rPr>
-        <w:t xml:space="preserve">the treatment variable and the manipulation strategy used by them are quite related with the features of some determined products and the way that customers interact </w:t>
-      </w:r>
-      <w:r>
-        <w:rPr>
-          <w:rFonts w:ascii="Times New Roman" w:hAnsi="Times New Roman"/>
-          <w:sz w:val="24"/>
-        </w:rPr>
-        <w:lastRenderedPageBreak/>
-        <w:t xml:space="preserve">with them. </w:t>
+        <w:t xml:space="preserve">the treatment variable and the manipulation strategy used by them are quite related </w:t>
+      </w:r>
+      <w:r>
+        <w:rPr>
+          <w:rFonts w:ascii="Times New Roman" w:hAnsi="Times New Roman"/>
+          <w:sz w:val="24"/>
+        </w:rPr>
+        <w:t>to</w:t>
+      </w:r>
+      <w:r>
+        <w:rPr>
+          <w:rFonts w:ascii="Times New Roman" w:hAnsi="Times New Roman"/>
+          <w:sz w:val="24"/>
+        </w:rPr>
+        <w:t xml:space="preserve"> the features of some determined products and the way that customers interact with them. </w:t>
       </w:r>
     </w:p>
     <w:p>
@@ -3930,21 +4263,155 @@
           <w:rFonts w:ascii="Times New Roman" w:hAnsi="Times New Roman"/>
           <w:sz w:val="24"/>
         </w:rPr>
-        <w:t>1). In one of their experiments, they were able to show that in fact, this variable was significantly related with product valuation when the ownership length, towards a specific object, was manipulated. They even went further in their research in order to prove that the independent constructs of psychological ownership can help explain many of the endowment effect</w:t>
-      </w:r>
-      <w:r>
-        <w:rPr>
-          <w:rFonts w:ascii="Times New Roman" w:hAnsi="Times New Roman"/>
-          <w:sz w:val="24"/>
-        </w:rPr>
-        <w:t xml:space="preserve"> findings registered in literature. </w:t>
-      </w:r>
-      <w:r>
-        <w:rPr>
-          <w:rFonts w:ascii="Times New Roman" w:hAnsi="Times New Roman"/>
-          <w:sz w:val="24"/>
-        </w:rPr>
-        <w:t>In general terms they tested, across nine different studies, that psychological ownership and affective reaction could have a significance effect, as mediators, to either object valuation or choice under a variety of manipulations. These approaches open us several opportunities in order to formulate, and subsequently test, hypothesis based on the effect of psychologic</w:t>
+        <w:t xml:space="preserve">1). In one of their experiments, they were able to show that in fact, this variable was significantly related </w:t>
+      </w:r>
+      <w:r>
+        <w:rPr>
+          <w:rFonts w:ascii="Times New Roman" w:hAnsi="Times New Roman"/>
+          <w:sz w:val="24"/>
+        </w:rPr>
+        <w:t>to</w:t>
+      </w:r>
+      <w:r>
+        <w:rPr>
+          <w:rFonts w:ascii="Times New Roman" w:hAnsi="Times New Roman"/>
+          <w:sz w:val="24"/>
+        </w:rPr>
+        <w:t xml:space="preserve"> </w:t>
+      </w:r>
+      <w:r>
+        <w:rPr>
+          <w:rFonts w:ascii="Times New Roman" w:hAnsi="Times New Roman"/>
+          <w:sz w:val="24"/>
+        </w:rPr>
+        <w:lastRenderedPageBreak/>
+        <w:t xml:space="preserve">product valuation when the ownership length, towards a specific object, was manipulated. They even went further in their research </w:t>
+      </w:r>
+      <w:r>
+        <w:rPr>
+          <w:rFonts w:ascii="Times New Roman" w:hAnsi="Times New Roman"/>
+          <w:sz w:val="24"/>
+        </w:rPr>
+        <w:t>to</w:t>
+      </w:r>
+      <w:r>
+        <w:rPr>
+          <w:rFonts w:ascii="Times New Roman" w:hAnsi="Times New Roman"/>
+          <w:sz w:val="24"/>
+        </w:rPr>
+        <w:t xml:space="preserve"> prove that the independent constructs of psychological ownership can help explain many of the endowment effect</w:t>
+      </w:r>
+      <w:r>
+        <w:rPr>
+          <w:rFonts w:ascii="Times New Roman" w:hAnsi="Times New Roman"/>
+          <w:sz w:val="24"/>
+        </w:rPr>
+        <w:t xml:space="preserve"> findings registered in </w:t>
+      </w:r>
+      <w:r>
+        <w:rPr>
+          <w:rFonts w:ascii="Times New Roman" w:hAnsi="Times New Roman"/>
+          <w:sz w:val="24"/>
+        </w:rPr>
+        <w:t xml:space="preserve">the </w:t>
+      </w:r>
+      <w:r>
+        <w:rPr>
+          <w:rFonts w:ascii="Times New Roman" w:hAnsi="Times New Roman"/>
+          <w:sz w:val="24"/>
+        </w:rPr>
+        <w:t xml:space="preserve">literature. </w:t>
+      </w:r>
+      <w:r>
+        <w:rPr>
+          <w:rFonts w:ascii="Times New Roman" w:hAnsi="Times New Roman"/>
+          <w:sz w:val="24"/>
+        </w:rPr>
+        <w:t>In general terms</w:t>
+      </w:r>
+      <w:r>
+        <w:rPr>
+          <w:rFonts w:ascii="Times New Roman" w:hAnsi="Times New Roman"/>
+          <w:sz w:val="24"/>
+        </w:rPr>
+        <w:t>,</w:t>
+      </w:r>
+      <w:r>
+        <w:rPr>
+          <w:rFonts w:ascii="Times New Roman" w:hAnsi="Times New Roman"/>
+          <w:sz w:val="24"/>
+        </w:rPr>
+        <w:t xml:space="preserve"> they tested</w:t>
+      </w:r>
+      <w:r>
+        <w:rPr>
+          <w:rFonts w:ascii="Times New Roman" w:hAnsi="Times New Roman"/>
+          <w:sz w:val="24"/>
+        </w:rPr>
+        <w:t xml:space="preserve"> </w:t>
+      </w:r>
+      <w:r>
+        <w:rPr>
+          <w:rFonts w:ascii="Times New Roman" w:hAnsi="Times New Roman"/>
+          <w:sz w:val="24"/>
+        </w:rPr>
+        <w:t xml:space="preserve">across nine different studies that psychological ownership and affective reaction could have a </w:t>
+      </w:r>
+      <w:r>
+        <w:rPr>
+          <w:rFonts w:ascii="Times New Roman" w:hAnsi="Times New Roman"/>
+          <w:sz w:val="24"/>
+        </w:rPr>
+        <w:t>significant</w:t>
+      </w:r>
+      <w:r>
+        <w:rPr>
+          <w:rFonts w:ascii="Times New Roman" w:hAnsi="Times New Roman"/>
+          <w:sz w:val="24"/>
+        </w:rPr>
+        <w:t xml:space="preserve"> effect, as mediators, </w:t>
+      </w:r>
+      <w:r>
+        <w:rPr>
+          <w:rFonts w:ascii="Times New Roman" w:hAnsi="Times New Roman"/>
+          <w:sz w:val="24"/>
+        </w:rPr>
+        <w:t>on</w:t>
+      </w:r>
+      <w:r>
+        <w:rPr>
+          <w:rFonts w:ascii="Times New Roman" w:hAnsi="Times New Roman"/>
+          <w:sz w:val="24"/>
+        </w:rPr>
+        <w:t xml:space="preserve"> either object valuation or choice under a variety of manipulations. These approaches open several opportunities </w:t>
+      </w:r>
+      <w:r>
+        <w:rPr>
+          <w:rFonts w:ascii="Times New Roman" w:hAnsi="Times New Roman"/>
+          <w:sz w:val="24"/>
+        </w:rPr>
+        <w:t>to</w:t>
+      </w:r>
+      <w:r>
+        <w:rPr>
+          <w:rFonts w:ascii="Times New Roman" w:hAnsi="Times New Roman"/>
+          <w:sz w:val="24"/>
+        </w:rPr>
+        <w:t xml:space="preserve"> formulate, and subsequently test, hypothes</w:t>
+      </w:r>
+      <w:r>
+        <w:rPr>
+          <w:rFonts w:ascii="Times New Roman" w:hAnsi="Times New Roman"/>
+          <w:sz w:val="24"/>
+        </w:rPr>
+        <w:t>e</w:t>
+      </w:r>
+      <w:r>
+        <w:rPr>
+          <w:rFonts w:ascii="Times New Roman" w:hAnsi="Times New Roman"/>
+          <w:sz w:val="24"/>
+        </w:rPr>
+        <w:t>s based on the effect of psychologic</w:t>
       </w:r>
       <w:r>
         <w:rPr>
@@ -3976,7 +4443,35 @@
           <w:rFonts w:ascii="Times New Roman" w:hAnsi="Times New Roman"/>
           <w:sz w:val="24"/>
         </w:rPr>
-        <w:t xml:space="preserve">As it was stated before, hedonic products tend to develop a stronger psychological ownership that utilitarian ones. As a complement it is important to mention the research made by </w:t>
+        <w:t xml:space="preserve">As it was stated before, hedonic products tend to develop stronger psychological ownership </w:t>
+      </w:r>
+      <w:r>
+        <w:rPr>
+          <w:rFonts w:ascii="Times New Roman" w:hAnsi="Times New Roman"/>
+          <w:sz w:val="24"/>
+        </w:rPr>
+        <w:t>than</w:t>
+      </w:r>
+      <w:r>
+        <w:rPr>
+          <w:rFonts w:ascii="Times New Roman" w:hAnsi="Times New Roman"/>
+          <w:sz w:val="24"/>
+        </w:rPr>
+        <w:t xml:space="preserve"> utilitarian ones. As a complement</w:t>
+      </w:r>
+      <w:r>
+        <w:rPr>
+          <w:rFonts w:ascii="Times New Roman" w:hAnsi="Times New Roman"/>
+          <w:sz w:val="24"/>
+        </w:rPr>
+        <w:t>,</w:t>
+      </w:r>
+      <w:r>
+        <w:rPr>
+          <w:rFonts w:ascii="Times New Roman" w:hAnsi="Times New Roman"/>
+          <w:sz w:val="24"/>
+        </w:rPr>
+        <w:t xml:space="preserve"> it is important to mention the research made by </w:t>
       </w:r>
       <w:r>
         <w:rPr>
@@ -4005,7 +4500,21 @@
           <w:rFonts w:ascii="Times New Roman" w:hAnsi="Times New Roman"/>
           <w:sz w:val="24"/>
         </w:rPr>
-        <w:t>This effect states that persons tend to assign a higher product valuation when the good has been ensembled directly by them. In addition, it says that the positive impact of effort on product valuation is likely to happen when the effort ends up in a successful completion of a task. Based on this research, it is believed that products that have been customized</w:t>
+        <w:t xml:space="preserve">This effect states that persons tend to assign a higher product valuation when the good has been ensembled directly by them. In addition, it says that the positive impact of effort on product valuation is likely to happen when the effort ends up in </w:t>
+      </w:r>
+      <w:r>
+        <w:rPr>
+          <w:rFonts w:ascii="Times New Roman" w:hAnsi="Times New Roman"/>
+          <w:sz w:val="24"/>
+        </w:rPr>
+        <w:t xml:space="preserve">the </w:t>
+      </w:r>
+      <w:r>
+        <w:rPr>
+          <w:rFonts w:ascii="Times New Roman" w:hAnsi="Times New Roman"/>
+          <w:sz w:val="24"/>
+        </w:rPr>
+        <w:t>successful completion of a task. Based on this research, it is believed that products that have been customized</w:t>
       </w:r>
       <w:r>
         <w:rPr>
@@ -4030,7 +4539,7 @@
           <w:rFonts w:ascii="Times New Roman" w:hAnsi="Times New Roman"/>
           <w:sz w:val="24"/>
         </w:rPr>
-        <w:t xml:space="preserve">The present research is focused on determining the degree on what psychological ownership explains the effect of customization on willingness to pay for products modified by the potential users. This challenge has not been addressed yet by the current literature so therefore, this is one of the key contributions expected to be given by this present study. </w:t>
+        <w:t xml:space="preserve">The present research is focused on determining the degree on what psychological ownership explains the effect of customization on willingness to pay for products modified by potential users. This challenge has not been addressed yet by the current literature so therefore, this is one of the key contributions expected to be given by this present study. </w:t>
       </w:r>
     </w:p>
     <w:p>

</xml_diff>

<commit_message>
some adjustments were done based on Scriptorium feedback
</commit_message>
<xml_diff>
--- a/chapter_2.docx
+++ b/chapter_2.docx
@@ -605,12 +605,21 @@
         </w:rPr>
         <w:tab/>
       </w:r>
+      <w:proofErr w:type="spellStart"/>
       <w:r>
         <w:rPr>
           <w:rFonts w:ascii="Times New Roman"/>
           <w:sz w:val="24"/>
         </w:rPr>
-        <w:t>Riano Martinez Francisco</w:t>
+        <w:t>Riano</w:t>
+      </w:r>
+      <w:proofErr w:type="spellEnd"/>
+      <w:r>
+        <w:rPr>
+          <w:rFonts w:ascii="Times New Roman"/>
+          <w:sz w:val="24"/>
+        </w:rPr>
+        <w:t xml:space="preserve"> Martinez Francisco</w:t>
       </w:r>
     </w:p>
     <w:p>
@@ -1115,7 +1124,21 @@
           <w:rFonts w:ascii="Times New Roman" w:hAnsi="Times New Roman"/>
           <w:sz w:val="24"/>
         </w:rPr>
-        <w:t xml:space="preserve"> ensure a valid measurement, within a customization context, customers must be aware of their preferences and must be able to depict them </w:t>
+        <w:t xml:space="preserve"> ensure </w:t>
+      </w:r>
+      <w:r>
+        <w:rPr>
+          <w:rFonts w:ascii="Times New Roman" w:hAnsi="Times New Roman"/>
+          <w:sz w:val="24"/>
+        </w:rPr>
+        <w:t>the product in mind is developed</w:t>
+      </w:r>
+      <w:r>
+        <w:rPr>
+          <w:rFonts w:ascii="Times New Roman" w:hAnsi="Times New Roman"/>
+          <w:sz w:val="24"/>
+        </w:rPr>
+        <w:t xml:space="preserve"> within a customization context, customers must be aware of their preferences and must be able to depict them </w:t>
       </w:r>
       <w:sdt>
         <w:sdtPr>
@@ -1299,12 +1322,21 @@
         <w:t xml:space="preserve"> products that meet specific customer needs at close to mass-production prices (</w:t>
       </w:r>
       <w:bookmarkStart w:id="2" w:name="_Hlk118022832"/>
-      <w:r>
-        <w:rPr>
-          <w:rFonts w:ascii="Times New Roman" w:hAnsi="Times New Roman"/>
-          <w:sz w:val="24"/>
-        </w:rPr>
-        <w:t xml:space="preserve">Puligadda et al., 2010).  </w:t>
+      <w:proofErr w:type="spellStart"/>
+      <w:r>
+        <w:rPr>
+          <w:rFonts w:ascii="Times New Roman" w:hAnsi="Times New Roman"/>
+          <w:sz w:val="24"/>
+        </w:rPr>
+        <w:t>Puligadda</w:t>
+      </w:r>
+      <w:proofErr w:type="spellEnd"/>
+      <w:r>
+        <w:rPr>
+          <w:rFonts w:ascii="Times New Roman" w:hAnsi="Times New Roman"/>
+          <w:sz w:val="24"/>
+        </w:rPr>
+        <w:t xml:space="preserve"> et al., 2010).  </w:t>
       </w:r>
       <w:bookmarkEnd w:id="2"/>
       <w:r>
@@ -1542,7 +1574,63 @@
           <w:rFonts w:ascii="Times New Roman" w:hAnsi="Times New Roman"/>
           <w:sz w:val="24"/>
         </w:rPr>
-        <w:t xml:space="preserve">It is important to mention that level of customization has been included following the contributions made by Schreier (2006) and Franke et al. (2009). Both were aimed to analyze the effect of customization on willingness to pay, but while the first tested it through the comparison of self-design against standard products; the second made it through the assessment of </w:t>
+        <w:t>It is important to mention that level of customization has been included</w:t>
+      </w:r>
+      <w:r>
+        <w:rPr>
+          <w:rFonts w:ascii="Times New Roman" w:hAnsi="Times New Roman"/>
+          <w:sz w:val="24"/>
+        </w:rPr>
+        <w:t>, in the present research,</w:t>
+      </w:r>
+      <w:r>
+        <w:rPr>
+          <w:rFonts w:ascii="Times New Roman" w:hAnsi="Times New Roman"/>
+          <w:sz w:val="24"/>
+        </w:rPr>
+        <w:t xml:space="preserve"> following the contributions made by Schreier (2006) and Franke et al. (2009). Both</w:t>
+      </w:r>
+      <w:r>
+        <w:rPr>
+          <w:rFonts w:ascii="Times New Roman" w:hAnsi="Times New Roman"/>
+          <w:sz w:val="24"/>
+        </w:rPr>
+        <w:t xml:space="preserve"> studies</w:t>
+      </w:r>
+      <w:r>
+        <w:rPr>
+          <w:rFonts w:ascii="Times New Roman" w:hAnsi="Times New Roman"/>
+          <w:sz w:val="24"/>
+        </w:rPr>
+        <w:t xml:space="preserve"> were aimed </w:t>
+      </w:r>
+      <w:r>
+        <w:rPr>
+          <w:rFonts w:ascii="Times New Roman" w:hAnsi="Times New Roman"/>
+          <w:sz w:val="24"/>
+        </w:rPr>
+        <w:t xml:space="preserve">at analyzing </w:t>
+      </w:r>
+      <w:r>
+        <w:rPr>
+          <w:rFonts w:ascii="Times New Roman" w:hAnsi="Times New Roman"/>
+          <w:sz w:val="24"/>
+        </w:rPr>
+        <w:t>the effect of customization on willingness to pay</w:t>
+      </w:r>
+      <w:r>
+        <w:rPr>
+          <w:rFonts w:ascii="Times New Roman" w:hAnsi="Times New Roman"/>
+          <w:sz w:val="24"/>
+        </w:rPr>
+        <w:t>. W</w:t>
+      </w:r>
+      <w:r>
+        <w:rPr>
+          <w:rFonts w:ascii="Times New Roman" w:hAnsi="Times New Roman"/>
+          <w:sz w:val="24"/>
+        </w:rPr>
+        <w:t xml:space="preserve">hile the first tested it through the comparison of self-design against standard products; the second made it through the assessment of </w:t>
       </w:r>
       <w:r>
         <w:rPr>
@@ -1590,13 +1678,31 @@
         </w:rPr>
         <w:t xml:space="preserve"> carried out by </w:t>
       </w:r>
-      <w:r>
-        <w:rPr>
-          <w:rFonts w:ascii="Times New Roman" w:hAnsi="Times New Roman"/>
-          <w:sz w:val="24"/>
-        </w:rPr>
-        <w:t>Dellaert &amp; Stremersch</w:t>
-      </w:r>
+      <w:proofErr w:type="spellStart"/>
+      <w:r>
+        <w:rPr>
+          <w:rFonts w:ascii="Times New Roman" w:hAnsi="Times New Roman"/>
+          <w:sz w:val="24"/>
+        </w:rPr>
+        <w:t>Dellaert</w:t>
+      </w:r>
+      <w:proofErr w:type="spellEnd"/>
+      <w:r>
+        <w:rPr>
+          <w:rFonts w:ascii="Times New Roman" w:hAnsi="Times New Roman"/>
+          <w:sz w:val="24"/>
+        </w:rPr>
+        <w:t xml:space="preserve"> &amp; </w:t>
+      </w:r>
+      <w:proofErr w:type="spellStart"/>
+      <w:r>
+        <w:rPr>
+          <w:rFonts w:ascii="Times New Roman" w:hAnsi="Times New Roman"/>
+          <w:sz w:val="24"/>
+        </w:rPr>
+        <w:t>Stremersch</w:t>
+      </w:r>
+      <w:proofErr w:type="spellEnd"/>
       <w:r>
         <w:rPr>
           <w:rFonts w:ascii="Times New Roman" w:hAnsi="Times New Roman"/>
@@ -1673,28 +1779,14 @@
           <w:rFonts w:ascii="Times New Roman" w:hAnsi="Times New Roman"/>
           <w:sz w:val="24"/>
         </w:rPr>
-        <w:t xml:space="preserve">; </w:t>
-      </w:r>
-      <w:r>
-        <w:rPr>
-          <w:rFonts w:ascii="Times New Roman" w:hAnsi="Times New Roman"/>
-          <w:sz w:val="24"/>
-        </w:rPr>
-        <w:t>nevertheless</w:t>
-      </w:r>
-      <w:r>
-        <w:rPr>
-          <w:rFonts w:ascii="Times New Roman" w:hAnsi="Times New Roman"/>
-          <w:sz w:val="24"/>
-        </w:rPr>
-        <w:t>,</w:t>
-      </w:r>
-      <w:r>
-        <w:rPr>
-          <w:rFonts w:ascii="Times New Roman" w:hAnsi="Times New Roman"/>
-          <w:sz w:val="24"/>
-        </w:rPr>
-        <w:t xml:space="preserve"> as was said by </w:t>
+        <w:t>. A</w:t>
+      </w:r>
+      <w:r>
+        <w:rPr>
+          <w:rFonts w:ascii="Times New Roman" w:hAnsi="Times New Roman"/>
+          <w:sz w:val="24"/>
+        </w:rPr>
+        <w:t xml:space="preserve">s was said by </w:t>
       </w:r>
       <w:r>
         <w:rPr>
@@ -1747,7 +1839,21 @@
           <w:rFonts w:ascii="Times New Roman" w:hAnsi="Times New Roman"/>
           <w:sz w:val="24"/>
         </w:rPr>
-        <w:t>level of customization and psychological ownership was created due to the influence of a study carried out by (</w:t>
+        <w:t xml:space="preserve">level of customization and psychological ownership was </w:t>
+      </w:r>
+      <w:r>
+        <w:rPr>
+          <w:rFonts w:ascii="Times New Roman" w:hAnsi="Times New Roman"/>
+          <w:sz w:val="24"/>
+        </w:rPr>
+        <w:t>introduced</w:t>
+      </w:r>
+      <w:r>
+        <w:rPr>
+          <w:rFonts w:ascii="Times New Roman" w:hAnsi="Times New Roman"/>
+          <w:sz w:val="24"/>
+        </w:rPr>
+        <w:t xml:space="preserve"> due to the influence of a study carried out by (</w:t>
       </w:r>
       <w:bookmarkStart w:id="5" w:name="_Hlk116316273"/>
       <w:r>
@@ -2119,7 +2225,14 @@
           <w:b w:val="0"/>
           <w:bCs w:val="0"/>
         </w:rPr>
-        <w:t xml:space="preserve"> the set of efforts, made by a company, </w:t>
+        <w:t xml:space="preserve"> the set of efforts</w:t>
+      </w:r>
+      <w:r>
+        <w:rPr>
+          <w:b w:val="0"/>
+          <w:bCs w:val="0"/>
+        </w:rPr>
+        <w:t xml:space="preserve"> </w:t>
       </w:r>
       <w:r>
         <w:rPr>
@@ -2409,7 +2522,49 @@
           <w:b w:val="0"/>
           <w:bCs w:val="0"/>
         </w:rPr>
-        <w:t xml:space="preserve">This classification has been done based on the fact that consumption is supported by two main reasons strongly related with both concepts. According </w:t>
+        <w:t xml:space="preserve">This classification </w:t>
+      </w:r>
+      <w:r>
+        <w:rPr>
+          <w:b w:val="0"/>
+          <w:bCs w:val="0"/>
+        </w:rPr>
+        <w:t>is</w:t>
+      </w:r>
+      <w:r>
+        <w:rPr>
+          <w:b w:val="0"/>
+          <w:bCs w:val="0"/>
+        </w:rPr>
+        <w:t xml:space="preserve"> based on the fact that consumption is supported by two main </w:t>
+      </w:r>
+      <w:r>
+        <w:rPr>
+          <w:b w:val="0"/>
+          <w:bCs w:val="0"/>
+        </w:rPr>
+        <w:t>elements</w:t>
+      </w:r>
+      <w:r>
+        <w:rPr>
+          <w:b w:val="0"/>
+          <w:bCs w:val="0"/>
+        </w:rPr>
+        <w:t xml:space="preserve"> strongly related with both con</w:t>
+      </w:r>
+      <w:r>
+        <w:rPr>
+          <w:b w:val="0"/>
+          <w:bCs w:val="0"/>
+        </w:rPr>
+        <w:t>ditions</w:t>
+      </w:r>
+      <w:r>
+        <w:rPr>
+          <w:b w:val="0"/>
+          <w:bCs w:val="0"/>
+        </w:rPr>
+        <w:t xml:space="preserve">. According </w:t>
       </w:r>
       <w:r>
         <w:rPr>
@@ -2438,8 +2593,17 @@
           <w:b w:val="0"/>
           <w:bCs w:val="0"/>
         </w:rPr>
-        <w:t xml:space="preserve"> &amp; Ahtola</w:t>
-      </w:r>
+        <w:t xml:space="preserve"> &amp; </w:t>
+      </w:r>
+      <w:proofErr w:type="spellStart"/>
+      <w:r>
+        <w:rPr>
+          <w:b w:val="0"/>
+          <w:bCs w:val="0"/>
+        </w:rPr>
+        <w:t>Ahtola</w:t>
+      </w:r>
+      <w:proofErr w:type="spellEnd"/>
       <w:r>
         <w:rPr>
           <w:b w:val="0"/>
@@ -2460,7 +2624,44 @@
           <w:b w:val="0"/>
           <w:bCs w:val="0"/>
         </w:rPr>
-        <w:t xml:space="preserve">purchasing and consumer behavior, of the customers, is driven by two main elements: consummatory (hedonic) </w:t>
+        <w:t>purchasing and consumer behavior, of the customers,</w:t>
+      </w:r>
+      <w:r>
+        <w:rPr>
+          <w:b w:val="0"/>
+          <w:bCs w:val="0"/>
+        </w:rPr>
+        <w:t xml:space="preserve"> </w:t>
+      </w:r>
+      <w:r>
+        <w:rPr>
+          <w:b w:val="0"/>
+          <w:bCs w:val="0"/>
+        </w:rPr>
+        <w:t xml:space="preserve">are driven by </w:t>
+      </w:r>
+      <w:proofErr w:type="gramStart"/>
+      <w:r>
+        <w:rPr>
+          <w:b w:val="0"/>
+          <w:bCs w:val="0"/>
+        </w:rPr>
+        <w:t>these element</w:t>
+      </w:r>
+      <w:proofErr w:type="gramEnd"/>
+      <w:r>
+        <w:rPr>
+          <w:b w:val="0"/>
+          <w:bCs w:val="0"/>
+        </w:rPr>
+        <w:t xml:space="preserve"> which are</w:t>
+      </w:r>
+      <w:r>
+        <w:rPr>
+          <w:b w:val="0"/>
+          <w:bCs w:val="0"/>
+        </w:rPr>
+        <w:t xml:space="preserve">: consummatory (hedonic) </w:t>
       </w:r>
       <w:r>
         <w:rPr>
@@ -2481,7 +2682,7 @@
           <w:b w:val="0"/>
           <w:bCs w:val="0"/>
         </w:rPr>
-        <w:t xml:space="preserve"> and instrumental </w:t>
+        <w:t xml:space="preserve"> and instrumental (utilitarian) </w:t>
       </w:r>
       <w:r>
         <w:rPr>
@@ -2489,7 +2690,7 @@
           <w:bCs w:val="0"/>
         </w:rPr>
         <w:lastRenderedPageBreak/>
-        <w:t>(utilitarian) motivated by expectations of consequences. Based on the previous statement, it is possible to differentiate both concepts within a consumption context. Hedonic experiences are intrinsically motivated and fulfilling and for this reason</w:t>
+        <w:t>motivated by expectations of consequences. Based on the previous statement, it is possible to differentiate both concepts within a consumption context. Hedonic experiences are intrinsically motivated and fulfilling and for this reason</w:t>
       </w:r>
       <w:r>
         <w:rPr>
@@ -2717,14 +2918,109 @@
           <w:b w:val="0"/>
           <w:bCs w:val="0"/>
         </w:rPr>
-        <w:t>aims</w:t>
-      </w:r>
-      <w:r>
-        <w:rPr>
-          <w:b w:val="0"/>
-          <w:bCs w:val="0"/>
-        </w:rPr>
-        <w:t xml:space="preserve"> to take a step further </w:t>
+        <w:t>goes a step further by applying</w:t>
+      </w:r>
+      <w:r>
+        <w:rPr>
+          <w:b w:val="0"/>
+          <w:bCs w:val="0"/>
+        </w:rPr>
+        <w:t xml:space="preserve"> this bidimensional </w:t>
+      </w:r>
+      <w:r>
+        <w:rPr>
+          <w:b w:val="0"/>
+          <w:bCs w:val="0"/>
+        </w:rPr>
+        <w:t>framework toward a more specific approach based on the features that could be used to customize products.</w:t>
+      </w:r>
+      <w:r>
+        <w:rPr>
+          <w:b w:val="0"/>
+          <w:bCs w:val="0"/>
+        </w:rPr>
+        <w:t xml:space="preserve"> The utilitarian-hedonic classification is not limited to product level because some goods have both</w:t>
+      </w:r>
+      <w:r>
+        <w:rPr>
+          <w:b w:val="0"/>
+          <w:bCs w:val="0"/>
+        </w:rPr>
+        <w:t>:</w:t>
+      </w:r>
+      <w:r>
+        <w:rPr>
+          <w:b w:val="0"/>
+          <w:bCs w:val="0"/>
+        </w:rPr>
+        <w:t xml:space="preserve"> utilitarian and hedonic characteristics</w:t>
+      </w:r>
+      <w:r>
+        <w:rPr>
+          <w:b w:val="0"/>
+          <w:bCs w:val="0"/>
+        </w:rPr>
+        <w:t xml:space="preserve"> (</w:t>
+      </w:r>
+      <w:proofErr w:type="spellStart"/>
+      <w:r>
+        <w:rPr>
+          <w:b w:val="0"/>
+          <w:bCs w:val="0"/>
+        </w:rPr>
+        <w:t>Chernev</w:t>
+      </w:r>
+      <w:proofErr w:type="spellEnd"/>
+      <w:r>
+        <w:rPr>
+          <w:b w:val="0"/>
+          <w:bCs w:val="0"/>
+        </w:rPr>
+        <w:t>, 2004</w:t>
+      </w:r>
+      <w:r>
+        <w:rPr>
+          <w:b w:val="0"/>
+          <w:bCs w:val="0"/>
+        </w:rPr>
+        <w:t xml:space="preserve">; </w:t>
+      </w:r>
+      <w:r>
+        <w:rPr>
+          <w:b w:val="0"/>
+          <w:bCs w:val="0"/>
+        </w:rPr>
+        <w:t xml:space="preserve">Dhar &amp; </w:t>
+      </w:r>
+      <w:proofErr w:type="spellStart"/>
+      <w:r>
+        <w:rPr>
+          <w:b w:val="0"/>
+          <w:bCs w:val="0"/>
+        </w:rPr>
+        <w:t>Wertenbroch</w:t>
+      </w:r>
+      <w:proofErr w:type="spellEnd"/>
+      <w:r>
+        <w:rPr>
+          <w:b w:val="0"/>
+          <w:bCs w:val="0"/>
+        </w:rPr>
+        <w:t xml:space="preserve"> 2000</w:t>
+      </w:r>
+      <w:r>
+        <w:rPr>
+          <w:b w:val="0"/>
+          <w:bCs w:val="0"/>
+        </w:rPr>
+        <w:t>)</w:t>
+      </w:r>
+      <w:r>
+        <w:rPr>
+          <w:b w:val="0"/>
+          <w:bCs w:val="0"/>
+        </w:rPr>
+        <w:t xml:space="preserve">; therefore, this framework could be applied </w:t>
       </w:r>
       <w:r>
         <w:rPr>
@@ -2738,90 +3034,6 @@
           <w:b w:val="0"/>
           <w:bCs w:val="0"/>
         </w:rPr>
-        <w:t xml:space="preserve"> apply this bidimensional </w:t>
-      </w:r>
-      <w:r>
-        <w:rPr>
-          <w:b w:val="0"/>
-          <w:bCs w:val="0"/>
-        </w:rPr>
-        <w:t>framework toward a more specific approach based on the features that could be used to customize products.</w:t>
-      </w:r>
-      <w:r>
-        <w:rPr>
-          <w:b w:val="0"/>
-          <w:bCs w:val="0"/>
-        </w:rPr>
-        <w:t xml:space="preserve"> The utilitarian-hedonic classification is not limited to product level because some goods have both</w:t>
-      </w:r>
-      <w:r>
-        <w:rPr>
-          <w:b w:val="0"/>
-          <w:bCs w:val="0"/>
-        </w:rPr>
-        <w:t>:</w:t>
-      </w:r>
-      <w:r>
-        <w:rPr>
-          <w:b w:val="0"/>
-          <w:bCs w:val="0"/>
-        </w:rPr>
-        <w:t xml:space="preserve"> utilitarian and hedonic characteristics</w:t>
-      </w:r>
-      <w:r>
-        <w:rPr>
-          <w:b w:val="0"/>
-          <w:bCs w:val="0"/>
-        </w:rPr>
-        <w:t xml:space="preserve"> (</w:t>
-      </w:r>
-      <w:r>
-        <w:rPr>
-          <w:b w:val="0"/>
-          <w:bCs w:val="0"/>
-        </w:rPr>
-        <w:t>Chernev, 2004</w:t>
-      </w:r>
-      <w:r>
-        <w:rPr>
-          <w:b w:val="0"/>
-          <w:bCs w:val="0"/>
-        </w:rPr>
-        <w:t xml:space="preserve">; </w:t>
-      </w:r>
-      <w:r>
-        <w:rPr>
-          <w:b w:val="0"/>
-          <w:bCs w:val="0"/>
-        </w:rPr>
-        <w:t>Dhar &amp; Wertenbroch 2000</w:t>
-      </w:r>
-      <w:r>
-        <w:rPr>
-          <w:b w:val="0"/>
-          <w:bCs w:val="0"/>
-        </w:rPr>
-        <w:t>)</w:t>
-      </w:r>
-      <w:r>
-        <w:rPr>
-          <w:b w:val="0"/>
-          <w:bCs w:val="0"/>
-        </w:rPr>
-        <w:t xml:space="preserve">; therefore, this framework could be applied </w:t>
-      </w:r>
-      <w:r>
-        <w:rPr>
-          <w:b w:val="0"/>
-          <w:bCs w:val="0"/>
-        </w:rPr>
-        <w:t>to</w:t>
-      </w:r>
-      <w:r>
-        <w:rPr>
-          <w:b w:val="0"/>
-          <w:bCs w:val="0"/>
-        </w:rPr>
         <w:t xml:space="preserve"> features as well</w:t>
       </w:r>
       <w:r>
@@ -2858,7 +3070,23 @@
           <w:b w:val="0"/>
           <w:bCs w:val="0"/>
         </w:rPr>
-        <w:t>Dhar &amp; Wertenbroch 2000)</w:t>
+        <w:t xml:space="preserve">Dhar &amp; </w:t>
+      </w:r>
+      <w:proofErr w:type="spellStart"/>
+      <w:r>
+        <w:rPr>
+          <w:b w:val="0"/>
+          <w:bCs w:val="0"/>
+        </w:rPr>
+        <w:t>Wertenbroch</w:t>
+      </w:r>
+      <w:proofErr w:type="spellEnd"/>
+      <w:r>
+        <w:rPr>
+          <w:b w:val="0"/>
+          <w:bCs w:val="0"/>
+        </w:rPr>
+        <w:t xml:space="preserve"> 2000)</w:t>
       </w:r>
       <w:r>
         <w:rPr>
@@ -2890,6 +3118,7 @@
       <w:r>
         <w:t xml:space="preserve"> </w:t>
       </w:r>
+      <w:proofErr w:type="spellStart"/>
       <w:r>
         <w:rPr>
           <w:b w:val="0"/>
@@ -2897,6 +3126,7 @@
         </w:rPr>
         <w:t>Splashlight</w:t>
       </w:r>
+      <w:proofErr w:type="spellEnd"/>
       <w:r>
         <w:rPr>
           <w:b w:val="0"/>
@@ -2937,8 +3167,17 @@
           <w:b w:val="0"/>
           <w:bCs w:val="0"/>
         </w:rPr>
-        <w:t>Dhar &amp; Wertenbroch</w:t>
-      </w:r>
+        <w:t xml:space="preserve">Dhar &amp; </w:t>
+      </w:r>
+      <w:proofErr w:type="spellStart"/>
+      <w:r>
+        <w:rPr>
+          <w:b w:val="0"/>
+          <w:bCs w:val="0"/>
+        </w:rPr>
+        <w:t>Wertenbroch</w:t>
+      </w:r>
+      <w:proofErr w:type="spellEnd"/>
       <w:r>
         <w:rPr>
           <w:b w:val="0"/>
@@ -3000,7 +3239,23 @@
           <w:b w:val="0"/>
           <w:bCs w:val="0"/>
         </w:rPr>
-        <w:t>as it was demonstrated by Dhar &amp; Wertenbroch (2000), hedonic products also generate more loss aversion</w:t>
+        <w:t xml:space="preserve">as it was demonstrated by Dhar &amp; </w:t>
+      </w:r>
+      <w:proofErr w:type="spellStart"/>
+      <w:r>
+        <w:rPr>
+          <w:b w:val="0"/>
+          <w:bCs w:val="0"/>
+        </w:rPr>
+        <w:t>Wertenbroch</w:t>
+      </w:r>
+      <w:proofErr w:type="spellEnd"/>
+      <w:r>
+        <w:rPr>
+          <w:b w:val="0"/>
+          <w:bCs w:val="0"/>
+        </w:rPr>
+        <w:t xml:space="preserve"> (2000), hedonic products also generate more loss aversion</w:t>
       </w:r>
       <w:r>
         <w:rPr>
@@ -3070,6 +3325,43 @@
           <w:b w:val="0"/>
           <w:bCs w:val="0"/>
         </w:rPr>
+        <w:t>. B</w:t>
+      </w:r>
+      <w:r>
+        <w:rPr>
+          <w:b w:val="0"/>
+          <w:bCs w:val="0"/>
+        </w:rPr>
+        <w:t xml:space="preserve">ased on the contribution made by </w:t>
+      </w:r>
+      <w:bookmarkStart w:id="11" w:name="_Hlk118023277"/>
+      <w:r>
+        <w:rPr>
+          <w:b w:val="0"/>
+          <w:bCs w:val="0"/>
+        </w:rPr>
+        <w:t>Irmak &amp; Goodman</w:t>
+      </w:r>
+      <w:r>
+        <w:rPr>
+          <w:b w:val="0"/>
+          <w:bCs w:val="0"/>
+        </w:rPr>
+        <w:t xml:space="preserve"> (2013), </w:t>
+      </w:r>
+      <w:bookmarkEnd w:id="11"/>
+      <w:r>
+        <w:rPr>
+          <w:b w:val="0"/>
+          <w:bCs w:val="0"/>
+        </w:rPr>
+        <w:t>stated previously, which says that consumers usually prefer products with a high number of features</w:t>
+      </w:r>
+      <w:r>
+        <w:rPr>
+          <w:b w:val="0"/>
+          <w:bCs w:val="0"/>
+        </w:rPr>
         <w:t>;</w:t>
       </w:r>
       <w:r>
@@ -3077,43 +3369,6 @@
           <w:b w:val="0"/>
           <w:bCs w:val="0"/>
         </w:rPr>
-        <w:t xml:space="preserve"> also, based on the contribution made by </w:t>
-      </w:r>
-      <w:bookmarkStart w:id="11" w:name="_Hlk118023277"/>
-      <w:r>
-        <w:rPr>
-          <w:b w:val="0"/>
-          <w:bCs w:val="0"/>
-        </w:rPr>
-        <w:t>Irmak &amp; Goodman</w:t>
-      </w:r>
-      <w:r>
-        <w:rPr>
-          <w:b w:val="0"/>
-          <w:bCs w:val="0"/>
-        </w:rPr>
-        <w:t xml:space="preserve"> (2013), </w:t>
-      </w:r>
-      <w:bookmarkEnd w:id="11"/>
-      <w:r>
-        <w:rPr>
-          <w:b w:val="0"/>
-          <w:bCs w:val="0"/>
-        </w:rPr>
-        <w:t>stated previously, which says that consumers usually prefer products with a high number of features</w:t>
-      </w:r>
-      <w:r>
-        <w:rPr>
-          <w:b w:val="0"/>
-          <w:bCs w:val="0"/>
-        </w:rPr>
-        <w:t>;</w:t>
-      </w:r>
-      <w:r>
-        <w:rPr>
-          <w:b w:val="0"/>
-          <w:bCs w:val="0"/>
-        </w:rPr>
         <w:t xml:space="preserve"> and a</w:t>
       </w:r>
       <w:r>
@@ -3124,12 +3379,37 @@
         <w:t xml:space="preserve">dditionally, given the contributions made by </w:t>
       </w:r>
       <w:bookmarkStart w:id="12" w:name="_Hlk118448185"/>
-      <w:r>
-        <w:rPr>
-          <w:b w:val="0"/>
-          <w:bCs w:val="0"/>
-        </w:rPr>
-        <w:t>Dellaert &amp; Stremersch (2005)</w:t>
+      <w:proofErr w:type="spellStart"/>
+      <w:r>
+        <w:rPr>
+          <w:b w:val="0"/>
+          <w:bCs w:val="0"/>
+        </w:rPr>
+        <w:t>Dellaert</w:t>
+      </w:r>
+      <w:proofErr w:type="spellEnd"/>
+      <w:r>
+        <w:rPr>
+          <w:b w:val="0"/>
+          <w:bCs w:val="0"/>
+        </w:rPr>
+        <w:t xml:space="preserve"> &amp; </w:t>
+      </w:r>
+      <w:proofErr w:type="spellStart"/>
+      <w:r>
+        <w:rPr>
+          <w:b w:val="0"/>
+          <w:bCs w:val="0"/>
+        </w:rPr>
+        <w:t>Stremersch</w:t>
+      </w:r>
+      <w:proofErr w:type="spellEnd"/>
+      <w:r>
+        <w:rPr>
+          <w:b w:val="0"/>
+          <w:bCs w:val="0"/>
+        </w:rPr>
+        <w:t xml:space="preserve"> (2005)</w:t>
       </w:r>
       <w:r>
         <w:rPr>
@@ -3262,14 +3542,58 @@
           <w:b w:val="0"/>
           <w:bCs w:val="0"/>
         </w:rPr>
-        <w:t xml:space="preserve">The moderating role of the type of features used to customize products, and its two conditions, was proposed based on the research made by </w:t>
-      </w:r>
-      <w:r>
-        <w:rPr>
-          <w:b w:val="0"/>
-          <w:bCs w:val="0"/>
-        </w:rPr>
-        <w:t>Bonaventure &amp; Chebat (2015)</w:t>
+        <w:t xml:space="preserve">The </w:t>
+      </w:r>
+      <w:r>
+        <w:rPr>
+          <w:b w:val="0"/>
+          <w:bCs w:val="0"/>
+        </w:rPr>
+        <w:t xml:space="preserve">variable </w:t>
+      </w:r>
+      <w:r>
+        <w:rPr>
+          <w:b w:val="0"/>
+          <w:bCs w:val="0"/>
+        </w:rPr>
+        <w:t xml:space="preserve">type of features used to customize products, and its two conditions, </w:t>
+      </w:r>
+      <w:r>
+        <w:rPr>
+          <w:b w:val="0"/>
+          <w:bCs w:val="0"/>
+        </w:rPr>
+        <w:t>were</w:t>
+      </w:r>
+      <w:r>
+        <w:rPr>
+          <w:b w:val="0"/>
+          <w:bCs w:val="0"/>
+        </w:rPr>
+        <w:t xml:space="preserve"> proposed based on the research made by </w:t>
+      </w:r>
+      <w:r>
+        <w:rPr>
+          <w:b w:val="0"/>
+          <w:bCs w:val="0"/>
+        </w:rPr>
+        <w:t xml:space="preserve">Bonaventure &amp; </w:t>
+      </w:r>
+      <w:proofErr w:type="spellStart"/>
+      <w:r>
+        <w:rPr>
+          <w:b w:val="0"/>
+          <w:bCs w:val="0"/>
+        </w:rPr>
+        <w:t>Chebat</w:t>
+      </w:r>
+      <w:proofErr w:type="spellEnd"/>
+      <w:r>
+        <w:rPr>
+          <w:b w:val="0"/>
+          <w:bCs w:val="0"/>
+        </w:rPr>
+        <w:t xml:space="preserve"> (2015)</w:t>
       </w:r>
       <w:r>
         <w:rPr>
@@ -3710,12 +4034,21 @@
         <w:lastRenderedPageBreak/>
         <w:t>claim (</w:t>
       </w:r>
-      <w:r>
-        <w:rPr>
-          <w:rFonts w:ascii="Times New Roman" w:hAnsi="Times New Roman"/>
-          <w:sz w:val="24"/>
-        </w:rPr>
-        <w:t>Morewedge et al</w:t>
+      <w:proofErr w:type="spellStart"/>
+      <w:r>
+        <w:rPr>
+          <w:rFonts w:ascii="Times New Roman" w:hAnsi="Times New Roman"/>
+          <w:sz w:val="24"/>
+        </w:rPr>
+        <w:t>Morewedge</w:t>
+      </w:r>
+      <w:proofErr w:type="spellEnd"/>
+      <w:r>
+        <w:rPr>
+          <w:rFonts w:ascii="Times New Roman" w:hAnsi="Times New Roman"/>
+          <w:sz w:val="24"/>
+        </w:rPr>
+        <w:t xml:space="preserve"> et al</w:t>
       </w:r>
       <w:r>
         <w:rPr>
@@ -3810,7 +4143,23 @@
           <w:rFonts w:ascii="Times New Roman" w:hAnsi="Times New Roman"/>
           <w:sz w:val="24"/>
         </w:rPr>
-        <w:t>(Morewedge et al., 2021).</w:t>
+        <w:t>(</w:t>
+      </w:r>
+      <w:proofErr w:type="spellStart"/>
+      <w:r>
+        <w:rPr>
+          <w:rFonts w:ascii="Times New Roman" w:hAnsi="Times New Roman"/>
+          <w:sz w:val="24"/>
+        </w:rPr>
+        <w:t>Morewedge</w:t>
+      </w:r>
+      <w:proofErr w:type="spellEnd"/>
+      <w:r>
+        <w:rPr>
+          <w:rFonts w:ascii="Times New Roman" w:hAnsi="Times New Roman"/>
+          <w:sz w:val="24"/>
+        </w:rPr>
+        <w:t xml:space="preserve"> et al., 2021).</w:t>
       </w:r>
       <w:r>
         <w:rPr>
@@ -4054,12 +4403,21 @@
         </w:rPr>
         <w:t xml:space="preserve">As was said by </w:t>
       </w:r>
-      <w:r>
-        <w:rPr>
-          <w:rFonts w:ascii="Times New Roman" w:hAnsi="Times New Roman"/>
-          <w:sz w:val="24"/>
-        </w:rPr>
-        <w:t>Morewedge et al</w:t>
+      <w:proofErr w:type="spellStart"/>
+      <w:r>
+        <w:rPr>
+          <w:rFonts w:ascii="Times New Roman" w:hAnsi="Times New Roman"/>
+          <w:sz w:val="24"/>
+        </w:rPr>
+        <w:t>Morewedge</w:t>
+      </w:r>
+      <w:proofErr w:type="spellEnd"/>
+      <w:r>
+        <w:rPr>
+          <w:rFonts w:ascii="Times New Roman" w:hAnsi="Times New Roman"/>
+          <w:sz w:val="24"/>
+        </w:rPr>
+        <w:t xml:space="preserve"> et al</w:t>
       </w:r>
       <w:r>
         <w:rPr>
@@ -4080,7 +4438,21 @@
           <w:rFonts w:ascii="Times New Roman" w:hAnsi="Times New Roman"/>
           <w:sz w:val="24"/>
         </w:rPr>
-        <w:t xml:space="preserve">) willingness to pay is a variable positively related with psychological ownership and, based on the research previously described, where was found a positive relationship between </w:t>
+        <w:t>) willingness to pay is a variable positively related with psychological ownership</w:t>
+      </w:r>
+      <w:r>
+        <w:rPr>
+          <w:rFonts w:ascii="Times New Roman" w:hAnsi="Times New Roman"/>
+          <w:sz w:val="24"/>
+        </w:rPr>
+        <w:t>. B</w:t>
+      </w:r>
+      <w:r>
+        <w:rPr>
+          <w:rFonts w:ascii="Times New Roman" w:hAnsi="Times New Roman"/>
+          <w:sz w:val="24"/>
+        </w:rPr>
+        <w:t xml:space="preserve">ased on the research previously described, where was found a positive relationship between </w:t>
       </w:r>
       <w:r>
         <w:rPr>
@@ -4126,7 +4498,39 @@
           <w:rFonts w:ascii="Times New Roman" w:hAnsi="Times New Roman"/>
           <w:sz w:val="24"/>
         </w:rPr>
-        <w:t xml:space="preserve"> carry out this research, the mediating effect of psychological ownership on willingness to pay has been already documented. For instance, Atasoy &amp; Morewedge (2017), determined the influence of psychological ownership, as a mediator, between product format (digital vs physical) and product valuation (WTP)</w:t>
+        <w:t xml:space="preserve"> carry out this research, the mediating effect of psychological ownership on willingness to pay has been already documented. For instance, </w:t>
+      </w:r>
+      <w:proofErr w:type="spellStart"/>
+      <w:r>
+        <w:rPr>
+          <w:rFonts w:ascii="Times New Roman" w:hAnsi="Times New Roman"/>
+          <w:sz w:val="24"/>
+        </w:rPr>
+        <w:t>Atasoy</w:t>
+      </w:r>
+      <w:proofErr w:type="spellEnd"/>
+      <w:r>
+        <w:rPr>
+          <w:rFonts w:ascii="Times New Roman" w:hAnsi="Times New Roman"/>
+          <w:sz w:val="24"/>
+        </w:rPr>
+        <w:t xml:space="preserve"> &amp; </w:t>
+      </w:r>
+      <w:proofErr w:type="spellStart"/>
+      <w:r>
+        <w:rPr>
+          <w:rFonts w:ascii="Times New Roman" w:hAnsi="Times New Roman"/>
+          <w:sz w:val="24"/>
+        </w:rPr>
+        <w:t>Morewedge</w:t>
+      </w:r>
+      <w:proofErr w:type="spellEnd"/>
+      <w:r>
+        <w:rPr>
+          <w:rFonts w:ascii="Times New Roman" w:hAnsi="Times New Roman"/>
+          <w:sz w:val="24"/>
+        </w:rPr>
+        <w:t xml:space="preserve"> (2017), determined the influence of psychological ownership, as a mediator, between product format (digital vs physical) and product valuation (WTP)</w:t>
       </w:r>
       <w:r>
         <w:rPr>
@@ -4637,6 +5041,42 @@
         <w:t xml:space="preserve"> Products customized through hedonic features will produce a higher willingness to pay than products customized through utilitarian features and the relationship will be mediated by the psychological ownership</w:t>
       </w:r>
       <w:bookmarkEnd w:id="0"/>
+    </w:p>
+    <w:p>
+      <w:pPr>
+        <w:spacing w:before="1" w:line="360" w:lineRule="auto"/>
+        <w:ind w:right="117"/>
+        <w:jc w:val="both"/>
+        <w:rPr>
+          <w:rFonts w:ascii="Times New Roman" w:hAnsi="Times New Roman"/>
+          <w:noProof/>
+          <w:sz w:val="24"/>
+        </w:rPr>
+      </w:pPr>
+    </w:p>
+    <w:p>
+      <w:pPr>
+        <w:spacing w:before="1" w:line="360" w:lineRule="auto"/>
+        <w:ind w:right="117"/>
+        <w:jc w:val="both"/>
+        <w:rPr>
+          <w:rFonts w:ascii="Times New Roman" w:hAnsi="Times New Roman"/>
+          <w:noProof/>
+          <w:sz w:val="24"/>
+        </w:rPr>
+      </w:pPr>
+    </w:p>
+    <w:p>
+      <w:pPr>
+        <w:spacing w:before="1" w:line="360" w:lineRule="auto"/>
+        <w:ind w:right="117"/>
+        <w:jc w:val="both"/>
+        <w:rPr>
+          <w:rFonts w:ascii="Times New Roman" w:hAnsi="Times New Roman"/>
+          <w:noProof/>
+          <w:sz w:val="24"/>
+        </w:rPr>
+      </w:pPr>
     </w:p>
     <w:sectPr>
       <w:pgSz w:w="12240" w:h="15840"/>

</xml_diff>

<commit_message>
90% of Julian's recommendations have been applied in chapter 2
</commit_message>
<xml_diff>
--- a/chapter_2.docx
+++ b/chapter_2.docx
@@ -1013,7 +1013,21 @@
           <w:rFonts w:ascii="Times New Roman" w:hAnsi="Times New Roman"/>
           <w:sz w:val="24"/>
         </w:rPr>
-        <w:t xml:space="preserve">the users, directly, make changes to a determined item to meet their needs or requirements. Consuming customized products is labeled as </w:t>
+        <w:t xml:space="preserve">the users, directly, make changes to a determined item to meet their needs or requirements. </w:t>
+      </w:r>
+      <w:r>
+        <w:rPr>
+          <w:rFonts w:ascii="Times New Roman" w:hAnsi="Times New Roman"/>
+          <w:sz w:val="24"/>
+        </w:rPr>
+        <w:t>Building on this statement, c</w:t>
+      </w:r>
+      <w:r>
+        <w:rPr>
+          <w:rFonts w:ascii="Times New Roman" w:hAnsi="Times New Roman"/>
+          <w:sz w:val="24"/>
+        </w:rPr>
+        <w:t xml:space="preserve">onsuming customized products is labeled as </w:t>
       </w:r>
       <w:r>
         <w:rPr>
@@ -1285,6 +1299,13 @@
           <w:sz w:val="24"/>
         </w:rPr>
         <w:tab/>
+      </w:r>
+      <w:r>
+        <w:rPr>
+          <w:rFonts w:ascii="Times New Roman" w:hAnsi="Times New Roman"/>
+          <w:sz w:val="24"/>
+        </w:rPr>
+        <w:t xml:space="preserve">Resting on the concept of customization and the definition behind it, it is important to introduce the concept of mass customization as well. </w:t>
       </w:r>
       <w:r>
         <w:rPr>
@@ -1558,6 +1579,13 @@
         </w:rPr>
         <w:t>.</w:t>
       </w:r>
+      <w:r>
+        <w:rPr>
+          <w:rFonts w:ascii="Times New Roman" w:hAnsi="Times New Roman"/>
+          <w:sz w:val="24"/>
+        </w:rPr>
+        <w:t xml:space="preserve"> Nowadays, plenty of literature about customization, uses the concept of mass customization as a fundamental core of their research therefore, it is important to understand the concept itself and the main components behind it. </w:t>
+      </w:r>
     </w:p>
     <w:p>
       <w:pPr>
@@ -1655,6 +1683,7 @@
           <w:rFonts w:ascii="Times New Roman" w:hAnsi="Times New Roman"/>
           <w:sz w:val="24"/>
         </w:rPr>
+        <w:lastRenderedPageBreak/>
         <w:t xml:space="preserve">Additionally, </w:t>
       </w:r>
       <w:r>
@@ -1764,15 +1793,7 @@
           <w:rFonts w:ascii="Times New Roman" w:hAnsi="Times New Roman"/>
           <w:sz w:val="24"/>
         </w:rPr>
-        <w:t xml:space="preserve">level of customization and willingness </w:t>
-      </w:r>
-      <w:r>
-        <w:rPr>
-          <w:rFonts w:ascii="Times New Roman" w:hAnsi="Times New Roman"/>
-          <w:sz w:val="24"/>
-        </w:rPr>
-        <w:lastRenderedPageBreak/>
-        <w:t>to pay could be quite obvious</w:t>
+        <w:t>level of customization and willingness to pay could be quite obvious</w:t>
       </w:r>
       <w:r>
         <w:rPr>
@@ -1947,7 +1968,21 @@
           <w:rFonts w:ascii="Times New Roman" w:hAnsi="Times New Roman"/>
           <w:sz w:val="24"/>
         </w:rPr>
-        <w:t xml:space="preserve"> to manipulate ownership, it showed that in fact, there could be a relationship between the degree or level of customization and the psychological ownership developed by customers</w:t>
+        <w:t xml:space="preserve"> to manipulate ownership, it showed that in fact, there could be a relationship between the level of customization and the psychological ownership </w:t>
+      </w:r>
+      <w:r>
+        <w:rPr>
+          <w:rFonts w:ascii="Times New Roman" w:hAnsi="Times New Roman"/>
+          <w:sz w:val="24"/>
+        </w:rPr>
+        <w:t>of</w:t>
+      </w:r>
+      <w:r>
+        <w:rPr>
+          <w:rFonts w:ascii="Times New Roman" w:hAnsi="Times New Roman"/>
+          <w:sz w:val="24"/>
+        </w:rPr>
+        <w:t xml:space="preserve"> customers</w:t>
       </w:r>
       <w:r>
         <w:rPr>
@@ -2489,7 +2524,15 @@
           <w:b w:val="0"/>
           <w:bCs w:val="0"/>
         </w:rPr>
-        <w:t xml:space="preserve">type of features used to customize products is going to be classified </w:t>
+        <w:t xml:space="preserve">type of features used to customize </w:t>
+      </w:r>
+      <w:r>
+        <w:rPr>
+          <w:b w:val="0"/>
+          <w:bCs w:val="0"/>
+        </w:rPr>
+        <w:lastRenderedPageBreak/>
+        <w:t xml:space="preserve">products is going to be classified </w:t>
       </w:r>
       <w:r>
         <w:rPr>
@@ -2550,7 +2593,21 @@
           <w:b w:val="0"/>
           <w:bCs w:val="0"/>
         </w:rPr>
-        <w:t xml:space="preserve"> strongly related with both con</w:t>
+        <w:t xml:space="preserve"> strongly related </w:t>
+      </w:r>
+      <w:r>
+        <w:rPr>
+          <w:b w:val="0"/>
+          <w:bCs w:val="0"/>
+        </w:rPr>
+        <w:t>to</w:t>
+      </w:r>
+      <w:r>
+        <w:rPr>
+          <w:b w:val="0"/>
+          <w:bCs w:val="0"/>
+        </w:rPr>
+        <w:t xml:space="preserve"> both con</w:t>
       </w:r>
       <w:r>
         <w:rPr>
@@ -2638,17 +2695,15 @@
           <w:b w:val="0"/>
           <w:bCs w:val="0"/>
         </w:rPr>
-        <w:t xml:space="preserve">are driven by </w:t>
-      </w:r>
-      <w:proofErr w:type="gramStart"/>
-      <w:r>
-        <w:rPr>
-          <w:b w:val="0"/>
-          <w:bCs w:val="0"/>
-        </w:rPr>
-        <w:t>these element</w:t>
-      </w:r>
-      <w:proofErr w:type="gramEnd"/>
+        <w:t xml:space="preserve">are driven by these </w:t>
+      </w:r>
+      <w:r>
+        <w:rPr>
+          <w:b w:val="0"/>
+          <w:bCs w:val="0"/>
+        </w:rPr>
+        <w:t>elements</w:t>
+      </w:r>
       <w:r>
         <w:rPr>
           <w:b w:val="0"/>
@@ -2682,15 +2737,7 @@
           <w:b w:val="0"/>
           <w:bCs w:val="0"/>
         </w:rPr>
-        <w:t xml:space="preserve"> and instrumental (utilitarian) </w:t>
-      </w:r>
-      <w:r>
-        <w:rPr>
-          <w:b w:val="0"/>
-          <w:bCs w:val="0"/>
-        </w:rPr>
-        <w:lastRenderedPageBreak/>
-        <w:t>motivated by expectations of consequences. Based on the previous statement, it is possible to differentiate both concepts within a consumption context. Hedonic experiences are intrinsically motivated and fulfilling and for this reason</w:t>
+        <w:t xml:space="preserve"> and instrumental (utilitarian) motivated by expectations of consequences. Based on the previous statement, it is possible to differentiate both concepts within a consumption context. Hedonic experiences are intrinsically motivated and fulfilling and for this reason</w:t>
       </w:r>
       <w:r>
         <w:rPr>
@@ -2847,6 +2894,20 @@
         </w:rPr>
         <w:t>.</w:t>
       </w:r>
+      <w:r>
+        <w:rPr>
+          <w:b w:val="0"/>
+          <w:bCs w:val="0"/>
+        </w:rPr>
+        <w:t xml:space="preserve"> </w:t>
+      </w:r>
+      <w:r>
+        <w:rPr>
+          <w:b w:val="0"/>
+          <w:bCs w:val="0"/>
+        </w:rPr>
+        <w:t xml:space="preserve">It is fundamental to highlight the core difference between both concepts in order to understand how each one influences consumer behavior and the decisions made by them. </w:t>
+      </w:r>
     </w:p>
     <w:p>
       <w:pPr>
@@ -2897,21 +2958,49 @@
           <w:b w:val="0"/>
           <w:bCs w:val="0"/>
         </w:rPr>
-        <w:t xml:space="preserve">where they were able to develop a framework in </w:t>
-      </w:r>
-      <w:r>
-        <w:rPr>
-          <w:b w:val="0"/>
-          <w:bCs w:val="0"/>
-        </w:rPr>
-        <w:t>regard</w:t>
-      </w:r>
-      <w:r>
-        <w:rPr>
-          <w:b w:val="0"/>
-          <w:bCs w:val="0"/>
-        </w:rPr>
-        <w:t xml:space="preserve"> of the bidimensional (hedonic/utilitarian) approach to comprehend consumer attitudes towards product categories, the present paper </w:t>
+        <w:t>where</w:t>
+      </w:r>
+      <w:r>
+        <w:rPr>
+          <w:b w:val="0"/>
+          <w:bCs w:val="0"/>
+        </w:rPr>
+        <w:t xml:space="preserve"> they</w:t>
+      </w:r>
+      <w:r>
+        <w:rPr>
+          <w:b w:val="0"/>
+          <w:bCs w:val="0"/>
+        </w:rPr>
+        <w:t xml:space="preserve"> develop</w:t>
+      </w:r>
+      <w:r>
+        <w:rPr>
+          <w:b w:val="0"/>
+          <w:bCs w:val="0"/>
+        </w:rPr>
+        <w:t>ed</w:t>
+      </w:r>
+      <w:r>
+        <w:rPr>
+          <w:b w:val="0"/>
+          <w:bCs w:val="0"/>
+        </w:rPr>
+        <w:t xml:space="preserve"> a framework</w:t>
+      </w:r>
+      <w:r>
+        <w:rPr>
+          <w:b w:val="0"/>
+          <w:bCs w:val="0"/>
+        </w:rPr>
+        <w:t xml:space="preserve"> for understanding the </w:t>
+      </w:r>
+      <w:r>
+        <w:rPr>
+          <w:b w:val="0"/>
+          <w:bCs w:val="0"/>
+        </w:rPr>
+        <w:t xml:space="preserve">bidimensional (hedonic/utilitarian) approach to comprehend consumer attitudes towards product categories, the present paper </w:t>
       </w:r>
       <w:r>
         <w:rPr>
@@ -3113,7 +3202,21 @@
           <w:b w:val="0"/>
           <w:bCs w:val="0"/>
         </w:rPr>
-        <w:t>It is believed that consumers are more attracted toward hedonic elements than utilitarian ones. A recent survey carried out by</w:t>
+        <w:t xml:space="preserve">It is believed that consumers are more attracted </w:t>
+      </w:r>
+      <w:r>
+        <w:rPr>
+          <w:b w:val="0"/>
+          <w:bCs w:val="0"/>
+        </w:rPr>
+        <w:t>to</w:t>
+      </w:r>
+      <w:r>
+        <w:rPr>
+          <w:b w:val="0"/>
+          <w:bCs w:val="0"/>
+        </w:rPr>
+        <w:t xml:space="preserve"> hedonic elements than utilitarian ones. A recent survey carried out by</w:t>
       </w:r>
       <w:r>
         <w:t xml:space="preserve"> </w:t>
@@ -3232,7 +3335,22 @@
           <w:b w:val="0"/>
           <w:bCs w:val="0"/>
         </w:rPr>
-        <w:t xml:space="preserve">; moreover, </w:t>
+        <w:t xml:space="preserve">. This literature review gives enough insights to formulate the hypotheses for the present study because it helps in the understanding </w:t>
+      </w:r>
+      <w:r>
+        <w:rPr>
+          <w:b w:val="0"/>
+          <w:bCs w:val="0"/>
+        </w:rPr>
+        <w:lastRenderedPageBreak/>
+        <w:t>of the consumers’ preference between hedonic and utilitarian features. M</w:t>
+      </w:r>
+      <w:r>
+        <w:rPr>
+          <w:b w:val="0"/>
+          <w:bCs w:val="0"/>
+        </w:rPr>
+        <w:t xml:space="preserve">oreover, </w:t>
       </w:r>
       <w:r>
         <w:rPr>
@@ -3318,7 +3436,21 @@
           <w:b w:val="0"/>
           <w:bCs w:val="0"/>
         </w:rPr>
-        <w:t xml:space="preserve"> towards hedonic products</w:t>
+        <w:t xml:space="preserve"> </w:t>
+      </w:r>
+      <w:r>
+        <w:rPr>
+          <w:b w:val="0"/>
+          <w:bCs w:val="0"/>
+        </w:rPr>
+        <w:t>for</w:t>
+      </w:r>
+      <w:r>
+        <w:rPr>
+          <w:b w:val="0"/>
+          <w:bCs w:val="0"/>
+        </w:rPr>
+        <w:t xml:space="preserve"> hedonic products</w:t>
       </w:r>
       <w:r>
         <w:rPr>
@@ -3362,14 +3494,7 @@
           <w:b w:val="0"/>
           <w:bCs w:val="0"/>
         </w:rPr>
-        <w:t>;</w:t>
-      </w:r>
-      <w:r>
-        <w:rPr>
-          <w:b w:val="0"/>
-          <w:bCs w:val="0"/>
-        </w:rPr>
-        <w:t xml:space="preserve"> and a</w:t>
+        <w:t>. A</w:t>
       </w:r>
       <w:r>
         <w:rPr>
@@ -3424,15 +3549,7 @@
           <w:b w:val="0"/>
           <w:bCs w:val="0"/>
         </w:rPr>
-        <w:t xml:space="preserve">where it was found that complexity, perceived by consumers in a </w:t>
-      </w:r>
-      <w:r>
-        <w:rPr>
-          <w:b w:val="0"/>
-          <w:bCs w:val="0"/>
-        </w:rPr>
-        <w:lastRenderedPageBreak/>
-        <w:t>customization context, did not increase due to the manipulation of different module levels within a range of mass customization</w:t>
+        <w:t>where it was found that complexity, perceived by consumers in a customization context, did not increase due to the manipulation of different module levels within a range of mass customization</w:t>
       </w:r>
       <w:r>
         <w:rPr>
@@ -3453,7 +3570,7 @@
           <w:b w:val="0"/>
           <w:bCs w:val="0"/>
         </w:rPr>
-        <w:t>I</w:t>
+        <w:t>Building on the previous theories, i</w:t>
       </w:r>
       <w:r>
         <w:rPr>
@@ -3924,6 +4041,7 @@
           <w:sz w:val="28"/>
           <w:szCs w:val="17"/>
         </w:rPr>
+        <w:lastRenderedPageBreak/>
         <w:t xml:space="preserve">Mediation effect </w:t>
       </w:r>
       <w:r>
@@ -4010,7 +4128,35 @@
           <w:rFonts w:ascii="Times New Roman" w:hAnsi="Times New Roman"/>
           <w:sz w:val="24"/>
         </w:rPr>
-        <w:t xml:space="preserve">Although both concepts are closely related to each other they also can operate separately, specifically psychological ownership can exist without legal ownership </w:t>
+        <w:t>Although both concepts are closely related to each other they also can operate separately</w:t>
+      </w:r>
+      <w:r>
+        <w:rPr>
+          <w:rFonts w:ascii="Times New Roman" w:hAnsi="Times New Roman"/>
+          <w:sz w:val="24"/>
+        </w:rPr>
+        <w:t>;</w:t>
+      </w:r>
+      <w:r>
+        <w:rPr>
+          <w:rFonts w:ascii="Times New Roman" w:hAnsi="Times New Roman"/>
+          <w:sz w:val="24"/>
+        </w:rPr>
+        <w:t xml:space="preserve"> specifically</w:t>
+      </w:r>
+      <w:r>
+        <w:rPr>
+          <w:rFonts w:ascii="Times New Roman" w:hAnsi="Times New Roman"/>
+          <w:sz w:val="24"/>
+        </w:rPr>
+        <w:t>,</w:t>
+      </w:r>
+      <w:r>
+        <w:rPr>
+          <w:rFonts w:ascii="Times New Roman" w:hAnsi="Times New Roman"/>
+          <w:sz w:val="24"/>
+        </w:rPr>
+        <w:t xml:space="preserve"> psychological ownership can exist without legal ownership </w:t>
       </w:r>
       <w:r>
         <w:rPr>
@@ -4024,15 +4170,7 @@
           <w:rFonts w:ascii="Times New Roman" w:hAnsi="Times New Roman"/>
           <w:sz w:val="24"/>
         </w:rPr>
-        <w:t xml:space="preserve">, for instance, consumers could develop psychological ownership towards ideas or goods for which they do not have any legal </w:t>
-      </w:r>
-      <w:r>
-        <w:rPr>
-          <w:rFonts w:ascii="Times New Roman" w:hAnsi="Times New Roman"/>
-          <w:sz w:val="24"/>
-        </w:rPr>
-        <w:lastRenderedPageBreak/>
-        <w:t>claim (</w:t>
+        <w:t>, for instance, consumers could develop psychological ownership towards ideas or goods for which they do not have any legal claim (</w:t>
       </w:r>
       <w:proofErr w:type="spellStart"/>
       <w:r>
@@ -4166,6 +4304,13 @@
           <w:rFonts w:ascii="Times New Roman" w:hAnsi="Times New Roman"/>
           <w:sz w:val="24"/>
         </w:rPr>
+        <w:t xml:space="preserve"> This is fundamental in understanding, from a multidisciplinary view, the relationship between a customer and a product or brand.</w:t>
+      </w:r>
+      <w:r>
+        <w:rPr>
+          <w:rFonts w:ascii="Times New Roman" w:hAnsi="Times New Roman"/>
+          <w:sz w:val="24"/>
+        </w:rPr>
         <w:t xml:space="preserve"> According to </w:t>
       </w:r>
       <w:r>
@@ -4213,7 +4358,21 @@
           <w:rFonts w:ascii="Times New Roman" w:hAnsi="Times New Roman"/>
           <w:sz w:val="24"/>
         </w:rPr>
-        <w:t xml:space="preserve"> there are three main elements to which psychological ownership has a strong link; these are attitudes, self-concept and sense of responsibility. </w:t>
+        <w:t xml:space="preserve"> there are three main elements to which psychological ownership has a strong link</w:t>
+      </w:r>
+      <w:r>
+        <w:rPr>
+          <w:rFonts w:ascii="Times New Roman" w:hAnsi="Times New Roman"/>
+          <w:sz w:val="24"/>
+        </w:rPr>
+        <w:t>: attitudes</w:t>
+      </w:r>
+      <w:r>
+        <w:rPr>
+          <w:rFonts w:ascii="Times New Roman" w:hAnsi="Times New Roman"/>
+          <w:sz w:val="24"/>
+        </w:rPr>
+        <w:t xml:space="preserve">, self-concept and sense of responsibility. </w:t>
       </w:r>
     </w:p>
     <w:p>
@@ -4530,7 +4689,15 @@
           <w:rFonts w:ascii="Times New Roman" w:hAnsi="Times New Roman"/>
           <w:sz w:val="24"/>
         </w:rPr>
-        <w:t xml:space="preserve"> (2017), determined the influence of psychological ownership, as a mediator, between product format (digital vs physical) and product valuation (WTP)</w:t>
+        <w:t xml:space="preserve"> (2017), determined the influence of psychological ownership, as a </w:t>
+      </w:r>
+      <w:r>
+        <w:rPr>
+          <w:rFonts w:ascii="Times New Roman" w:hAnsi="Times New Roman"/>
+          <w:sz w:val="24"/>
+        </w:rPr>
+        <w:lastRenderedPageBreak/>
+        <w:t>mediator, between product format (digital vs physical) and product valuation (WTP)</w:t>
       </w:r>
       <w:r>
         <w:rPr>
@@ -4681,15 +4848,7 @@
           <w:rFonts w:ascii="Times New Roman" w:hAnsi="Times New Roman"/>
           <w:sz w:val="24"/>
         </w:rPr>
-        <w:t xml:space="preserve"> </w:t>
-      </w:r>
-      <w:r>
-        <w:rPr>
-          <w:rFonts w:ascii="Times New Roman" w:hAnsi="Times New Roman"/>
-          <w:sz w:val="24"/>
-        </w:rPr>
-        <w:lastRenderedPageBreak/>
-        <w:t xml:space="preserve">product valuation when the ownership length, towards a specific object, was manipulated. They even went further in their research </w:t>
+        <w:t xml:space="preserve"> product valuation when the ownership length, towards a specific object, was manipulated. They even went further in their research </w:t>
       </w:r>
       <w:r>
         <w:rPr>
@@ -4986,7 +5145,15 @@
           <w:rFonts w:ascii="Times New Roman" w:hAnsi="Times New Roman"/>
           <w:sz w:val="24"/>
         </w:rPr>
-        <w:t xml:space="preserve">will produce a higher willingness to pay than </w:t>
+        <w:t xml:space="preserve">will produce a higher willingness to pay </w:t>
+      </w:r>
+      <w:r>
+        <w:rPr>
+          <w:rFonts w:ascii="Times New Roman" w:hAnsi="Times New Roman"/>
+          <w:sz w:val="24"/>
+        </w:rPr>
+        <w:lastRenderedPageBreak/>
+        <w:t xml:space="preserve">than </w:t>
       </w:r>
       <w:r>
         <w:rPr>

</xml_diff>